<commit_message>
jason oponent response comments 2
</commit_message>
<xml_diff>
--- a/Thesis/opponentkommnentarer_respons_OI.docx
+++ b/Thesis/opponentkommnentarer_respons_OI.docx
@@ -1,6 +1,6 @@
 
 <file path=word/document.xml><?xml version="1.0" encoding="utf-8"?>
-<w:document xmlns:wpc="http://schemas.microsoft.com/office/word/2010/wordprocessingCanvas" xmlns:mo="http://schemas.microsoft.com/office/mac/office/2008/main" xmlns:mc="http://schemas.openxmlformats.org/markup-compatibility/2006" xmlns:mv="urn:schemas-microsoft-com:mac:vml" xmlns:o="urn:schemas-microsoft-com:office:office" xmlns:r="http://schemas.openxmlformats.org/officeDocument/2006/relationships" xmlns:m="http://schemas.openxmlformats.org/officeDocument/2006/math" xmlns:v="urn:schemas-microsoft-com:vml" xmlns:wp14="http://schemas.microsoft.com/office/word/2010/wordprocessingDrawing" xmlns:wp="http://schemas.openxmlformats.org/drawingml/2006/wordprocessingDrawing" xmlns:w10="urn:schemas-microsoft-com:office:word" xmlns:w="http://schemas.openxmlformats.org/wordprocessingml/2006/main" xmlns:w14="http://schemas.microsoft.com/office/word/2010/wordml" xmlns:wpg="http://schemas.microsoft.com/office/word/2010/wordprocessingGroup" xmlns:wpi="http://schemas.microsoft.com/office/word/2010/wordprocessingInk" xmlns:wne="http://schemas.microsoft.com/office/word/2006/wordml" xmlns:wps="http://schemas.microsoft.com/office/word/2010/wordprocessingShape" mc:Ignorable="w14 wp14">
+<w:document xmlns:wpc="http://schemas.microsoft.com/office/word/2010/wordprocessingCanvas" xmlns:mo="http://schemas.microsoft.com/office/mac/office/2008/main" xmlns:mc="http://schemas.openxmlformats.org/markup-compatibility/2006" xmlns:mv="urn:schemas-microsoft-com:mac:vml" xmlns:o="urn:schemas-microsoft-com:office:office" xmlns:r="http://schemas.openxmlformats.org/officeDocument/2006/relationships" xmlns:m="http://schemas.openxmlformats.org/officeDocument/2006/math" xmlns:v="urn:schemas-microsoft-com:vml" xmlns:wp14="http://schemas.microsoft.com/office/word/2010/wordprocessingDrawing" xmlns:wp="http://schemas.openxmlformats.org/drawingml/2006/wordprocessingDrawing" xmlns:w10="urn:schemas-microsoft-com:office:word" xmlns:w="http://schemas.openxmlformats.org/wordprocessingml/2006/main" xmlns:w14="http://schemas.microsoft.com/office/word/2010/wordml" xmlns:w15="http://schemas.microsoft.com/office/word/2012/wordml" xmlns:wpg="http://schemas.microsoft.com/office/word/2010/wordprocessingGroup" xmlns:wpi="http://schemas.microsoft.com/office/word/2010/wordprocessingInk" xmlns:wne="http://schemas.microsoft.com/office/word/2006/wordml" xmlns:wps="http://schemas.microsoft.com/office/word/2010/wordprocessingShape" mc:Ignorable="w14 w15 wp14">
   <w:body>
     <w:p>
       <w:pPr>
@@ -246,7 +246,25 @@
           <w:sz w:val="22"/>
           <w:szCs w:val="22"/>
         </w:rPr>
-        <w:t xml:space="preserve"> Intervjun skedde på Grades kontor i Stockholm i en ostörd lokal utan störningsmöjligheter med Grade pedagogiska ansvarige (respondenten).</w:t>
+        <w:t xml:space="preserve"> Intervjun skedde på Grades kontor i Stockholm i en ostörd lokal utan störningsmöjligheter med Grade</w:t>
+      </w:r>
+      <w:ins w:id="0" w:author="Microsoft Office User" w:date="2019-02-27T14:06:00Z">
+        <w:r>
+          <w:rPr>
+            <w:rFonts w:ascii="Verdana" w:hAnsi="Verdana"/>
+            <w:sz w:val="22"/>
+            <w:szCs w:val="22"/>
+          </w:rPr>
+          <w:t>s</w:t>
+        </w:r>
+      </w:ins>
+      <w:r>
+        <w:rPr>
+          <w:rFonts w:ascii="Verdana" w:hAnsi="Verdana"/>
+          <w:sz w:val="22"/>
+          <w:szCs w:val="22"/>
+        </w:rPr>
+        <w:t xml:space="preserve"> pedagogiska ansvarige (respondenten).</w:t>
       </w:r>
       <w:r>
         <w:rPr>
@@ -908,7 +926,6 @@
           <w:szCs w:val="22"/>
         </w:rPr>
       </w:pPr>
-      <w:commentRangeStart w:id="0"/>
       <w:r>
         <w:rPr>
           <w:rFonts w:ascii="Verdana" w:eastAsia="Times New Roman" w:hAnsi="Verdana" w:cs="Times New Roman"/>
@@ -918,15 +935,12 @@
         </w:rPr>
         <w:t xml:space="preserve"> </w:t>
       </w:r>
-      <w:commentRangeEnd w:id="0"/>
-      <w:r>
-        <w:rPr>
-          <w:rStyle w:val="Kommentarsreferens"/>
+      <w:r>
+        <w:rPr>
+          <w:rStyle w:val="CommentReference"/>
           <w:rFonts w:ascii="Times New Roman" w:hAnsi="Times New Roman"/>
-          <w:sz w:val="22"/>
-          <w:szCs w:val="22"/>
-        </w:rPr>
-        <w:commentReference w:id="0"/>
+        </w:rPr>
+        <w:commentReference w:id="1"/>
       </w:r>
     </w:p>
     <w:p>
@@ -1041,7 +1055,7 @@
         </w:rPr>
         <w:t xml:space="preserve"> studier av Grade, är l</w:t>
       </w:r>
-      <w:commentRangeStart w:id="1"/>
+      <w:commentRangeStart w:id="2"/>
       <w:r>
         <w:rPr>
           <w:rFonts w:ascii="Verdana" w:eastAsia="Times New Roman" w:hAnsi="Verdana" w:cs="Times New Roman"/>
@@ -1130,13 +1144,40 @@
           <w:sz w:val="22"/>
           <w:szCs w:val="22"/>
         </w:rPr>
-        <w:t xml:space="preserve"> till metoder som används i andra studier för att kunna stödja valideringen av de valda metoderna.</w:t>
-      </w:r>
-    </w:p>
-    <w:p>
-      <w:pPr>
-        <w:rPr>
-          <w:ins w:id="2" w:author="Olivia Imner" w:date="2019-02-21T14:55:00Z"/>
+        <w:t xml:space="preserve"> till metoder som används i andra studier för att kunna stödja </w:t>
+      </w:r>
+      <w:r>
+        <w:rPr>
+          <w:rFonts w:ascii="Verdana" w:eastAsia="Times New Roman" w:hAnsi="Verdana" w:cs="Times New Roman"/>
+          <w:strike/>
+          <w:color w:val="000000"/>
+          <w:sz w:val="22"/>
+          <w:szCs w:val="22"/>
+          <w:rPrChange w:id="3" w:author="Microsoft Office User" w:date="2019-02-27T14:16:00Z">
+            <w:rPr>
+              <w:rFonts w:ascii="Verdana" w:eastAsia="Times New Roman" w:hAnsi="Verdana" w:cs="Times New Roman"/>
+              <w:color w:val="000000"/>
+              <w:sz w:val="22"/>
+              <w:szCs w:val="22"/>
+            </w:rPr>
+          </w:rPrChange>
+        </w:rPr>
+        <w:t>valideringen av</w:t>
+      </w:r>
+      <w:r>
+        <w:rPr>
+          <w:rFonts w:ascii="Verdana" w:eastAsia="Times New Roman" w:hAnsi="Verdana" w:cs="Times New Roman"/>
+          <w:color w:val="000000"/>
+          <w:sz w:val="22"/>
+          <w:szCs w:val="22"/>
+        </w:rPr>
+        <w:t xml:space="preserve"> de valda metoderna.</w:t>
+      </w:r>
+    </w:p>
+    <w:p>
+      <w:pPr>
+        <w:rPr>
+          <w:ins w:id="4" w:author="Olivia Imner" w:date="2019-02-21T14:55:00Z"/>
           <w:rFonts w:ascii="Verdana" w:eastAsia="Times New Roman" w:hAnsi="Verdana" w:cs="Times New Roman"/>
           <w:color w:val="000000"/>
           <w:sz w:val="22"/>
@@ -1161,15 +1202,15 @@
         </w:rPr>
         <w:t xml:space="preserve"> </w:t>
       </w:r>
-      <w:commentRangeEnd w:id="1"/>
-      <w:r>
-        <w:rPr>
-          <w:rStyle w:val="Kommentarsreferens"/>
+      <w:commentRangeEnd w:id="2"/>
+      <w:r>
+        <w:rPr>
+          <w:rStyle w:val="CommentReference"/>
           <w:rFonts w:ascii="Times New Roman" w:hAnsi="Times New Roman"/>
           <w:sz w:val="22"/>
           <w:szCs w:val="22"/>
         </w:rPr>
-        <w:commentReference w:id="1"/>
+        <w:commentReference w:id="2"/>
       </w:r>
       <w:r>
         <w:rPr>
@@ -1184,7 +1225,7 @@
     <w:p>
       <w:pPr>
         <w:rPr>
-          <w:ins w:id="3" w:author="Olivia Imner" w:date="2019-02-21T14:55:00Z"/>
+          <w:ins w:id="5" w:author="Olivia Imner" w:date="2019-02-21T14:55:00Z"/>
           <w:rFonts w:ascii="Verdana" w:eastAsia="Times New Roman" w:hAnsi="Verdana" w:cs="Times New Roman"/>
           <w:color w:val="000000"/>
           <w:sz w:val="22"/>
@@ -1257,14 +1298,32 @@
           <w:szCs w:val="22"/>
         </w:rPr>
       </w:pPr>
-      <w:r>
-        <w:rPr>
-          <w:rFonts w:ascii="Verdana" w:eastAsia="Times New Roman" w:hAnsi="Verdana" w:cs="Times New Roman"/>
-          <w:color w:val="000000"/>
-          <w:sz w:val="22"/>
-          <w:szCs w:val="22"/>
-        </w:rPr>
-        <w:t>Respons:</w:t>
+      <w:commentRangeStart w:id="6"/>
+      <w:r>
+        <w:rPr>
+          <w:rFonts w:ascii="Verdana" w:eastAsia="Times New Roman" w:hAnsi="Verdana" w:cs="Times New Roman"/>
+          <w:color w:val="000000"/>
+          <w:sz w:val="22"/>
+          <w:szCs w:val="22"/>
+        </w:rPr>
+        <w:t>Respons</w:t>
+      </w:r>
+      <w:commentRangeEnd w:id="6"/>
+      <w:r>
+        <w:rPr>
+          <w:rStyle w:val="CommentReference"/>
+          <w:rFonts w:ascii="Times New Roman" w:hAnsi="Times New Roman"/>
+        </w:rPr>
+        <w:commentReference w:id="6"/>
+      </w:r>
+      <w:r>
+        <w:rPr>
+          <w:rFonts w:ascii="Verdana" w:eastAsia="Times New Roman" w:hAnsi="Verdana" w:cs="Times New Roman"/>
+          <w:color w:val="000000"/>
+          <w:sz w:val="22"/>
+          <w:szCs w:val="22"/>
+        </w:rPr>
+        <w:t>:</w:t>
       </w:r>
       <w:r>
         <w:rPr>
@@ -1300,7 +1359,34 @@
           <w:sz w:val="22"/>
           <w:szCs w:val="22"/>
         </w:rPr>
-        <w:t xml:space="preserve"> ostrukturerade intervjuer beskriv inte i studien</w:t>
+        <w:t xml:space="preserve"> ostrukturerade intervjuer </w:t>
+      </w:r>
+      <w:commentRangeStart w:id="8"/>
+      <w:r>
+        <w:rPr>
+          <w:rFonts w:ascii="Verdana" w:eastAsia="Times New Roman" w:hAnsi="Verdana" w:cs="Times New Roman"/>
+          <w:color w:val="000000"/>
+          <w:sz w:val="22"/>
+          <w:szCs w:val="22"/>
+        </w:rPr>
+        <w:t>beskriv inte</w:t>
+      </w:r>
+      <w:commentRangeEnd w:id="8"/>
+      <w:r>
+        <w:rPr>
+          <w:rStyle w:val="CommentReference"/>
+          <w:rFonts w:ascii="Times New Roman" w:hAnsi="Times New Roman"/>
+        </w:rPr>
+        <w:commentReference w:id="8"/>
+      </w:r>
+      <w:r>
+        <w:rPr>
+          <w:rFonts w:ascii="Verdana" w:eastAsia="Times New Roman" w:hAnsi="Verdana" w:cs="Times New Roman"/>
+          <w:color w:val="000000"/>
+          <w:sz w:val="22"/>
+          <w:szCs w:val="22"/>
+        </w:rPr>
+        <w:t xml:space="preserve"> i studien</w:t>
       </w:r>
       <w:r>
         <w:rPr>
@@ -1336,7 +1422,34 @@
           <w:sz w:val="22"/>
           <w:szCs w:val="22"/>
         </w:rPr>
-        <w:t xml:space="preserve"> skulle replikeras till ett kvantitativt resultat. Därmed blir det logiskt att inte </w:t>
+        <w:t xml:space="preserve"> skulle </w:t>
+      </w:r>
+      <w:commentRangeStart w:id="9"/>
+      <w:r>
+        <w:rPr>
+          <w:rFonts w:ascii="Verdana" w:eastAsia="Times New Roman" w:hAnsi="Verdana" w:cs="Times New Roman"/>
+          <w:color w:val="000000"/>
+          <w:sz w:val="22"/>
+          <w:szCs w:val="22"/>
+        </w:rPr>
+        <w:t>replikeras till ett kvantitativt resultat</w:t>
+      </w:r>
+      <w:commentRangeEnd w:id="9"/>
+      <w:r>
+        <w:rPr>
+          <w:rStyle w:val="CommentReference"/>
+          <w:rFonts w:ascii="Times New Roman" w:hAnsi="Times New Roman"/>
+        </w:rPr>
+        <w:commentReference w:id="9"/>
+      </w:r>
+      <w:r>
+        <w:rPr>
+          <w:rFonts w:ascii="Verdana" w:eastAsia="Times New Roman" w:hAnsi="Verdana" w:cs="Times New Roman"/>
+          <w:color w:val="000000"/>
+          <w:sz w:val="22"/>
+          <w:szCs w:val="22"/>
+        </w:rPr>
+        <w:t xml:space="preserve">. Därmed blir det logiskt att inte </w:t>
       </w:r>
       <w:r>
         <w:rPr>
@@ -1396,7 +1509,7 @@
     <w:p>
       <w:pPr>
         <w:rPr>
-          <w:ins w:id="4" w:author="Olivia Imner" w:date="2019-02-21T14:55:00Z"/>
+          <w:ins w:id="10" w:author="Olivia Imner" w:date="2019-02-21T14:55:00Z"/>
           <w:rFonts w:ascii="Verdana" w:eastAsia="Times New Roman" w:hAnsi="Verdana" w:cs="Times New Roman"/>
           <w:color w:val="000000"/>
           <w:sz w:val="22"/>
@@ -1478,7 +1591,6 @@
         </w:rPr>
         <w:t xml:space="preserve">Respons: </w:t>
       </w:r>
-      <w:commentRangeStart w:id="5"/>
       <w:r>
         <w:rPr>
           <w:rFonts w:ascii="Verdana" w:eastAsia="Times New Roman" w:hAnsi="Verdana" w:cs="Times New Roman"/>
@@ -1505,16 +1617,6 @@
           <w:szCs w:val="22"/>
         </w:rPr>
         <w:t>i metod</w:t>
-      </w:r>
-      <w:commentRangeEnd w:id="5"/>
-      <w:r>
-        <w:rPr>
-          <w:rStyle w:val="Kommentarsreferens"/>
-          <w:rFonts w:ascii="Times New Roman" w:hAnsi="Times New Roman"/>
-          <w:sz w:val="22"/>
-          <w:szCs w:val="22"/>
-        </w:rPr>
-        <w:commentReference w:id="5"/>
       </w:r>
       <w:r>
         <w:rPr>
@@ -2069,7 +2171,7 @@
         </w:rPr>
         <w:t xml:space="preserve"> </w:t>
       </w:r>
-      <w:commentRangeStart w:id="6"/>
+      <w:commentRangeStart w:id="11"/>
       <w:r>
         <w:rPr>
           <w:rFonts w:ascii="Verdana" w:eastAsia="Times New Roman" w:hAnsi="Verdana" w:cs="Times New Roman"/>
@@ -2106,15 +2208,15 @@
         </w:rPr>
         <w:t xml:space="preserve"> </w:t>
       </w:r>
-      <w:commentRangeEnd w:id="6"/>
-      <w:r>
-        <w:rPr>
-          <w:rStyle w:val="Kommentarsreferens"/>
+      <w:commentRangeEnd w:id="11"/>
+      <w:r>
+        <w:rPr>
+          <w:rStyle w:val="CommentReference"/>
           <w:rFonts w:ascii="Times New Roman" w:hAnsi="Times New Roman"/>
           <w:sz w:val="22"/>
           <w:szCs w:val="22"/>
         </w:rPr>
-        <w:commentReference w:id="6"/>
+        <w:commentReference w:id="11"/>
       </w:r>
       <w:r>
         <w:rPr>
@@ -2446,10 +2548,26 @@
           <w:sz w:val="22"/>
           <w:szCs w:val="22"/>
         </w:rPr>
-        <w:t xml:space="preserve"> lyckades intervjufrågan inte komma med från ATM</w:t>
-      </w:r>
-      <w:bookmarkStart w:id="7" w:name="_GoBack"/>
-      <w:bookmarkEnd w:id="7"/>
+        <w:t xml:space="preserve"> </w:t>
+      </w:r>
+      <w:commentRangeStart w:id="12"/>
+      <w:r>
+        <w:rPr>
+          <w:rFonts w:ascii="Verdana" w:eastAsia="Times New Roman" w:hAnsi="Verdana" w:cs="Times New Roman"/>
+          <w:color w:val="000000"/>
+          <w:sz w:val="22"/>
+          <w:szCs w:val="22"/>
+        </w:rPr>
+        <w:t>lyckades intervjufrågan inte komma med från ATM</w:t>
+      </w:r>
+      <w:commentRangeEnd w:id="12"/>
+      <w:r>
+        <w:rPr>
+          <w:rStyle w:val="CommentReference"/>
+          <w:rFonts w:ascii="Times New Roman" w:hAnsi="Times New Roman"/>
+        </w:rPr>
+        <w:commentReference w:id="12"/>
+      </w:r>
       <w:r>
         <w:rPr>
           <w:rFonts w:ascii="Verdana" w:eastAsia="Times New Roman" w:hAnsi="Verdana" w:cs="Times New Roman"/>
@@ -2479,6 +2597,7 @@
           <w:szCs w:val="22"/>
         </w:rPr>
       </w:pPr>
+      <w:commentRangeStart w:id="13"/>
       <w:r>
         <w:rPr>
           <w:rFonts w:ascii="Verdana" w:eastAsia="Times New Roman" w:hAnsi="Verdana" w:cs="Times New Roman"/>
@@ -2550,6 +2669,14 @@
           <w:szCs w:val="22"/>
         </w:rPr>
         <w:t>slutsatserna är de samma.</w:t>
+      </w:r>
+      <w:commentRangeEnd w:id="13"/>
+      <w:r>
+        <w:rPr>
+          <w:rStyle w:val="CommentReference"/>
+          <w:rFonts w:ascii="Times New Roman" w:hAnsi="Times New Roman"/>
+        </w:rPr>
+        <w:commentReference w:id="13"/>
       </w:r>
     </w:p>
     <w:p>
@@ -2602,18 +2729,18 @@
 </file>
 
 <file path=word/comments.xml><?xml version="1.0" encoding="utf-8"?>
-<w:comments xmlns:wpc="http://schemas.microsoft.com/office/word/2010/wordprocessingCanvas" xmlns:mo="http://schemas.microsoft.com/office/mac/office/2008/main" xmlns:mc="http://schemas.openxmlformats.org/markup-compatibility/2006" xmlns:mv="urn:schemas-microsoft-com:mac:vml" xmlns:o="urn:schemas-microsoft-com:office:office" xmlns:r="http://schemas.openxmlformats.org/officeDocument/2006/relationships" xmlns:m="http://schemas.openxmlformats.org/officeDocument/2006/math" xmlns:v="urn:schemas-microsoft-com:vml" xmlns:wp14="http://schemas.microsoft.com/office/word/2010/wordprocessingDrawing" xmlns:wp="http://schemas.openxmlformats.org/drawingml/2006/wordprocessingDrawing" xmlns:w10="urn:schemas-microsoft-com:office:word" xmlns:w="http://schemas.openxmlformats.org/wordprocessingml/2006/main" xmlns:w14="http://schemas.microsoft.com/office/word/2010/wordml" xmlns:wpg="http://schemas.microsoft.com/office/word/2010/wordprocessingGroup" xmlns:wpi="http://schemas.microsoft.com/office/word/2010/wordprocessingInk" xmlns:wne="http://schemas.microsoft.com/office/word/2006/wordml" xmlns:wps="http://schemas.microsoft.com/office/word/2010/wordprocessingShape" mc:Ignorable="w14 wp14">
-  <w:comment w:id="0" w:author="Olivia Imner" w:date="2019-02-26T06:38:00Z" w:initials="OI">
-    <w:p>
-      <w:pPr>
-        <w:pStyle w:val="Kommentarer"/>
+<w:comments xmlns:wpc="http://schemas.microsoft.com/office/word/2010/wordprocessingCanvas" xmlns:mo="http://schemas.microsoft.com/office/mac/office/2008/main" xmlns:mc="http://schemas.openxmlformats.org/markup-compatibility/2006" xmlns:mv="urn:schemas-microsoft-com:mac:vml" xmlns:o="urn:schemas-microsoft-com:office:office" xmlns:r="http://schemas.openxmlformats.org/officeDocument/2006/relationships" xmlns:m="http://schemas.openxmlformats.org/officeDocument/2006/math" xmlns:v="urn:schemas-microsoft-com:vml" xmlns:wp14="http://schemas.microsoft.com/office/word/2010/wordprocessingDrawing" xmlns:wp="http://schemas.openxmlformats.org/drawingml/2006/wordprocessingDrawing" xmlns:w10="urn:schemas-microsoft-com:office:word" xmlns:w="http://schemas.openxmlformats.org/wordprocessingml/2006/main" xmlns:w14="http://schemas.microsoft.com/office/word/2010/wordml" xmlns:w15="http://schemas.microsoft.com/office/word/2012/wordml" xmlns:wpg="http://schemas.microsoft.com/office/word/2010/wordprocessingGroup" xmlns:wpi="http://schemas.microsoft.com/office/word/2010/wordprocessingInk" xmlns:wne="http://schemas.microsoft.com/office/word/2006/wordml" xmlns:wps="http://schemas.microsoft.com/office/word/2010/wordprocessingShape" mc:Ignorable="w14 w15 wp14">
+  <w:comment w:id="1" w:author="Microsoft Office User" w:date="2019-02-27T14:08:00Z" w:initials="Office">
+    <w:p>
+      <w:pPr>
+        <w:pStyle w:val="CommentText"/>
         <w:rPr>
           <w:lang w:val="en-GB"/>
         </w:rPr>
       </w:pPr>
       <w:r>
         <w:rPr>
-          <w:rStyle w:val="Kommentarsreferens"/>
+          <w:rStyle w:val="CommentReference"/>
         </w:rPr>
         <w:annotationRef/>
       </w:r>
@@ -2621,97 +2748,39 @@
         <w:rPr>
           <w:lang w:val="en-GB"/>
         </w:rPr>
-        <w:t xml:space="preserve">I think you misunderstood this comment. I read the comment such that ”background” is not refering to the background in your thesis but Grades background, i.e. Grades history… Although, I am unsure since the comment is not well written at all. </w:t>
-      </w:r>
-    </w:p>
-    <w:p>
-      <w:pPr>
-        <w:pStyle w:val="Kommentarer"/>
-        <w:rPr>
-          <w:color w:val="FFFFFF" w:themeColor="background1"/>
-        </w:rPr>
-      </w:pPr>
-      <w:r>
-        <w:rPr>
-          <w:color w:val="FFFFFF" w:themeColor="background1"/>
-        </w:rPr>
-        <w:t>Det refererar till om det fanns en anledning till att jag gjorde studien.</w:t>
-      </w:r>
-    </w:p>
-    <w:p>
-      <w:pPr>
-        <w:pStyle w:val="Kommentarer"/>
-        <w:rPr>
-          <w:color w:val="FFFFFF" w:themeColor="background1"/>
-        </w:rPr>
-      </w:pPr>
-    </w:p>
-    <w:p>
-      <w:pPr>
-        <w:pStyle w:val="Kommentarer"/>
-        <w:rPr>
-          <w:b/>
-          <w:color w:val="000000" w:themeColor="text1"/>
+        <w:t xml:space="preserve">Add the quote where you say that previous studies show that ELF without ped. </w:t>
+      </w:r>
+      <w:r>
+        <w:rPr>
           <w:lang w:val="en-GB"/>
         </w:rPr>
-      </w:pPr>
-      <w:r>
-        <w:rPr>
-          <w:b/>
-          <w:color w:val="000000" w:themeColor="text1"/>
+        <w:t>m</w:t>
+      </w:r>
+      <w:r>
+        <w:rPr>
           <w:lang w:val="en-GB"/>
         </w:rPr>
-        <w:t>In my opinion this is still not sufficiently clear. Even in the case, as now, that the comment is not written in sufficiently good form to understand what the problem is, your response needs to be written well enough to understand BOTH the problem/comment and your response.</w:t>
-      </w:r>
-    </w:p>
-    <w:p>
-      <w:pPr>
-        <w:pStyle w:val="Kommentarer"/>
-        <w:rPr>
-          <w:b/>
-          <w:color w:val="FF0000"/>
+        <w:t>odel</w:t>
+      </w:r>
+      <w:r>
+        <w:rPr>
           <w:lang w:val="en-GB"/>
         </w:rPr>
-      </w:pPr>
-    </w:p>
-    <w:p>
-      <w:pPr>
-        <w:pStyle w:val="Kommentarer"/>
-        <w:rPr>
-          <w:b/>
-          <w:color w:val="000000" w:themeColor="text1"/>
+        <w:t xml:space="preserve"> have “brister” in blablabla</w:t>
+      </w:r>
+    </w:p>
+  </w:comment>
+  <w:comment w:id="2" w:author="Microsoft Office User" w:date="2019-02-25T16:52:00Z" w:initials="Office">
+    <w:p>
+      <w:pPr>
+        <w:pStyle w:val="CommentText"/>
+        <w:rPr>
           <w:lang w:val="en-GB"/>
         </w:rPr>
       </w:pPr>
       <w:r>
         <w:rPr>
-          <w:b/>
-          <w:color w:val="FF0000"/>
-          <w:lang w:val="en-GB"/>
-        </w:rPr>
-        <w:t>Bättre?</w:t>
-      </w:r>
-      <w:r>
-        <w:rPr>
-          <w:b/>
-          <w:color w:val="FF0000"/>
-          <w:lang w:val="en-GB"/>
-        </w:rPr>
-        <w:t xml:space="preserve"> Jag ändrade kommentaren, så man förstår bättre. </w:t>
-      </w:r>
-    </w:p>
-  </w:comment>
-  <w:comment w:id="1" w:author="Microsoft Office User" w:date="2019-02-25T16:52:00Z" w:initials="Office">
-    <w:p>
-      <w:pPr>
-        <w:pStyle w:val="Kommentarer"/>
-        <w:rPr>
-          <w:lang w:val="en-GB"/>
-        </w:rPr>
-      </w:pPr>
-      <w:r>
-        <w:rPr>
-          <w:rStyle w:val="Kommentarsreferens"/>
+          <w:rStyle w:val="CommentReference"/>
         </w:rPr>
         <w:annotationRef/>
       </w:r>
@@ -2735,18 +2804,103 @@
         <w:t>Blir det här bättre?</w:t>
       </w:r>
     </w:p>
+    <w:p>
+      <w:pPr>
+        <w:pStyle w:val="CommentText"/>
+        <w:rPr>
+          <w:lang w:val="en-GB"/>
+        </w:rPr>
+      </w:pPr>
+    </w:p>
+    <w:p>
+      <w:pPr>
+        <w:pStyle w:val="CommentText"/>
+        <w:rPr>
+          <w:lang w:val="en-GB"/>
+        </w:rPr>
+      </w:pPr>
+      <w:r>
+        <w:rPr>
+          <w:lang w:val="en-GB"/>
+        </w:rPr>
+        <w:t>The first two sentances should be re-structured / re-written. A) in the 1</w:t>
+      </w:r>
+      <w:r>
+        <w:rPr>
+          <w:vertAlign w:val="superscript"/>
+          <w:lang w:val="en-GB"/>
+        </w:rPr>
+        <w:t>st</w:t>
+      </w:r>
+      <w:r>
+        <w:rPr>
+          <w:lang w:val="en-GB"/>
+        </w:rPr>
+        <w:t xml:space="preserve"> sentence just say no other studies have been done at the specific company that your study focusses on, i.e. Grade. </w:t>
+      </w:r>
+      <w:r>
+        <w:rPr>
+          <w:lang w:val="en-GB"/>
+        </w:rPr>
+        <w:t>B) Furthermore, the 2</w:t>
+      </w:r>
+      <w:r>
+        <w:rPr>
+          <w:vertAlign w:val="superscript"/>
+          <w:lang w:val="en-GB"/>
+        </w:rPr>
+        <w:t>nd</w:t>
+      </w:r>
+      <w:r>
+        <w:rPr>
+          <w:lang w:val="en-GB"/>
+        </w:rPr>
+        <w:t xml:space="preserve"> sentence should be like: “Studies with similar goals as this study </w:t>
+      </w:r>
+      <w:r>
+        <w:rPr>
+          <w:u w:val="single"/>
+          <w:lang w:val="en-GB"/>
+        </w:rPr>
+        <w:t>but analysing another company</w:t>
+      </w:r>
+      <w:r>
+        <w:rPr>
+          <w:lang w:val="en-GB"/>
+        </w:rPr>
+        <w:t xml:space="preserve"> could not be identified.” </w:t>
+      </w:r>
+    </w:p>
   </w:comment>
-  <w:comment w:id="5" w:author="Microsoft Office User" w:date="2019-02-25T16:44:00Z" w:initials="Office">
-    <w:p>
-      <w:pPr>
-        <w:pStyle w:val="Kommentarer"/>
+  <w:comment w:id="6" w:author="Microsoft Office User" w:date="2019-02-27T14:31:00Z" w:initials="Office">
+    <w:p>
+      <w:pPr>
+        <w:pStyle w:val="CommentText"/>
+      </w:pPr>
+      <w:r>
+        <w:rPr>
+          <w:rStyle w:val="CommentReference"/>
+        </w:rPr>
+        <w:annotationRef/>
+      </w:r>
+      <w:r>
+        <w:t>I am not sure if it is because I can’t understand what you are trying to say or not but… this response still sounds weak.</w:t>
+      </w:r>
+      <w:bookmarkStart w:id="7" w:name="_GoBack"/>
+      <w:bookmarkEnd w:id="7"/>
+    </w:p>
+  </w:comment>
+  <w:comment w:id="8" w:author="Microsoft Office User" w:date="2019-02-27T14:19:00Z" w:initials="Office">
+    <w:p>
+      <w:pPr>
+        <w:pStyle w:val="CommentText"/>
         <w:rPr>
           <w:lang w:val="en-GB"/>
         </w:rPr>
       </w:pPr>
       <w:r>
         <w:rPr>
-          <w:rStyle w:val="Kommentarsreferens"/>
+          <w:rStyle w:val="CommentReference"/>
         </w:rPr>
         <w:annotationRef/>
       </w:r>
@@ -2754,27 +2908,43 @@
         <w:rPr>
           <w:lang w:val="en-GB"/>
         </w:rPr>
-        <w:t xml:space="preserve">Where? What does it say in the method? </w:t>
-      </w:r>
-      <w:r>
+        <w:t>Grammar</w:t>
+      </w:r>
+    </w:p>
+  </w:comment>
+  <w:comment w:id="9" w:author="Microsoft Office User" w:date="2019-02-27T14:19:00Z" w:initials="Office">
+    <w:p>
+      <w:pPr>
+        <w:pStyle w:val="CommentText"/>
         <w:rPr>
           <w:lang w:val="en-GB"/>
         </w:rPr>
-        <w:t>Why haven’t you quoted the text here so the reader doesn’t need to go look it up in the text?? Fixat</w:t>
+      </w:pPr>
+      <w:r>
+        <w:rPr>
+          <w:rStyle w:val="CommentReference"/>
+        </w:rPr>
+        <w:annotationRef/>
+      </w:r>
+      <w:r>
+        <w:rPr>
+          <w:lang w:val="en-GB"/>
+        </w:rPr>
+        <w:t>This makes no sense</w:t>
       </w:r>
     </w:p>
   </w:comment>
-  <w:comment w:id="6" w:author="Microsoft Office User" w:date="2019-02-25T16:44:00Z" w:initials="Office">
-    <w:p>
-      <w:pPr>
-        <w:pStyle w:val="Kommentarer"/>
+  <w:comment w:id="11" w:author="Microsoft Office User" w:date="2019-02-25T16:44:00Z" w:initials="Office">
+    <w:p>
+      <w:pPr>
+        <w:pStyle w:val="CommentText"/>
         <w:rPr>
           <w:lang w:val="en-GB"/>
         </w:rPr>
       </w:pPr>
       <w:r>
         <w:rPr>
-          <w:rStyle w:val="Kommentarsreferens"/>
+          <w:rStyle w:val="CommentReference"/>
         </w:rPr>
         <w:annotationRef/>
       </w:r>
@@ -2789,6 +2959,102 @@
           <w:lang w:val="en-GB"/>
         </w:rPr>
         <w:t xml:space="preserve"> Fixat</w:t>
+      </w:r>
+    </w:p>
+    <w:p>
+      <w:pPr>
+        <w:pStyle w:val="CommentText"/>
+        <w:rPr>
+          <w:lang w:val="en-GB"/>
+        </w:rPr>
+      </w:pPr>
+    </w:p>
+    <w:p>
+      <w:pPr>
+        <w:pStyle w:val="CommentText"/>
+        <w:rPr>
+          <w:lang w:val="en-GB"/>
+        </w:rPr>
+      </w:pPr>
+      <w:r>
+        <w:rPr>
+          <w:lang w:val="en-GB"/>
+        </w:rPr>
+        <w:t>Where is the discussion concerning the utvärderingsmoment?!? Why haven’t you included it below in quotes?!?</w:t>
+      </w:r>
+    </w:p>
+  </w:comment>
+  <w:comment w:id="12" w:author="Microsoft Office User" w:date="2019-02-27T14:26:00Z" w:initials="Office">
+    <w:p>
+      <w:pPr>
+        <w:pStyle w:val="CommentText"/>
+        <w:rPr>
+          <w:lang w:val="en-GB"/>
+        </w:rPr>
+      </w:pPr>
+      <w:r>
+        <w:rPr>
+          <w:rStyle w:val="CommentReference"/>
+        </w:rPr>
+        <w:annotationRef/>
+      </w:r>
+      <w:r>
+        <w:rPr>
+          <w:lang w:val="en-GB"/>
+        </w:rPr>
+        <w:t>Here you want to say that</w:t>
+      </w:r>
+      <w:r>
+        <w:rPr>
+          <w:lang w:val="en-GB"/>
+        </w:rPr>
+        <w:t>:</w:t>
+      </w:r>
+      <w:r>
+        <w:rPr>
+          <w:lang w:val="en-GB"/>
+        </w:rPr>
+        <w:t xml:space="preserve"> one question was suppose</w:t>
+      </w:r>
+      <w:r>
+        <w:rPr>
+          <w:lang w:val="en-GB"/>
+        </w:rPr>
+        <w:t>d</w:t>
+      </w:r>
+      <w:r>
+        <w:rPr>
+          <w:lang w:val="en-GB"/>
+        </w:rPr>
+        <w:t xml:space="preserve"> to correspond to several models BUT </w:t>
+      </w:r>
+      <w:r>
+        <w:rPr>
+          <w:lang w:val="en-GB"/>
+        </w:rPr>
+        <w:t xml:space="preserve">only one model was included. </w:t>
+      </w:r>
+    </w:p>
+  </w:comment>
+  <w:comment w:id="13" w:author="Microsoft Office User" w:date="2019-02-27T14:29:00Z" w:initials="Office">
+    <w:p>
+      <w:pPr>
+        <w:pStyle w:val="CommentText"/>
+        <w:rPr>
+          <w:lang w:val="en-GB"/>
+        </w:rPr>
+      </w:pPr>
+      <w:r>
+        <w:rPr>
+          <w:rStyle w:val="CommentReference"/>
+        </w:rPr>
+        <w:annotationRef/>
+      </w:r>
+      <w:r>
+        <w:rPr>
+          <w:lang w:val="en-GB"/>
+        </w:rPr>
+        <w:t>This resulted in an error in a) Bilaga 2, b) Figure XXXX and XXX, and c) the mean value for ATM reported in the text. All of these errors have now been fixed. The conclusions previously drawn in the paper are unchanged.</w:t>
       </w:r>
     </w:p>
   </w:comment>
@@ -2797,17 +3063,14 @@
 
 <file path=word/commentsExtended.xml><?xml version="1.0" encoding="utf-8"?>
 <w15:commentsEx xmlns:wpc="http://schemas.microsoft.com/office/word/2010/wordprocessingCanvas" xmlns:mo="http://schemas.microsoft.com/office/mac/office/2008/main" xmlns:mc="http://schemas.openxmlformats.org/markup-compatibility/2006" xmlns:mv="urn:schemas-microsoft-com:mac:vml" xmlns:o="urn:schemas-microsoft-com:office:office" xmlns:r="http://schemas.openxmlformats.org/officeDocument/2006/relationships" xmlns:m="http://schemas.openxmlformats.org/officeDocument/2006/math" xmlns:v="urn:schemas-microsoft-com:vml" xmlns:wp14="http://schemas.microsoft.com/office/word/2010/wordprocessingDrawing" xmlns:wp="http://schemas.openxmlformats.org/drawingml/2006/wordprocessingDrawing" xmlns:w10="urn:schemas-microsoft-com:office:word" xmlns:w="http://schemas.openxmlformats.org/wordprocessingml/2006/main" xmlns:w14="http://schemas.microsoft.com/office/word/2010/wordml" xmlns:w15="http://schemas.microsoft.com/office/word/2012/wordml" xmlns:wpg="http://schemas.microsoft.com/office/word/2010/wordprocessingGroup" xmlns:wpi="http://schemas.microsoft.com/office/word/2010/wordprocessingInk" xmlns:wne="http://schemas.microsoft.com/office/word/2006/wordml" xmlns:wps="http://schemas.microsoft.com/office/word/2010/wordprocessingShape" mc:Ignorable="w14 w15 wp14">
-  <w15:commentEx w15:paraId="1D29D207" w15:done="0"/>
-  <w15:commentEx w15:paraId="72237D2B" w15:done="0"/>
-  <w15:commentEx w15:paraId="314E1F28" w15:done="0"/>
-  <w15:commentEx w15:paraId="25612C0A" w15:done="0"/>
-  <w15:commentEx w15:paraId="31CD19D1" w15:done="0"/>
-  <w15:commentEx w15:paraId="290AE49B" w15:done="0"/>
-  <w15:commentEx w15:paraId="3E608263" w15:done="0"/>
-  <w15:commentEx w15:paraId="1537DC7B" w15:done="0"/>
+  <w15:commentEx w15:paraId="1A0CECC2" w15:done="0"/>
+  <w15:commentEx w15:paraId="02CE1B08" w15:done="0"/>
+  <w15:commentEx w15:paraId="7933BD3A" w15:done="0"/>
+  <w15:commentEx w15:paraId="63B8A314" w15:done="0"/>
+  <w15:commentEx w15:paraId="14373A9E" w15:done="0"/>
   <w15:commentEx w15:paraId="243DFA82" w15:done="0"/>
-  <w15:commentEx w15:paraId="17586718" w15:done="0"/>
-  <w15:commentEx w15:paraId="538E623D" w15:done="0"/>
+  <w15:commentEx w15:paraId="4E23F1FC" w15:done="0"/>
+  <w15:commentEx w15:paraId="2085D975" w15:done="0"/>
 </w15:commentsEx>
 </file>
 
@@ -2820,7 +3083,7 @@
 </file>
 
 <file path=word/styles.xml><?xml version="1.0" encoding="utf-8"?>
-<w:styles xmlns:mc="http://schemas.openxmlformats.org/markup-compatibility/2006" xmlns:r="http://schemas.openxmlformats.org/officeDocument/2006/relationships" xmlns:w="http://schemas.openxmlformats.org/wordprocessingml/2006/main" xmlns:w14="http://schemas.microsoft.com/office/word/2010/wordml" mc:Ignorable="w14">
+<w:styles xmlns:mc="http://schemas.openxmlformats.org/markup-compatibility/2006" xmlns:r="http://schemas.openxmlformats.org/officeDocument/2006/relationships" xmlns:w="http://schemas.openxmlformats.org/wordprocessingml/2006/main" xmlns:w14="http://schemas.microsoft.com/office/word/2010/wordml" xmlns:w15="http://schemas.microsoft.com/office/word/2012/wordml" mc:Ignorable="w14 w15">
   <w:docDefaults>
     <w:rPrDefault>
       <w:rPr>
@@ -2832,146 +3095,389 @@
     </w:rPrDefault>
     <w:pPrDefault/>
   </w:docDefaults>
-  <w:latentStyles w:defLockedState="0" w:defUIPriority="99" w:defSemiHidden="1" w:defUnhideWhenUsed="1" w:defQFormat="0" w:count="276">
-    <w:lsdException w:name="Normal" w:semiHidden="0" w:uiPriority="0" w:unhideWhenUsed="0" w:qFormat="1"/>
-    <w:lsdException w:name="heading 1" w:semiHidden="0" w:uiPriority="9" w:unhideWhenUsed="0" w:qFormat="1"/>
-    <w:lsdException w:name="heading 2" w:uiPriority="9" w:qFormat="1"/>
-    <w:lsdException w:name="heading 3" w:uiPriority="9" w:qFormat="1"/>
-    <w:lsdException w:name="heading 4" w:uiPriority="9" w:qFormat="1"/>
-    <w:lsdException w:name="heading 5" w:uiPriority="9" w:qFormat="1"/>
-    <w:lsdException w:name="heading 6" w:uiPriority="9" w:qFormat="1"/>
-    <w:lsdException w:name="heading 7" w:uiPriority="9" w:qFormat="1"/>
-    <w:lsdException w:name="heading 8" w:uiPriority="9" w:qFormat="1"/>
-    <w:lsdException w:name="heading 9" w:uiPriority="9" w:qFormat="1"/>
-    <w:lsdException w:name="toc 1" w:uiPriority="39"/>
-    <w:lsdException w:name="toc 2" w:uiPriority="39"/>
-    <w:lsdException w:name="toc 3" w:uiPriority="39"/>
-    <w:lsdException w:name="toc 4" w:uiPriority="39"/>
-    <w:lsdException w:name="toc 5" w:uiPriority="39"/>
-    <w:lsdException w:name="toc 6" w:uiPriority="39"/>
-    <w:lsdException w:name="toc 7" w:uiPriority="39"/>
-    <w:lsdException w:name="toc 8" w:uiPriority="39"/>
-    <w:lsdException w:name="toc 9" w:uiPriority="39"/>
-    <w:lsdException w:name="annotation text" w:qFormat="1"/>
-    <w:lsdException w:name="caption" w:uiPriority="35" w:qFormat="1"/>
-    <w:lsdException w:name="annotation reference" w:qFormat="1"/>
-    <w:lsdException w:name="Title" w:semiHidden="0" w:uiPriority="10" w:unhideWhenUsed="0" w:qFormat="1"/>
-    <w:lsdException w:name="Default Paragraph Font" w:uiPriority="1"/>
-    <w:lsdException w:name="Subtitle" w:semiHidden="0" w:uiPriority="11" w:unhideWhenUsed="0" w:qFormat="1"/>
-    <w:lsdException w:name="Strong" w:semiHidden="0" w:uiPriority="22" w:unhideWhenUsed="0" w:qFormat="1"/>
-    <w:lsdException w:name="Emphasis" w:semiHidden="0" w:uiPriority="20" w:unhideWhenUsed="0" w:qFormat="1"/>
-    <w:lsdException w:name="Table Grid" w:semiHidden="0" w:uiPriority="59" w:unhideWhenUsed="0"/>
-    <w:lsdException w:name="Placeholder Text" w:unhideWhenUsed="0"/>
-    <w:lsdException w:name="No Spacing" w:semiHidden="0" w:uiPriority="1" w:unhideWhenUsed="0" w:qFormat="1"/>
-    <w:lsdException w:name="Light Shading" w:semiHidden="0" w:uiPriority="60" w:unhideWhenUsed="0"/>
-    <w:lsdException w:name="Light List" w:semiHidden="0" w:uiPriority="61" w:unhideWhenUsed="0"/>
-    <w:lsdException w:name="Light Grid" w:semiHidden="0" w:uiPriority="62" w:unhideWhenUsed="0"/>
-    <w:lsdException w:name="Medium Shading 1" w:semiHidden="0" w:uiPriority="63" w:unhideWhenUsed="0"/>
-    <w:lsdException w:name="Medium Shading 2" w:semiHidden="0" w:uiPriority="64" w:unhideWhenUsed="0"/>
-    <w:lsdException w:name="Medium List 1" w:semiHidden="0" w:uiPriority="65" w:unhideWhenUsed="0"/>
-    <w:lsdException w:name="Medium List 2" w:semiHidden="0" w:uiPriority="66" w:unhideWhenUsed="0"/>
-    <w:lsdException w:name="Medium Grid 1" w:semiHidden="0" w:uiPriority="67" w:unhideWhenUsed="0"/>
-    <w:lsdException w:name="Medium Grid 2" w:semiHidden="0" w:uiPriority="68" w:unhideWhenUsed="0"/>
-    <w:lsdException w:name="Medium Grid 3" w:semiHidden="0" w:uiPriority="69" w:unhideWhenUsed="0"/>
-    <w:lsdException w:name="Dark List" w:semiHidden="0" w:uiPriority="70" w:unhideWhenUsed="0"/>
-    <w:lsdException w:name="Colorful Shading" w:semiHidden="0" w:uiPriority="71" w:unhideWhenUsed="0"/>
-    <w:lsdException w:name="Colorful List" w:semiHidden="0" w:uiPriority="72" w:unhideWhenUsed="0"/>
-    <w:lsdException w:name="Colorful Grid" w:semiHidden="0" w:uiPriority="73" w:unhideWhenUsed="0"/>
-    <w:lsdException w:name="Light Shading Accent 1" w:semiHidden="0" w:uiPriority="60" w:unhideWhenUsed="0"/>
-    <w:lsdException w:name="Light List Accent 1" w:semiHidden="0" w:uiPriority="61" w:unhideWhenUsed="0"/>
-    <w:lsdException w:name="Light Grid Accent 1" w:semiHidden="0" w:uiPriority="62" w:unhideWhenUsed="0"/>
-    <w:lsdException w:name="Medium Shading 1 Accent 1" w:semiHidden="0" w:uiPriority="63" w:unhideWhenUsed="0"/>
-    <w:lsdException w:name="Medium Shading 2 Accent 1" w:semiHidden="0" w:uiPriority="64" w:unhideWhenUsed="0"/>
-    <w:lsdException w:name="Medium List 1 Accent 1" w:semiHidden="0" w:uiPriority="65" w:unhideWhenUsed="0"/>
-    <w:lsdException w:name="Revision" w:unhideWhenUsed="0"/>
-    <w:lsdException w:name="List Paragraph" w:semiHidden="0" w:uiPriority="34" w:unhideWhenUsed="0" w:qFormat="1"/>
-    <w:lsdException w:name="Quote" w:semiHidden="0" w:uiPriority="29" w:unhideWhenUsed="0" w:qFormat="1"/>
-    <w:lsdException w:name="Intense Quote" w:semiHidden="0" w:uiPriority="30" w:unhideWhenUsed="0" w:qFormat="1"/>
-    <w:lsdException w:name="Medium List 2 Accent 1" w:semiHidden="0" w:uiPriority="66" w:unhideWhenUsed="0"/>
-    <w:lsdException w:name="Medium Grid 1 Accent 1" w:semiHidden="0" w:uiPriority="67" w:unhideWhenUsed="0"/>
-    <w:lsdException w:name="Medium Grid 2 Accent 1" w:semiHidden="0" w:uiPriority="68" w:unhideWhenUsed="0"/>
-    <w:lsdException w:name="Medium Grid 3 Accent 1" w:semiHidden="0" w:uiPriority="69" w:unhideWhenUsed="0"/>
-    <w:lsdException w:name="Dark List Accent 1" w:semiHidden="0" w:uiPriority="70" w:unhideWhenUsed="0"/>
-    <w:lsdException w:name="Colorful Shading Accent 1" w:semiHidden="0" w:uiPriority="71" w:unhideWhenUsed="0"/>
-    <w:lsdException w:name="Colorful List Accent 1" w:semiHidden="0" w:uiPriority="72" w:unhideWhenUsed="0"/>
-    <w:lsdException w:name="Colorful Grid Accent 1" w:semiHidden="0" w:uiPriority="73" w:unhideWhenUsed="0"/>
-    <w:lsdException w:name="Light Shading Accent 2" w:semiHidden="0" w:uiPriority="60" w:unhideWhenUsed="0"/>
-    <w:lsdException w:name="Light List Accent 2" w:semiHidden="0" w:uiPriority="61" w:unhideWhenUsed="0"/>
-    <w:lsdException w:name="Light Grid Accent 2" w:semiHidden="0" w:uiPriority="62" w:unhideWhenUsed="0"/>
-    <w:lsdException w:name="Medium Shading 1 Accent 2" w:semiHidden="0" w:uiPriority="63" w:unhideWhenUsed="0"/>
-    <w:lsdException w:name="Medium Shading 2 Accent 2" w:semiHidden="0" w:uiPriority="64" w:unhideWhenUsed="0"/>
-    <w:lsdException w:name="Medium List 1 Accent 2" w:semiHidden="0" w:uiPriority="65" w:unhideWhenUsed="0"/>
-    <w:lsdException w:name="Medium List 2 Accent 2" w:semiHidden="0" w:uiPriority="66" w:unhideWhenUsed="0"/>
-    <w:lsdException w:name="Medium Grid 1 Accent 2" w:semiHidden="0" w:uiPriority="67" w:unhideWhenUsed="0"/>
-    <w:lsdException w:name="Medium Grid 2 Accent 2" w:semiHidden="0" w:uiPriority="68" w:unhideWhenUsed="0"/>
-    <w:lsdException w:name="Medium Grid 3 Accent 2" w:semiHidden="0" w:uiPriority="69" w:unhideWhenUsed="0"/>
-    <w:lsdException w:name="Dark List Accent 2" w:semiHidden="0" w:uiPriority="70" w:unhideWhenUsed="0"/>
-    <w:lsdException w:name="Colorful Shading Accent 2" w:semiHidden="0" w:uiPriority="71" w:unhideWhenUsed="0"/>
-    <w:lsdException w:name="Colorful List Accent 2" w:semiHidden="0" w:uiPriority="72" w:unhideWhenUsed="0"/>
-    <w:lsdException w:name="Colorful Grid Accent 2" w:semiHidden="0" w:uiPriority="73" w:unhideWhenUsed="0"/>
-    <w:lsdException w:name="Light Shading Accent 3" w:semiHidden="0" w:uiPriority="60" w:unhideWhenUsed="0"/>
-    <w:lsdException w:name="Light List Accent 3" w:semiHidden="0" w:uiPriority="61" w:unhideWhenUsed="0"/>
-    <w:lsdException w:name="Light Grid Accent 3" w:semiHidden="0" w:uiPriority="62" w:unhideWhenUsed="0"/>
-    <w:lsdException w:name="Medium Shading 1 Accent 3" w:semiHidden="0" w:uiPriority="63" w:unhideWhenUsed="0"/>
-    <w:lsdException w:name="Medium Shading 2 Accent 3" w:semiHidden="0" w:uiPriority="64" w:unhideWhenUsed="0"/>
-    <w:lsdException w:name="Medium List 1 Accent 3" w:semiHidden="0" w:uiPriority="65" w:unhideWhenUsed="0"/>
-    <w:lsdException w:name="Medium List 2 Accent 3" w:semiHidden="0" w:uiPriority="66" w:unhideWhenUsed="0"/>
-    <w:lsdException w:name="Medium Grid 1 Accent 3" w:semiHidden="0" w:uiPriority="67" w:unhideWhenUsed="0"/>
-    <w:lsdException w:name="Medium Grid 2 Accent 3" w:semiHidden="0" w:uiPriority="68" w:unhideWhenUsed="0"/>
-    <w:lsdException w:name="Medium Grid 3 Accent 3" w:semiHidden="0" w:uiPriority="69" w:unhideWhenUsed="0"/>
-    <w:lsdException w:name="Dark List Accent 3" w:semiHidden="0" w:uiPriority="70" w:unhideWhenUsed="0"/>
-    <w:lsdException w:name="Colorful Shading Accent 3" w:semiHidden="0" w:uiPriority="71" w:unhideWhenUsed="0"/>
-    <w:lsdException w:name="Colorful List Accent 3" w:semiHidden="0" w:uiPriority="72" w:unhideWhenUsed="0"/>
-    <w:lsdException w:name="Colorful Grid Accent 3" w:semiHidden="0" w:uiPriority="73" w:unhideWhenUsed="0"/>
-    <w:lsdException w:name="Light Shading Accent 4" w:semiHidden="0" w:uiPriority="60" w:unhideWhenUsed="0"/>
-    <w:lsdException w:name="Light List Accent 4" w:semiHidden="0" w:uiPriority="61" w:unhideWhenUsed="0"/>
-    <w:lsdException w:name="Light Grid Accent 4" w:semiHidden="0" w:uiPriority="62" w:unhideWhenUsed="0"/>
-    <w:lsdException w:name="Medium Shading 1 Accent 4" w:semiHidden="0" w:uiPriority="63" w:unhideWhenUsed="0"/>
-    <w:lsdException w:name="Medium Shading 2 Accent 4" w:semiHidden="0" w:uiPriority="64" w:unhideWhenUsed="0"/>
-    <w:lsdException w:name="Medium List 1 Accent 4" w:semiHidden="0" w:uiPriority="65" w:unhideWhenUsed="0"/>
-    <w:lsdException w:name="Medium List 2 Accent 4" w:semiHidden="0" w:uiPriority="66" w:unhideWhenUsed="0"/>
-    <w:lsdException w:name="Medium Grid 1 Accent 4" w:semiHidden="0" w:uiPriority="67" w:unhideWhenUsed="0"/>
-    <w:lsdException w:name="Medium Grid 2 Accent 4" w:semiHidden="0" w:uiPriority="68" w:unhideWhenUsed="0"/>
-    <w:lsdException w:name="Medium Grid 3 Accent 4" w:semiHidden="0" w:uiPriority="69" w:unhideWhenUsed="0"/>
-    <w:lsdException w:name="Dark List Accent 4" w:semiHidden="0" w:uiPriority="70" w:unhideWhenUsed="0"/>
-    <w:lsdException w:name="Colorful Shading Accent 4" w:semiHidden="0" w:uiPriority="71" w:unhideWhenUsed="0"/>
-    <w:lsdException w:name="Colorful List Accent 4" w:semiHidden="0" w:uiPriority="72" w:unhideWhenUsed="0"/>
-    <w:lsdException w:name="Colorful Grid Accent 4" w:semiHidden="0" w:uiPriority="73" w:unhideWhenUsed="0"/>
-    <w:lsdException w:name="Light Shading Accent 5" w:semiHidden="0" w:uiPriority="60" w:unhideWhenUsed="0"/>
-    <w:lsdException w:name="Light List Accent 5" w:semiHidden="0" w:uiPriority="61" w:unhideWhenUsed="0"/>
-    <w:lsdException w:name="Light Grid Accent 5" w:semiHidden="0" w:uiPriority="62" w:unhideWhenUsed="0"/>
-    <w:lsdException w:name="Medium Shading 1 Accent 5" w:semiHidden="0" w:uiPriority="63" w:unhideWhenUsed="0"/>
-    <w:lsdException w:name="Medium Shading 2 Accent 5" w:semiHidden="0" w:uiPriority="64" w:unhideWhenUsed="0"/>
-    <w:lsdException w:name="Medium List 1 Accent 5" w:semiHidden="0" w:uiPriority="65" w:unhideWhenUsed="0"/>
-    <w:lsdException w:name="Medium List 2 Accent 5" w:semiHidden="0" w:uiPriority="66" w:unhideWhenUsed="0"/>
-    <w:lsdException w:name="Medium Grid 1 Accent 5" w:semiHidden="0" w:uiPriority="67" w:unhideWhenUsed="0"/>
-    <w:lsdException w:name="Medium Grid 2 Accent 5" w:semiHidden="0" w:uiPriority="68" w:unhideWhenUsed="0"/>
-    <w:lsdException w:name="Medium Grid 3 Accent 5" w:semiHidden="0" w:uiPriority="69" w:unhideWhenUsed="0"/>
-    <w:lsdException w:name="Dark List Accent 5" w:semiHidden="0" w:uiPriority="70" w:unhideWhenUsed="0"/>
-    <w:lsdException w:name="Colorful Shading Accent 5" w:semiHidden="0" w:uiPriority="71" w:unhideWhenUsed="0"/>
-    <w:lsdException w:name="Colorful List Accent 5" w:semiHidden="0" w:uiPriority="72" w:unhideWhenUsed="0"/>
-    <w:lsdException w:name="Colorful Grid Accent 5" w:semiHidden="0" w:uiPriority="73" w:unhideWhenUsed="0"/>
-    <w:lsdException w:name="Light Shading Accent 6" w:semiHidden="0" w:uiPriority="60" w:unhideWhenUsed="0"/>
-    <w:lsdException w:name="Light List Accent 6" w:semiHidden="0" w:uiPriority="61" w:unhideWhenUsed="0"/>
-    <w:lsdException w:name="Light Grid Accent 6" w:semiHidden="0" w:uiPriority="62" w:unhideWhenUsed="0"/>
-    <w:lsdException w:name="Medium Shading 1 Accent 6" w:semiHidden="0" w:uiPriority="63" w:unhideWhenUsed="0"/>
-    <w:lsdException w:name="Medium Shading 2 Accent 6" w:semiHidden="0" w:uiPriority="64" w:unhideWhenUsed="0"/>
-    <w:lsdException w:name="Medium List 1 Accent 6" w:semiHidden="0" w:uiPriority="65" w:unhideWhenUsed="0"/>
-    <w:lsdException w:name="Medium List 2 Accent 6" w:semiHidden="0" w:uiPriority="66" w:unhideWhenUsed="0"/>
-    <w:lsdException w:name="Medium Grid 1 Accent 6" w:semiHidden="0" w:uiPriority="67" w:unhideWhenUsed="0"/>
-    <w:lsdException w:name="Medium Grid 2 Accent 6" w:semiHidden="0" w:uiPriority="68" w:unhideWhenUsed="0"/>
-    <w:lsdException w:name="Medium Grid 3 Accent 6" w:semiHidden="0" w:uiPriority="69" w:unhideWhenUsed="0"/>
-    <w:lsdException w:name="Dark List Accent 6" w:semiHidden="0" w:uiPriority="70" w:unhideWhenUsed="0"/>
-    <w:lsdException w:name="Colorful Shading Accent 6" w:semiHidden="0" w:uiPriority="71" w:unhideWhenUsed="0"/>
-    <w:lsdException w:name="Colorful List Accent 6" w:semiHidden="0" w:uiPriority="72" w:unhideWhenUsed="0"/>
-    <w:lsdException w:name="Colorful Grid Accent 6" w:semiHidden="0" w:uiPriority="73" w:unhideWhenUsed="0"/>
-    <w:lsdException w:name="Subtle Emphasis" w:semiHidden="0" w:uiPriority="19" w:unhideWhenUsed="0" w:qFormat="1"/>
-    <w:lsdException w:name="Intense Emphasis" w:semiHidden="0" w:uiPriority="21" w:unhideWhenUsed="0" w:qFormat="1"/>
-    <w:lsdException w:name="Subtle Reference" w:semiHidden="0" w:uiPriority="31" w:unhideWhenUsed="0" w:qFormat="1"/>
-    <w:lsdException w:name="Intense Reference" w:semiHidden="0" w:uiPriority="32" w:unhideWhenUsed="0" w:qFormat="1"/>
-    <w:lsdException w:name="Book Title" w:semiHidden="0" w:uiPriority="33" w:unhideWhenUsed="0" w:qFormat="1"/>
-    <w:lsdException w:name="Bibliography" w:uiPriority="37"/>
-    <w:lsdException w:name="TOC Heading" w:uiPriority="39" w:qFormat="1"/>
+  <w:latentStyles w:defLockedState="0" w:defUIPriority="99" w:defSemiHidden="0" w:defUnhideWhenUsed="0" w:defQFormat="0" w:count="382">
+    <w:lsdException w:name="Normal" w:uiPriority="0" w:qFormat="1"/>
+    <w:lsdException w:name="heading 1" w:uiPriority="9" w:qFormat="1"/>
+    <w:lsdException w:name="heading 2" w:semiHidden="1" w:uiPriority="9" w:unhideWhenUsed="1" w:qFormat="1"/>
+    <w:lsdException w:name="heading 3" w:semiHidden="1" w:uiPriority="9" w:unhideWhenUsed="1" w:qFormat="1"/>
+    <w:lsdException w:name="heading 4" w:semiHidden="1" w:uiPriority="9" w:unhideWhenUsed="1" w:qFormat="1"/>
+    <w:lsdException w:name="heading 5" w:semiHidden="1" w:uiPriority="9" w:unhideWhenUsed="1" w:qFormat="1"/>
+    <w:lsdException w:name="heading 6" w:semiHidden="1" w:uiPriority="9" w:unhideWhenUsed="1" w:qFormat="1"/>
+    <w:lsdException w:name="heading 7" w:semiHidden="1" w:uiPriority="9" w:unhideWhenUsed="1" w:qFormat="1"/>
+    <w:lsdException w:name="heading 8" w:semiHidden="1" w:uiPriority="9" w:unhideWhenUsed="1" w:qFormat="1"/>
+    <w:lsdException w:name="heading 9" w:semiHidden="1" w:uiPriority="9" w:unhideWhenUsed="1" w:qFormat="1"/>
+    <w:lsdException w:name="index 1" w:semiHidden="1" w:unhideWhenUsed="1"/>
+    <w:lsdException w:name="index 2" w:semiHidden="1" w:unhideWhenUsed="1"/>
+    <w:lsdException w:name="index 3" w:semiHidden="1" w:unhideWhenUsed="1"/>
+    <w:lsdException w:name="index 4" w:semiHidden="1" w:unhideWhenUsed="1"/>
+    <w:lsdException w:name="index 5" w:semiHidden="1" w:unhideWhenUsed="1"/>
+    <w:lsdException w:name="index 6" w:semiHidden="1" w:unhideWhenUsed="1"/>
+    <w:lsdException w:name="index 7" w:semiHidden="1" w:unhideWhenUsed="1"/>
+    <w:lsdException w:name="index 8" w:semiHidden="1" w:unhideWhenUsed="1"/>
+    <w:lsdException w:name="index 9" w:semiHidden="1" w:unhideWhenUsed="1"/>
+    <w:lsdException w:name="toc 1" w:semiHidden="1" w:uiPriority="39" w:unhideWhenUsed="1"/>
+    <w:lsdException w:name="toc 2" w:semiHidden="1" w:uiPriority="39" w:unhideWhenUsed="1"/>
+    <w:lsdException w:name="toc 3" w:semiHidden="1" w:uiPriority="39" w:unhideWhenUsed="1"/>
+    <w:lsdException w:name="toc 4" w:semiHidden="1" w:uiPriority="39" w:unhideWhenUsed="1"/>
+    <w:lsdException w:name="toc 5" w:semiHidden="1" w:uiPriority="39" w:unhideWhenUsed="1"/>
+    <w:lsdException w:name="toc 6" w:semiHidden="1" w:uiPriority="39" w:unhideWhenUsed="1"/>
+    <w:lsdException w:name="toc 7" w:semiHidden="1" w:uiPriority="39" w:unhideWhenUsed="1"/>
+    <w:lsdException w:name="toc 8" w:semiHidden="1" w:uiPriority="39" w:unhideWhenUsed="1"/>
+    <w:lsdException w:name="toc 9" w:semiHidden="1" w:uiPriority="39" w:unhideWhenUsed="1"/>
+    <w:lsdException w:name="Normal Indent" w:semiHidden="1" w:unhideWhenUsed="1"/>
+    <w:lsdException w:name="footnote text" w:semiHidden="1" w:unhideWhenUsed="1"/>
+    <w:lsdException w:name="annotation text" w:semiHidden="1" w:unhideWhenUsed="1" w:qFormat="1"/>
+    <w:lsdException w:name="header" w:semiHidden="1" w:unhideWhenUsed="1"/>
+    <w:lsdException w:name="footer" w:semiHidden="1" w:unhideWhenUsed="1"/>
+    <w:lsdException w:name="index heading" w:semiHidden="1" w:unhideWhenUsed="1"/>
+    <w:lsdException w:name="caption" w:semiHidden="1" w:uiPriority="35" w:unhideWhenUsed="1" w:qFormat="1"/>
+    <w:lsdException w:name="table of figures" w:semiHidden="1" w:unhideWhenUsed="1"/>
+    <w:lsdException w:name="envelope address" w:semiHidden="1" w:unhideWhenUsed="1"/>
+    <w:lsdException w:name="envelope return" w:semiHidden="1" w:unhideWhenUsed="1"/>
+    <w:lsdException w:name="footnote reference" w:semiHidden="1" w:unhideWhenUsed="1"/>
+    <w:lsdException w:name="annotation reference" w:semiHidden="1" w:unhideWhenUsed="1" w:qFormat="1"/>
+    <w:lsdException w:name="line number" w:semiHidden="1" w:unhideWhenUsed="1"/>
+    <w:lsdException w:name="page number" w:semiHidden="1" w:unhideWhenUsed="1"/>
+    <w:lsdException w:name="endnote reference" w:semiHidden="1" w:unhideWhenUsed="1"/>
+    <w:lsdException w:name="endnote text" w:semiHidden="1" w:unhideWhenUsed="1"/>
+    <w:lsdException w:name="table of authorities" w:semiHidden="1" w:unhideWhenUsed="1"/>
+    <w:lsdException w:name="macro" w:semiHidden="1" w:unhideWhenUsed="1"/>
+    <w:lsdException w:name="toa heading" w:semiHidden="1" w:unhideWhenUsed="1"/>
+    <w:lsdException w:name="List" w:semiHidden="1" w:unhideWhenUsed="1"/>
+    <w:lsdException w:name="List Bullet" w:semiHidden="1" w:unhideWhenUsed="1"/>
+    <w:lsdException w:name="List Number" w:semiHidden="1" w:unhideWhenUsed="1"/>
+    <w:lsdException w:name="List 2" w:semiHidden="1" w:unhideWhenUsed="1"/>
+    <w:lsdException w:name="List 3" w:semiHidden="1" w:unhideWhenUsed="1"/>
+    <w:lsdException w:name="List 4" w:semiHidden="1" w:unhideWhenUsed="1"/>
+    <w:lsdException w:name="List 5" w:semiHidden="1" w:unhideWhenUsed="1"/>
+    <w:lsdException w:name="List Bullet 2" w:semiHidden="1" w:unhideWhenUsed="1"/>
+    <w:lsdException w:name="List Bullet 3" w:semiHidden="1" w:unhideWhenUsed="1"/>
+    <w:lsdException w:name="List Bullet 4" w:semiHidden="1" w:unhideWhenUsed="1"/>
+    <w:lsdException w:name="List Bullet 5" w:semiHidden="1" w:unhideWhenUsed="1"/>
+    <w:lsdException w:name="List Number 2" w:semiHidden="1" w:unhideWhenUsed="1"/>
+    <w:lsdException w:name="List Number 3" w:semiHidden="1" w:unhideWhenUsed="1"/>
+    <w:lsdException w:name="List Number 4" w:semiHidden="1" w:unhideWhenUsed="1"/>
+    <w:lsdException w:name="List Number 5" w:semiHidden="1" w:unhideWhenUsed="1"/>
+    <w:lsdException w:name="Title" w:uiPriority="10" w:qFormat="1"/>
+    <w:lsdException w:name="Closing" w:semiHidden="1" w:unhideWhenUsed="1"/>
+    <w:lsdException w:name="Signature" w:semiHidden="1" w:unhideWhenUsed="1"/>
+    <w:lsdException w:name="Default Paragraph Font" w:semiHidden="1" w:uiPriority="1" w:unhideWhenUsed="1"/>
+    <w:lsdException w:name="Body Text" w:semiHidden="1" w:unhideWhenUsed="1"/>
+    <w:lsdException w:name="Body Text Indent" w:semiHidden="1" w:unhideWhenUsed="1"/>
+    <w:lsdException w:name="List Continue" w:semiHidden="1" w:unhideWhenUsed="1"/>
+    <w:lsdException w:name="List Continue 2" w:semiHidden="1" w:unhideWhenUsed="1"/>
+    <w:lsdException w:name="List Continue 3" w:semiHidden="1" w:unhideWhenUsed="1"/>
+    <w:lsdException w:name="List Continue 4" w:semiHidden="1" w:unhideWhenUsed="1"/>
+    <w:lsdException w:name="List Continue 5" w:semiHidden="1" w:unhideWhenUsed="1"/>
+    <w:lsdException w:name="Message Header" w:semiHidden="1" w:unhideWhenUsed="1"/>
+    <w:lsdException w:name="Subtitle" w:uiPriority="11" w:qFormat="1"/>
+    <w:lsdException w:name="Salutation" w:semiHidden="1" w:unhideWhenUsed="1"/>
+    <w:lsdException w:name="Date" w:semiHidden="1" w:unhideWhenUsed="1"/>
+    <w:lsdException w:name="Body Text First Indent" w:semiHidden="1" w:unhideWhenUsed="1"/>
+    <w:lsdException w:name="Body Text First Indent 2" w:semiHidden="1" w:unhideWhenUsed="1"/>
+    <w:lsdException w:name="Note Heading" w:semiHidden="1" w:unhideWhenUsed="1"/>
+    <w:lsdException w:name="Body Text 2" w:semiHidden="1" w:unhideWhenUsed="1"/>
+    <w:lsdException w:name="Body Text 3" w:semiHidden="1" w:unhideWhenUsed="1"/>
+    <w:lsdException w:name="Body Text Indent 2" w:semiHidden="1" w:unhideWhenUsed="1"/>
+    <w:lsdException w:name="Body Text Indent 3" w:semiHidden="1" w:unhideWhenUsed="1"/>
+    <w:lsdException w:name="Block Text" w:semiHidden="1" w:unhideWhenUsed="1"/>
+    <w:lsdException w:name="Hyperlink" w:semiHidden="1" w:unhideWhenUsed="1"/>
+    <w:lsdException w:name="FollowedHyperlink" w:semiHidden="1" w:unhideWhenUsed="1"/>
+    <w:lsdException w:name="Strong" w:uiPriority="22" w:qFormat="1"/>
+    <w:lsdException w:name="Emphasis" w:uiPriority="20" w:qFormat="1"/>
+    <w:lsdException w:name="Document Map" w:semiHidden="1" w:unhideWhenUsed="1"/>
+    <w:lsdException w:name="Plain Text" w:semiHidden="1" w:unhideWhenUsed="1"/>
+    <w:lsdException w:name="E-mail Signature" w:semiHidden="1" w:unhideWhenUsed="1"/>
+    <w:lsdException w:name="HTML Top of Form" w:semiHidden="1" w:unhideWhenUsed="1"/>
+    <w:lsdException w:name="HTML Bottom of Form" w:semiHidden="1" w:unhideWhenUsed="1"/>
+    <w:lsdException w:name="Normal (Web)" w:semiHidden="1" w:unhideWhenUsed="1"/>
+    <w:lsdException w:name="HTML Acronym" w:semiHidden="1" w:unhideWhenUsed="1"/>
+    <w:lsdException w:name="HTML Address" w:semiHidden="1" w:unhideWhenUsed="1"/>
+    <w:lsdException w:name="HTML Cite" w:semiHidden="1" w:unhideWhenUsed="1"/>
+    <w:lsdException w:name="HTML Code" w:semiHidden="1" w:unhideWhenUsed="1"/>
+    <w:lsdException w:name="HTML Definition" w:semiHidden="1" w:unhideWhenUsed="1"/>
+    <w:lsdException w:name="HTML Keyboard" w:semiHidden="1" w:unhideWhenUsed="1"/>
+    <w:lsdException w:name="HTML Preformatted" w:semiHidden="1" w:unhideWhenUsed="1"/>
+    <w:lsdException w:name="HTML Sample" w:semiHidden="1" w:unhideWhenUsed="1"/>
+    <w:lsdException w:name="HTML Typewriter" w:semiHidden="1" w:unhideWhenUsed="1"/>
+    <w:lsdException w:name="HTML Variable" w:semiHidden="1" w:unhideWhenUsed="1"/>
+    <w:lsdException w:name="Normal Table" w:semiHidden="1" w:unhideWhenUsed="1"/>
+    <w:lsdException w:name="annotation subject" w:semiHidden="1" w:unhideWhenUsed="1"/>
+    <w:lsdException w:name="No List" w:semiHidden="1" w:unhideWhenUsed="1"/>
+    <w:lsdException w:name="Outline List 1" w:semiHidden="1" w:unhideWhenUsed="1"/>
+    <w:lsdException w:name="Outline List 2" w:semiHidden="1" w:unhideWhenUsed="1"/>
+    <w:lsdException w:name="Outline List 3" w:semiHidden="1" w:unhideWhenUsed="1"/>
+    <w:lsdException w:name="Table Simple 1" w:semiHidden="1" w:unhideWhenUsed="1"/>
+    <w:lsdException w:name="Table Simple 2" w:semiHidden="1" w:unhideWhenUsed="1"/>
+    <w:lsdException w:name="Table Simple 3" w:semiHidden="1" w:unhideWhenUsed="1"/>
+    <w:lsdException w:name="Table Classic 1" w:semiHidden="1" w:unhideWhenUsed="1"/>
+    <w:lsdException w:name="Table Classic 2" w:semiHidden="1" w:unhideWhenUsed="1"/>
+    <w:lsdException w:name="Table Classic 3" w:semiHidden="1" w:unhideWhenUsed="1"/>
+    <w:lsdException w:name="Table Classic 4" w:semiHidden="1" w:unhideWhenUsed="1"/>
+    <w:lsdException w:name="Table Colorful 1" w:semiHidden="1" w:unhideWhenUsed="1"/>
+    <w:lsdException w:name="Table Colorful 2" w:semiHidden="1" w:unhideWhenUsed="1"/>
+    <w:lsdException w:name="Table Colorful 3" w:semiHidden="1" w:unhideWhenUsed="1"/>
+    <w:lsdException w:name="Table Columns 1" w:semiHidden="1" w:unhideWhenUsed="1"/>
+    <w:lsdException w:name="Table Columns 2" w:semiHidden="1" w:unhideWhenUsed="1"/>
+    <w:lsdException w:name="Table Columns 3" w:semiHidden="1" w:unhideWhenUsed="1"/>
+    <w:lsdException w:name="Table Columns 4" w:semiHidden="1" w:unhideWhenUsed="1"/>
+    <w:lsdException w:name="Table Columns 5" w:semiHidden="1" w:unhideWhenUsed="1"/>
+    <w:lsdException w:name="Table Grid 1" w:semiHidden="1" w:unhideWhenUsed="1"/>
+    <w:lsdException w:name="Table Grid 2" w:semiHidden="1" w:unhideWhenUsed="1"/>
+    <w:lsdException w:name="Table Grid 3" w:semiHidden="1" w:unhideWhenUsed="1"/>
+    <w:lsdException w:name="Table Grid 4" w:semiHidden="1" w:unhideWhenUsed="1"/>
+    <w:lsdException w:name="Table Grid 5" w:semiHidden="1" w:unhideWhenUsed="1"/>
+    <w:lsdException w:name="Table Grid 6" w:semiHidden="1" w:unhideWhenUsed="1"/>
+    <w:lsdException w:name="Table Grid 7" w:semiHidden="1" w:unhideWhenUsed="1"/>
+    <w:lsdException w:name="Table Grid 8" w:semiHidden="1" w:unhideWhenUsed="1"/>
+    <w:lsdException w:name="Table List 1" w:semiHidden="1" w:unhideWhenUsed="1"/>
+    <w:lsdException w:name="Table List 2" w:semiHidden="1" w:unhideWhenUsed="1"/>
+    <w:lsdException w:name="Table List 3" w:semiHidden="1" w:unhideWhenUsed="1"/>
+    <w:lsdException w:name="Table List 4" w:semiHidden="1" w:unhideWhenUsed="1"/>
+    <w:lsdException w:name="Table List 5" w:semiHidden="1" w:unhideWhenUsed="1"/>
+    <w:lsdException w:name="Table List 6" w:semiHidden="1" w:unhideWhenUsed="1"/>
+    <w:lsdException w:name="Table List 7" w:semiHidden="1" w:unhideWhenUsed="1"/>
+    <w:lsdException w:name="Table List 8" w:semiHidden="1" w:unhideWhenUsed="1"/>
+    <w:lsdException w:name="Table 3D effects 1" w:semiHidden="1" w:unhideWhenUsed="1"/>
+    <w:lsdException w:name="Table 3D effects 2" w:semiHidden="1" w:unhideWhenUsed="1"/>
+    <w:lsdException w:name="Table 3D effects 3" w:semiHidden="1" w:unhideWhenUsed="1"/>
+    <w:lsdException w:name="Table Contemporary" w:semiHidden="1" w:unhideWhenUsed="1"/>
+    <w:lsdException w:name="Table Elegant" w:semiHidden="1" w:unhideWhenUsed="1"/>
+    <w:lsdException w:name="Table Professional" w:semiHidden="1" w:unhideWhenUsed="1"/>
+    <w:lsdException w:name="Table Subtle 1" w:semiHidden="1" w:unhideWhenUsed="1"/>
+    <w:lsdException w:name="Table Subtle 2" w:semiHidden="1" w:unhideWhenUsed="1"/>
+    <w:lsdException w:name="Table Web 1" w:semiHidden="1" w:unhideWhenUsed="1"/>
+    <w:lsdException w:name="Table Web 2" w:semiHidden="1" w:unhideWhenUsed="1"/>
+    <w:lsdException w:name="Table Web 3" w:semiHidden="1" w:unhideWhenUsed="1"/>
+    <w:lsdException w:name="Balloon Text" w:semiHidden="1" w:unhideWhenUsed="1"/>
+    <w:lsdException w:name="Table Grid" w:uiPriority="59"/>
+    <w:lsdException w:name="Table Theme" w:semiHidden="1" w:unhideWhenUsed="1"/>
+    <w:lsdException w:name="Note Level 1" w:semiHidden="1" w:unhideWhenUsed="1"/>
+    <w:lsdException w:name="Note Level 2" w:semiHidden="1" w:unhideWhenUsed="1"/>
+    <w:lsdException w:name="Note Level 3" w:semiHidden="1" w:unhideWhenUsed="1"/>
+    <w:lsdException w:name="Note Level 4" w:semiHidden="1" w:unhideWhenUsed="1"/>
+    <w:lsdException w:name="Note Level 5" w:semiHidden="1" w:unhideWhenUsed="1"/>
+    <w:lsdException w:name="Note Level 6" w:semiHidden="1" w:unhideWhenUsed="1"/>
+    <w:lsdException w:name="Note Level 7" w:semiHidden="1" w:unhideWhenUsed="1"/>
+    <w:lsdException w:name="Note Level 8" w:semiHidden="1" w:unhideWhenUsed="1"/>
+    <w:lsdException w:name="Note Level 9" w:semiHidden="1" w:unhideWhenUsed="1"/>
+    <w:lsdException w:name="Placeholder Text" w:semiHidden="1"/>
+    <w:lsdException w:name="No Spacing" w:uiPriority="1" w:qFormat="1"/>
+    <w:lsdException w:name="Light Shading" w:uiPriority="60"/>
+    <w:lsdException w:name="Light List" w:uiPriority="61"/>
+    <w:lsdException w:name="Light Grid" w:uiPriority="62"/>
+    <w:lsdException w:name="Medium Shading 1" w:uiPriority="63"/>
+    <w:lsdException w:name="Medium Shading 2" w:uiPriority="64"/>
+    <w:lsdException w:name="Medium List 1" w:uiPriority="65"/>
+    <w:lsdException w:name="Medium List 2" w:uiPriority="66"/>
+    <w:lsdException w:name="Medium Grid 1" w:uiPriority="67"/>
+    <w:lsdException w:name="Medium Grid 2" w:uiPriority="68"/>
+    <w:lsdException w:name="Medium Grid 3" w:uiPriority="69"/>
+    <w:lsdException w:name="Dark List" w:uiPriority="70"/>
+    <w:lsdException w:name="Colorful Shading" w:uiPriority="71"/>
+    <w:lsdException w:name="Colorful List" w:uiPriority="72"/>
+    <w:lsdException w:name="Colorful Grid" w:uiPriority="73"/>
+    <w:lsdException w:name="Light Shading Accent 1" w:uiPriority="60"/>
+    <w:lsdException w:name="Light List Accent 1" w:uiPriority="61"/>
+    <w:lsdException w:name="Light Grid Accent 1" w:uiPriority="62"/>
+    <w:lsdException w:name="Medium Shading 1 Accent 1" w:uiPriority="63"/>
+    <w:lsdException w:name="Medium Shading 2 Accent 1" w:uiPriority="64"/>
+    <w:lsdException w:name="Medium List 1 Accent 1" w:uiPriority="65"/>
+    <w:lsdException w:name="Revision" w:semiHidden="1"/>
+    <w:lsdException w:name="List Paragraph" w:uiPriority="34" w:qFormat="1"/>
+    <w:lsdException w:name="Quote" w:uiPriority="29" w:qFormat="1"/>
+    <w:lsdException w:name="Intense Quote" w:uiPriority="30" w:qFormat="1"/>
+    <w:lsdException w:name="Medium List 2 Accent 1" w:uiPriority="66"/>
+    <w:lsdException w:name="Medium Grid 1 Accent 1" w:uiPriority="67"/>
+    <w:lsdException w:name="Medium Grid 2 Accent 1" w:uiPriority="68"/>
+    <w:lsdException w:name="Medium Grid 3 Accent 1" w:uiPriority="69"/>
+    <w:lsdException w:name="Dark List Accent 1" w:uiPriority="70"/>
+    <w:lsdException w:name="Colorful Shading Accent 1" w:uiPriority="71"/>
+    <w:lsdException w:name="Colorful List Accent 1" w:uiPriority="72"/>
+    <w:lsdException w:name="Colorful Grid Accent 1" w:uiPriority="73"/>
+    <w:lsdException w:name="Light Shading Accent 2" w:uiPriority="60"/>
+    <w:lsdException w:name="Light List Accent 2" w:uiPriority="61"/>
+    <w:lsdException w:name="Light Grid Accent 2" w:uiPriority="62"/>
+    <w:lsdException w:name="Medium Shading 1 Accent 2" w:uiPriority="63"/>
+    <w:lsdException w:name="Medium Shading 2 Accent 2" w:uiPriority="64"/>
+    <w:lsdException w:name="Medium List 1 Accent 2" w:uiPriority="65"/>
+    <w:lsdException w:name="Medium List 2 Accent 2" w:uiPriority="66"/>
+    <w:lsdException w:name="Medium Grid 1 Accent 2" w:uiPriority="67"/>
+    <w:lsdException w:name="Medium Grid 2 Accent 2" w:uiPriority="68"/>
+    <w:lsdException w:name="Medium Grid 3 Accent 2" w:uiPriority="69"/>
+    <w:lsdException w:name="Dark List Accent 2" w:uiPriority="70"/>
+    <w:lsdException w:name="Colorful Shading Accent 2" w:uiPriority="71"/>
+    <w:lsdException w:name="Colorful List Accent 2" w:uiPriority="72"/>
+    <w:lsdException w:name="Colorful Grid Accent 2" w:uiPriority="73"/>
+    <w:lsdException w:name="Light Shading Accent 3" w:uiPriority="60"/>
+    <w:lsdException w:name="Light List Accent 3" w:uiPriority="61"/>
+    <w:lsdException w:name="Light Grid Accent 3" w:uiPriority="62"/>
+    <w:lsdException w:name="Medium Shading 1 Accent 3" w:uiPriority="63"/>
+    <w:lsdException w:name="Medium Shading 2 Accent 3" w:uiPriority="64"/>
+    <w:lsdException w:name="Medium List 1 Accent 3" w:uiPriority="65"/>
+    <w:lsdException w:name="Medium List 2 Accent 3" w:uiPriority="66"/>
+    <w:lsdException w:name="Medium Grid 1 Accent 3" w:uiPriority="67"/>
+    <w:lsdException w:name="Medium Grid 2 Accent 3" w:uiPriority="68"/>
+    <w:lsdException w:name="Medium Grid 3 Accent 3" w:uiPriority="69"/>
+    <w:lsdException w:name="Dark List Accent 3" w:uiPriority="70"/>
+    <w:lsdException w:name="Colorful Shading Accent 3" w:uiPriority="71"/>
+    <w:lsdException w:name="Colorful List Accent 3" w:uiPriority="72"/>
+    <w:lsdException w:name="Colorful Grid Accent 3" w:uiPriority="73"/>
+    <w:lsdException w:name="Light Shading Accent 4" w:uiPriority="60"/>
+    <w:lsdException w:name="Light List Accent 4" w:uiPriority="61"/>
+    <w:lsdException w:name="Light Grid Accent 4" w:uiPriority="62"/>
+    <w:lsdException w:name="Medium Shading 1 Accent 4" w:uiPriority="63"/>
+    <w:lsdException w:name="Medium Shading 2 Accent 4" w:uiPriority="64"/>
+    <w:lsdException w:name="Medium List 1 Accent 4" w:uiPriority="65"/>
+    <w:lsdException w:name="Medium List 2 Accent 4" w:uiPriority="66"/>
+    <w:lsdException w:name="Medium Grid 1 Accent 4" w:uiPriority="67"/>
+    <w:lsdException w:name="Medium Grid 2 Accent 4" w:uiPriority="68"/>
+    <w:lsdException w:name="Medium Grid 3 Accent 4" w:uiPriority="69"/>
+    <w:lsdException w:name="Dark List Accent 4" w:uiPriority="70"/>
+    <w:lsdException w:name="Colorful Shading Accent 4" w:uiPriority="71"/>
+    <w:lsdException w:name="Colorful List Accent 4" w:uiPriority="72"/>
+    <w:lsdException w:name="Colorful Grid Accent 4" w:uiPriority="73"/>
+    <w:lsdException w:name="Light Shading Accent 5" w:uiPriority="60"/>
+    <w:lsdException w:name="Light List Accent 5" w:uiPriority="61"/>
+    <w:lsdException w:name="Light Grid Accent 5" w:uiPriority="62"/>
+    <w:lsdException w:name="Medium Shading 1 Accent 5" w:uiPriority="63"/>
+    <w:lsdException w:name="Medium Shading 2 Accent 5" w:uiPriority="64"/>
+    <w:lsdException w:name="Medium List 1 Accent 5" w:uiPriority="65"/>
+    <w:lsdException w:name="Medium List 2 Accent 5" w:uiPriority="66"/>
+    <w:lsdException w:name="Medium Grid 1 Accent 5" w:uiPriority="67"/>
+    <w:lsdException w:name="Medium Grid 2 Accent 5" w:uiPriority="68"/>
+    <w:lsdException w:name="Medium Grid 3 Accent 5" w:uiPriority="69"/>
+    <w:lsdException w:name="Dark List Accent 5" w:uiPriority="70"/>
+    <w:lsdException w:name="Colorful Shading Accent 5" w:uiPriority="71"/>
+    <w:lsdException w:name="Colorful List Accent 5" w:uiPriority="72"/>
+    <w:lsdException w:name="Colorful Grid Accent 5" w:uiPriority="73"/>
+    <w:lsdException w:name="Light Shading Accent 6" w:uiPriority="60"/>
+    <w:lsdException w:name="Light List Accent 6" w:uiPriority="61"/>
+    <w:lsdException w:name="Light Grid Accent 6" w:uiPriority="62"/>
+    <w:lsdException w:name="Medium Shading 1 Accent 6" w:uiPriority="63"/>
+    <w:lsdException w:name="Medium Shading 2 Accent 6" w:uiPriority="64"/>
+    <w:lsdException w:name="Medium List 1 Accent 6" w:uiPriority="65"/>
+    <w:lsdException w:name="Medium List 2 Accent 6" w:uiPriority="66"/>
+    <w:lsdException w:name="Medium Grid 1 Accent 6" w:uiPriority="67"/>
+    <w:lsdException w:name="Medium Grid 2 Accent 6" w:uiPriority="68"/>
+    <w:lsdException w:name="Medium Grid 3 Accent 6" w:uiPriority="69"/>
+    <w:lsdException w:name="Dark List Accent 6" w:uiPriority="70"/>
+    <w:lsdException w:name="Colorful Shading Accent 6" w:uiPriority="71"/>
+    <w:lsdException w:name="Colorful List Accent 6" w:uiPriority="72"/>
+    <w:lsdException w:name="Colorful Grid Accent 6" w:uiPriority="73"/>
+    <w:lsdException w:name="Subtle Emphasis" w:uiPriority="19" w:qFormat="1"/>
+    <w:lsdException w:name="Intense Emphasis" w:uiPriority="21" w:qFormat="1"/>
+    <w:lsdException w:name="Subtle Reference" w:uiPriority="31" w:qFormat="1"/>
+    <w:lsdException w:name="Intense Reference" w:uiPriority="32" w:qFormat="1"/>
+    <w:lsdException w:name="Book Title" w:uiPriority="33" w:qFormat="1"/>
+    <w:lsdException w:name="Bibliography" w:semiHidden="1" w:uiPriority="37" w:unhideWhenUsed="1"/>
+    <w:lsdException w:name="TOC Heading" w:semiHidden="1" w:uiPriority="39" w:unhideWhenUsed="1" w:qFormat="1"/>
+    <w:lsdException w:name="Plain Table 1" w:uiPriority="41"/>
+    <w:lsdException w:name="Plain Table 2" w:uiPriority="42"/>
+    <w:lsdException w:name="Plain Table 3" w:uiPriority="43"/>
+    <w:lsdException w:name="Plain Table 4" w:uiPriority="44"/>
+    <w:lsdException w:name="Plain Table 5" w:uiPriority="45"/>
+    <w:lsdException w:name="Grid Table Light" w:uiPriority="40"/>
+    <w:lsdException w:name="Grid Table 1 Light" w:uiPriority="46"/>
+    <w:lsdException w:name="Grid Table 2" w:uiPriority="47"/>
+    <w:lsdException w:name="Grid Table 3" w:uiPriority="48"/>
+    <w:lsdException w:name="Grid Table 4" w:uiPriority="49"/>
+    <w:lsdException w:name="Grid Table 5 Dark" w:uiPriority="50"/>
+    <w:lsdException w:name="Grid Table 6 Colorful" w:uiPriority="51"/>
+    <w:lsdException w:name="Grid Table 7 Colorful" w:uiPriority="52"/>
+    <w:lsdException w:name="Grid Table 1 Light Accent 1" w:uiPriority="46"/>
+    <w:lsdException w:name="Grid Table 2 Accent 1" w:uiPriority="47"/>
+    <w:lsdException w:name="Grid Table 3 Accent 1" w:uiPriority="48"/>
+    <w:lsdException w:name="Grid Table 4 Accent 1" w:uiPriority="49"/>
+    <w:lsdException w:name="Grid Table 5 Dark Accent 1" w:uiPriority="50"/>
+    <w:lsdException w:name="Grid Table 6 Colorful Accent 1" w:uiPriority="51"/>
+    <w:lsdException w:name="Grid Table 7 Colorful Accent 1" w:uiPriority="52"/>
+    <w:lsdException w:name="Grid Table 1 Light Accent 2" w:uiPriority="46"/>
+    <w:lsdException w:name="Grid Table 2 Accent 2" w:uiPriority="47"/>
+    <w:lsdException w:name="Grid Table 3 Accent 2" w:uiPriority="48"/>
+    <w:lsdException w:name="Grid Table 4 Accent 2" w:uiPriority="49"/>
+    <w:lsdException w:name="Grid Table 5 Dark Accent 2" w:uiPriority="50"/>
+    <w:lsdException w:name="Grid Table 6 Colorful Accent 2" w:uiPriority="51"/>
+    <w:lsdException w:name="Grid Table 7 Colorful Accent 2" w:uiPriority="52"/>
+    <w:lsdException w:name="Grid Table 1 Light Accent 3" w:uiPriority="46"/>
+    <w:lsdException w:name="Grid Table 2 Accent 3" w:uiPriority="47"/>
+    <w:lsdException w:name="Grid Table 3 Accent 3" w:uiPriority="48"/>
+    <w:lsdException w:name="Grid Table 4 Accent 3" w:uiPriority="49"/>
+    <w:lsdException w:name="Grid Table 5 Dark Accent 3" w:uiPriority="50"/>
+    <w:lsdException w:name="Grid Table 6 Colorful Accent 3" w:uiPriority="51"/>
+    <w:lsdException w:name="Grid Table 7 Colorful Accent 3" w:uiPriority="52"/>
+    <w:lsdException w:name="Grid Table 1 Light Accent 4" w:uiPriority="46"/>
+    <w:lsdException w:name="Grid Table 2 Accent 4" w:uiPriority="47"/>
+    <w:lsdException w:name="Grid Table 3 Accent 4" w:uiPriority="48"/>
+    <w:lsdException w:name="Grid Table 4 Accent 4" w:uiPriority="49"/>
+    <w:lsdException w:name="Grid Table 5 Dark Accent 4" w:uiPriority="50"/>
+    <w:lsdException w:name="Grid Table 6 Colorful Accent 4" w:uiPriority="51"/>
+    <w:lsdException w:name="Grid Table 7 Colorful Accent 4" w:uiPriority="52"/>
+    <w:lsdException w:name="Grid Table 1 Light Accent 5" w:uiPriority="46"/>
+    <w:lsdException w:name="Grid Table 2 Accent 5" w:uiPriority="47"/>
+    <w:lsdException w:name="Grid Table 3 Accent 5" w:uiPriority="48"/>
+    <w:lsdException w:name="Grid Table 4 Accent 5" w:uiPriority="49"/>
+    <w:lsdException w:name="Grid Table 5 Dark Accent 5" w:uiPriority="50"/>
+    <w:lsdException w:name="Grid Table 6 Colorful Accent 5" w:uiPriority="51"/>
+    <w:lsdException w:name="Grid Table 7 Colorful Accent 5" w:uiPriority="52"/>
+    <w:lsdException w:name="Grid Table 1 Light Accent 6" w:uiPriority="46"/>
+    <w:lsdException w:name="Grid Table 2 Accent 6" w:uiPriority="47"/>
+    <w:lsdException w:name="Grid Table 3 Accent 6" w:uiPriority="48"/>
+    <w:lsdException w:name="Grid Table 4 Accent 6" w:uiPriority="49"/>
+    <w:lsdException w:name="Grid Table 5 Dark Accent 6" w:uiPriority="50"/>
+    <w:lsdException w:name="Grid Table 6 Colorful Accent 6" w:uiPriority="51"/>
+    <w:lsdException w:name="Grid Table 7 Colorful Accent 6" w:uiPriority="52"/>
+    <w:lsdException w:name="List Table 1 Light" w:uiPriority="46"/>
+    <w:lsdException w:name="List Table 2" w:uiPriority="47"/>
+    <w:lsdException w:name="List Table 3" w:uiPriority="48"/>
+    <w:lsdException w:name="List Table 4" w:uiPriority="49"/>
+    <w:lsdException w:name="List Table 5 Dark" w:uiPriority="50"/>
+    <w:lsdException w:name="List Table 6 Colorful" w:uiPriority="51"/>
+    <w:lsdException w:name="List Table 7 Colorful" w:uiPriority="52"/>
+    <w:lsdException w:name="List Table 1 Light Accent 1" w:uiPriority="46"/>
+    <w:lsdException w:name="List Table 2 Accent 1" w:uiPriority="47"/>
+    <w:lsdException w:name="List Table 3 Accent 1" w:uiPriority="48"/>
+    <w:lsdException w:name="List Table 4 Accent 1" w:uiPriority="49"/>
+    <w:lsdException w:name="List Table 5 Dark Accent 1" w:uiPriority="50"/>
+    <w:lsdException w:name="List Table 6 Colorful Accent 1" w:uiPriority="51"/>
+    <w:lsdException w:name="List Table 7 Colorful Accent 1" w:uiPriority="52"/>
+    <w:lsdException w:name="List Table 1 Light Accent 2" w:uiPriority="46"/>
+    <w:lsdException w:name="List Table 2 Accent 2" w:uiPriority="47"/>
+    <w:lsdException w:name="List Table 3 Accent 2" w:uiPriority="48"/>
+    <w:lsdException w:name="List Table 4 Accent 2" w:uiPriority="49"/>
+    <w:lsdException w:name="List Table 5 Dark Accent 2" w:uiPriority="50"/>
+    <w:lsdException w:name="List Table 6 Colorful Accent 2" w:uiPriority="51"/>
+    <w:lsdException w:name="List Table 7 Colorful Accent 2" w:uiPriority="52"/>
+    <w:lsdException w:name="List Table 1 Light Accent 3" w:uiPriority="46"/>
+    <w:lsdException w:name="List Table 2 Accent 3" w:uiPriority="47"/>
+    <w:lsdException w:name="List Table 3 Accent 3" w:uiPriority="48"/>
+    <w:lsdException w:name="List Table 4 Accent 3" w:uiPriority="49"/>
+    <w:lsdException w:name="List Table 5 Dark Accent 3" w:uiPriority="50"/>
+    <w:lsdException w:name="List Table 6 Colorful Accent 3" w:uiPriority="51"/>
+    <w:lsdException w:name="List Table 7 Colorful Accent 3" w:uiPriority="52"/>
+    <w:lsdException w:name="List Table 1 Light Accent 4" w:uiPriority="46"/>
+    <w:lsdException w:name="List Table 2 Accent 4" w:uiPriority="47"/>
+    <w:lsdException w:name="List Table 3 Accent 4" w:uiPriority="48"/>
+    <w:lsdException w:name="List Table 4 Accent 4" w:uiPriority="49"/>
+    <w:lsdException w:name="List Table 5 Dark Accent 4" w:uiPriority="50"/>
+    <w:lsdException w:name="List Table 6 Colorful Accent 4" w:uiPriority="51"/>
+    <w:lsdException w:name="List Table 7 Colorful Accent 4" w:uiPriority="52"/>
+    <w:lsdException w:name="List Table 1 Light Accent 5" w:uiPriority="46"/>
+    <w:lsdException w:name="List Table 2 Accent 5" w:uiPriority="47"/>
+    <w:lsdException w:name="List Table 3 Accent 5" w:uiPriority="48"/>
+    <w:lsdException w:name="List Table 4 Accent 5" w:uiPriority="49"/>
+    <w:lsdException w:name="List Table 5 Dark Accent 5" w:uiPriority="50"/>
+    <w:lsdException w:name="List Table 6 Colorful Accent 5" w:uiPriority="51"/>
+    <w:lsdException w:name="List Table 7 Colorful Accent 5" w:uiPriority="52"/>
+    <w:lsdException w:name="List Table 1 Light Accent 6" w:uiPriority="46"/>
+    <w:lsdException w:name="List Table 2 Accent 6" w:uiPriority="47"/>
+    <w:lsdException w:name="List Table 3 Accent 6" w:uiPriority="48"/>
+    <w:lsdException w:name="List Table 4 Accent 6" w:uiPriority="49"/>
+    <w:lsdException w:name="List Table 5 Dark Accent 6" w:uiPriority="50"/>
+    <w:lsdException w:name="List Table 6 Colorful Accent 6" w:uiPriority="51"/>
+    <w:lsdException w:name="List Table 7 Colorful Accent 6" w:uiPriority="52"/>
+    <w:lsdException w:name="Mention" w:semiHidden="1" w:unhideWhenUsed="1"/>
+    <w:lsdException w:name="Smart Hyperlink" w:semiHidden="1" w:unhideWhenUsed="1"/>
   </w:latentStyles>
   <w:style w:type="paragraph" w:default="1" w:styleId="Normal">
     <w:name w:val="Normal"/>
@@ -2981,12 +3487,13 @@
       <w:rFonts w:asciiTheme="majorHAnsi" w:hAnsiTheme="majorHAnsi"/>
     </w:rPr>
   </w:style>
-  <w:style w:type="character" w:default="1" w:styleId="Standardstycketypsnitt">
+  <w:style w:type="character" w:default="1" w:styleId="DefaultParagraphFont">
     <w:name w:val="Default Paragraph Font"/>
     <w:uiPriority w:val="1"/>
+    <w:semiHidden/>
     <w:unhideWhenUsed/>
   </w:style>
-  <w:style w:type="table" w:default="1" w:styleId="Normaltabell">
+  <w:style w:type="table" w:default="1" w:styleId="TableNormal">
     <w:name w:val="Normal Table"/>
     <w:uiPriority w:val="99"/>
     <w:semiHidden/>
@@ -3001,15 +3508,15 @@
       </w:tblCellMar>
     </w:tblPr>
   </w:style>
-  <w:style w:type="numbering" w:default="1" w:styleId="Ingenlista">
+  <w:style w:type="numbering" w:default="1" w:styleId="NoList">
     <w:name w:val="No List"/>
     <w:uiPriority w:val="99"/>
     <w:semiHidden/>
     <w:unhideWhenUsed/>
   </w:style>
-  <w:style w:type="character" w:styleId="Kommentarsreferens">
+  <w:style w:type="character" w:styleId="CommentReference">
     <w:name w:val="annotation reference"/>
-    <w:basedOn w:val="Standardstycketypsnitt"/>
+    <w:basedOn w:val="DefaultParagraphFont"/>
     <w:uiPriority w:val="99"/>
     <w:semiHidden/>
     <w:unhideWhenUsed/>
@@ -3020,10 +3527,10 @@
       <w:szCs w:val="18"/>
     </w:rPr>
   </w:style>
-  <w:style w:type="character" w:customStyle="1" w:styleId="KommentarerChar">
-    <w:name w:val="Kommentarer Char"/>
-    <w:basedOn w:val="Standardstycketypsnitt"/>
-    <w:link w:val="Kommentarer"/>
+  <w:style w:type="character" w:customStyle="1" w:styleId="CommentTextChar">
+    <w:name w:val="Comment Text Char"/>
+    <w:basedOn w:val="DefaultParagraphFont"/>
+    <w:link w:val="CommentText"/>
     <w:uiPriority w:val="99"/>
     <w:qFormat/>
     <w:rsid w:val="00EA6412"/>
@@ -3031,10 +3538,10 @@
       <w:rFonts w:ascii="Times New Roman" w:hAnsi="Times New Roman"/>
     </w:rPr>
   </w:style>
-  <w:style w:type="paragraph" w:styleId="Kommentarer">
+  <w:style w:type="paragraph" w:styleId="CommentText">
     <w:name w:val="annotation text"/>
     <w:basedOn w:val="Normal"/>
-    <w:link w:val="KommentarerChar"/>
+    <w:link w:val="CommentTextChar"/>
     <w:uiPriority w:val="99"/>
     <w:unhideWhenUsed/>
     <w:qFormat/>
@@ -3045,7 +3552,7 @@
   </w:style>
   <w:style w:type="character" w:customStyle="1" w:styleId="KommentarerChar1">
     <w:name w:val="Kommentarer Char1"/>
-    <w:basedOn w:val="Standardstycketypsnitt"/>
+    <w:basedOn w:val="DefaultParagraphFont"/>
     <w:uiPriority w:val="99"/>
     <w:semiHidden/>
     <w:rsid w:val="00EA6412"/>
@@ -3053,10 +3560,10 @@
       <w:rFonts w:asciiTheme="majorHAnsi" w:hAnsiTheme="majorHAnsi"/>
     </w:rPr>
   </w:style>
-  <w:style w:type="paragraph" w:styleId="Bubbeltext">
+  <w:style w:type="paragraph" w:styleId="BalloonText">
     <w:name w:val="Balloon Text"/>
     <w:basedOn w:val="Normal"/>
-    <w:link w:val="BubbeltextChar"/>
+    <w:link w:val="BalloonTextChar"/>
     <w:uiPriority w:val="99"/>
     <w:semiHidden/>
     <w:unhideWhenUsed/>
@@ -3067,10 +3574,10 @@
       <w:szCs w:val="18"/>
     </w:rPr>
   </w:style>
-  <w:style w:type="character" w:customStyle="1" w:styleId="BubbeltextChar">
-    <w:name w:val="Bubbeltext Char"/>
-    <w:basedOn w:val="Standardstycketypsnitt"/>
-    <w:link w:val="Bubbeltext"/>
+  <w:style w:type="character" w:customStyle="1" w:styleId="BalloonTextChar">
+    <w:name w:val="Balloon Text Char"/>
+    <w:basedOn w:val="DefaultParagraphFont"/>
+    <w:link w:val="BalloonText"/>
     <w:uiPriority w:val="99"/>
     <w:semiHidden/>
     <w:rsid w:val="00EA6412"/>
@@ -3080,11 +3587,11 @@
       <w:szCs w:val="18"/>
     </w:rPr>
   </w:style>
-  <w:style w:type="paragraph" w:styleId="Kommentarsmne">
+  <w:style w:type="paragraph" w:styleId="CommentSubject">
     <w:name w:val="annotation subject"/>
-    <w:basedOn w:val="Kommentarer"/>
-    <w:next w:val="Kommentarer"/>
-    <w:link w:val="KommentarsmneChar"/>
+    <w:basedOn w:val="CommentText"/>
+    <w:next w:val="CommentText"/>
+    <w:link w:val="CommentSubjectChar"/>
     <w:uiPriority w:val="99"/>
     <w:semiHidden/>
     <w:unhideWhenUsed/>
@@ -3097,306 +3604,10 @@
       <w:szCs w:val="20"/>
     </w:rPr>
   </w:style>
-  <w:style w:type="character" w:customStyle="1" w:styleId="KommentarsmneChar">
-    <w:name w:val="Kommentarsämne Char"/>
-    <w:basedOn w:val="KommentarerChar"/>
-    <w:link w:val="Kommentarsmne"/>
-    <w:uiPriority w:val="99"/>
-    <w:semiHidden/>
-    <w:rsid w:val="00B81998"/>
-    <w:rPr>
-      <w:rFonts w:asciiTheme="majorHAnsi" w:hAnsiTheme="majorHAnsi"/>
-      <w:b/>
-      <w:bCs/>
-      <w:sz w:val="20"/>
-      <w:szCs w:val="20"/>
-    </w:rPr>
-  </w:style>
-</w:styles>
-</file>
-
-<file path=word/stylesWithEffects.xml><?xml version="1.0" encoding="utf-8"?>
-<w:styles xmlns:wpc="http://schemas.microsoft.com/office/word/2010/wordprocessingCanvas" xmlns:mo="http://schemas.microsoft.com/office/mac/office/2008/main" xmlns:mc="http://schemas.openxmlformats.org/markup-compatibility/2006" xmlns:mv="urn:schemas-microsoft-com:mac:vml" xmlns:o="urn:schemas-microsoft-com:office:office" xmlns:r="http://schemas.openxmlformats.org/officeDocument/2006/relationships" xmlns:m="http://schemas.openxmlformats.org/officeDocument/2006/math" xmlns:v="urn:schemas-microsoft-com:vml" xmlns:wp14="http://schemas.microsoft.com/office/word/2010/wordprocessingDrawing" xmlns:wp="http://schemas.openxmlformats.org/drawingml/2006/wordprocessingDrawing" xmlns:w10="urn:schemas-microsoft-com:office:word" xmlns:w="http://schemas.openxmlformats.org/wordprocessingml/2006/main" xmlns:w14="http://schemas.microsoft.com/office/word/2010/wordml" xmlns:wpg="http://schemas.microsoft.com/office/word/2010/wordprocessingGroup" xmlns:wpi="http://schemas.microsoft.com/office/word/2010/wordprocessingInk" xmlns:wne="http://schemas.microsoft.com/office/word/2006/wordml" xmlns:wps="http://schemas.microsoft.com/office/word/2010/wordprocessingShape" mc:Ignorable="w14 wp14">
-  <w:docDefaults>
-    <w:rPrDefault>
-      <w:rPr>
-        <w:rFonts w:asciiTheme="minorHAnsi" w:eastAsiaTheme="minorEastAsia" w:hAnsiTheme="minorHAnsi" w:cstheme="minorBidi"/>
-        <w:sz w:val="24"/>
-        <w:szCs w:val="24"/>
-        <w:lang w:val="sv-SE" w:eastAsia="sv-SE" w:bidi="ar-SA"/>
-      </w:rPr>
-    </w:rPrDefault>
-    <w:pPrDefault/>
-  </w:docDefaults>
-  <w:latentStyles w:defLockedState="0" w:defUIPriority="99" w:defSemiHidden="1" w:defUnhideWhenUsed="1" w:defQFormat="0" w:count="276">
-    <w:lsdException w:name="Normal" w:semiHidden="0" w:uiPriority="0" w:unhideWhenUsed="0" w:qFormat="1"/>
-    <w:lsdException w:name="heading 1" w:semiHidden="0" w:uiPriority="9" w:unhideWhenUsed="0" w:qFormat="1"/>
-    <w:lsdException w:name="heading 2" w:uiPriority="9" w:qFormat="1"/>
-    <w:lsdException w:name="heading 3" w:uiPriority="9" w:qFormat="1"/>
-    <w:lsdException w:name="heading 4" w:uiPriority="9" w:qFormat="1"/>
-    <w:lsdException w:name="heading 5" w:uiPriority="9" w:qFormat="1"/>
-    <w:lsdException w:name="heading 6" w:uiPriority="9" w:qFormat="1"/>
-    <w:lsdException w:name="heading 7" w:uiPriority="9" w:qFormat="1"/>
-    <w:lsdException w:name="heading 8" w:uiPriority="9" w:qFormat="1"/>
-    <w:lsdException w:name="heading 9" w:uiPriority="9" w:qFormat="1"/>
-    <w:lsdException w:name="toc 1" w:uiPriority="39"/>
-    <w:lsdException w:name="toc 2" w:uiPriority="39"/>
-    <w:lsdException w:name="toc 3" w:uiPriority="39"/>
-    <w:lsdException w:name="toc 4" w:uiPriority="39"/>
-    <w:lsdException w:name="toc 5" w:uiPriority="39"/>
-    <w:lsdException w:name="toc 6" w:uiPriority="39"/>
-    <w:lsdException w:name="toc 7" w:uiPriority="39"/>
-    <w:lsdException w:name="toc 8" w:uiPriority="39"/>
-    <w:lsdException w:name="toc 9" w:uiPriority="39"/>
-    <w:lsdException w:name="annotation text" w:qFormat="1"/>
-    <w:lsdException w:name="caption" w:uiPriority="35" w:qFormat="1"/>
-    <w:lsdException w:name="annotation reference" w:qFormat="1"/>
-    <w:lsdException w:name="Title" w:semiHidden="0" w:uiPriority="10" w:unhideWhenUsed="0" w:qFormat="1"/>
-    <w:lsdException w:name="Default Paragraph Font" w:uiPriority="1"/>
-    <w:lsdException w:name="Subtitle" w:semiHidden="0" w:uiPriority="11" w:unhideWhenUsed="0" w:qFormat="1"/>
-    <w:lsdException w:name="Strong" w:semiHidden="0" w:uiPriority="22" w:unhideWhenUsed="0" w:qFormat="1"/>
-    <w:lsdException w:name="Emphasis" w:semiHidden="0" w:uiPriority="20" w:unhideWhenUsed="0" w:qFormat="1"/>
-    <w:lsdException w:name="Table Grid" w:semiHidden="0" w:uiPriority="59" w:unhideWhenUsed="0"/>
-    <w:lsdException w:name="Placeholder Text" w:unhideWhenUsed="0"/>
-    <w:lsdException w:name="No Spacing" w:semiHidden="0" w:uiPriority="1" w:unhideWhenUsed="0" w:qFormat="1"/>
-    <w:lsdException w:name="Light Shading" w:semiHidden="0" w:uiPriority="60" w:unhideWhenUsed="0"/>
-    <w:lsdException w:name="Light List" w:semiHidden="0" w:uiPriority="61" w:unhideWhenUsed="0"/>
-    <w:lsdException w:name="Light Grid" w:semiHidden="0" w:uiPriority="62" w:unhideWhenUsed="0"/>
-    <w:lsdException w:name="Medium Shading 1" w:semiHidden="0" w:uiPriority="63" w:unhideWhenUsed="0"/>
-    <w:lsdException w:name="Medium Shading 2" w:semiHidden="0" w:uiPriority="64" w:unhideWhenUsed="0"/>
-    <w:lsdException w:name="Medium List 1" w:semiHidden="0" w:uiPriority="65" w:unhideWhenUsed="0"/>
-    <w:lsdException w:name="Medium List 2" w:semiHidden="0" w:uiPriority="66" w:unhideWhenUsed="0"/>
-    <w:lsdException w:name="Medium Grid 1" w:semiHidden="0" w:uiPriority="67" w:unhideWhenUsed="0"/>
-    <w:lsdException w:name="Medium Grid 2" w:semiHidden="0" w:uiPriority="68" w:unhideWhenUsed="0"/>
-    <w:lsdException w:name="Medium Grid 3" w:semiHidden="0" w:uiPriority="69" w:unhideWhenUsed="0"/>
-    <w:lsdException w:name="Dark List" w:semiHidden="0" w:uiPriority="70" w:unhideWhenUsed="0"/>
-    <w:lsdException w:name="Colorful Shading" w:semiHidden="0" w:uiPriority="71" w:unhideWhenUsed="0"/>
-    <w:lsdException w:name="Colorful List" w:semiHidden="0" w:uiPriority="72" w:unhideWhenUsed="0"/>
-    <w:lsdException w:name="Colorful Grid" w:semiHidden="0" w:uiPriority="73" w:unhideWhenUsed="0"/>
-    <w:lsdException w:name="Light Shading Accent 1" w:semiHidden="0" w:uiPriority="60" w:unhideWhenUsed="0"/>
-    <w:lsdException w:name="Light List Accent 1" w:semiHidden="0" w:uiPriority="61" w:unhideWhenUsed="0"/>
-    <w:lsdException w:name="Light Grid Accent 1" w:semiHidden="0" w:uiPriority="62" w:unhideWhenUsed="0"/>
-    <w:lsdException w:name="Medium Shading 1 Accent 1" w:semiHidden="0" w:uiPriority="63" w:unhideWhenUsed="0"/>
-    <w:lsdException w:name="Medium Shading 2 Accent 1" w:semiHidden="0" w:uiPriority="64" w:unhideWhenUsed="0"/>
-    <w:lsdException w:name="Medium List 1 Accent 1" w:semiHidden="0" w:uiPriority="65" w:unhideWhenUsed="0"/>
-    <w:lsdException w:name="Revision" w:unhideWhenUsed="0"/>
-    <w:lsdException w:name="List Paragraph" w:semiHidden="0" w:uiPriority="34" w:unhideWhenUsed="0" w:qFormat="1"/>
-    <w:lsdException w:name="Quote" w:semiHidden="0" w:uiPriority="29" w:unhideWhenUsed="0" w:qFormat="1"/>
-    <w:lsdException w:name="Intense Quote" w:semiHidden="0" w:uiPriority="30" w:unhideWhenUsed="0" w:qFormat="1"/>
-    <w:lsdException w:name="Medium List 2 Accent 1" w:semiHidden="0" w:uiPriority="66" w:unhideWhenUsed="0"/>
-    <w:lsdException w:name="Medium Grid 1 Accent 1" w:semiHidden="0" w:uiPriority="67" w:unhideWhenUsed="0"/>
-    <w:lsdException w:name="Medium Grid 2 Accent 1" w:semiHidden="0" w:uiPriority="68" w:unhideWhenUsed="0"/>
-    <w:lsdException w:name="Medium Grid 3 Accent 1" w:semiHidden="0" w:uiPriority="69" w:unhideWhenUsed="0"/>
-    <w:lsdException w:name="Dark List Accent 1" w:semiHidden="0" w:uiPriority="70" w:unhideWhenUsed="0"/>
-    <w:lsdException w:name="Colorful Shading Accent 1" w:semiHidden="0" w:uiPriority="71" w:unhideWhenUsed="0"/>
-    <w:lsdException w:name="Colorful List Accent 1" w:semiHidden="0" w:uiPriority="72" w:unhideWhenUsed="0"/>
-    <w:lsdException w:name="Colorful Grid Accent 1" w:semiHidden="0" w:uiPriority="73" w:unhideWhenUsed="0"/>
-    <w:lsdException w:name="Light Shading Accent 2" w:semiHidden="0" w:uiPriority="60" w:unhideWhenUsed="0"/>
-    <w:lsdException w:name="Light List Accent 2" w:semiHidden="0" w:uiPriority="61" w:unhideWhenUsed="0"/>
-    <w:lsdException w:name="Light Grid Accent 2" w:semiHidden="0" w:uiPriority="62" w:unhideWhenUsed="0"/>
-    <w:lsdException w:name="Medium Shading 1 Accent 2" w:semiHidden="0" w:uiPriority="63" w:unhideWhenUsed="0"/>
-    <w:lsdException w:name="Medium Shading 2 Accent 2" w:semiHidden="0" w:uiPriority="64" w:unhideWhenUsed="0"/>
-    <w:lsdException w:name="Medium List 1 Accent 2" w:semiHidden="0" w:uiPriority="65" w:unhideWhenUsed="0"/>
-    <w:lsdException w:name="Medium List 2 Accent 2" w:semiHidden="0" w:uiPriority="66" w:unhideWhenUsed="0"/>
-    <w:lsdException w:name="Medium Grid 1 Accent 2" w:semiHidden="0" w:uiPriority="67" w:unhideWhenUsed="0"/>
-    <w:lsdException w:name="Medium Grid 2 Accent 2" w:semiHidden="0" w:uiPriority="68" w:unhideWhenUsed="0"/>
-    <w:lsdException w:name="Medium Grid 3 Accent 2" w:semiHidden="0" w:uiPriority="69" w:unhideWhenUsed="0"/>
-    <w:lsdException w:name="Dark List Accent 2" w:semiHidden="0" w:uiPriority="70" w:unhideWhenUsed="0"/>
-    <w:lsdException w:name="Colorful Shading Accent 2" w:semiHidden="0" w:uiPriority="71" w:unhideWhenUsed="0"/>
-    <w:lsdException w:name="Colorful List Accent 2" w:semiHidden="0" w:uiPriority="72" w:unhideWhenUsed="0"/>
-    <w:lsdException w:name="Colorful Grid Accent 2" w:semiHidden="0" w:uiPriority="73" w:unhideWhenUsed="0"/>
-    <w:lsdException w:name="Light Shading Accent 3" w:semiHidden="0" w:uiPriority="60" w:unhideWhenUsed="0"/>
-    <w:lsdException w:name="Light List Accent 3" w:semiHidden="0" w:uiPriority="61" w:unhideWhenUsed="0"/>
-    <w:lsdException w:name="Light Grid Accent 3" w:semiHidden="0" w:uiPriority="62" w:unhideWhenUsed="0"/>
-    <w:lsdException w:name="Medium Shading 1 Accent 3" w:semiHidden="0" w:uiPriority="63" w:unhideWhenUsed="0"/>
-    <w:lsdException w:name="Medium Shading 2 Accent 3" w:semiHidden="0" w:uiPriority="64" w:unhideWhenUsed="0"/>
-    <w:lsdException w:name="Medium List 1 Accent 3" w:semiHidden="0" w:uiPriority="65" w:unhideWhenUsed="0"/>
-    <w:lsdException w:name="Medium List 2 Accent 3" w:semiHidden="0" w:uiPriority="66" w:unhideWhenUsed="0"/>
-    <w:lsdException w:name="Medium Grid 1 Accent 3" w:semiHidden="0" w:uiPriority="67" w:unhideWhenUsed="0"/>
-    <w:lsdException w:name="Medium Grid 2 Accent 3" w:semiHidden="0" w:uiPriority="68" w:unhideWhenUsed="0"/>
-    <w:lsdException w:name="Medium Grid 3 Accent 3" w:semiHidden="0" w:uiPriority="69" w:unhideWhenUsed="0"/>
-    <w:lsdException w:name="Dark List Accent 3" w:semiHidden="0" w:uiPriority="70" w:unhideWhenUsed="0"/>
-    <w:lsdException w:name="Colorful Shading Accent 3" w:semiHidden="0" w:uiPriority="71" w:unhideWhenUsed="0"/>
-    <w:lsdException w:name="Colorful List Accent 3" w:semiHidden="0" w:uiPriority="72" w:unhideWhenUsed="0"/>
-    <w:lsdException w:name="Colorful Grid Accent 3" w:semiHidden="0" w:uiPriority="73" w:unhideWhenUsed="0"/>
-    <w:lsdException w:name="Light Shading Accent 4" w:semiHidden="0" w:uiPriority="60" w:unhideWhenUsed="0"/>
-    <w:lsdException w:name="Light List Accent 4" w:semiHidden="0" w:uiPriority="61" w:unhideWhenUsed="0"/>
-    <w:lsdException w:name="Light Grid Accent 4" w:semiHidden="0" w:uiPriority="62" w:unhideWhenUsed="0"/>
-    <w:lsdException w:name="Medium Shading 1 Accent 4" w:semiHidden="0" w:uiPriority="63" w:unhideWhenUsed="0"/>
-    <w:lsdException w:name="Medium Shading 2 Accent 4" w:semiHidden="0" w:uiPriority="64" w:unhideWhenUsed="0"/>
-    <w:lsdException w:name="Medium List 1 Accent 4" w:semiHidden="0" w:uiPriority="65" w:unhideWhenUsed="0"/>
-    <w:lsdException w:name="Medium List 2 Accent 4" w:semiHidden="0" w:uiPriority="66" w:unhideWhenUsed="0"/>
-    <w:lsdException w:name="Medium Grid 1 Accent 4" w:semiHidden="0" w:uiPriority="67" w:unhideWhenUsed="0"/>
-    <w:lsdException w:name="Medium Grid 2 Accent 4" w:semiHidden="0" w:uiPriority="68" w:unhideWhenUsed="0"/>
-    <w:lsdException w:name="Medium Grid 3 Accent 4" w:semiHidden="0" w:uiPriority="69" w:unhideWhenUsed="0"/>
-    <w:lsdException w:name="Dark List Accent 4" w:semiHidden="0" w:uiPriority="70" w:unhideWhenUsed="0"/>
-    <w:lsdException w:name="Colorful Shading Accent 4" w:semiHidden="0" w:uiPriority="71" w:unhideWhenUsed="0"/>
-    <w:lsdException w:name="Colorful List Accent 4" w:semiHidden="0" w:uiPriority="72" w:unhideWhenUsed="0"/>
-    <w:lsdException w:name="Colorful Grid Accent 4" w:semiHidden="0" w:uiPriority="73" w:unhideWhenUsed="0"/>
-    <w:lsdException w:name="Light Shading Accent 5" w:semiHidden="0" w:uiPriority="60" w:unhideWhenUsed="0"/>
-    <w:lsdException w:name="Light List Accent 5" w:semiHidden="0" w:uiPriority="61" w:unhideWhenUsed="0"/>
-    <w:lsdException w:name="Light Grid Accent 5" w:semiHidden="0" w:uiPriority="62" w:unhideWhenUsed="0"/>
-    <w:lsdException w:name="Medium Shading 1 Accent 5" w:semiHidden="0" w:uiPriority="63" w:unhideWhenUsed="0"/>
-    <w:lsdException w:name="Medium Shading 2 Accent 5" w:semiHidden="0" w:uiPriority="64" w:unhideWhenUsed="0"/>
-    <w:lsdException w:name="Medium List 1 Accent 5" w:semiHidden="0" w:uiPriority="65" w:unhideWhenUsed="0"/>
-    <w:lsdException w:name="Medium List 2 Accent 5" w:semiHidden="0" w:uiPriority="66" w:unhideWhenUsed="0"/>
-    <w:lsdException w:name="Medium Grid 1 Accent 5" w:semiHidden="0" w:uiPriority="67" w:unhideWhenUsed="0"/>
-    <w:lsdException w:name="Medium Grid 2 Accent 5" w:semiHidden="0" w:uiPriority="68" w:unhideWhenUsed="0"/>
-    <w:lsdException w:name="Medium Grid 3 Accent 5" w:semiHidden="0" w:uiPriority="69" w:unhideWhenUsed="0"/>
-    <w:lsdException w:name="Dark List Accent 5" w:semiHidden="0" w:uiPriority="70" w:unhideWhenUsed="0"/>
-    <w:lsdException w:name="Colorful Shading Accent 5" w:semiHidden="0" w:uiPriority="71" w:unhideWhenUsed="0"/>
-    <w:lsdException w:name="Colorful List Accent 5" w:semiHidden="0" w:uiPriority="72" w:unhideWhenUsed="0"/>
-    <w:lsdException w:name="Colorful Grid Accent 5" w:semiHidden="0" w:uiPriority="73" w:unhideWhenUsed="0"/>
-    <w:lsdException w:name="Light Shading Accent 6" w:semiHidden="0" w:uiPriority="60" w:unhideWhenUsed="0"/>
-    <w:lsdException w:name="Light List Accent 6" w:semiHidden="0" w:uiPriority="61" w:unhideWhenUsed="0"/>
-    <w:lsdException w:name="Light Grid Accent 6" w:semiHidden="0" w:uiPriority="62" w:unhideWhenUsed="0"/>
-    <w:lsdException w:name="Medium Shading 1 Accent 6" w:semiHidden="0" w:uiPriority="63" w:unhideWhenUsed="0"/>
-    <w:lsdException w:name="Medium Shading 2 Accent 6" w:semiHidden="0" w:uiPriority="64" w:unhideWhenUsed="0"/>
-    <w:lsdException w:name="Medium List 1 Accent 6" w:semiHidden="0" w:uiPriority="65" w:unhideWhenUsed="0"/>
-    <w:lsdException w:name="Medium List 2 Accent 6" w:semiHidden="0" w:uiPriority="66" w:unhideWhenUsed="0"/>
-    <w:lsdException w:name="Medium Grid 1 Accent 6" w:semiHidden="0" w:uiPriority="67" w:unhideWhenUsed="0"/>
-    <w:lsdException w:name="Medium Grid 2 Accent 6" w:semiHidden="0" w:uiPriority="68" w:unhideWhenUsed="0"/>
-    <w:lsdException w:name="Medium Grid 3 Accent 6" w:semiHidden="0" w:uiPriority="69" w:unhideWhenUsed="0"/>
-    <w:lsdException w:name="Dark List Accent 6" w:semiHidden="0" w:uiPriority="70" w:unhideWhenUsed="0"/>
-    <w:lsdException w:name="Colorful Shading Accent 6" w:semiHidden="0" w:uiPriority="71" w:unhideWhenUsed="0"/>
-    <w:lsdException w:name="Colorful List Accent 6" w:semiHidden="0" w:uiPriority="72" w:unhideWhenUsed="0"/>
-    <w:lsdException w:name="Colorful Grid Accent 6" w:semiHidden="0" w:uiPriority="73" w:unhideWhenUsed="0"/>
-    <w:lsdException w:name="Subtle Emphasis" w:semiHidden="0" w:uiPriority="19" w:unhideWhenUsed="0" w:qFormat="1"/>
-    <w:lsdException w:name="Intense Emphasis" w:semiHidden="0" w:uiPriority="21" w:unhideWhenUsed="0" w:qFormat="1"/>
-    <w:lsdException w:name="Subtle Reference" w:semiHidden="0" w:uiPriority="31" w:unhideWhenUsed="0" w:qFormat="1"/>
-    <w:lsdException w:name="Intense Reference" w:semiHidden="0" w:uiPriority="32" w:unhideWhenUsed="0" w:qFormat="1"/>
-    <w:lsdException w:name="Book Title" w:semiHidden="0" w:uiPriority="33" w:unhideWhenUsed="0" w:qFormat="1"/>
-    <w:lsdException w:name="Bibliography" w:uiPriority="37"/>
-    <w:lsdException w:name="TOC Heading" w:uiPriority="39" w:qFormat="1"/>
-  </w:latentStyles>
-  <w:style w:type="paragraph" w:default="1" w:styleId="Normal">
-    <w:name w:val="Normal"/>
-    <w:qFormat/>
-    <w:rsid w:val="00975781"/>
-    <w:rPr>
-      <w:rFonts w:asciiTheme="majorHAnsi" w:hAnsiTheme="majorHAnsi"/>
-    </w:rPr>
-  </w:style>
-  <w:style w:type="character" w:default="1" w:styleId="Standardstycketypsnitt">
-    <w:name w:val="Default Paragraph Font"/>
-    <w:uiPriority w:val="1"/>
-    <w:unhideWhenUsed/>
-  </w:style>
-  <w:style w:type="table" w:default="1" w:styleId="Normaltabell">
-    <w:name w:val="Normal Table"/>
-    <w:uiPriority w:val="99"/>
-    <w:semiHidden/>
-    <w:unhideWhenUsed/>
-    <w:tblPr>
-      <w:tblInd w:w="0" w:type="dxa"/>
-      <w:tblCellMar>
-        <w:top w:w="0" w:type="dxa"/>
-        <w:left w:w="108" w:type="dxa"/>
-        <w:bottom w:w="0" w:type="dxa"/>
-        <w:right w:w="108" w:type="dxa"/>
-      </w:tblCellMar>
-    </w:tblPr>
-  </w:style>
-  <w:style w:type="numbering" w:default="1" w:styleId="Ingenlista">
-    <w:name w:val="No List"/>
-    <w:uiPriority w:val="99"/>
-    <w:semiHidden/>
-    <w:unhideWhenUsed/>
-  </w:style>
-  <w:style w:type="character" w:styleId="Kommentarsreferens">
-    <w:name w:val="annotation reference"/>
-    <w:basedOn w:val="Standardstycketypsnitt"/>
-    <w:uiPriority w:val="99"/>
-    <w:semiHidden/>
-    <w:unhideWhenUsed/>
-    <w:qFormat/>
-    <w:rsid w:val="00EA6412"/>
-    <w:rPr>
-      <w:sz w:val="18"/>
-      <w:szCs w:val="18"/>
-    </w:rPr>
-  </w:style>
-  <w:style w:type="character" w:customStyle="1" w:styleId="KommentarerChar">
-    <w:name w:val="Kommentarer Char"/>
-    <w:basedOn w:val="Standardstycketypsnitt"/>
-    <w:link w:val="Kommentarer"/>
-    <w:uiPriority w:val="99"/>
-    <w:qFormat/>
-    <w:rsid w:val="00EA6412"/>
-    <w:rPr>
-      <w:rFonts w:ascii="Times New Roman" w:hAnsi="Times New Roman"/>
-    </w:rPr>
-  </w:style>
-  <w:style w:type="paragraph" w:styleId="Kommentarer">
-    <w:name w:val="annotation text"/>
-    <w:basedOn w:val="Normal"/>
-    <w:link w:val="KommentarerChar"/>
-    <w:uiPriority w:val="99"/>
-    <w:unhideWhenUsed/>
-    <w:qFormat/>
-    <w:rsid w:val="00EA6412"/>
-    <w:rPr>
-      <w:rFonts w:ascii="Times New Roman" w:hAnsi="Times New Roman"/>
-    </w:rPr>
-  </w:style>
-  <w:style w:type="character" w:customStyle="1" w:styleId="KommentarerChar1">
-    <w:name w:val="Kommentarer Char1"/>
-    <w:basedOn w:val="Standardstycketypsnitt"/>
-    <w:uiPriority w:val="99"/>
-    <w:semiHidden/>
-    <w:rsid w:val="00EA6412"/>
-    <w:rPr>
-      <w:rFonts w:asciiTheme="majorHAnsi" w:hAnsiTheme="majorHAnsi"/>
-    </w:rPr>
-  </w:style>
-  <w:style w:type="paragraph" w:styleId="Bubbeltext">
-    <w:name w:val="Balloon Text"/>
-    <w:basedOn w:val="Normal"/>
-    <w:link w:val="BubbeltextChar"/>
-    <w:uiPriority w:val="99"/>
-    <w:semiHidden/>
-    <w:unhideWhenUsed/>
-    <w:rsid w:val="00EA6412"/>
-    <w:rPr>
-      <w:rFonts w:ascii="Lucida Grande" w:hAnsi="Lucida Grande" w:cs="Lucida Grande"/>
-      <w:sz w:val="18"/>
-      <w:szCs w:val="18"/>
-    </w:rPr>
-  </w:style>
-  <w:style w:type="character" w:customStyle="1" w:styleId="BubbeltextChar">
-    <w:name w:val="Bubbeltext Char"/>
-    <w:basedOn w:val="Standardstycketypsnitt"/>
-    <w:link w:val="Bubbeltext"/>
-    <w:uiPriority w:val="99"/>
-    <w:semiHidden/>
-    <w:rsid w:val="00EA6412"/>
-    <w:rPr>
-      <w:rFonts w:ascii="Lucida Grande" w:hAnsi="Lucida Grande" w:cs="Lucida Grande"/>
-      <w:sz w:val="18"/>
-      <w:szCs w:val="18"/>
-    </w:rPr>
-  </w:style>
-  <w:style w:type="paragraph" w:styleId="Kommentarsmne">
-    <w:name w:val="annotation subject"/>
-    <w:basedOn w:val="Kommentarer"/>
-    <w:next w:val="Kommentarer"/>
-    <w:link w:val="KommentarsmneChar"/>
-    <w:uiPriority w:val="99"/>
-    <w:semiHidden/>
-    <w:unhideWhenUsed/>
-    <w:rsid w:val="00B81998"/>
-    <w:rPr>
-      <w:rFonts w:asciiTheme="majorHAnsi" w:hAnsiTheme="majorHAnsi"/>
-      <w:b/>
-      <w:bCs/>
-      <w:sz w:val="20"/>
-      <w:szCs w:val="20"/>
-    </w:rPr>
-  </w:style>
-  <w:style w:type="character" w:customStyle="1" w:styleId="KommentarsmneChar">
-    <w:name w:val="Kommentarsämne Char"/>
-    <w:basedOn w:val="KommentarerChar"/>
-    <w:link w:val="Kommentarsmne"/>
+  <w:style w:type="character" w:customStyle="1" w:styleId="CommentSubjectChar">
+    <w:name w:val="Comment Subject Char"/>
+    <w:basedOn w:val="CommentTextChar"/>
+    <w:link w:val="CommentSubject"/>
     <w:uiPriority w:val="99"/>
     <w:semiHidden/>
     <w:rsid w:val="00B81998"/>

</xml_diff>

<commit_message>
Fixed new  JS comments
</commit_message>
<xml_diff>
--- a/Thesis/opponentkommnentarer_respons_OI.docx
+++ b/Thesis/opponentkommnentarer_respons_OI.docx
@@ -1,6 +1,6 @@
 
 <file path=word/document.xml><?xml version="1.0" encoding="utf-8"?>
-<w:document xmlns:wpc="http://schemas.microsoft.com/office/word/2010/wordprocessingCanvas" xmlns:mo="http://schemas.microsoft.com/office/mac/office/2008/main" xmlns:mc="http://schemas.openxmlformats.org/markup-compatibility/2006" xmlns:mv="urn:schemas-microsoft-com:mac:vml" xmlns:o="urn:schemas-microsoft-com:office:office" xmlns:r="http://schemas.openxmlformats.org/officeDocument/2006/relationships" xmlns:m="http://schemas.openxmlformats.org/officeDocument/2006/math" xmlns:v="urn:schemas-microsoft-com:vml" xmlns:wp14="http://schemas.microsoft.com/office/word/2010/wordprocessingDrawing" xmlns:wp="http://schemas.openxmlformats.org/drawingml/2006/wordprocessingDrawing" xmlns:w10="urn:schemas-microsoft-com:office:word" xmlns:w="http://schemas.openxmlformats.org/wordprocessingml/2006/main" xmlns:w14="http://schemas.microsoft.com/office/word/2010/wordml" xmlns:w15="http://schemas.microsoft.com/office/word/2012/wordml" xmlns:wpg="http://schemas.microsoft.com/office/word/2010/wordprocessingGroup" xmlns:wpi="http://schemas.microsoft.com/office/word/2010/wordprocessingInk" xmlns:wne="http://schemas.microsoft.com/office/word/2006/wordml" xmlns:wps="http://schemas.microsoft.com/office/word/2010/wordprocessingShape" mc:Ignorable="w14 w15 wp14">
+<w:document xmlns:wpc="http://schemas.microsoft.com/office/word/2010/wordprocessingCanvas" xmlns:mo="http://schemas.microsoft.com/office/mac/office/2008/main" xmlns:mc="http://schemas.openxmlformats.org/markup-compatibility/2006" xmlns:mv="urn:schemas-microsoft-com:mac:vml" xmlns:o="urn:schemas-microsoft-com:office:office" xmlns:r="http://schemas.openxmlformats.org/officeDocument/2006/relationships" xmlns:m="http://schemas.openxmlformats.org/officeDocument/2006/math" xmlns:v="urn:schemas-microsoft-com:vml" xmlns:wp14="http://schemas.microsoft.com/office/word/2010/wordprocessingDrawing" xmlns:wp="http://schemas.openxmlformats.org/drawingml/2006/wordprocessingDrawing" xmlns:w10="urn:schemas-microsoft-com:office:word" xmlns:w="http://schemas.openxmlformats.org/wordprocessingml/2006/main" xmlns:w14="http://schemas.microsoft.com/office/word/2010/wordml" xmlns:wpg="http://schemas.microsoft.com/office/word/2010/wordprocessingGroup" xmlns:wpi="http://schemas.microsoft.com/office/word/2010/wordprocessingInk" xmlns:wne="http://schemas.microsoft.com/office/word/2006/wordml" xmlns:wps="http://schemas.microsoft.com/office/word/2010/wordprocessingShape" mc:Ignorable="w14 wp14">
   <w:body>
     <w:p>
       <w:pPr>
@@ -937,7 +937,7 @@
       </w:r>
       <w:r>
         <w:rPr>
-          <w:rStyle w:val="CommentReference"/>
+          <w:rStyle w:val="Kommentarsreferens"/>
           <w:rFonts w:ascii="Times New Roman" w:hAnsi="Times New Roman"/>
         </w:rPr>
         <w:commentReference w:id="1"/>
@@ -952,6 +952,63 @@
           <w:szCs w:val="22"/>
         </w:rPr>
       </w:pPr>
+      <w:r>
+        <w:rPr>
+          <w:rFonts w:ascii="Verdana" w:hAnsi="Verdana"/>
+          <w:sz w:val="22"/>
+          <w:szCs w:val="22"/>
+        </w:rPr>
+        <w:t xml:space="preserve">”Det har uppvisats att majoriteten av e-kurser inte bygger på en antagen pedagogik och därmed har orsakat grova brister i lärandestrategier, kursinnehållet, delkursens tid och takt, gränssnittdesign, och uppnåendet av tillfredsställande studentfokus i kursen </w:t>
+      </w:r>
+      <w:r>
+        <w:rPr>
+          <w:rFonts w:ascii="Verdana" w:hAnsi="Verdana"/>
+          <w:sz w:val="22"/>
+          <w:szCs w:val="22"/>
+        </w:rPr>
+        <w:fldChar w:fldCharType="begin"/>
+      </w:r>
+      <w:r>
+        <w:rPr>
+          <w:rFonts w:ascii="Verdana" w:hAnsi="Verdana"/>
+          <w:sz w:val="22"/>
+          <w:szCs w:val="22"/>
+        </w:rPr>
+        <w:instrText xml:space="preserve"> ADDIN ZOTERO_ITEM CSL_CITATION {"citationID":"rnbmTRuE","properties":{"formattedCitation":"(Pange &amp; Pange, 2011)","plainCitation":"(Pange &amp; Pange, 2011)","noteIndex":0},"citationItems":[{"id":18,"uris":["http://zotero.org/users/local/QsygNxKM/items/7KQ7BZYR"],"uri":["http://zotero.org/users/local/QsygNxKM/items/7KQ7BZYR"],"itemData":{"id":18,"type":"article-journal","title":"Is E-learning Based On Learning Theories? A Literature Review","container-title":"World Academy of Science, Engineering &amp; Technology","volume":"5","issue":"8","source":"Zotero","abstract":"E-learning aims to build knowledge and skills in order to enhance the quality of learning. Research has shown that the majority of the e-learning solutions lack in pedagogical background and present some serious deficiencies regarding teaching strategies and content delivery, time and pace management, interface design and preservation of learners’ focus. The aim of this review is to approach the design of e-learning solutions with a pedagogical perspective and to present some good practices of e-learning design grounded on the core principles of Learning Theories (LTs).","language":"en","author":[{"family":"Pange","given":"Apostolia"},{"family":"Pange","given":"Jenny"}],"issued":{"date-parts":[["2011"]]}}}],"schema":"https://github.com/citation-style-language/schema/raw/master/csl-citation.json"} </w:instrText>
+      </w:r>
+      <w:r>
+        <w:rPr>
+          <w:rFonts w:ascii="Verdana" w:hAnsi="Verdana"/>
+          <w:sz w:val="22"/>
+          <w:szCs w:val="22"/>
+        </w:rPr>
+        <w:fldChar w:fldCharType="separate"/>
+      </w:r>
+      <w:r>
+        <w:rPr>
+          <w:rFonts w:ascii="Verdana" w:hAnsi="Verdana"/>
+          <w:noProof/>
+          <w:sz w:val="22"/>
+          <w:szCs w:val="22"/>
+        </w:rPr>
+        <w:t>(Pange &amp; Pange, 2011)</w:t>
+      </w:r>
+      <w:r>
+        <w:rPr>
+          <w:rFonts w:ascii="Verdana" w:hAnsi="Verdana"/>
+          <w:sz w:val="22"/>
+          <w:szCs w:val="22"/>
+        </w:rPr>
+        <w:fldChar w:fldCharType="end"/>
+      </w:r>
+      <w:r>
+        <w:rPr>
+          <w:rFonts w:ascii="Verdana" w:hAnsi="Verdana"/>
+          <w:sz w:val="22"/>
+          <w:szCs w:val="22"/>
+        </w:rPr>
+        <w:t>.” Rad: 88-91.</w:t>
+      </w:r>
     </w:p>
     <w:p>
       <w:pPr>
@@ -988,7 +1045,27 @@
           <w:sz w:val="22"/>
           <w:szCs w:val="22"/>
         </w:rPr>
-        <w:t>Relaterad forskning – litet av exakt såna studier…, men andra typer av studier</w:t>
+        <w:t xml:space="preserve">Relaterad forskning – litet av exakt </w:t>
+      </w:r>
+      <w:proofErr w:type="gramStart"/>
+      <w:r>
+        <w:rPr>
+          <w:rFonts w:ascii="Verdana" w:eastAsia="Times New Roman" w:hAnsi="Verdana" w:cs="Times New Roman"/>
+          <w:color w:val="000000"/>
+          <w:sz w:val="22"/>
+          <w:szCs w:val="22"/>
+        </w:rPr>
+        <w:t>såna</w:t>
+      </w:r>
+      <w:proofErr w:type="gramEnd"/>
+      <w:r>
+        <w:rPr>
+          <w:rFonts w:ascii="Verdana" w:eastAsia="Times New Roman" w:hAnsi="Verdana" w:cs="Times New Roman"/>
+          <w:color w:val="000000"/>
+          <w:sz w:val="22"/>
+          <w:szCs w:val="22"/>
+        </w:rPr>
+        <w:t xml:space="preserve"> studier…, men andra typer av studier</w:t>
       </w:r>
     </w:p>
     <w:p>
@@ -1035,143 +1112,90 @@
           <w:sz w:val="22"/>
           <w:szCs w:val="22"/>
         </w:rPr>
-        <w:t xml:space="preserve">Eftersom det inte finns några </w:t>
-      </w:r>
-      <w:r>
-        <w:rPr>
-          <w:rFonts w:ascii="Verdana" w:eastAsia="Times New Roman" w:hAnsi="Verdana" w:cs="Times New Roman"/>
-          <w:color w:val="000000"/>
-          <w:sz w:val="22"/>
-          <w:szCs w:val="22"/>
-        </w:rPr>
-        <w:t>tidigare</w:t>
-      </w:r>
-      <w:r>
-        <w:rPr>
-          <w:rFonts w:ascii="Verdana" w:eastAsia="Times New Roman" w:hAnsi="Verdana" w:cs="Times New Roman"/>
-          <w:color w:val="000000"/>
-          <w:sz w:val="22"/>
-          <w:szCs w:val="22"/>
-        </w:rPr>
-        <w:t xml:space="preserve"> studier av Grade, är l</w:t>
-      </w:r>
-      <w:commentRangeStart w:id="2"/>
-      <w:r>
-        <w:rPr>
-          <w:rFonts w:ascii="Verdana" w:eastAsia="Times New Roman" w:hAnsi="Verdana" w:cs="Times New Roman"/>
-          <w:color w:val="000000"/>
-          <w:sz w:val="22"/>
-          <w:szCs w:val="22"/>
-        </w:rPr>
-        <w:t>i</w:t>
-      </w:r>
-      <w:r>
-        <w:rPr>
-          <w:rFonts w:ascii="Verdana" w:eastAsia="Times New Roman" w:hAnsi="Verdana" w:cs="Times New Roman"/>
-          <w:color w:val="000000"/>
-          <w:sz w:val="22"/>
-          <w:szCs w:val="22"/>
-        </w:rPr>
-        <w:t xml:space="preserve">knande forskning begränsad. </w:t>
-      </w:r>
-      <w:r>
-        <w:rPr>
-          <w:rFonts w:ascii="Verdana" w:eastAsia="Times New Roman" w:hAnsi="Verdana" w:cs="Times New Roman"/>
-          <w:color w:val="000000"/>
-          <w:sz w:val="22"/>
-          <w:szCs w:val="22"/>
-        </w:rPr>
-        <w:t>Det kunde inte identifieras andra företag som hade samma mål som denna stu</w:t>
-      </w:r>
-      <w:r>
-        <w:rPr>
-          <w:rFonts w:ascii="Verdana" w:eastAsia="Times New Roman" w:hAnsi="Verdana" w:cs="Times New Roman"/>
-          <w:color w:val="000000"/>
-          <w:sz w:val="22"/>
-          <w:szCs w:val="22"/>
-        </w:rPr>
-        <w:t>die. T</w:t>
-      </w:r>
-      <w:r>
-        <w:rPr>
-          <w:rFonts w:ascii="Verdana" w:eastAsia="Times New Roman" w:hAnsi="Verdana" w:cs="Times New Roman"/>
-          <w:color w:val="000000"/>
-          <w:sz w:val="22"/>
-          <w:szCs w:val="22"/>
-        </w:rPr>
-        <w:t>r</w:t>
-      </w:r>
-      <w:r>
-        <w:rPr>
-          <w:rFonts w:ascii="Verdana" w:eastAsia="Times New Roman" w:hAnsi="Verdana" w:cs="Times New Roman"/>
-          <w:color w:val="000000"/>
-          <w:sz w:val="22"/>
-          <w:szCs w:val="22"/>
-        </w:rPr>
-        <w:t xml:space="preserve">ots </w:t>
-      </w:r>
-      <w:r>
-        <w:rPr>
-          <w:rFonts w:ascii="Verdana" w:eastAsia="Times New Roman" w:hAnsi="Verdana" w:cs="Times New Roman"/>
-          <w:color w:val="000000"/>
-          <w:sz w:val="22"/>
-          <w:szCs w:val="22"/>
-        </w:rPr>
-        <w:t>det</w:t>
-      </w:r>
-      <w:r>
-        <w:rPr>
-          <w:rFonts w:ascii="Verdana" w:eastAsia="Times New Roman" w:hAnsi="Verdana" w:cs="Times New Roman"/>
-          <w:color w:val="000000"/>
-          <w:sz w:val="22"/>
-          <w:szCs w:val="22"/>
-        </w:rPr>
-        <w:t xml:space="preserve"> är metoderna i denna studie </w:t>
-      </w:r>
-      <w:r>
-        <w:rPr>
-          <w:rFonts w:ascii="Verdana" w:eastAsia="Times New Roman" w:hAnsi="Verdana" w:cs="Times New Roman"/>
-          <w:color w:val="000000"/>
-          <w:sz w:val="22"/>
-          <w:szCs w:val="22"/>
-        </w:rPr>
-        <w:t>relaterade</w:t>
-      </w:r>
-      <w:r>
-        <w:rPr>
-          <w:rFonts w:ascii="Verdana" w:eastAsia="Times New Roman" w:hAnsi="Verdana" w:cs="Times New Roman"/>
-          <w:color w:val="000000"/>
-          <w:sz w:val="22"/>
-          <w:szCs w:val="22"/>
-        </w:rPr>
-        <w:t xml:space="preserve"> till metoder som används i andra studier för att kunna stödja </w:t>
-      </w:r>
-      <w:r>
-        <w:rPr>
-          <w:rFonts w:ascii="Verdana" w:eastAsia="Times New Roman" w:hAnsi="Verdana" w:cs="Times New Roman"/>
-          <w:strike/>
-          <w:color w:val="000000"/>
-          <w:sz w:val="22"/>
-          <w:szCs w:val="22"/>
-          <w:rPrChange w:id="3" w:author="Microsoft Office User" w:date="2019-02-27T14:16:00Z">
-            <w:rPr>
-              <w:rFonts w:ascii="Verdana" w:eastAsia="Times New Roman" w:hAnsi="Verdana" w:cs="Times New Roman"/>
-              <w:color w:val="000000"/>
-              <w:sz w:val="22"/>
-              <w:szCs w:val="22"/>
-            </w:rPr>
-          </w:rPrChange>
-        </w:rPr>
-        <w:t>valideringen av</w:t>
-      </w:r>
-      <w:r>
-        <w:rPr>
-          <w:rFonts w:ascii="Verdana" w:eastAsia="Times New Roman" w:hAnsi="Verdana" w:cs="Times New Roman"/>
-          <w:color w:val="000000"/>
-          <w:sz w:val="22"/>
-          <w:szCs w:val="22"/>
-        </w:rPr>
-        <w:t xml:space="preserve"> de valda metoderna.</w:t>
+        <w:t xml:space="preserve">Nej, det finns inte </w:t>
+      </w:r>
+      <w:r>
+        <w:rPr>
+          <w:rFonts w:ascii="Verdana" w:eastAsia="Times New Roman" w:hAnsi="Verdana" w:cs="Times New Roman"/>
+          <w:color w:val="000000"/>
+          <w:sz w:val="22"/>
+          <w:szCs w:val="22"/>
+        </w:rPr>
+        <w:t xml:space="preserve">några </w:t>
+      </w:r>
+      <w:r>
+        <w:rPr>
+          <w:rFonts w:ascii="Verdana" w:eastAsia="Times New Roman" w:hAnsi="Verdana" w:cs="Times New Roman"/>
+          <w:color w:val="000000"/>
+          <w:sz w:val="22"/>
+          <w:szCs w:val="22"/>
+        </w:rPr>
+        <w:t>andra studier som har genomförts på ett specifikt företag som denna studie fokuserar på</w:t>
+      </w:r>
+      <w:r>
+        <w:rPr>
+          <w:rFonts w:ascii="Verdana" w:eastAsia="Times New Roman" w:hAnsi="Verdana" w:cs="Times New Roman"/>
+          <w:color w:val="000000"/>
+          <w:sz w:val="22"/>
+          <w:szCs w:val="22"/>
+        </w:rPr>
+        <w:t>, dvs. Grade</w:t>
+      </w:r>
+      <w:r>
+        <w:rPr>
+          <w:rFonts w:ascii="Verdana" w:eastAsia="Times New Roman" w:hAnsi="Verdana" w:cs="Times New Roman"/>
+          <w:color w:val="000000"/>
+          <w:sz w:val="22"/>
+          <w:szCs w:val="22"/>
+        </w:rPr>
+        <w:t>.</w:t>
+      </w:r>
+      <w:r>
+        <w:rPr>
+          <w:rFonts w:ascii="Verdana" w:eastAsia="Times New Roman" w:hAnsi="Verdana" w:cs="Times New Roman"/>
+          <w:color w:val="000000"/>
+          <w:sz w:val="22"/>
+          <w:szCs w:val="22"/>
+        </w:rPr>
+        <w:t xml:space="preserve"> Det finns studier som har likande mål som denna studie, men att analysera andra företag kunde inte identifieras. </w:t>
+      </w:r>
+      <w:r>
+        <w:rPr>
+          <w:rFonts w:ascii="Verdana" w:eastAsia="Times New Roman" w:hAnsi="Verdana" w:cs="Times New Roman"/>
+          <w:color w:val="000000"/>
+          <w:sz w:val="22"/>
+          <w:szCs w:val="22"/>
+        </w:rPr>
+        <w:t>Trots det är metoderna i denna studie relaterade till metoder som används i andra studier för att kunna stödja de valda metoderna.</w:t>
+      </w:r>
+    </w:p>
+    <w:p>
+      <w:pPr>
+        <w:rPr>
+          <w:ins w:id="2" w:author="Olivia Imner" w:date="2019-02-21T14:55:00Z"/>
+          <w:rFonts w:ascii="Verdana" w:eastAsia="Times New Roman" w:hAnsi="Verdana" w:cs="Times New Roman"/>
+          <w:color w:val="000000"/>
+          <w:sz w:val="22"/>
+          <w:szCs w:val="22"/>
+        </w:rPr>
+      </w:pPr>
+      <w:r>
+        <w:rPr>
+          <w:rStyle w:val="Kommentarsreferens"/>
+          <w:rFonts w:ascii="Times New Roman" w:hAnsi="Times New Roman"/>
+          <w:sz w:val="22"/>
+          <w:szCs w:val="22"/>
+        </w:rPr>
+        <w:commentReference w:id="3"/>
+      </w:r>
+      <w:r>
+        <w:rPr>
+          <w:rFonts w:ascii="Verdana" w:eastAsia="Times New Roman" w:hAnsi="Verdana" w:cs="Times New Roman"/>
+          <w:color w:val="000000"/>
+          <w:sz w:val="22"/>
+          <w:szCs w:val="22"/>
+        </w:rPr>
+        <w:br/>
       </w:r>
     </w:p>
     <w:p>
@@ -1184,6 +1208,34 @@
           <w:szCs w:val="22"/>
         </w:rPr>
       </w:pPr>
+    </w:p>
+    <w:p>
+      <w:pPr>
+        <w:rPr>
+          <w:rFonts w:ascii="Verdana" w:eastAsia="Times New Roman" w:hAnsi="Verdana" w:cs="Times New Roman"/>
+          <w:color w:val="000000"/>
+          <w:sz w:val="22"/>
+          <w:szCs w:val="22"/>
+        </w:rPr>
+      </w:pPr>
+      <w:r>
+        <w:rPr>
+          <w:rFonts w:ascii="Verdana" w:eastAsia="Times New Roman" w:hAnsi="Verdana" w:cs="Times New Roman"/>
+          <w:color w:val="000000"/>
+          <w:sz w:val="22"/>
+          <w:szCs w:val="22"/>
+        </w:rPr>
+        <w:t>Kommentar</w:t>
+      </w:r>
+      <w:r>
+        <w:rPr>
+          <w:rFonts w:ascii="Verdana" w:eastAsia="Times New Roman" w:hAnsi="Verdana" w:cs="Times New Roman"/>
+          <w:color w:val="000000"/>
+          <w:sz w:val="22"/>
+          <w:szCs w:val="22"/>
+        </w:rPr>
+        <w:t>:</w:t>
+      </w:r>
       <w:r>
         <w:rPr>
           <w:rFonts w:ascii="Verdana" w:eastAsia="Times New Roman" w:hAnsi="Verdana" w:cs="Times New Roman"/>
@@ -1200,140 +1252,84 @@
           <w:sz w:val="22"/>
           <w:szCs w:val="22"/>
         </w:rPr>
+        <w:t>Alternativa metoder – redogör för det (ostrukturerad intervju</w:t>
+      </w:r>
+      <w:proofErr w:type="gramStart"/>
+      <w:r>
+        <w:rPr>
+          <w:rFonts w:ascii="Verdana" w:eastAsia="Times New Roman" w:hAnsi="Verdana" w:cs="Times New Roman"/>
+          <w:color w:val="000000"/>
+          <w:sz w:val="22"/>
+          <w:szCs w:val="22"/>
+        </w:rPr>
+        <w:t>….</w:t>
+      </w:r>
+      <w:proofErr w:type="gramEnd"/>
+      <w:r>
+        <w:rPr>
+          <w:rFonts w:ascii="Verdana" w:eastAsia="Times New Roman" w:hAnsi="Verdana" w:cs="Times New Roman"/>
+          <w:color w:val="000000"/>
+          <w:sz w:val="22"/>
+          <w:szCs w:val="22"/>
+        </w:rPr>
+        <w:t>)</w:t>
+      </w:r>
+    </w:p>
+    <w:p>
+      <w:pPr>
+        <w:rPr>
+          <w:rFonts w:ascii="Verdana" w:eastAsia="Times New Roman" w:hAnsi="Verdana" w:cs="Times New Roman"/>
+          <w:color w:val="000000"/>
+          <w:sz w:val="22"/>
+          <w:szCs w:val="22"/>
+        </w:rPr>
+      </w:pPr>
+    </w:p>
+    <w:p>
+      <w:pPr>
+        <w:rPr>
+          <w:rFonts w:ascii="Verdana" w:eastAsia="Times New Roman" w:hAnsi="Verdana" w:cs="Times New Roman"/>
+          <w:color w:val="000000"/>
+          <w:sz w:val="22"/>
+          <w:szCs w:val="22"/>
+        </w:rPr>
+      </w:pPr>
+      <w:commentRangeStart w:id="5"/>
+      <w:r>
+        <w:rPr>
+          <w:rFonts w:ascii="Verdana" w:eastAsia="Times New Roman" w:hAnsi="Verdana" w:cs="Times New Roman"/>
+          <w:color w:val="000000"/>
+          <w:sz w:val="22"/>
+          <w:szCs w:val="22"/>
+        </w:rPr>
+        <w:t>Respons</w:t>
+      </w:r>
+      <w:commentRangeEnd w:id="5"/>
+      <w:r>
+        <w:rPr>
+          <w:rStyle w:val="Kommentarsreferens"/>
+          <w:rFonts w:ascii="Times New Roman" w:hAnsi="Times New Roman"/>
+        </w:rPr>
+        <w:commentReference w:id="5"/>
+      </w:r>
+      <w:r>
+        <w:rPr>
+          <w:rFonts w:ascii="Verdana" w:eastAsia="Times New Roman" w:hAnsi="Verdana" w:cs="Times New Roman"/>
+          <w:color w:val="000000"/>
+          <w:sz w:val="22"/>
+          <w:szCs w:val="22"/>
+        </w:rPr>
+        <w:t>:</w:t>
+      </w:r>
+      <w:r>
+        <w:rPr>
+          <w:rFonts w:ascii="Verdana" w:eastAsia="Times New Roman" w:hAnsi="Verdana" w:cs="Times New Roman"/>
+          <w:color w:val="000000"/>
+          <w:sz w:val="22"/>
+          <w:szCs w:val="22"/>
+        </w:rPr>
         <w:t xml:space="preserve"> </w:t>
       </w:r>
-      <w:commentRangeEnd w:id="2"/>
-      <w:r>
-        <w:rPr>
-          <w:rStyle w:val="CommentReference"/>
-          <w:rFonts w:ascii="Times New Roman" w:hAnsi="Times New Roman"/>
-          <w:sz w:val="22"/>
-          <w:szCs w:val="22"/>
-        </w:rPr>
-        <w:commentReference w:id="2"/>
-      </w:r>
-      <w:r>
-        <w:rPr>
-          <w:rFonts w:ascii="Verdana" w:eastAsia="Times New Roman" w:hAnsi="Verdana" w:cs="Times New Roman"/>
-          <w:color w:val="000000"/>
-          <w:sz w:val="22"/>
-          <w:szCs w:val="22"/>
-        </w:rPr>
-        <w:br/>
-      </w:r>
-    </w:p>
-    <w:p>
-      <w:pPr>
-        <w:rPr>
-          <w:ins w:id="5" w:author="Olivia Imner" w:date="2019-02-21T14:55:00Z"/>
-          <w:rFonts w:ascii="Verdana" w:eastAsia="Times New Roman" w:hAnsi="Verdana" w:cs="Times New Roman"/>
-          <w:color w:val="000000"/>
-          <w:sz w:val="22"/>
-          <w:szCs w:val="22"/>
-        </w:rPr>
-      </w:pPr>
-    </w:p>
-    <w:p>
-      <w:pPr>
-        <w:rPr>
-          <w:rFonts w:ascii="Verdana" w:eastAsia="Times New Roman" w:hAnsi="Verdana" w:cs="Times New Roman"/>
-          <w:color w:val="000000"/>
-          <w:sz w:val="22"/>
-          <w:szCs w:val="22"/>
-        </w:rPr>
-      </w:pPr>
-      <w:r>
-        <w:rPr>
-          <w:rFonts w:ascii="Verdana" w:eastAsia="Times New Roman" w:hAnsi="Verdana" w:cs="Times New Roman"/>
-          <w:color w:val="000000"/>
-          <w:sz w:val="22"/>
-          <w:szCs w:val="22"/>
-        </w:rPr>
-        <w:t>Kommentar</w:t>
-      </w:r>
-      <w:r>
-        <w:rPr>
-          <w:rFonts w:ascii="Verdana" w:eastAsia="Times New Roman" w:hAnsi="Verdana" w:cs="Times New Roman"/>
-          <w:color w:val="000000"/>
-          <w:sz w:val="22"/>
-          <w:szCs w:val="22"/>
-        </w:rPr>
-        <w:t>:</w:t>
-      </w:r>
-      <w:r>
-        <w:rPr>
-          <w:rFonts w:ascii="Verdana" w:eastAsia="Times New Roman" w:hAnsi="Verdana" w:cs="Times New Roman"/>
-          <w:color w:val="000000"/>
-          <w:sz w:val="22"/>
-          <w:szCs w:val="22"/>
-        </w:rPr>
-        <w:t xml:space="preserve"> </w:t>
-      </w:r>
-      <w:r>
-        <w:rPr>
-          <w:rFonts w:ascii="Verdana" w:eastAsia="Times New Roman" w:hAnsi="Verdana" w:cs="Times New Roman"/>
-          <w:color w:val="000000"/>
-          <w:sz w:val="22"/>
-          <w:szCs w:val="22"/>
-        </w:rPr>
-        <w:t>Alternativa metoder – redogör för det (ostrukturerad intervju….)</w:t>
-      </w:r>
-    </w:p>
-    <w:p>
-      <w:pPr>
-        <w:rPr>
-          <w:rFonts w:ascii="Verdana" w:eastAsia="Times New Roman" w:hAnsi="Verdana" w:cs="Times New Roman"/>
-          <w:color w:val="000000"/>
-          <w:sz w:val="22"/>
-          <w:szCs w:val="22"/>
-        </w:rPr>
-      </w:pPr>
-    </w:p>
-    <w:p>
-      <w:pPr>
-        <w:rPr>
-          <w:rFonts w:ascii="Verdana" w:eastAsia="Times New Roman" w:hAnsi="Verdana" w:cs="Times New Roman"/>
-          <w:color w:val="000000"/>
-          <w:sz w:val="22"/>
-          <w:szCs w:val="22"/>
-        </w:rPr>
-      </w:pPr>
-      <w:commentRangeStart w:id="6"/>
-      <w:r>
-        <w:rPr>
-          <w:rFonts w:ascii="Verdana" w:eastAsia="Times New Roman" w:hAnsi="Verdana" w:cs="Times New Roman"/>
-          <w:color w:val="000000"/>
-          <w:sz w:val="22"/>
-          <w:szCs w:val="22"/>
-        </w:rPr>
-        <w:t>Respons</w:t>
-      </w:r>
-      <w:commentRangeEnd w:id="6"/>
-      <w:r>
-        <w:rPr>
-          <w:rStyle w:val="CommentReference"/>
-          <w:rFonts w:ascii="Times New Roman" w:hAnsi="Times New Roman"/>
-        </w:rPr>
-        <w:commentReference w:id="6"/>
-      </w:r>
-      <w:r>
-        <w:rPr>
-          <w:rFonts w:ascii="Verdana" w:eastAsia="Times New Roman" w:hAnsi="Verdana" w:cs="Times New Roman"/>
-          <w:color w:val="000000"/>
-          <w:sz w:val="22"/>
-          <w:szCs w:val="22"/>
-        </w:rPr>
-        <w:t>:</w:t>
-      </w:r>
-      <w:r>
-        <w:rPr>
-          <w:rFonts w:ascii="Verdana" w:eastAsia="Times New Roman" w:hAnsi="Verdana" w:cs="Times New Roman"/>
-          <w:color w:val="000000"/>
-          <w:sz w:val="22"/>
-          <w:szCs w:val="22"/>
-        </w:rPr>
-        <w:t xml:space="preserve"> </w:t>
-      </w:r>
       <w:r>
         <w:rPr>
           <w:rFonts w:ascii="Verdana" w:eastAsia="Times New Roman" w:hAnsi="Verdana" w:cs="Times New Roman"/>
@@ -1359,172 +1355,102 @@
           <w:sz w:val="22"/>
           <w:szCs w:val="22"/>
         </w:rPr>
-        <w:t xml:space="preserve"> ostrukturerade intervjuer </w:t>
-      </w:r>
-      <w:commentRangeStart w:id="8"/>
-      <w:r>
-        <w:rPr>
-          <w:rFonts w:ascii="Verdana" w:eastAsia="Times New Roman" w:hAnsi="Verdana" w:cs="Times New Roman"/>
-          <w:color w:val="000000"/>
-          <w:sz w:val="22"/>
-          <w:szCs w:val="22"/>
-        </w:rPr>
-        <w:t>beskriv inte</w:t>
-      </w:r>
-      <w:commentRangeEnd w:id="8"/>
-      <w:r>
-        <w:rPr>
-          <w:rStyle w:val="CommentReference"/>
-          <w:rFonts w:ascii="Times New Roman" w:hAnsi="Times New Roman"/>
-        </w:rPr>
-        <w:commentReference w:id="8"/>
-      </w:r>
-      <w:r>
-        <w:rPr>
-          <w:rFonts w:ascii="Verdana" w:eastAsia="Times New Roman" w:hAnsi="Verdana" w:cs="Times New Roman"/>
-          <w:color w:val="000000"/>
-          <w:sz w:val="22"/>
-          <w:szCs w:val="22"/>
-        </w:rPr>
-        <w:t xml:space="preserve"> i studien</w:t>
-      </w:r>
-      <w:r>
-        <w:rPr>
-          <w:rFonts w:ascii="Verdana" w:eastAsia="Times New Roman" w:hAnsi="Verdana" w:cs="Times New Roman"/>
-          <w:color w:val="000000"/>
-          <w:sz w:val="22"/>
-          <w:szCs w:val="22"/>
-        </w:rPr>
-        <w:t>. Detta är</w:t>
-      </w:r>
-      <w:r>
-        <w:rPr>
-          <w:rFonts w:ascii="Verdana" w:eastAsia="Times New Roman" w:hAnsi="Verdana" w:cs="Times New Roman"/>
-          <w:color w:val="000000"/>
-          <w:sz w:val="22"/>
-          <w:szCs w:val="22"/>
-        </w:rPr>
-        <w:t xml:space="preserve"> på grund av att </w:t>
-      </w:r>
-      <w:r>
-        <w:rPr>
-          <w:rFonts w:ascii="Verdana" w:eastAsia="Times New Roman" w:hAnsi="Verdana" w:cs="Times New Roman"/>
-          <w:color w:val="000000"/>
-          <w:sz w:val="22"/>
-          <w:szCs w:val="22"/>
-        </w:rPr>
-        <w:t>svaren från en strukturerad intervju</w:t>
-      </w:r>
-      <w:r>
-        <w:rPr>
-          <w:rFonts w:ascii="Verdana" w:eastAsia="Times New Roman" w:hAnsi="Verdana" w:cs="Times New Roman"/>
-          <w:color w:val="000000"/>
-          <w:sz w:val="22"/>
-          <w:szCs w:val="22"/>
-        </w:rPr>
-        <w:t xml:space="preserve"> skulle </w:t>
-      </w:r>
-      <w:commentRangeStart w:id="9"/>
-      <w:r>
-        <w:rPr>
-          <w:rFonts w:ascii="Verdana" w:eastAsia="Times New Roman" w:hAnsi="Verdana" w:cs="Times New Roman"/>
-          <w:color w:val="000000"/>
-          <w:sz w:val="22"/>
-          <w:szCs w:val="22"/>
-        </w:rPr>
-        <w:t>replikeras till ett kvantitativt resultat</w:t>
-      </w:r>
-      <w:commentRangeEnd w:id="9"/>
-      <w:r>
-        <w:rPr>
-          <w:rStyle w:val="CommentReference"/>
-          <w:rFonts w:ascii="Times New Roman" w:hAnsi="Times New Roman"/>
-        </w:rPr>
-        <w:commentReference w:id="9"/>
-      </w:r>
-      <w:r>
-        <w:rPr>
-          <w:rFonts w:ascii="Verdana" w:eastAsia="Times New Roman" w:hAnsi="Verdana" w:cs="Times New Roman"/>
-          <w:color w:val="000000"/>
-          <w:sz w:val="22"/>
-          <w:szCs w:val="22"/>
-        </w:rPr>
-        <w:t xml:space="preserve">. Därmed blir det logiskt att inte </w:t>
-      </w:r>
-      <w:r>
-        <w:rPr>
-          <w:rFonts w:ascii="Verdana" w:eastAsia="Times New Roman" w:hAnsi="Verdana" w:cs="Times New Roman"/>
-          <w:color w:val="000000"/>
-          <w:sz w:val="22"/>
-          <w:szCs w:val="22"/>
-        </w:rPr>
-        <w:t>beskriva</w:t>
-      </w:r>
-      <w:r>
-        <w:rPr>
-          <w:rFonts w:ascii="Verdana" w:eastAsia="Times New Roman" w:hAnsi="Verdana" w:cs="Times New Roman"/>
-          <w:color w:val="000000"/>
-          <w:sz w:val="22"/>
-          <w:szCs w:val="22"/>
-        </w:rPr>
-        <w:t xml:space="preserve"> varför </w:t>
-      </w:r>
-      <w:r>
-        <w:rPr>
-          <w:rFonts w:ascii="Verdana" w:eastAsia="Times New Roman" w:hAnsi="Verdana" w:cs="Times New Roman"/>
-          <w:color w:val="000000"/>
-          <w:sz w:val="22"/>
-          <w:szCs w:val="22"/>
-        </w:rPr>
-        <w:t>ostrukturerad intervju</w:t>
-      </w:r>
-      <w:r>
-        <w:rPr>
-          <w:rFonts w:ascii="Verdana" w:eastAsia="Times New Roman" w:hAnsi="Verdana" w:cs="Times New Roman"/>
-          <w:color w:val="000000"/>
-          <w:sz w:val="22"/>
-          <w:szCs w:val="22"/>
-        </w:rPr>
-        <w:t xml:space="preserve"> inte </w:t>
-      </w:r>
-      <w:r>
-        <w:rPr>
-          <w:rFonts w:ascii="Verdana" w:eastAsia="Times New Roman" w:hAnsi="Verdana" w:cs="Times New Roman"/>
-          <w:color w:val="000000"/>
-          <w:sz w:val="22"/>
-          <w:szCs w:val="22"/>
-        </w:rPr>
-        <w:t>utnyttjades</w:t>
-      </w:r>
-      <w:r>
-        <w:rPr>
-          <w:rFonts w:ascii="Verdana" w:eastAsia="Times New Roman" w:hAnsi="Verdana" w:cs="Times New Roman"/>
-          <w:color w:val="000000"/>
-          <w:sz w:val="22"/>
-          <w:szCs w:val="22"/>
-        </w:rPr>
-        <w:t>.</w:t>
-      </w:r>
-    </w:p>
-    <w:p>
-      <w:pPr>
-        <w:rPr>
-          <w:ins w:id="10" w:author="Olivia Imner" w:date="2019-02-21T14:55:00Z"/>
-          <w:rFonts w:ascii="Verdana" w:eastAsia="Times New Roman" w:hAnsi="Verdana" w:cs="Times New Roman"/>
-          <w:color w:val="000000"/>
-          <w:sz w:val="22"/>
-          <w:szCs w:val="22"/>
-        </w:rPr>
-      </w:pPr>
-      <w:r>
-        <w:rPr>
-          <w:rFonts w:ascii="Verdana" w:eastAsia="Times New Roman" w:hAnsi="Verdana" w:cs="Times New Roman"/>
-          <w:color w:val="000000"/>
-          <w:sz w:val="22"/>
-          <w:szCs w:val="22"/>
-        </w:rPr>
-        <w:br/>
-      </w:r>
+        <w:t xml:space="preserve"> ostrukturerade intervjuer beskriv</w:t>
+      </w:r>
+      <w:r>
+        <w:rPr>
+          <w:rFonts w:ascii="Verdana" w:eastAsia="Times New Roman" w:hAnsi="Verdana" w:cs="Times New Roman"/>
+          <w:color w:val="000000"/>
+          <w:sz w:val="22"/>
+          <w:szCs w:val="22"/>
+        </w:rPr>
+        <w:t>s</w:t>
+      </w:r>
+      <w:r>
+        <w:rPr>
+          <w:rFonts w:ascii="Verdana" w:eastAsia="Times New Roman" w:hAnsi="Verdana" w:cs="Times New Roman"/>
+          <w:color w:val="000000"/>
+          <w:sz w:val="22"/>
+          <w:szCs w:val="22"/>
+        </w:rPr>
+        <w:t xml:space="preserve"> inte i studien</w:t>
+      </w:r>
+      <w:r>
+        <w:rPr>
+          <w:rFonts w:ascii="Verdana" w:eastAsia="Times New Roman" w:hAnsi="Verdana" w:cs="Times New Roman"/>
+          <w:color w:val="000000"/>
+          <w:sz w:val="22"/>
+          <w:szCs w:val="22"/>
+        </w:rPr>
+        <w:t xml:space="preserve">. Att </w:t>
+      </w:r>
+      <w:r>
+        <w:rPr>
+          <w:rFonts w:ascii="Verdana" w:eastAsia="Times New Roman" w:hAnsi="Verdana" w:cs="Times New Roman"/>
+          <w:color w:val="000000"/>
+          <w:sz w:val="22"/>
+          <w:szCs w:val="22"/>
+        </w:rPr>
+        <w:t>använda en</w:t>
+      </w:r>
+      <w:r>
+        <w:rPr>
+          <w:rFonts w:ascii="Verdana" w:eastAsia="Times New Roman" w:hAnsi="Verdana" w:cs="Times New Roman"/>
+          <w:color w:val="000000"/>
+          <w:sz w:val="22"/>
+          <w:szCs w:val="22"/>
+        </w:rPr>
+        <w:t xml:space="preserve"> ostrukturerad intervju </w:t>
+      </w:r>
+      <w:r>
+        <w:rPr>
+          <w:rFonts w:ascii="Verdana" w:eastAsia="Times New Roman" w:hAnsi="Verdana" w:cs="Times New Roman"/>
+          <w:color w:val="000000"/>
+          <w:sz w:val="22"/>
+          <w:szCs w:val="22"/>
+        </w:rPr>
+        <w:t xml:space="preserve">var inte </w:t>
+      </w:r>
+      <w:r>
+        <w:rPr>
+          <w:rFonts w:ascii="Verdana" w:eastAsia="Times New Roman" w:hAnsi="Verdana" w:cs="Times New Roman"/>
+          <w:color w:val="000000"/>
+          <w:sz w:val="22"/>
+          <w:szCs w:val="22"/>
+        </w:rPr>
+        <w:t>logiskt eftersom respondente</w:t>
+      </w:r>
+      <w:r>
+        <w:rPr>
+          <w:rFonts w:ascii="Verdana" w:eastAsia="Times New Roman" w:hAnsi="Verdana" w:cs="Times New Roman"/>
+          <w:color w:val="000000"/>
+          <w:sz w:val="22"/>
+          <w:szCs w:val="22"/>
+        </w:rPr>
+        <w:t>n inte skulle få styra samtalet och att den inte ger fasta svar som en strukturerad intervju gör.</w:t>
+      </w:r>
+      <w:bookmarkStart w:id="6" w:name="_GoBack"/>
+      <w:bookmarkEnd w:id="6"/>
+    </w:p>
+    <w:p>
+      <w:pPr>
+        <w:rPr>
+          <w:rFonts w:ascii="Verdana" w:eastAsia="Times New Roman" w:hAnsi="Verdana" w:cs="Times New Roman"/>
+          <w:color w:val="000000"/>
+          <w:sz w:val="22"/>
+          <w:szCs w:val="22"/>
+        </w:rPr>
+      </w:pPr>
+    </w:p>
+    <w:p>
+      <w:pPr>
+        <w:rPr>
+          <w:rFonts w:ascii="Verdana" w:eastAsia="Times New Roman" w:hAnsi="Verdana" w:cs="Times New Roman"/>
+          <w:color w:val="000000"/>
+          <w:sz w:val="22"/>
+          <w:szCs w:val="22"/>
+        </w:rPr>
+      </w:pPr>
     </w:p>
     <w:p>
       <w:pPr>
@@ -1764,7 +1690,25 @@
           <w:sz w:val="22"/>
           <w:szCs w:val="22"/>
         </w:rPr>
-        <w:t xml:space="preserve">En kvantitativ explorativ forskningsstrategi ansågs vara den lämpligaste forskningsstrategin för att den uppnår studiens mål. Användning av en explorativ strategi innan en större mängd resurser nyttjas till en mer omfattande studie är särskilt relevant när forskningsfältet är outforskat och en pålitlig grund behöver skapas innan utformning av en kvalificerad hypotes </w:t>
+        <w:t xml:space="preserve">En kvantitativ explorativ forskningsstrategi ansågs vara den lämpligaste forskningsstrategin för att den uppnår studiens mål. Användning av en explorativ strategi innan en större mängd resurser </w:t>
+      </w:r>
+      <w:proofErr w:type="gramStart"/>
+      <w:r>
+        <w:rPr>
+          <w:rFonts w:ascii="Verdana" w:hAnsi="Verdana" w:cs="Times New Roman"/>
+          <w:sz w:val="22"/>
+          <w:szCs w:val="22"/>
+        </w:rPr>
+        <w:t>nyttjas</w:t>
+      </w:r>
+      <w:proofErr w:type="gramEnd"/>
+      <w:r>
+        <w:rPr>
+          <w:rFonts w:ascii="Verdana" w:hAnsi="Verdana" w:cs="Times New Roman"/>
+          <w:sz w:val="22"/>
+          <w:szCs w:val="22"/>
+        </w:rPr>
+        <w:t xml:space="preserve"> till en mer omfattande studie är särskilt relevant när forskningsfältet är outforskat och en pålitlig grund behöver skapas innan utformning av en kvalificerad hypotes </w:t>
       </w:r>
       <w:r>
         <w:rPr>
@@ -2169,64 +2113,54 @@
           <w:sz w:val="22"/>
           <w:szCs w:val="22"/>
         </w:rPr>
+        <w:t xml:space="preserve"> Enligt </w:t>
+      </w:r>
+      <w:r>
+        <w:rPr>
+          <w:rFonts w:ascii="Verdana" w:eastAsia="Times New Roman" w:hAnsi="Verdana" w:cs="Times New Roman"/>
+          <w:color w:val="000000"/>
+          <w:sz w:val="22"/>
+          <w:szCs w:val="22"/>
+        </w:rPr>
+        <w:t>e</w:t>
+      </w:r>
+      <w:r>
+        <w:rPr>
+          <w:rFonts w:ascii="Verdana" w:eastAsia="Times New Roman" w:hAnsi="Verdana" w:cs="Times New Roman"/>
+          <w:color w:val="000000"/>
+          <w:sz w:val="22"/>
+          <w:szCs w:val="22"/>
+        </w:rPr>
+        <w:t>xjobbanvisningar ska reliabilitet och validitet ingå i diskussion, som det för tillfället är i.</w:t>
+      </w:r>
+      <w:r>
+        <w:rPr>
+          <w:rFonts w:ascii="Verdana" w:eastAsia="Times New Roman" w:hAnsi="Verdana" w:cs="Times New Roman"/>
+          <w:color w:val="000000"/>
+          <w:sz w:val="22"/>
+          <w:szCs w:val="22"/>
+        </w:rPr>
         <w:t xml:space="preserve"> </w:t>
       </w:r>
-      <w:commentRangeStart w:id="11"/>
-      <w:r>
-        <w:rPr>
-          <w:rFonts w:ascii="Verdana" w:eastAsia="Times New Roman" w:hAnsi="Verdana" w:cs="Times New Roman"/>
-          <w:color w:val="000000"/>
-          <w:sz w:val="22"/>
-          <w:szCs w:val="22"/>
-        </w:rPr>
-        <w:t xml:space="preserve">Enligt </w:t>
-      </w:r>
-      <w:r>
-        <w:rPr>
-          <w:rFonts w:ascii="Verdana" w:eastAsia="Times New Roman" w:hAnsi="Verdana" w:cs="Times New Roman"/>
-          <w:color w:val="000000"/>
-          <w:sz w:val="22"/>
-          <w:szCs w:val="22"/>
-        </w:rPr>
-        <w:t>e</w:t>
-      </w:r>
-      <w:r>
-        <w:rPr>
-          <w:rFonts w:ascii="Verdana" w:eastAsia="Times New Roman" w:hAnsi="Verdana" w:cs="Times New Roman"/>
-          <w:color w:val="000000"/>
-          <w:sz w:val="22"/>
-          <w:szCs w:val="22"/>
-        </w:rPr>
-        <w:t>xjobbanvisningar ska reliabilitet och validitet ingå i diskussion, som det för tillfället är i.</w:t>
-      </w:r>
-      <w:r>
-        <w:rPr>
-          <w:rFonts w:ascii="Verdana" w:eastAsia="Times New Roman" w:hAnsi="Verdana" w:cs="Times New Roman"/>
+      <w:r>
+        <w:rPr>
+          <w:rFonts w:ascii="Verdana" w:hAnsi="Verdana" w:cs="Garamond"/>
           <w:color w:val="000000"/>
           <w:sz w:val="22"/>
           <w:szCs w:val="22"/>
         </w:rPr>
         <w:t xml:space="preserve"> </w:t>
       </w:r>
-      <w:commentRangeEnd w:id="11"/>
-      <w:r>
-        <w:rPr>
-          <w:rStyle w:val="CommentReference"/>
-          <w:rFonts w:ascii="Times New Roman" w:hAnsi="Times New Roman"/>
-          <w:sz w:val="22"/>
-          <w:szCs w:val="22"/>
-        </w:rPr>
-        <w:commentReference w:id="11"/>
-      </w:r>
-      <w:r>
+    </w:p>
+    <w:p>
+      <w:pPr>
         <w:rPr>
           <w:rFonts w:ascii="Verdana" w:hAnsi="Verdana" w:cs="Garamond"/>
           <w:color w:val="000000"/>
           <w:sz w:val="22"/>
           <w:szCs w:val="22"/>
         </w:rPr>
-        <w:t xml:space="preserve"> </w:t>
-      </w:r>
+      </w:pPr>
     </w:p>
     <w:p>
       <w:pPr>
@@ -2237,16 +2171,15 @@
           <w:szCs w:val="22"/>
         </w:rPr>
       </w:pPr>
-    </w:p>
-    <w:p>
-      <w:pPr>
+      <w:r>
         <w:rPr>
           <w:rFonts w:ascii="Verdana" w:hAnsi="Verdana" w:cs="Garamond"/>
           <w:color w:val="000000"/>
           <w:sz w:val="22"/>
           <w:szCs w:val="22"/>
         </w:rPr>
-      </w:pPr>
+        <w:t>Här är från diskussion</w:t>
+      </w:r>
       <w:r>
         <w:rPr>
           <w:rFonts w:ascii="Verdana" w:hAnsi="Verdana" w:cs="Garamond"/>
@@ -2254,7 +2187,7 @@
           <w:sz w:val="22"/>
           <w:szCs w:val="22"/>
         </w:rPr>
-        <w:t>Här är från diskussion</w:t>
+        <w:t>en</w:t>
       </w:r>
       <w:r>
         <w:rPr>
@@ -2263,23 +2196,13 @@
           <w:sz w:val="22"/>
           <w:szCs w:val="22"/>
         </w:rPr>
-        <w:t>en</w:t>
-      </w:r>
-      <w:r>
-        <w:rPr>
-          <w:rFonts w:ascii="Verdana" w:hAnsi="Verdana" w:cs="Garamond"/>
-          <w:color w:val="000000"/>
-          <w:sz w:val="22"/>
-          <w:szCs w:val="22"/>
-        </w:rPr>
         <w:t xml:space="preserve"> i uppsatsen:</w:t>
       </w:r>
     </w:p>
     <w:p>
       <w:pPr>
         <w:rPr>
-          <w:rFonts w:ascii="Verdana" w:hAnsi="Verdana" w:cs="Garamond"/>
-          <w:color w:val="000000"/>
+          <w:rFonts w:ascii="Verdana" w:hAnsi="Verdana"/>
           <w:sz w:val="22"/>
           <w:szCs w:val="22"/>
         </w:rPr>
@@ -2322,6 +2245,41 @@
     <w:p>
       <w:pPr>
         <w:rPr>
+          <w:rFonts w:ascii="Verdana" w:hAnsi="Verdana"/>
+          <w:sz w:val="22"/>
+          <w:szCs w:val="22"/>
+        </w:rPr>
+      </w:pPr>
+    </w:p>
+    <w:p>
+      <w:pPr>
+        <w:rPr>
+          <w:rFonts w:ascii="Verdana" w:hAnsi="Verdana" w:cs="Garamond"/>
+          <w:color w:val="000000"/>
+          <w:sz w:val="22"/>
+          <w:szCs w:val="22"/>
+        </w:rPr>
+      </w:pPr>
+      <w:r>
+        <w:rPr>
+          <w:rFonts w:ascii="Verdana" w:hAnsi="Verdana"/>
+          <w:sz w:val="22"/>
+          <w:szCs w:val="22"/>
+        </w:rPr>
+        <w:t>”I utvärderingen av kurserna enligt DIM finns det påtagliga faktorer som kan ha påverkat utvärderingsresultatet, till exempel antalet påståenden i utvärderingen och utformningen av dessa. Framförallt kan det ge ett mer tillförlitligt resultat om flera personer formulerar påståenden. Utvärderingen genomfördes av författaren till detta arbete, vilket riskerar att resultatet får minskad precision. Det skulle därmed vara intressant att använda fler kursgranskare för att få ett mer reliabelt resultat. I en vidareutveckling av denna studie skulle kursstudenter vara ett optimalt alternativ för att utvärdera pedagogiken eftersom kurspedagogiken helst ska testas på den utvalda målgruppen.”</w:t>
+      </w:r>
+      <w:r>
+        <w:rPr>
+          <w:rFonts w:ascii="Verdana" w:hAnsi="Verdana"/>
+          <w:sz w:val="22"/>
+          <w:szCs w:val="22"/>
+        </w:rPr>
+        <w:t xml:space="preserve"> Rad: 411-417.</w:t>
+      </w:r>
+    </w:p>
+    <w:p>
+      <w:pPr>
+        <w:rPr>
           <w:rFonts w:ascii="Verdana" w:eastAsia="Times New Roman" w:hAnsi="Verdana" w:cs="Times New Roman"/>
           <w:color w:val="000000"/>
           <w:sz w:val="22"/>
@@ -2550,23 +2508,21 @@
         </w:rPr>
         <w:t xml:space="preserve"> </w:t>
       </w:r>
-      <w:commentRangeStart w:id="12"/>
-      <w:r>
-        <w:rPr>
-          <w:rFonts w:ascii="Verdana" w:eastAsia="Times New Roman" w:hAnsi="Verdana" w:cs="Times New Roman"/>
-          <w:color w:val="000000"/>
-          <w:sz w:val="22"/>
-          <w:szCs w:val="22"/>
-        </w:rPr>
-        <w:t>lyckades intervjufrågan inte komma med från ATM</w:t>
-      </w:r>
-      <w:commentRangeEnd w:id="12"/>
-      <w:r>
-        <w:rPr>
-          <w:rStyle w:val="CommentReference"/>
+      <w:r>
+        <w:rPr>
+          <w:rFonts w:ascii="Verdana" w:eastAsia="Times New Roman" w:hAnsi="Verdana" w:cs="Times New Roman"/>
+          <w:color w:val="000000"/>
+          <w:sz w:val="22"/>
+          <w:szCs w:val="22"/>
+        </w:rPr>
+        <w:t>var det meningen att en intervjufråga skulle korrespondera till flera modeller, dock var det bara en modell som inkluderades</w:t>
+      </w:r>
+      <w:r>
+        <w:rPr>
+          <w:rStyle w:val="Kommentarsreferens"/>
           <w:rFonts w:ascii="Times New Roman" w:hAnsi="Times New Roman"/>
         </w:rPr>
-        <w:commentReference w:id="12"/>
+        <w:commentReference w:id="7"/>
       </w:r>
       <w:r>
         <w:rPr>
@@ -2597,16 +2553,35 @@
           <w:szCs w:val="22"/>
         </w:rPr>
       </w:pPr>
-      <w:commentRangeStart w:id="13"/>
-      <w:r>
-        <w:rPr>
-          <w:rFonts w:ascii="Verdana" w:eastAsia="Times New Roman" w:hAnsi="Verdana" w:cs="Times New Roman"/>
-          <w:color w:val="000000"/>
-          <w:sz w:val="22"/>
-          <w:szCs w:val="22"/>
-        </w:rPr>
-        <w:t>Det löstes genom att matcha en befintlig intervjufråga från modellerna DIM och KLM</w:t>
-      </w:r>
+      <w:r>
+        <w:rPr>
+          <w:rFonts w:ascii="Verdana" w:eastAsia="Times New Roman" w:hAnsi="Verdana" w:cs="Times New Roman"/>
+          <w:color w:val="000000"/>
+          <w:sz w:val="22"/>
+          <w:szCs w:val="22"/>
+        </w:rPr>
+        <w:t>Detta resulterade i ett fel i Bilaga 2, Figur 2a, Figur 2b, och medelvärdet från ATM som redogjordes i texten. Alla dessa fel h</w:t>
+      </w:r>
+      <w:r>
+        <w:rPr>
+          <w:rFonts w:ascii="Verdana" w:eastAsia="Times New Roman" w:hAnsi="Verdana" w:cs="Times New Roman"/>
+          <w:color w:val="000000"/>
+          <w:sz w:val="22"/>
+          <w:szCs w:val="22"/>
+        </w:rPr>
+        <w:t xml:space="preserve">ar nu blivit fixade. Slutsatserna som dras i uppsatsen är därmed oförändrade. </w:t>
+      </w:r>
+    </w:p>
+    <w:p>
+      <w:pPr>
+        <w:rPr>
+          <w:rFonts w:ascii="Verdana" w:eastAsia="Times New Roman" w:hAnsi="Verdana" w:cs="Times New Roman"/>
+          <w:color w:val="000000"/>
+          <w:sz w:val="22"/>
+          <w:szCs w:val="22"/>
+        </w:rPr>
+      </w:pPr>
+      <w:commentRangeStart w:id="8"/>
       <w:r>
         <w:rPr>
           <w:rFonts w:ascii="Verdana" w:eastAsia="Times New Roman" w:hAnsi="Verdana" w:cs="Times New Roman"/>
@@ -2616,67 +2591,13 @@
         </w:rPr>
         <w:t xml:space="preserve"> </w:t>
       </w:r>
-      <w:r>
-        <w:rPr>
-          <w:rFonts w:ascii="Verdana" w:eastAsia="Times New Roman" w:hAnsi="Verdana" w:cs="Times New Roman"/>
-          <w:color w:val="000000"/>
-          <w:sz w:val="22"/>
-          <w:szCs w:val="22"/>
-        </w:rPr>
-        <w:t xml:space="preserve">till ATM </w:t>
-      </w:r>
-      <w:r>
-        <w:rPr>
-          <w:rFonts w:ascii="Verdana" w:eastAsia="Times New Roman" w:hAnsi="Verdana" w:cs="Times New Roman"/>
-          <w:color w:val="000000"/>
-          <w:sz w:val="22"/>
-          <w:szCs w:val="22"/>
-        </w:rPr>
-        <w:t>faser och innehållande element</w:t>
-      </w:r>
-      <w:r>
-        <w:rPr>
-          <w:rFonts w:ascii="Verdana" w:eastAsia="Times New Roman" w:hAnsi="Verdana" w:cs="Times New Roman"/>
-          <w:color w:val="000000"/>
-          <w:sz w:val="22"/>
-          <w:szCs w:val="22"/>
-        </w:rPr>
-        <w:t xml:space="preserve">. </w:t>
-      </w:r>
-      <w:r>
-        <w:rPr>
-          <w:rFonts w:ascii="Verdana" w:eastAsia="Times New Roman" w:hAnsi="Verdana" w:cs="Times New Roman"/>
-          <w:color w:val="000000"/>
-          <w:sz w:val="22"/>
-          <w:szCs w:val="22"/>
-        </w:rPr>
-        <w:t>R</w:t>
-      </w:r>
-      <w:r>
-        <w:rPr>
-          <w:rFonts w:ascii="Verdana" w:eastAsia="Times New Roman" w:hAnsi="Verdana" w:cs="Times New Roman"/>
-          <w:color w:val="000000"/>
-          <w:sz w:val="22"/>
-          <w:szCs w:val="22"/>
-        </w:rPr>
-        <w:t xml:space="preserve">esultat har därmed förändrat men </w:t>
-      </w:r>
-      <w:r>
-        <w:rPr>
-          <w:rFonts w:ascii="Verdana" w:eastAsia="Times New Roman" w:hAnsi="Verdana" w:cs="Times New Roman"/>
-          <w:color w:val="000000"/>
-          <w:sz w:val="22"/>
-          <w:szCs w:val="22"/>
-        </w:rPr>
-        <w:t>slutsatserna är de samma.</w:t>
-      </w:r>
-      <w:commentRangeEnd w:id="13"/>
-      <w:r>
-        <w:rPr>
-          <w:rStyle w:val="CommentReference"/>
+      <w:commentRangeEnd w:id="8"/>
+      <w:r>
+        <w:rPr>
+          <w:rStyle w:val="Kommentarsreferens"/>
           <w:rFonts w:ascii="Times New Roman" w:hAnsi="Times New Roman"/>
         </w:rPr>
-        <w:commentReference w:id="13"/>
+        <w:commentReference w:id="8"/>
       </w:r>
     </w:p>
     <w:p>
@@ -2729,18 +2650,18 @@
 </file>
 
 <file path=word/comments.xml><?xml version="1.0" encoding="utf-8"?>
-<w:comments xmlns:wpc="http://schemas.microsoft.com/office/word/2010/wordprocessingCanvas" xmlns:mo="http://schemas.microsoft.com/office/mac/office/2008/main" xmlns:mc="http://schemas.openxmlformats.org/markup-compatibility/2006" xmlns:mv="urn:schemas-microsoft-com:mac:vml" xmlns:o="urn:schemas-microsoft-com:office:office" xmlns:r="http://schemas.openxmlformats.org/officeDocument/2006/relationships" xmlns:m="http://schemas.openxmlformats.org/officeDocument/2006/math" xmlns:v="urn:schemas-microsoft-com:vml" xmlns:wp14="http://schemas.microsoft.com/office/word/2010/wordprocessingDrawing" xmlns:wp="http://schemas.openxmlformats.org/drawingml/2006/wordprocessingDrawing" xmlns:w10="urn:schemas-microsoft-com:office:word" xmlns:w="http://schemas.openxmlformats.org/wordprocessingml/2006/main" xmlns:w14="http://schemas.microsoft.com/office/word/2010/wordml" xmlns:w15="http://schemas.microsoft.com/office/word/2012/wordml" xmlns:wpg="http://schemas.microsoft.com/office/word/2010/wordprocessingGroup" xmlns:wpi="http://schemas.microsoft.com/office/word/2010/wordprocessingInk" xmlns:wne="http://schemas.microsoft.com/office/word/2006/wordml" xmlns:wps="http://schemas.microsoft.com/office/word/2010/wordprocessingShape" mc:Ignorable="w14 w15 wp14">
-  <w:comment w:id="1" w:author="Microsoft Office User" w:date="2019-02-27T14:08:00Z" w:initials="Office">
-    <w:p>
-      <w:pPr>
-        <w:pStyle w:val="CommentText"/>
-        <w:rPr>
-          <w:lang w:val="en-GB"/>
-        </w:rPr>
-      </w:pPr>
-      <w:r>
-        <w:rPr>
-          <w:rStyle w:val="CommentReference"/>
+<w:comments xmlns:wpc="http://schemas.microsoft.com/office/word/2010/wordprocessingCanvas" xmlns:mo="http://schemas.microsoft.com/office/mac/office/2008/main" xmlns:mc="http://schemas.openxmlformats.org/markup-compatibility/2006" xmlns:mv="urn:schemas-microsoft-com:mac:vml" xmlns:o="urn:schemas-microsoft-com:office:office" xmlns:r="http://schemas.openxmlformats.org/officeDocument/2006/relationships" xmlns:m="http://schemas.openxmlformats.org/officeDocument/2006/math" xmlns:v="urn:schemas-microsoft-com:vml" xmlns:wp14="http://schemas.microsoft.com/office/word/2010/wordprocessingDrawing" xmlns:wp="http://schemas.openxmlformats.org/drawingml/2006/wordprocessingDrawing" xmlns:w10="urn:schemas-microsoft-com:office:word" xmlns:w="http://schemas.openxmlformats.org/wordprocessingml/2006/main" xmlns:w14="http://schemas.microsoft.com/office/word/2010/wordml" xmlns:wpg="http://schemas.microsoft.com/office/word/2010/wordprocessingGroup" xmlns:wpi="http://schemas.microsoft.com/office/word/2010/wordprocessingInk" xmlns:wne="http://schemas.microsoft.com/office/word/2006/wordml" xmlns:wps="http://schemas.microsoft.com/office/word/2010/wordprocessingShape" mc:Ignorable="w14 wp14">
+  <w:comment w:id="1" w:author="Microsoft Office User" w:date="2019-02-27T15:15:00Z" w:initials="Office">
+    <w:p>
+      <w:pPr>
+        <w:pStyle w:val="Kommentarer"/>
+        <w:rPr>
+          <w:lang w:val="en-GB"/>
+        </w:rPr>
+      </w:pPr>
+      <w:r>
+        <w:rPr>
+          <w:rStyle w:val="Kommentarsreferens"/>
         </w:rPr>
         <w:annotationRef/>
       </w:r>
@@ -2748,8 +2669,23 @@
         <w:rPr>
           <w:lang w:val="en-GB"/>
         </w:rPr>
-        <w:t xml:space="preserve">Add the quote where you say that previous studies show that ELF without ped. </w:t>
-      </w:r>
+        <w:t xml:space="preserve">Add the quote where you say that previous studies show that ELF without </w:t>
+      </w:r>
+      <w:proofErr w:type="spellStart"/>
+      <w:r>
+        <w:rPr>
+          <w:lang w:val="en-GB"/>
+        </w:rPr>
+        <w:t>ped</w:t>
+      </w:r>
+      <w:proofErr w:type="spellEnd"/>
+      <w:r>
+        <w:rPr>
+          <w:lang w:val="en-GB"/>
+        </w:rPr>
+        <w:t xml:space="preserve">. </w:t>
+      </w:r>
+      <w:proofErr w:type="gramStart"/>
       <w:r>
         <w:rPr>
           <w:lang w:val="en-GB"/>
@@ -2762,25 +2698,78 @@
         </w:rPr>
         <w:t>odel</w:t>
       </w:r>
-      <w:r>
-        <w:rPr>
-          <w:lang w:val="en-GB"/>
-        </w:rPr>
-        <w:t xml:space="preserve"> have “brister” in blablabla</w:t>
+      <w:proofErr w:type="gramEnd"/>
+      <w:r>
+        <w:rPr>
+          <w:lang w:val="en-GB"/>
+        </w:rPr>
+        <w:t xml:space="preserve"> have “</w:t>
+      </w:r>
+      <w:proofErr w:type="spellStart"/>
+      <w:r>
+        <w:rPr>
+          <w:lang w:val="en-GB"/>
+        </w:rPr>
+        <w:t>brister</w:t>
+      </w:r>
+      <w:proofErr w:type="spellEnd"/>
+      <w:r>
+        <w:rPr>
+          <w:lang w:val="en-GB"/>
+        </w:rPr>
+        <w:t xml:space="preserve">” in </w:t>
+      </w:r>
+      <w:proofErr w:type="spellStart"/>
+      <w:r>
+        <w:rPr>
+          <w:lang w:val="en-GB"/>
+        </w:rPr>
+        <w:t>blablabla</w:t>
+      </w:r>
+      <w:proofErr w:type="spellEnd"/>
+    </w:p>
+    <w:p>
+      <w:pPr>
+        <w:pStyle w:val="Kommentarer"/>
+        <w:rPr>
+          <w:lang w:val="en-GB"/>
+        </w:rPr>
+      </w:pPr>
+    </w:p>
+    <w:p>
+      <w:pPr>
+        <w:pStyle w:val="Kommentarer"/>
+        <w:rPr>
+          <w:lang w:val="en-GB"/>
+        </w:rPr>
+      </w:pPr>
+      <w:proofErr w:type="spellStart"/>
+      <w:r>
+        <w:rPr>
+          <w:lang w:val="en-GB"/>
+        </w:rPr>
+        <w:t>Tillagt</w:t>
+      </w:r>
+      <w:proofErr w:type="spellEnd"/>
+      <w:r>
+        <w:rPr>
+          <w:lang w:val="en-GB"/>
+        </w:rPr>
+        <w:t>.</w:t>
       </w:r>
     </w:p>
   </w:comment>
-  <w:comment w:id="2" w:author="Microsoft Office User" w:date="2019-02-25T16:52:00Z" w:initials="Office">
-    <w:p>
-      <w:pPr>
-        <w:pStyle w:val="CommentText"/>
-        <w:rPr>
-          <w:lang w:val="en-GB"/>
-        </w:rPr>
-      </w:pPr>
-      <w:r>
-        <w:rPr>
-          <w:rStyle w:val="CommentReference"/>
+  <w:comment w:id="3" w:author="Microsoft Office User" w:date="2019-02-25T16:52:00Z" w:initials="Office">
+    <w:p>
+      <w:pPr>
+        <w:pStyle w:val="Kommentarer"/>
+        <w:rPr>
+          <w:lang w:val="en-GB"/>
+        </w:rPr>
+      </w:pPr>
+      <w:r>
+        <w:rPr>
+          <w:rStyle w:val="Kommentarsreferens"/>
         </w:rPr>
         <w:annotationRef/>
       </w:r>
@@ -2788,7 +2777,21 @@
         <w:rPr>
           <w:lang w:val="en-GB"/>
         </w:rPr>
-        <w:t xml:space="preserve">I think this is too brief/general and, therefore, unclear. Especially the second sentence needs work. You need to say a) there are no other studies of Grade. B) Other studies that have the same goals of your study but in other companies could not be identified. C) despite a) and b) the methods used in this study are related to methods utilized in other studies to aid in validation of the chosen methods. </w:t>
+        <w:t xml:space="preserve">I think this is too brief/general and, therefore, unclear. Especially the second sentence needs work. You need to say a) there are no other studies of Grade. B) Other studies that have the same goals of your study but in other companies could not be identified. C) </w:t>
+      </w:r>
+      <w:proofErr w:type="gramStart"/>
+      <w:r>
+        <w:rPr>
+          <w:lang w:val="en-GB"/>
+        </w:rPr>
+        <w:t>despite</w:t>
+      </w:r>
+      <w:proofErr w:type="gramEnd"/>
+      <w:r>
+        <w:rPr>
+          <w:lang w:val="en-GB"/>
+        </w:rPr>
+        <w:t xml:space="preserve"> a) and b) the methods used in this study are related to methods utilized in other studies to aid in validation of the chosen methods. </w:t>
       </w:r>
       <w:r>
         <w:rPr>
@@ -2801,29 +2804,112 @@
           <w:lang w:val="en-GB"/>
         </w:rPr>
         <w:br/>
-        <w:t>Blir det här bättre?</w:t>
-      </w:r>
-    </w:p>
-    <w:p>
-      <w:pPr>
-        <w:pStyle w:val="CommentText"/>
-        <w:rPr>
-          <w:lang w:val="en-GB"/>
-        </w:rPr>
-      </w:pPr>
-    </w:p>
-    <w:p>
-      <w:pPr>
-        <w:pStyle w:val="CommentText"/>
-        <w:rPr>
-          <w:lang w:val="en-GB"/>
-        </w:rPr>
-      </w:pPr>
-      <w:r>
-        <w:rPr>
-          <w:lang w:val="en-GB"/>
-        </w:rPr>
-        <w:t>The first two sentances should be re-structured / re-written. A) in the 1</w:t>
+      </w:r>
+      <w:proofErr w:type="spellStart"/>
+      <w:r>
+        <w:rPr>
+          <w:lang w:val="en-GB"/>
+        </w:rPr>
+        <w:t>Blir</w:t>
+      </w:r>
+      <w:proofErr w:type="spellEnd"/>
+      <w:r>
+        <w:rPr>
+          <w:lang w:val="en-GB"/>
+        </w:rPr>
+        <w:t xml:space="preserve"> </w:t>
+      </w:r>
+      <w:proofErr w:type="spellStart"/>
+      <w:r>
+        <w:rPr>
+          <w:lang w:val="en-GB"/>
+        </w:rPr>
+        <w:t>det</w:t>
+      </w:r>
+      <w:proofErr w:type="spellEnd"/>
+      <w:r>
+        <w:rPr>
+          <w:lang w:val="en-GB"/>
+        </w:rPr>
+        <w:t xml:space="preserve"> </w:t>
+      </w:r>
+      <w:proofErr w:type="spellStart"/>
+      <w:r>
+        <w:rPr>
+          <w:lang w:val="en-GB"/>
+        </w:rPr>
+        <w:t>här</w:t>
+      </w:r>
+      <w:proofErr w:type="spellEnd"/>
+      <w:r>
+        <w:rPr>
+          <w:lang w:val="en-GB"/>
+        </w:rPr>
+        <w:t xml:space="preserve"> </w:t>
+      </w:r>
+      <w:proofErr w:type="spellStart"/>
+      <w:r>
+        <w:rPr>
+          <w:lang w:val="en-GB"/>
+        </w:rPr>
+        <w:t>bättre</w:t>
+      </w:r>
+      <w:proofErr w:type="spellEnd"/>
+      <w:r>
+        <w:rPr>
+          <w:lang w:val="en-GB"/>
+        </w:rPr>
+        <w:t>?</w:t>
+      </w:r>
+    </w:p>
+    <w:p>
+      <w:pPr>
+        <w:pStyle w:val="Kommentarer"/>
+        <w:rPr>
+          <w:lang w:val="en-GB"/>
+        </w:rPr>
+      </w:pPr>
+    </w:p>
+    <w:p>
+      <w:pPr>
+        <w:pStyle w:val="Kommentarer"/>
+        <w:rPr>
+          <w:lang w:val="en-GB"/>
+        </w:rPr>
+      </w:pPr>
+      <w:r>
+        <w:rPr>
+          <w:lang w:val="en-GB"/>
+        </w:rPr>
+        <w:t xml:space="preserve">The first two </w:t>
+      </w:r>
+      <w:proofErr w:type="spellStart"/>
+      <w:r>
+        <w:rPr>
+          <w:lang w:val="en-GB"/>
+        </w:rPr>
+        <w:t>sentances</w:t>
+      </w:r>
+      <w:proofErr w:type="spellEnd"/>
+      <w:r>
+        <w:rPr>
+          <w:lang w:val="en-GB"/>
+        </w:rPr>
+        <w:t xml:space="preserve"> should be re-structured / re-written. A) </w:t>
+      </w:r>
+      <w:proofErr w:type="gramStart"/>
+      <w:r>
+        <w:rPr>
+          <w:lang w:val="en-GB"/>
+        </w:rPr>
+        <w:t>in</w:t>
+      </w:r>
+      <w:proofErr w:type="gramEnd"/>
+      <w:r>
+        <w:rPr>
+          <w:lang w:val="en-GB"/>
+        </w:rPr>
+        <w:t xml:space="preserve"> the 1</w:t>
       </w:r>
       <w:r>
         <w:rPr>
@@ -2836,13 +2922,21 @@
         <w:rPr>
           <w:lang w:val="en-GB"/>
         </w:rPr>
-        <w:t xml:space="preserve"> sentence just say no other studies have been done at the specific company that your study focusses on, i.e. Grade. </w:t>
-      </w:r>
-      <w:r>
-        <w:rPr>
-          <w:lang w:val="en-GB"/>
-        </w:rPr>
-        <w:t>B) Furthermore, the 2</w:t>
+        <w:t xml:space="preserve"> sentence just say no other studies have been done at the specific company that your study </w:t>
+      </w:r>
+      <w:proofErr w:type="spellStart"/>
+      <w:r>
+        <w:rPr>
+          <w:lang w:val="en-GB"/>
+        </w:rPr>
+        <w:t>focusses</w:t>
+      </w:r>
+      <w:proofErr w:type="spellEnd"/>
+      <w:r>
+        <w:rPr>
+          <w:lang w:val="en-GB"/>
+        </w:rPr>
+        <w:t xml:space="preserve"> on, i.e. Grade. B) Furthermore, the 2</w:t>
       </w:r>
       <w:r>
         <w:rPr>
@@ -2872,35 +2966,172 @@
       </w:r>
     </w:p>
   </w:comment>
-  <w:comment w:id="6" w:author="Microsoft Office User" w:date="2019-02-27T14:31:00Z" w:initials="Office">
-    <w:p>
-      <w:pPr>
-        <w:pStyle w:val="CommentText"/>
-      </w:pPr>
-      <w:r>
-        <w:rPr>
-          <w:rStyle w:val="CommentReference"/>
+  <w:comment w:id="5" w:author="Microsoft Office User" w:date="2019-02-27T15:42:00Z" w:initials="Office">
+    <w:p>
+      <w:pPr>
+        <w:pStyle w:val="Kommentarer"/>
+      </w:pPr>
+      <w:r>
+        <w:rPr>
+          <w:rStyle w:val="Kommentarsreferens"/>
         </w:rPr>
         <w:annotationRef/>
       </w:r>
       <w:r>
-        <w:t>I am not sure if it is because I can’t understand what you are trying to say or not but… this response still sounds weak.</w:t>
-      </w:r>
-      <w:bookmarkStart w:id="7" w:name="_GoBack"/>
-      <w:bookmarkEnd w:id="7"/>
+        <w:t xml:space="preserve">I </w:t>
+      </w:r>
+      <w:proofErr w:type="spellStart"/>
+      <w:r>
+        <w:t>am</w:t>
+      </w:r>
+      <w:proofErr w:type="spellEnd"/>
+      <w:r>
+        <w:t xml:space="preserve"> not sure </w:t>
+      </w:r>
+      <w:proofErr w:type="spellStart"/>
+      <w:r>
+        <w:t>if</w:t>
+      </w:r>
+      <w:proofErr w:type="spellEnd"/>
+      <w:r>
+        <w:t xml:space="preserve"> it is </w:t>
+      </w:r>
+      <w:proofErr w:type="spellStart"/>
+      <w:r>
+        <w:t>because</w:t>
+      </w:r>
+      <w:proofErr w:type="spellEnd"/>
+      <w:r>
+        <w:t xml:space="preserve"> I </w:t>
+      </w:r>
+      <w:proofErr w:type="spellStart"/>
+      <w:r>
+        <w:t>can’t</w:t>
+      </w:r>
+      <w:proofErr w:type="spellEnd"/>
+      <w:r>
+        <w:t xml:space="preserve"> </w:t>
+      </w:r>
+      <w:proofErr w:type="spellStart"/>
+      <w:r>
+        <w:t>understand</w:t>
+      </w:r>
+      <w:proofErr w:type="spellEnd"/>
+      <w:r>
+        <w:t xml:space="preserve"> </w:t>
+      </w:r>
+      <w:proofErr w:type="spellStart"/>
+      <w:r>
+        <w:t>what</w:t>
+      </w:r>
+      <w:proofErr w:type="spellEnd"/>
+      <w:r>
+        <w:t xml:space="preserve"> </w:t>
+      </w:r>
+      <w:proofErr w:type="spellStart"/>
+      <w:r>
+        <w:t>you</w:t>
+      </w:r>
+      <w:proofErr w:type="spellEnd"/>
+      <w:r>
+        <w:t xml:space="preserve"> </w:t>
+      </w:r>
+      <w:proofErr w:type="spellStart"/>
+      <w:r>
+        <w:t>are</w:t>
+      </w:r>
+      <w:proofErr w:type="spellEnd"/>
+      <w:r>
+        <w:t xml:space="preserve"> </w:t>
+      </w:r>
+      <w:proofErr w:type="spellStart"/>
+      <w:r>
+        <w:t>trying</w:t>
+      </w:r>
+      <w:proofErr w:type="spellEnd"/>
+      <w:r>
+        <w:t xml:space="preserve"> </w:t>
+      </w:r>
+      <w:proofErr w:type="spellStart"/>
+      <w:r>
+        <w:t>to</w:t>
+      </w:r>
+      <w:proofErr w:type="spellEnd"/>
+      <w:r>
+        <w:t xml:space="preserve"> </w:t>
+      </w:r>
+      <w:proofErr w:type="spellStart"/>
+      <w:r>
+        <w:t>say</w:t>
+      </w:r>
+      <w:proofErr w:type="spellEnd"/>
+      <w:r>
+        <w:t xml:space="preserve"> or not </w:t>
+      </w:r>
+      <w:proofErr w:type="spellStart"/>
+      <w:r>
+        <w:t>but</w:t>
+      </w:r>
+      <w:proofErr w:type="spellEnd"/>
+      <w:r>
+        <w:t xml:space="preserve">… </w:t>
+      </w:r>
+      <w:proofErr w:type="spellStart"/>
+      <w:r>
+        <w:t>this</w:t>
+      </w:r>
+      <w:proofErr w:type="spellEnd"/>
+      <w:r>
+        <w:t xml:space="preserve"> </w:t>
+      </w:r>
+      <w:proofErr w:type="spellStart"/>
+      <w:r>
+        <w:t>response</w:t>
+      </w:r>
+      <w:proofErr w:type="spellEnd"/>
+      <w:r>
+        <w:t xml:space="preserve"> still sounds </w:t>
+      </w:r>
+      <w:proofErr w:type="spellStart"/>
+      <w:r>
+        <w:t>weak</w:t>
+      </w:r>
+      <w:proofErr w:type="spellEnd"/>
+      <w:r>
+        <w:t>.</w:t>
+      </w:r>
+      <w:r>
+        <w:t xml:space="preserve"> </w:t>
+      </w:r>
+    </w:p>
+    <w:p>
+      <w:pPr>
+        <w:pStyle w:val="Kommentarer"/>
+      </w:pPr>
+    </w:p>
+    <w:p>
+      <w:pPr>
+        <w:pStyle w:val="Kommentarer"/>
+      </w:pPr>
+      <w:r>
+        <w:t>Förstås det nu</w:t>
+      </w:r>
+      <w:r>
+        <w:t>?</w:t>
+      </w:r>
     </w:p>
   </w:comment>
-  <w:comment w:id="8" w:author="Microsoft Office User" w:date="2019-02-27T14:19:00Z" w:initials="Office">
-    <w:p>
-      <w:pPr>
-        <w:pStyle w:val="CommentText"/>
-        <w:rPr>
-          <w:lang w:val="en-GB"/>
-        </w:rPr>
-      </w:pPr>
-      <w:r>
-        <w:rPr>
-          <w:rStyle w:val="CommentReference"/>
+  <w:comment w:id="7" w:author="Microsoft Office User" w:date="2019-02-27T15:08:00Z" w:initials="Office">
+    <w:p>
+      <w:pPr>
+        <w:pStyle w:val="Kommentarer"/>
+        <w:rPr>
+          <w:lang w:val="en-GB"/>
+        </w:rPr>
+      </w:pPr>
+      <w:r>
+        <w:rPr>
+          <w:rStyle w:val="Kommentarsreferens"/>
         </w:rPr>
         <w:annotationRef/>
       </w:r>
@@ -2908,21 +3139,75 @@
         <w:rPr>
           <w:lang w:val="en-GB"/>
         </w:rPr>
-        <w:t>Grammar</w:t>
-      </w:r>
+        <w:t>Here you want to say that</w:t>
+      </w:r>
+      <w:r>
+        <w:rPr>
+          <w:lang w:val="en-GB"/>
+        </w:rPr>
+        <w:t>:</w:t>
+      </w:r>
+      <w:r>
+        <w:rPr>
+          <w:lang w:val="en-GB"/>
+        </w:rPr>
+        <w:t xml:space="preserve"> one question was suppose</w:t>
+      </w:r>
+      <w:r>
+        <w:rPr>
+          <w:lang w:val="en-GB"/>
+        </w:rPr>
+        <w:t>d</w:t>
+      </w:r>
+      <w:r>
+        <w:rPr>
+          <w:lang w:val="en-GB"/>
+        </w:rPr>
+        <w:t xml:space="preserve"> to correspond to several models BUT </w:t>
+      </w:r>
+      <w:r>
+        <w:rPr>
+          <w:lang w:val="en-GB"/>
+        </w:rPr>
+        <w:t xml:space="preserve">only one model was included. </w:t>
+      </w:r>
+    </w:p>
+    <w:p>
+      <w:pPr>
+        <w:pStyle w:val="Kommentarer"/>
+        <w:rPr>
+          <w:lang w:val="en-GB"/>
+        </w:rPr>
+      </w:pPr>
+    </w:p>
+    <w:p>
+      <w:pPr>
+        <w:pStyle w:val="Kommentarer"/>
+        <w:rPr>
+          <w:lang w:val="en-GB"/>
+        </w:rPr>
+      </w:pPr>
+      <w:proofErr w:type="spellStart"/>
+      <w:r>
+        <w:rPr>
+          <w:lang w:val="en-GB"/>
+        </w:rPr>
+        <w:t>Ändrat</w:t>
+      </w:r>
+      <w:proofErr w:type="spellEnd"/>
     </w:p>
   </w:comment>
-  <w:comment w:id="9" w:author="Microsoft Office User" w:date="2019-02-27T14:19:00Z" w:initials="Office">
-    <w:p>
-      <w:pPr>
-        <w:pStyle w:val="CommentText"/>
-        <w:rPr>
-          <w:lang w:val="en-GB"/>
-        </w:rPr>
-      </w:pPr>
-      <w:r>
-        <w:rPr>
-          <w:rStyle w:val="CommentReference"/>
+  <w:comment w:id="8" w:author="Microsoft Office User" w:date="2019-02-27T15:14:00Z" w:initials="Office">
+    <w:p>
+      <w:pPr>
+        <w:pStyle w:val="Kommentarer"/>
+        <w:rPr>
+          <w:lang w:val="en-GB"/>
+        </w:rPr>
+      </w:pPr>
+      <w:r>
+        <w:rPr>
+          <w:rStyle w:val="Kommentarsreferens"/>
         </w:rPr>
         <w:annotationRef/>
       </w:r>
@@ -2930,131 +3215,65 @@
         <w:rPr>
           <w:lang w:val="en-GB"/>
         </w:rPr>
-        <w:t>This makes no sense</w:t>
-      </w:r>
-    </w:p>
-  </w:comment>
-  <w:comment w:id="11" w:author="Microsoft Office User" w:date="2019-02-25T16:44:00Z" w:initials="Office">
-    <w:p>
-      <w:pPr>
-        <w:pStyle w:val="CommentText"/>
-        <w:rPr>
-          <w:lang w:val="en-GB"/>
-        </w:rPr>
-      </w:pPr>
-      <w:r>
-        <w:rPr>
-          <w:rStyle w:val="CommentReference"/>
-        </w:rPr>
-        <w:annotationRef/>
-      </w:r>
-      <w:r>
-        <w:rPr>
-          <w:lang w:val="en-GB"/>
-        </w:rPr>
-        <w:t>Which lines? What do they say?</w:t>
-      </w:r>
-      <w:r>
-        <w:rPr>
-          <w:lang w:val="en-GB"/>
-        </w:rPr>
-        <w:t xml:space="preserve"> Fixat</w:t>
-      </w:r>
-    </w:p>
-    <w:p>
-      <w:pPr>
-        <w:pStyle w:val="CommentText"/>
-        <w:rPr>
-          <w:lang w:val="en-GB"/>
-        </w:rPr>
-      </w:pPr>
-    </w:p>
-    <w:p>
-      <w:pPr>
-        <w:pStyle w:val="CommentText"/>
-        <w:rPr>
-          <w:lang w:val="en-GB"/>
-        </w:rPr>
-      </w:pPr>
-      <w:r>
-        <w:rPr>
-          <w:lang w:val="en-GB"/>
-        </w:rPr>
-        <w:t>Where is the discussion concerning the utvärderingsmoment?!? Why haven’t you included it below in quotes?!?</w:t>
-      </w:r>
-    </w:p>
-  </w:comment>
-  <w:comment w:id="12" w:author="Microsoft Office User" w:date="2019-02-27T14:26:00Z" w:initials="Office">
-    <w:p>
-      <w:pPr>
-        <w:pStyle w:val="CommentText"/>
-        <w:rPr>
-          <w:lang w:val="en-GB"/>
-        </w:rPr>
-      </w:pPr>
-      <w:r>
-        <w:rPr>
-          <w:rStyle w:val="CommentReference"/>
-        </w:rPr>
-        <w:annotationRef/>
-      </w:r>
-      <w:r>
-        <w:rPr>
-          <w:lang w:val="en-GB"/>
-        </w:rPr>
-        <w:t>Here you want to say that</w:t>
-      </w:r>
-      <w:r>
-        <w:rPr>
-          <w:lang w:val="en-GB"/>
-        </w:rPr>
-        <w:t>:</w:t>
-      </w:r>
-      <w:r>
-        <w:rPr>
-          <w:lang w:val="en-GB"/>
-        </w:rPr>
-        <w:t xml:space="preserve"> one question was suppose</w:t>
-      </w:r>
-      <w:r>
-        <w:rPr>
-          <w:lang w:val="en-GB"/>
-        </w:rPr>
-        <w:t>d</w:t>
-      </w:r>
-      <w:r>
-        <w:rPr>
-          <w:lang w:val="en-GB"/>
-        </w:rPr>
-        <w:t xml:space="preserve"> to correspond to several models BUT </w:t>
-      </w:r>
-      <w:r>
-        <w:rPr>
-          <w:lang w:val="en-GB"/>
-        </w:rPr>
-        <w:t xml:space="preserve">only one model was included. </w:t>
-      </w:r>
-    </w:p>
-  </w:comment>
-  <w:comment w:id="13" w:author="Microsoft Office User" w:date="2019-02-27T14:29:00Z" w:initials="Office">
-    <w:p>
-      <w:pPr>
-        <w:pStyle w:val="CommentText"/>
-        <w:rPr>
-          <w:lang w:val="en-GB"/>
-        </w:rPr>
-      </w:pPr>
-      <w:r>
-        <w:rPr>
-          <w:rStyle w:val="CommentReference"/>
-        </w:rPr>
-        <w:annotationRef/>
-      </w:r>
-      <w:r>
-        <w:rPr>
-          <w:lang w:val="en-GB"/>
-        </w:rPr>
-        <w:t>This resulted in an error in a) Bilaga 2, b) Figure XXXX and XXX, and c) the mean value for ATM reported in the text. All of these errors have now been fixed. The conclusions previously drawn in the paper are unchanged.</w:t>
+        <w:t xml:space="preserve">This resulted in an error in a) </w:t>
+      </w:r>
+      <w:proofErr w:type="spellStart"/>
+      <w:r>
+        <w:rPr>
+          <w:lang w:val="en-GB"/>
+        </w:rPr>
+        <w:t>Bilaga</w:t>
+      </w:r>
+      <w:proofErr w:type="spellEnd"/>
+      <w:r>
+        <w:rPr>
+          <w:lang w:val="en-GB"/>
+        </w:rPr>
+        <w:t xml:space="preserve"> 2, b) Figure </w:t>
+      </w:r>
+      <w:proofErr w:type="spellStart"/>
+      <w:r>
+        <w:rPr>
+          <w:lang w:val="en-GB"/>
+        </w:rPr>
+        <w:t>XXXX</w:t>
+      </w:r>
+      <w:proofErr w:type="spellEnd"/>
+      <w:r>
+        <w:rPr>
+          <w:lang w:val="en-GB"/>
+        </w:rPr>
+        <w:t xml:space="preserve"> and XXX, and c) the mean value for ATM reported in the text. All of these errors have now been fixed. The conclusions previously drawn in the paper are unchanged.</w:t>
+      </w:r>
+    </w:p>
+    <w:p>
+      <w:pPr>
+        <w:pStyle w:val="Kommentarer"/>
+        <w:rPr>
+          <w:lang w:val="en-GB"/>
+        </w:rPr>
+      </w:pPr>
+    </w:p>
+    <w:p>
+      <w:pPr>
+        <w:pStyle w:val="Kommentarer"/>
+        <w:rPr>
+          <w:lang w:val="en-GB"/>
+        </w:rPr>
+      </w:pPr>
+      <w:proofErr w:type="spellStart"/>
+      <w:r>
+        <w:rPr>
+          <w:lang w:val="en-GB"/>
+        </w:rPr>
+        <w:t>Ändrat</w:t>
+      </w:r>
+      <w:proofErr w:type="spellEnd"/>
+      <w:r>
+        <w:rPr>
+          <w:lang w:val="en-GB"/>
+        </w:rPr>
+        <w:t>.</w:t>
       </w:r>
     </w:p>
   </w:comment>
@@ -3083,7 +3302,7 @@
 </file>
 
 <file path=word/styles.xml><?xml version="1.0" encoding="utf-8"?>
-<w:styles xmlns:mc="http://schemas.openxmlformats.org/markup-compatibility/2006" xmlns:r="http://schemas.openxmlformats.org/officeDocument/2006/relationships" xmlns:w="http://schemas.openxmlformats.org/wordprocessingml/2006/main" xmlns:w14="http://schemas.microsoft.com/office/word/2010/wordml" xmlns:w15="http://schemas.microsoft.com/office/word/2012/wordml" mc:Ignorable="w14 w15">
+<w:styles xmlns:mc="http://schemas.openxmlformats.org/markup-compatibility/2006" xmlns:r="http://schemas.openxmlformats.org/officeDocument/2006/relationships" xmlns:w="http://schemas.openxmlformats.org/wordprocessingml/2006/main" xmlns:w14="http://schemas.microsoft.com/office/word/2010/wordml" mc:Ignorable="w14">
   <w:docDefaults>
     <w:rPrDefault>
       <w:rPr>
@@ -3095,389 +3314,146 @@
     </w:rPrDefault>
     <w:pPrDefault/>
   </w:docDefaults>
-  <w:latentStyles w:defLockedState="0" w:defUIPriority="99" w:defSemiHidden="0" w:defUnhideWhenUsed="0" w:defQFormat="0" w:count="382">
-    <w:lsdException w:name="Normal" w:uiPriority="0" w:qFormat="1"/>
-    <w:lsdException w:name="heading 1" w:uiPriority="9" w:qFormat="1"/>
-    <w:lsdException w:name="heading 2" w:semiHidden="1" w:uiPriority="9" w:unhideWhenUsed="1" w:qFormat="1"/>
-    <w:lsdException w:name="heading 3" w:semiHidden="1" w:uiPriority="9" w:unhideWhenUsed="1" w:qFormat="1"/>
-    <w:lsdException w:name="heading 4" w:semiHidden="1" w:uiPriority="9" w:unhideWhenUsed="1" w:qFormat="1"/>
-    <w:lsdException w:name="heading 5" w:semiHidden="1" w:uiPriority="9" w:unhideWhenUsed="1" w:qFormat="1"/>
-    <w:lsdException w:name="heading 6" w:semiHidden="1" w:uiPriority="9" w:unhideWhenUsed="1" w:qFormat="1"/>
-    <w:lsdException w:name="heading 7" w:semiHidden="1" w:uiPriority="9" w:unhideWhenUsed="1" w:qFormat="1"/>
-    <w:lsdException w:name="heading 8" w:semiHidden="1" w:uiPriority="9" w:unhideWhenUsed="1" w:qFormat="1"/>
-    <w:lsdException w:name="heading 9" w:semiHidden="1" w:uiPriority="9" w:unhideWhenUsed="1" w:qFormat="1"/>
-    <w:lsdException w:name="index 1" w:semiHidden="1" w:unhideWhenUsed="1"/>
-    <w:lsdException w:name="index 2" w:semiHidden="1" w:unhideWhenUsed="1"/>
-    <w:lsdException w:name="index 3" w:semiHidden="1" w:unhideWhenUsed="1"/>
-    <w:lsdException w:name="index 4" w:semiHidden="1" w:unhideWhenUsed="1"/>
-    <w:lsdException w:name="index 5" w:semiHidden="1" w:unhideWhenUsed="1"/>
-    <w:lsdException w:name="index 6" w:semiHidden="1" w:unhideWhenUsed="1"/>
-    <w:lsdException w:name="index 7" w:semiHidden="1" w:unhideWhenUsed="1"/>
-    <w:lsdException w:name="index 8" w:semiHidden="1" w:unhideWhenUsed="1"/>
-    <w:lsdException w:name="index 9" w:semiHidden="1" w:unhideWhenUsed="1"/>
-    <w:lsdException w:name="toc 1" w:semiHidden="1" w:uiPriority="39" w:unhideWhenUsed="1"/>
-    <w:lsdException w:name="toc 2" w:semiHidden="1" w:uiPriority="39" w:unhideWhenUsed="1"/>
-    <w:lsdException w:name="toc 3" w:semiHidden="1" w:uiPriority="39" w:unhideWhenUsed="1"/>
-    <w:lsdException w:name="toc 4" w:semiHidden="1" w:uiPriority="39" w:unhideWhenUsed="1"/>
-    <w:lsdException w:name="toc 5" w:semiHidden="1" w:uiPriority="39" w:unhideWhenUsed="1"/>
-    <w:lsdException w:name="toc 6" w:semiHidden="1" w:uiPriority="39" w:unhideWhenUsed="1"/>
-    <w:lsdException w:name="toc 7" w:semiHidden="1" w:uiPriority="39" w:unhideWhenUsed="1"/>
-    <w:lsdException w:name="toc 8" w:semiHidden="1" w:uiPriority="39" w:unhideWhenUsed="1"/>
-    <w:lsdException w:name="toc 9" w:semiHidden="1" w:uiPriority="39" w:unhideWhenUsed="1"/>
-    <w:lsdException w:name="Normal Indent" w:semiHidden="1" w:unhideWhenUsed="1"/>
-    <w:lsdException w:name="footnote text" w:semiHidden="1" w:unhideWhenUsed="1"/>
-    <w:lsdException w:name="annotation text" w:semiHidden="1" w:unhideWhenUsed="1" w:qFormat="1"/>
-    <w:lsdException w:name="header" w:semiHidden="1" w:unhideWhenUsed="1"/>
-    <w:lsdException w:name="footer" w:semiHidden="1" w:unhideWhenUsed="1"/>
-    <w:lsdException w:name="index heading" w:semiHidden="1" w:unhideWhenUsed="1"/>
-    <w:lsdException w:name="caption" w:semiHidden="1" w:uiPriority="35" w:unhideWhenUsed="1" w:qFormat="1"/>
-    <w:lsdException w:name="table of figures" w:semiHidden="1" w:unhideWhenUsed="1"/>
-    <w:lsdException w:name="envelope address" w:semiHidden="1" w:unhideWhenUsed="1"/>
-    <w:lsdException w:name="envelope return" w:semiHidden="1" w:unhideWhenUsed="1"/>
-    <w:lsdException w:name="footnote reference" w:semiHidden="1" w:unhideWhenUsed="1"/>
-    <w:lsdException w:name="annotation reference" w:semiHidden="1" w:unhideWhenUsed="1" w:qFormat="1"/>
-    <w:lsdException w:name="line number" w:semiHidden="1" w:unhideWhenUsed="1"/>
-    <w:lsdException w:name="page number" w:semiHidden="1" w:unhideWhenUsed="1"/>
-    <w:lsdException w:name="endnote reference" w:semiHidden="1" w:unhideWhenUsed="1"/>
-    <w:lsdException w:name="endnote text" w:semiHidden="1" w:unhideWhenUsed="1"/>
-    <w:lsdException w:name="table of authorities" w:semiHidden="1" w:unhideWhenUsed="1"/>
-    <w:lsdException w:name="macro" w:semiHidden="1" w:unhideWhenUsed="1"/>
-    <w:lsdException w:name="toa heading" w:semiHidden="1" w:unhideWhenUsed="1"/>
-    <w:lsdException w:name="List" w:semiHidden="1" w:unhideWhenUsed="1"/>
-    <w:lsdException w:name="List Bullet" w:semiHidden="1" w:unhideWhenUsed="1"/>
-    <w:lsdException w:name="List Number" w:semiHidden="1" w:unhideWhenUsed="1"/>
-    <w:lsdException w:name="List 2" w:semiHidden="1" w:unhideWhenUsed="1"/>
-    <w:lsdException w:name="List 3" w:semiHidden="1" w:unhideWhenUsed="1"/>
-    <w:lsdException w:name="List 4" w:semiHidden="1" w:unhideWhenUsed="1"/>
-    <w:lsdException w:name="List 5" w:semiHidden="1" w:unhideWhenUsed="1"/>
-    <w:lsdException w:name="List Bullet 2" w:semiHidden="1" w:unhideWhenUsed="1"/>
-    <w:lsdException w:name="List Bullet 3" w:semiHidden="1" w:unhideWhenUsed="1"/>
-    <w:lsdException w:name="List Bullet 4" w:semiHidden="1" w:unhideWhenUsed="1"/>
-    <w:lsdException w:name="List Bullet 5" w:semiHidden="1" w:unhideWhenUsed="1"/>
-    <w:lsdException w:name="List Number 2" w:semiHidden="1" w:unhideWhenUsed="1"/>
-    <w:lsdException w:name="List Number 3" w:semiHidden="1" w:unhideWhenUsed="1"/>
-    <w:lsdException w:name="List Number 4" w:semiHidden="1" w:unhideWhenUsed="1"/>
-    <w:lsdException w:name="List Number 5" w:semiHidden="1" w:unhideWhenUsed="1"/>
-    <w:lsdException w:name="Title" w:uiPriority="10" w:qFormat="1"/>
-    <w:lsdException w:name="Closing" w:semiHidden="1" w:unhideWhenUsed="1"/>
-    <w:lsdException w:name="Signature" w:semiHidden="1" w:unhideWhenUsed="1"/>
-    <w:lsdException w:name="Default Paragraph Font" w:semiHidden="1" w:uiPriority="1" w:unhideWhenUsed="1"/>
-    <w:lsdException w:name="Body Text" w:semiHidden="1" w:unhideWhenUsed="1"/>
-    <w:lsdException w:name="Body Text Indent" w:semiHidden="1" w:unhideWhenUsed="1"/>
-    <w:lsdException w:name="List Continue" w:semiHidden="1" w:unhideWhenUsed="1"/>
-    <w:lsdException w:name="List Continue 2" w:semiHidden="1" w:unhideWhenUsed="1"/>
-    <w:lsdException w:name="List Continue 3" w:semiHidden="1" w:unhideWhenUsed="1"/>
-    <w:lsdException w:name="List Continue 4" w:semiHidden="1" w:unhideWhenUsed="1"/>
-    <w:lsdException w:name="List Continue 5" w:semiHidden="1" w:unhideWhenUsed="1"/>
-    <w:lsdException w:name="Message Header" w:semiHidden="1" w:unhideWhenUsed="1"/>
-    <w:lsdException w:name="Subtitle" w:uiPriority="11" w:qFormat="1"/>
-    <w:lsdException w:name="Salutation" w:semiHidden="1" w:unhideWhenUsed="1"/>
-    <w:lsdException w:name="Date" w:semiHidden="1" w:unhideWhenUsed="1"/>
-    <w:lsdException w:name="Body Text First Indent" w:semiHidden="1" w:unhideWhenUsed="1"/>
-    <w:lsdException w:name="Body Text First Indent 2" w:semiHidden="1" w:unhideWhenUsed="1"/>
-    <w:lsdException w:name="Note Heading" w:semiHidden="1" w:unhideWhenUsed="1"/>
-    <w:lsdException w:name="Body Text 2" w:semiHidden="1" w:unhideWhenUsed="1"/>
-    <w:lsdException w:name="Body Text 3" w:semiHidden="1" w:unhideWhenUsed="1"/>
-    <w:lsdException w:name="Body Text Indent 2" w:semiHidden="1" w:unhideWhenUsed="1"/>
-    <w:lsdException w:name="Body Text Indent 3" w:semiHidden="1" w:unhideWhenUsed="1"/>
-    <w:lsdException w:name="Block Text" w:semiHidden="1" w:unhideWhenUsed="1"/>
-    <w:lsdException w:name="Hyperlink" w:semiHidden="1" w:unhideWhenUsed="1"/>
-    <w:lsdException w:name="FollowedHyperlink" w:semiHidden="1" w:unhideWhenUsed="1"/>
-    <w:lsdException w:name="Strong" w:uiPriority="22" w:qFormat="1"/>
-    <w:lsdException w:name="Emphasis" w:uiPriority="20" w:qFormat="1"/>
-    <w:lsdException w:name="Document Map" w:semiHidden="1" w:unhideWhenUsed="1"/>
-    <w:lsdException w:name="Plain Text" w:semiHidden="1" w:unhideWhenUsed="1"/>
-    <w:lsdException w:name="E-mail Signature" w:semiHidden="1" w:unhideWhenUsed="1"/>
-    <w:lsdException w:name="HTML Top of Form" w:semiHidden="1" w:unhideWhenUsed="1"/>
-    <w:lsdException w:name="HTML Bottom of Form" w:semiHidden="1" w:unhideWhenUsed="1"/>
-    <w:lsdException w:name="Normal (Web)" w:semiHidden="1" w:unhideWhenUsed="1"/>
-    <w:lsdException w:name="HTML Acronym" w:semiHidden="1" w:unhideWhenUsed="1"/>
-    <w:lsdException w:name="HTML Address" w:semiHidden="1" w:unhideWhenUsed="1"/>
-    <w:lsdException w:name="HTML Cite" w:semiHidden="1" w:unhideWhenUsed="1"/>
-    <w:lsdException w:name="HTML Code" w:semiHidden="1" w:unhideWhenUsed="1"/>
-    <w:lsdException w:name="HTML Definition" w:semiHidden="1" w:unhideWhenUsed="1"/>
-    <w:lsdException w:name="HTML Keyboard" w:semiHidden="1" w:unhideWhenUsed="1"/>
-    <w:lsdException w:name="HTML Preformatted" w:semiHidden="1" w:unhideWhenUsed="1"/>
-    <w:lsdException w:name="HTML Sample" w:semiHidden="1" w:unhideWhenUsed="1"/>
-    <w:lsdException w:name="HTML Typewriter" w:semiHidden="1" w:unhideWhenUsed="1"/>
-    <w:lsdException w:name="HTML Variable" w:semiHidden="1" w:unhideWhenUsed="1"/>
-    <w:lsdException w:name="Normal Table" w:semiHidden="1" w:unhideWhenUsed="1"/>
-    <w:lsdException w:name="annotation subject" w:semiHidden="1" w:unhideWhenUsed="1"/>
-    <w:lsdException w:name="No List" w:semiHidden="1" w:unhideWhenUsed="1"/>
-    <w:lsdException w:name="Outline List 1" w:semiHidden="1" w:unhideWhenUsed="1"/>
-    <w:lsdException w:name="Outline List 2" w:semiHidden="1" w:unhideWhenUsed="1"/>
-    <w:lsdException w:name="Outline List 3" w:semiHidden="1" w:unhideWhenUsed="1"/>
-    <w:lsdException w:name="Table Simple 1" w:semiHidden="1" w:unhideWhenUsed="1"/>
-    <w:lsdException w:name="Table Simple 2" w:semiHidden="1" w:unhideWhenUsed="1"/>
-    <w:lsdException w:name="Table Simple 3" w:semiHidden="1" w:unhideWhenUsed="1"/>
-    <w:lsdException w:name="Table Classic 1" w:semiHidden="1" w:unhideWhenUsed="1"/>
-    <w:lsdException w:name="Table Classic 2" w:semiHidden="1" w:unhideWhenUsed="1"/>
-    <w:lsdException w:name="Table Classic 3" w:semiHidden="1" w:unhideWhenUsed="1"/>
-    <w:lsdException w:name="Table Classic 4" w:semiHidden="1" w:unhideWhenUsed="1"/>
-    <w:lsdException w:name="Table Colorful 1" w:semiHidden="1" w:unhideWhenUsed="1"/>
-    <w:lsdException w:name="Table Colorful 2" w:semiHidden="1" w:unhideWhenUsed="1"/>
-    <w:lsdException w:name="Table Colorful 3" w:semiHidden="1" w:unhideWhenUsed="1"/>
-    <w:lsdException w:name="Table Columns 1" w:semiHidden="1" w:unhideWhenUsed="1"/>
-    <w:lsdException w:name="Table Columns 2" w:semiHidden="1" w:unhideWhenUsed="1"/>
-    <w:lsdException w:name="Table Columns 3" w:semiHidden="1" w:unhideWhenUsed="1"/>
-    <w:lsdException w:name="Table Columns 4" w:semiHidden="1" w:unhideWhenUsed="1"/>
-    <w:lsdException w:name="Table Columns 5" w:semiHidden="1" w:unhideWhenUsed="1"/>
-    <w:lsdException w:name="Table Grid 1" w:semiHidden="1" w:unhideWhenUsed="1"/>
-    <w:lsdException w:name="Table Grid 2" w:semiHidden="1" w:unhideWhenUsed="1"/>
-    <w:lsdException w:name="Table Grid 3" w:semiHidden="1" w:unhideWhenUsed="1"/>
-    <w:lsdException w:name="Table Grid 4" w:semiHidden="1" w:unhideWhenUsed="1"/>
-    <w:lsdException w:name="Table Grid 5" w:semiHidden="1" w:unhideWhenUsed="1"/>
-    <w:lsdException w:name="Table Grid 6" w:semiHidden="1" w:unhideWhenUsed="1"/>
-    <w:lsdException w:name="Table Grid 7" w:semiHidden="1" w:unhideWhenUsed="1"/>
-    <w:lsdException w:name="Table Grid 8" w:semiHidden="1" w:unhideWhenUsed="1"/>
-    <w:lsdException w:name="Table List 1" w:semiHidden="1" w:unhideWhenUsed="1"/>
-    <w:lsdException w:name="Table List 2" w:semiHidden="1" w:unhideWhenUsed="1"/>
-    <w:lsdException w:name="Table List 3" w:semiHidden="1" w:unhideWhenUsed="1"/>
-    <w:lsdException w:name="Table List 4" w:semiHidden="1" w:unhideWhenUsed="1"/>
-    <w:lsdException w:name="Table List 5" w:semiHidden="1" w:unhideWhenUsed="1"/>
-    <w:lsdException w:name="Table List 6" w:semiHidden="1" w:unhideWhenUsed="1"/>
-    <w:lsdException w:name="Table List 7" w:semiHidden="1" w:unhideWhenUsed="1"/>
-    <w:lsdException w:name="Table List 8" w:semiHidden="1" w:unhideWhenUsed="1"/>
-    <w:lsdException w:name="Table 3D effects 1" w:semiHidden="1" w:unhideWhenUsed="1"/>
-    <w:lsdException w:name="Table 3D effects 2" w:semiHidden="1" w:unhideWhenUsed="1"/>
-    <w:lsdException w:name="Table 3D effects 3" w:semiHidden="1" w:unhideWhenUsed="1"/>
-    <w:lsdException w:name="Table Contemporary" w:semiHidden="1" w:unhideWhenUsed="1"/>
-    <w:lsdException w:name="Table Elegant" w:semiHidden="1" w:unhideWhenUsed="1"/>
-    <w:lsdException w:name="Table Professional" w:semiHidden="1" w:unhideWhenUsed="1"/>
-    <w:lsdException w:name="Table Subtle 1" w:semiHidden="1" w:unhideWhenUsed="1"/>
-    <w:lsdException w:name="Table Subtle 2" w:semiHidden="1" w:unhideWhenUsed="1"/>
-    <w:lsdException w:name="Table Web 1" w:semiHidden="1" w:unhideWhenUsed="1"/>
-    <w:lsdException w:name="Table Web 2" w:semiHidden="1" w:unhideWhenUsed="1"/>
-    <w:lsdException w:name="Table Web 3" w:semiHidden="1" w:unhideWhenUsed="1"/>
-    <w:lsdException w:name="Balloon Text" w:semiHidden="1" w:unhideWhenUsed="1"/>
-    <w:lsdException w:name="Table Grid" w:uiPriority="59"/>
-    <w:lsdException w:name="Table Theme" w:semiHidden="1" w:unhideWhenUsed="1"/>
-    <w:lsdException w:name="Note Level 1" w:semiHidden="1" w:unhideWhenUsed="1"/>
-    <w:lsdException w:name="Note Level 2" w:semiHidden="1" w:unhideWhenUsed="1"/>
-    <w:lsdException w:name="Note Level 3" w:semiHidden="1" w:unhideWhenUsed="1"/>
-    <w:lsdException w:name="Note Level 4" w:semiHidden="1" w:unhideWhenUsed="1"/>
-    <w:lsdException w:name="Note Level 5" w:semiHidden="1" w:unhideWhenUsed="1"/>
-    <w:lsdException w:name="Note Level 6" w:semiHidden="1" w:unhideWhenUsed="1"/>
-    <w:lsdException w:name="Note Level 7" w:semiHidden="1" w:unhideWhenUsed="1"/>
-    <w:lsdException w:name="Note Level 8" w:semiHidden="1" w:unhideWhenUsed="1"/>
-    <w:lsdException w:name="Note Level 9" w:semiHidden="1" w:unhideWhenUsed="1"/>
-    <w:lsdException w:name="Placeholder Text" w:semiHidden="1"/>
-    <w:lsdException w:name="No Spacing" w:uiPriority="1" w:qFormat="1"/>
-    <w:lsdException w:name="Light Shading" w:uiPriority="60"/>
-    <w:lsdException w:name="Light List" w:uiPriority="61"/>
-    <w:lsdException w:name="Light Grid" w:uiPriority="62"/>
-    <w:lsdException w:name="Medium Shading 1" w:uiPriority="63"/>
-    <w:lsdException w:name="Medium Shading 2" w:uiPriority="64"/>
-    <w:lsdException w:name="Medium List 1" w:uiPriority="65"/>
-    <w:lsdException w:name="Medium List 2" w:uiPriority="66"/>
-    <w:lsdException w:name="Medium Grid 1" w:uiPriority="67"/>
-    <w:lsdException w:name="Medium Grid 2" w:uiPriority="68"/>
-    <w:lsdException w:name="Medium Grid 3" w:uiPriority="69"/>
-    <w:lsdException w:name="Dark List" w:uiPriority="70"/>
-    <w:lsdException w:name="Colorful Shading" w:uiPriority="71"/>
-    <w:lsdException w:name="Colorful List" w:uiPriority="72"/>
-    <w:lsdException w:name="Colorful Grid" w:uiPriority="73"/>
-    <w:lsdException w:name="Light Shading Accent 1" w:uiPriority="60"/>
-    <w:lsdException w:name="Light List Accent 1" w:uiPriority="61"/>
-    <w:lsdException w:name="Light Grid Accent 1" w:uiPriority="62"/>
-    <w:lsdException w:name="Medium Shading 1 Accent 1" w:uiPriority="63"/>
-    <w:lsdException w:name="Medium Shading 2 Accent 1" w:uiPriority="64"/>
-    <w:lsdException w:name="Medium List 1 Accent 1" w:uiPriority="65"/>
-    <w:lsdException w:name="Revision" w:semiHidden="1"/>
-    <w:lsdException w:name="List Paragraph" w:uiPriority="34" w:qFormat="1"/>
-    <w:lsdException w:name="Quote" w:uiPriority="29" w:qFormat="1"/>
-    <w:lsdException w:name="Intense Quote" w:uiPriority="30" w:qFormat="1"/>
-    <w:lsdException w:name="Medium List 2 Accent 1" w:uiPriority="66"/>
-    <w:lsdException w:name="Medium Grid 1 Accent 1" w:uiPriority="67"/>
-    <w:lsdException w:name="Medium Grid 2 Accent 1" w:uiPriority="68"/>
-    <w:lsdException w:name="Medium Grid 3 Accent 1" w:uiPriority="69"/>
-    <w:lsdException w:name="Dark List Accent 1" w:uiPriority="70"/>
-    <w:lsdException w:name="Colorful Shading Accent 1" w:uiPriority="71"/>
-    <w:lsdException w:name="Colorful List Accent 1" w:uiPriority="72"/>
-    <w:lsdException w:name="Colorful Grid Accent 1" w:uiPriority="73"/>
-    <w:lsdException w:name="Light Shading Accent 2" w:uiPriority="60"/>
-    <w:lsdException w:name="Light List Accent 2" w:uiPriority="61"/>
-    <w:lsdException w:name="Light Grid Accent 2" w:uiPriority="62"/>
-    <w:lsdException w:name="Medium Shading 1 Accent 2" w:uiPriority="63"/>
-    <w:lsdException w:name="Medium Shading 2 Accent 2" w:uiPriority="64"/>
-    <w:lsdException w:name="Medium List 1 Accent 2" w:uiPriority="65"/>
-    <w:lsdException w:name="Medium List 2 Accent 2" w:uiPriority="66"/>
-    <w:lsdException w:name="Medium Grid 1 Accent 2" w:uiPriority="67"/>
-    <w:lsdException w:name="Medium Grid 2 Accent 2" w:uiPriority="68"/>
-    <w:lsdException w:name="Medium Grid 3 Accent 2" w:uiPriority="69"/>
-    <w:lsdException w:name="Dark List Accent 2" w:uiPriority="70"/>
-    <w:lsdException w:name="Colorful Shading Accent 2" w:uiPriority="71"/>
-    <w:lsdException w:name="Colorful List Accent 2" w:uiPriority="72"/>
-    <w:lsdException w:name="Colorful Grid Accent 2" w:uiPriority="73"/>
-    <w:lsdException w:name="Light Shading Accent 3" w:uiPriority="60"/>
-    <w:lsdException w:name="Light List Accent 3" w:uiPriority="61"/>
-    <w:lsdException w:name="Light Grid Accent 3" w:uiPriority="62"/>
-    <w:lsdException w:name="Medium Shading 1 Accent 3" w:uiPriority="63"/>
-    <w:lsdException w:name="Medium Shading 2 Accent 3" w:uiPriority="64"/>
-    <w:lsdException w:name="Medium List 1 Accent 3" w:uiPriority="65"/>
-    <w:lsdException w:name="Medium List 2 Accent 3" w:uiPriority="66"/>
-    <w:lsdException w:name="Medium Grid 1 Accent 3" w:uiPriority="67"/>
-    <w:lsdException w:name="Medium Grid 2 Accent 3" w:uiPriority="68"/>
-    <w:lsdException w:name="Medium Grid 3 Accent 3" w:uiPriority="69"/>
-    <w:lsdException w:name="Dark List Accent 3" w:uiPriority="70"/>
-    <w:lsdException w:name="Colorful Shading Accent 3" w:uiPriority="71"/>
-    <w:lsdException w:name="Colorful List Accent 3" w:uiPriority="72"/>
-    <w:lsdException w:name="Colorful Grid Accent 3" w:uiPriority="73"/>
-    <w:lsdException w:name="Light Shading Accent 4" w:uiPriority="60"/>
-    <w:lsdException w:name="Light List Accent 4" w:uiPriority="61"/>
-    <w:lsdException w:name="Light Grid Accent 4" w:uiPriority="62"/>
-    <w:lsdException w:name="Medium Shading 1 Accent 4" w:uiPriority="63"/>
-    <w:lsdException w:name="Medium Shading 2 Accent 4" w:uiPriority="64"/>
-    <w:lsdException w:name="Medium List 1 Accent 4" w:uiPriority="65"/>
-    <w:lsdException w:name="Medium List 2 Accent 4" w:uiPriority="66"/>
-    <w:lsdException w:name="Medium Grid 1 Accent 4" w:uiPriority="67"/>
-    <w:lsdException w:name="Medium Grid 2 Accent 4" w:uiPriority="68"/>
-    <w:lsdException w:name="Medium Grid 3 Accent 4" w:uiPriority="69"/>
-    <w:lsdException w:name="Dark List Accent 4" w:uiPriority="70"/>
-    <w:lsdException w:name="Colorful Shading Accent 4" w:uiPriority="71"/>
-    <w:lsdException w:name="Colorful List Accent 4" w:uiPriority="72"/>
-    <w:lsdException w:name="Colorful Grid Accent 4" w:uiPriority="73"/>
-    <w:lsdException w:name="Light Shading Accent 5" w:uiPriority="60"/>
-    <w:lsdException w:name="Light List Accent 5" w:uiPriority="61"/>
-    <w:lsdException w:name="Light Grid Accent 5" w:uiPriority="62"/>
-    <w:lsdException w:name="Medium Shading 1 Accent 5" w:uiPriority="63"/>
-    <w:lsdException w:name="Medium Shading 2 Accent 5" w:uiPriority="64"/>
-    <w:lsdException w:name="Medium List 1 Accent 5" w:uiPriority="65"/>
-    <w:lsdException w:name="Medium List 2 Accent 5" w:uiPriority="66"/>
-    <w:lsdException w:name="Medium Grid 1 Accent 5" w:uiPriority="67"/>
-    <w:lsdException w:name="Medium Grid 2 Accent 5" w:uiPriority="68"/>
-    <w:lsdException w:name="Medium Grid 3 Accent 5" w:uiPriority="69"/>
-    <w:lsdException w:name="Dark List Accent 5" w:uiPriority="70"/>
-    <w:lsdException w:name="Colorful Shading Accent 5" w:uiPriority="71"/>
-    <w:lsdException w:name="Colorful List Accent 5" w:uiPriority="72"/>
-    <w:lsdException w:name="Colorful Grid Accent 5" w:uiPriority="73"/>
-    <w:lsdException w:name="Light Shading Accent 6" w:uiPriority="60"/>
-    <w:lsdException w:name="Light List Accent 6" w:uiPriority="61"/>
-    <w:lsdException w:name="Light Grid Accent 6" w:uiPriority="62"/>
-    <w:lsdException w:name="Medium Shading 1 Accent 6" w:uiPriority="63"/>
-    <w:lsdException w:name="Medium Shading 2 Accent 6" w:uiPriority="64"/>
-    <w:lsdException w:name="Medium List 1 Accent 6" w:uiPriority="65"/>
-    <w:lsdException w:name="Medium List 2 Accent 6" w:uiPriority="66"/>
-    <w:lsdException w:name="Medium Grid 1 Accent 6" w:uiPriority="67"/>
-    <w:lsdException w:name="Medium Grid 2 Accent 6" w:uiPriority="68"/>
-    <w:lsdException w:name="Medium Grid 3 Accent 6" w:uiPriority="69"/>
-    <w:lsdException w:name="Dark List Accent 6" w:uiPriority="70"/>
-    <w:lsdException w:name="Colorful Shading Accent 6" w:uiPriority="71"/>
-    <w:lsdException w:name="Colorful List Accent 6" w:uiPriority="72"/>
-    <w:lsdException w:name="Colorful Grid Accent 6" w:uiPriority="73"/>
-    <w:lsdException w:name="Subtle Emphasis" w:uiPriority="19" w:qFormat="1"/>
-    <w:lsdException w:name="Intense Emphasis" w:uiPriority="21" w:qFormat="1"/>
-    <w:lsdException w:name="Subtle Reference" w:uiPriority="31" w:qFormat="1"/>
-    <w:lsdException w:name="Intense Reference" w:uiPriority="32" w:qFormat="1"/>
-    <w:lsdException w:name="Book Title" w:uiPriority="33" w:qFormat="1"/>
-    <w:lsdException w:name="Bibliography" w:semiHidden="1" w:uiPriority="37" w:unhideWhenUsed="1"/>
-    <w:lsdException w:name="TOC Heading" w:semiHidden="1" w:uiPriority="39" w:unhideWhenUsed="1" w:qFormat="1"/>
-    <w:lsdException w:name="Plain Table 1" w:uiPriority="41"/>
-    <w:lsdException w:name="Plain Table 2" w:uiPriority="42"/>
-    <w:lsdException w:name="Plain Table 3" w:uiPriority="43"/>
-    <w:lsdException w:name="Plain Table 4" w:uiPriority="44"/>
-    <w:lsdException w:name="Plain Table 5" w:uiPriority="45"/>
-    <w:lsdException w:name="Grid Table Light" w:uiPriority="40"/>
-    <w:lsdException w:name="Grid Table 1 Light" w:uiPriority="46"/>
-    <w:lsdException w:name="Grid Table 2" w:uiPriority="47"/>
-    <w:lsdException w:name="Grid Table 3" w:uiPriority="48"/>
-    <w:lsdException w:name="Grid Table 4" w:uiPriority="49"/>
-    <w:lsdException w:name="Grid Table 5 Dark" w:uiPriority="50"/>
-    <w:lsdException w:name="Grid Table 6 Colorful" w:uiPriority="51"/>
-    <w:lsdException w:name="Grid Table 7 Colorful" w:uiPriority="52"/>
-    <w:lsdException w:name="Grid Table 1 Light Accent 1" w:uiPriority="46"/>
-    <w:lsdException w:name="Grid Table 2 Accent 1" w:uiPriority="47"/>
-    <w:lsdException w:name="Grid Table 3 Accent 1" w:uiPriority="48"/>
-    <w:lsdException w:name="Grid Table 4 Accent 1" w:uiPriority="49"/>
-    <w:lsdException w:name="Grid Table 5 Dark Accent 1" w:uiPriority="50"/>
-    <w:lsdException w:name="Grid Table 6 Colorful Accent 1" w:uiPriority="51"/>
-    <w:lsdException w:name="Grid Table 7 Colorful Accent 1" w:uiPriority="52"/>
-    <w:lsdException w:name="Grid Table 1 Light Accent 2" w:uiPriority="46"/>
-    <w:lsdException w:name="Grid Table 2 Accent 2" w:uiPriority="47"/>
-    <w:lsdException w:name="Grid Table 3 Accent 2" w:uiPriority="48"/>
-    <w:lsdException w:name="Grid Table 4 Accent 2" w:uiPriority="49"/>
-    <w:lsdException w:name="Grid Table 5 Dark Accent 2" w:uiPriority="50"/>
-    <w:lsdException w:name="Grid Table 6 Colorful Accent 2" w:uiPriority="51"/>
-    <w:lsdException w:name="Grid Table 7 Colorful Accent 2" w:uiPriority="52"/>
-    <w:lsdException w:name="Grid Table 1 Light Accent 3" w:uiPriority="46"/>
-    <w:lsdException w:name="Grid Table 2 Accent 3" w:uiPriority="47"/>
-    <w:lsdException w:name="Grid Table 3 Accent 3" w:uiPriority="48"/>
-    <w:lsdException w:name="Grid Table 4 Accent 3" w:uiPriority="49"/>
-    <w:lsdException w:name="Grid Table 5 Dark Accent 3" w:uiPriority="50"/>
-    <w:lsdException w:name="Grid Table 6 Colorful Accent 3" w:uiPriority="51"/>
-    <w:lsdException w:name="Grid Table 7 Colorful Accent 3" w:uiPriority="52"/>
-    <w:lsdException w:name="Grid Table 1 Light Accent 4" w:uiPriority="46"/>
-    <w:lsdException w:name="Grid Table 2 Accent 4" w:uiPriority="47"/>
-    <w:lsdException w:name="Grid Table 3 Accent 4" w:uiPriority="48"/>
-    <w:lsdException w:name="Grid Table 4 Accent 4" w:uiPriority="49"/>
-    <w:lsdException w:name="Grid Table 5 Dark Accent 4" w:uiPriority="50"/>
-    <w:lsdException w:name="Grid Table 6 Colorful Accent 4" w:uiPriority="51"/>
-    <w:lsdException w:name="Grid Table 7 Colorful Accent 4" w:uiPriority="52"/>
-    <w:lsdException w:name="Grid Table 1 Light Accent 5" w:uiPriority="46"/>
-    <w:lsdException w:name="Grid Table 2 Accent 5" w:uiPriority="47"/>
-    <w:lsdException w:name="Grid Table 3 Accent 5" w:uiPriority="48"/>
-    <w:lsdException w:name="Grid Table 4 Accent 5" w:uiPriority="49"/>
-    <w:lsdException w:name="Grid Table 5 Dark Accent 5" w:uiPriority="50"/>
-    <w:lsdException w:name="Grid Table 6 Colorful Accent 5" w:uiPriority="51"/>
-    <w:lsdException w:name="Grid Table 7 Colorful Accent 5" w:uiPriority="52"/>
-    <w:lsdException w:name="Grid Table 1 Light Accent 6" w:uiPriority="46"/>
-    <w:lsdException w:name="Grid Table 2 Accent 6" w:uiPriority="47"/>
-    <w:lsdException w:name="Grid Table 3 Accent 6" w:uiPriority="48"/>
-    <w:lsdException w:name="Grid Table 4 Accent 6" w:uiPriority="49"/>
-    <w:lsdException w:name="Grid Table 5 Dark Accent 6" w:uiPriority="50"/>
-    <w:lsdException w:name="Grid Table 6 Colorful Accent 6" w:uiPriority="51"/>
-    <w:lsdException w:name="Grid Table 7 Colorful Accent 6" w:uiPriority="52"/>
-    <w:lsdException w:name="List Table 1 Light" w:uiPriority="46"/>
-    <w:lsdException w:name="List Table 2" w:uiPriority="47"/>
-    <w:lsdException w:name="List Table 3" w:uiPriority="48"/>
-    <w:lsdException w:name="List Table 4" w:uiPriority="49"/>
-    <w:lsdException w:name="List Table 5 Dark" w:uiPriority="50"/>
-    <w:lsdException w:name="List Table 6 Colorful" w:uiPriority="51"/>
-    <w:lsdException w:name="List Table 7 Colorful" w:uiPriority="52"/>
-    <w:lsdException w:name="List Table 1 Light Accent 1" w:uiPriority="46"/>
-    <w:lsdException w:name="List Table 2 Accent 1" w:uiPriority="47"/>
-    <w:lsdException w:name="List Table 3 Accent 1" w:uiPriority="48"/>
-    <w:lsdException w:name="List Table 4 Accent 1" w:uiPriority="49"/>
-    <w:lsdException w:name="List Table 5 Dark Accent 1" w:uiPriority="50"/>
-    <w:lsdException w:name="List Table 6 Colorful Accent 1" w:uiPriority="51"/>
-    <w:lsdException w:name="List Table 7 Colorful Accent 1" w:uiPriority="52"/>
-    <w:lsdException w:name="List Table 1 Light Accent 2" w:uiPriority="46"/>
-    <w:lsdException w:name="List Table 2 Accent 2" w:uiPriority="47"/>
-    <w:lsdException w:name="List Table 3 Accent 2" w:uiPriority="48"/>
-    <w:lsdException w:name="List Table 4 Accent 2" w:uiPriority="49"/>
-    <w:lsdException w:name="List Table 5 Dark Accent 2" w:uiPriority="50"/>
-    <w:lsdException w:name="List Table 6 Colorful Accent 2" w:uiPriority="51"/>
-    <w:lsdException w:name="List Table 7 Colorful Accent 2" w:uiPriority="52"/>
-    <w:lsdException w:name="List Table 1 Light Accent 3" w:uiPriority="46"/>
-    <w:lsdException w:name="List Table 2 Accent 3" w:uiPriority="47"/>
-    <w:lsdException w:name="List Table 3 Accent 3" w:uiPriority="48"/>
-    <w:lsdException w:name="List Table 4 Accent 3" w:uiPriority="49"/>
-    <w:lsdException w:name="List Table 5 Dark Accent 3" w:uiPriority="50"/>
-    <w:lsdException w:name="List Table 6 Colorful Accent 3" w:uiPriority="51"/>
-    <w:lsdException w:name="List Table 7 Colorful Accent 3" w:uiPriority="52"/>
-    <w:lsdException w:name="List Table 1 Light Accent 4" w:uiPriority="46"/>
-    <w:lsdException w:name="List Table 2 Accent 4" w:uiPriority="47"/>
-    <w:lsdException w:name="List Table 3 Accent 4" w:uiPriority="48"/>
-    <w:lsdException w:name="List Table 4 Accent 4" w:uiPriority="49"/>
-    <w:lsdException w:name="List Table 5 Dark Accent 4" w:uiPriority="50"/>
-    <w:lsdException w:name="List Table 6 Colorful Accent 4" w:uiPriority="51"/>
-    <w:lsdException w:name="List Table 7 Colorful Accent 4" w:uiPriority="52"/>
-    <w:lsdException w:name="List Table 1 Light Accent 5" w:uiPriority="46"/>
-    <w:lsdException w:name="List Table 2 Accent 5" w:uiPriority="47"/>
-    <w:lsdException w:name="List Table 3 Accent 5" w:uiPriority="48"/>
-    <w:lsdException w:name="List Table 4 Accent 5" w:uiPriority="49"/>
-    <w:lsdException w:name="List Table 5 Dark Accent 5" w:uiPriority="50"/>
-    <w:lsdException w:name="List Table 6 Colorful Accent 5" w:uiPriority="51"/>
-    <w:lsdException w:name="List Table 7 Colorful Accent 5" w:uiPriority="52"/>
-    <w:lsdException w:name="List Table 1 Light Accent 6" w:uiPriority="46"/>
-    <w:lsdException w:name="List Table 2 Accent 6" w:uiPriority="47"/>
-    <w:lsdException w:name="List Table 3 Accent 6" w:uiPriority="48"/>
-    <w:lsdException w:name="List Table 4 Accent 6" w:uiPriority="49"/>
-    <w:lsdException w:name="List Table 5 Dark Accent 6" w:uiPriority="50"/>
-    <w:lsdException w:name="List Table 6 Colorful Accent 6" w:uiPriority="51"/>
-    <w:lsdException w:name="List Table 7 Colorful Accent 6" w:uiPriority="52"/>
-    <w:lsdException w:name="Mention" w:semiHidden="1" w:unhideWhenUsed="1"/>
-    <w:lsdException w:name="Smart Hyperlink" w:semiHidden="1" w:unhideWhenUsed="1"/>
+  <w:latentStyles w:defLockedState="0" w:defUIPriority="99" w:defSemiHidden="1" w:defUnhideWhenUsed="1" w:defQFormat="0" w:count="276">
+    <w:lsdException w:name="Normal" w:semiHidden="0" w:uiPriority="0" w:unhideWhenUsed="0" w:qFormat="1"/>
+    <w:lsdException w:name="heading 1" w:semiHidden="0" w:uiPriority="9" w:unhideWhenUsed="0" w:qFormat="1"/>
+    <w:lsdException w:name="heading 2" w:uiPriority="9" w:qFormat="1"/>
+    <w:lsdException w:name="heading 3" w:uiPriority="9" w:qFormat="1"/>
+    <w:lsdException w:name="heading 4" w:uiPriority="9" w:qFormat="1"/>
+    <w:lsdException w:name="heading 5" w:uiPriority="9" w:qFormat="1"/>
+    <w:lsdException w:name="heading 6" w:uiPriority="9" w:qFormat="1"/>
+    <w:lsdException w:name="heading 7" w:uiPriority="9" w:qFormat="1"/>
+    <w:lsdException w:name="heading 8" w:uiPriority="9" w:qFormat="1"/>
+    <w:lsdException w:name="heading 9" w:uiPriority="9" w:qFormat="1"/>
+    <w:lsdException w:name="toc 1" w:uiPriority="39"/>
+    <w:lsdException w:name="toc 2" w:uiPriority="39"/>
+    <w:lsdException w:name="toc 3" w:uiPriority="39"/>
+    <w:lsdException w:name="toc 4" w:uiPriority="39"/>
+    <w:lsdException w:name="toc 5" w:uiPriority="39"/>
+    <w:lsdException w:name="toc 6" w:uiPriority="39"/>
+    <w:lsdException w:name="toc 7" w:uiPriority="39"/>
+    <w:lsdException w:name="toc 8" w:uiPriority="39"/>
+    <w:lsdException w:name="toc 9" w:uiPriority="39"/>
+    <w:lsdException w:name="annotation text" w:qFormat="1"/>
+    <w:lsdException w:name="caption" w:uiPriority="35" w:qFormat="1"/>
+    <w:lsdException w:name="annotation reference" w:qFormat="1"/>
+    <w:lsdException w:name="Title" w:semiHidden="0" w:uiPriority="10" w:unhideWhenUsed="0" w:qFormat="1"/>
+    <w:lsdException w:name="Default Paragraph Font" w:uiPriority="1"/>
+    <w:lsdException w:name="Subtitle" w:semiHidden="0" w:uiPriority="11" w:unhideWhenUsed="0" w:qFormat="1"/>
+    <w:lsdException w:name="Strong" w:semiHidden="0" w:uiPriority="22" w:unhideWhenUsed="0" w:qFormat="1"/>
+    <w:lsdException w:name="Emphasis" w:semiHidden="0" w:uiPriority="20" w:unhideWhenUsed="0" w:qFormat="1"/>
+    <w:lsdException w:name="Table Grid" w:semiHidden="0" w:uiPriority="59" w:unhideWhenUsed="0"/>
+    <w:lsdException w:name="Placeholder Text" w:unhideWhenUsed="0"/>
+    <w:lsdException w:name="No Spacing" w:semiHidden="0" w:uiPriority="1" w:unhideWhenUsed="0" w:qFormat="1"/>
+    <w:lsdException w:name="Light Shading" w:semiHidden="0" w:uiPriority="60" w:unhideWhenUsed="0"/>
+    <w:lsdException w:name="Light List" w:semiHidden="0" w:uiPriority="61" w:unhideWhenUsed="0"/>
+    <w:lsdException w:name="Light Grid" w:semiHidden="0" w:uiPriority="62" w:unhideWhenUsed="0"/>
+    <w:lsdException w:name="Medium Shading 1" w:semiHidden="0" w:uiPriority="63" w:unhideWhenUsed="0"/>
+    <w:lsdException w:name="Medium Shading 2" w:semiHidden="0" w:uiPriority="64" w:unhideWhenUsed="0"/>
+    <w:lsdException w:name="Medium List 1" w:semiHidden="0" w:uiPriority="65" w:unhideWhenUsed="0"/>
+    <w:lsdException w:name="Medium List 2" w:semiHidden="0" w:uiPriority="66" w:unhideWhenUsed="0"/>
+    <w:lsdException w:name="Medium Grid 1" w:semiHidden="0" w:uiPriority="67" w:unhideWhenUsed="0"/>
+    <w:lsdException w:name="Medium Grid 2" w:semiHidden="0" w:uiPriority="68" w:unhideWhenUsed="0"/>
+    <w:lsdException w:name="Medium Grid 3" w:semiHidden="0" w:uiPriority="69" w:unhideWhenUsed="0"/>
+    <w:lsdException w:name="Dark List" w:semiHidden="0" w:uiPriority="70" w:unhideWhenUsed="0"/>
+    <w:lsdException w:name="Colorful Shading" w:semiHidden="0" w:uiPriority="71" w:unhideWhenUsed="0"/>
+    <w:lsdException w:name="Colorful List" w:semiHidden="0" w:uiPriority="72" w:unhideWhenUsed="0"/>
+    <w:lsdException w:name="Colorful Grid" w:semiHidden="0" w:uiPriority="73" w:unhideWhenUsed="0"/>
+    <w:lsdException w:name="Light Shading Accent 1" w:semiHidden="0" w:uiPriority="60" w:unhideWhenUsed="0"/>
+    <w:lsdException w:name="Light List Accent 1" w:semiHidden="0" w:uiPriority="61" w:unhideWhenUsed="0"/>
+    <w:lsdException w:name="Light Grid Accent 1" w:semiHidden="0" w:uiPriority="62" w:unhideWhenUsed="0"/>
+    <w:lsdException w:name="Medium Shading 1 Accent 1" w:semiHidden="0" w:uiPriority="63" w:unhideWhenUsed="0"/>
+    <w:lsdException w:name="Medium Shading 2 Accent 1" w:semiHidden="0" w:uiPriority="64" w:unhideWhenUsed="0"/>
+    <w:lsdException w:name="Medium List 1 Accent 1" w:semiHidden="0" w:uiPriority="65" w:unhideWhenUsed="0"/>
+    <w:lsdException w:name="Revision" w:unhideWhenUsed="0"/>
+    <w:lsdException w:name="List Paragraph" w:semiHidden="0" w:uiPriority="34" w:unhideWhenUsed="0" w:qFormat="1"/>
+    <w:lsdException w:name="Quote" w:semiHidden="0" w:uiPriority="29" w:unhideWhenUsed="0" w:qFormat="1"/>
+    <w:lsdException w:name="Intense Quote" w:semiHidden="0" w:uiPriority="30" w:unhideWhenUsed="0" w:qFormat="1"/>
+    <w:lsdException w:name="Medium List 2 Accent 1" w:semiHidden="0" w:uiPriority="66" w:unhideWhenUsed="0"/>
+    <w:lsdException w:name="Medium Grid 1 Accent 1" w:semiHidden="0" w:uiPriority="67" w:unhideWhenUsed="0"/>
+    <w:lsdException w:name="Medium Grid 2 Accent 1" w:semiHidden="0" w:uiPriority="68" w:unhideWhenUsed="0"/>
+    <w:lsdException w:name="Medium Grid 3 Accent 1" w:semiHidden="0" w:uiPriority="69" w:unhideWhenUsed="0"/>
+    <w:lsdException w:name="Dark List Accent 1" w:semiHidden="0" w:uiPriority="70" w:unhideWhenUsed="0"/>
+    <w:lsdException w:name="Colorful Shading Accent 1" w:semiHidden="0" w:uiPriority="71" w:unhideWhenUsed="0"/>
+    <w:lsdException w:name="Colorful List Accent 1" w:semiHidden="0" w:uiPriority="72" w:unhideWhenUsed="0"/>
+    <w:lsdException w:name="Colorful Grid Accent 1" w:semiHidden="0" w:uiPriority="73" w:unhideWhenUsed="0"/>
+    <w:lsdException w:name="Light Shading Accent 2" w:semiHidden="0" w:uiPriority="60" w:unhideWhenUsed="0"/>
+    <w:lsdException w:name="Light List Accent 2" w:semiHidden="0" w:uiPriority="61" w:unhideWhenUsed="0"/>
+    <w:lsdException w:name="Light Grid Accent 2" w:semiHidden="0" w:uiPriority="62" w:unhideWhenUsed="0"/>
+    <w:lsdException w:name="Medium Shading 1 Accent 2" w:semiHidden="0" w:uiPriority="63" w:unhideWhenUsed="0"/>
+    <w:lsdException w:name="Medium Shading 2 Accent 2" w:semiHidden="0" w:uiPriority="64" w:unhideWhenUsed="0"/>
+    <w:lsdException w:name="Medium List 1 Accent 2" w:semiHidden="0" w:uiPriority="65" w:unhideWhenUsed="0"/>
+    <w:lsdException w:name="Medium List 2 Accent 2" w:semiHidden="0" w:uiPriority="66" w:unhideWhenUsed="0"/>
+    <w:lsdException w:name="Medium Grid 1 Accent 2" w:semiHidden="0" w:uiPriority="67" w:unhideWhenUsed="0"/>
+    <w:lsdException w:name="Medium Grid 2 Accent 2" w:semiHidden="0" w:uiPriority="68" w:unhideWhenUsed="0"/>
+    <w:lsdException w:name="Medium Grid 3 Accent 2" w:semiHidden="0" w:uiPriority="69" w:unhideWhenUsed="0"/>
+    <w:lsdException w:name="Dark List Accent 2" w:semiHidden="0" w:uiPriority="70" w:unhideWhenUsed="0"/>
+    <w:lsdException w:name="Colorful Shading Accent 2" w:semiHidden="0" w:uiPriority="71" w:unhideWhenUsed="0"/>
+    <w:lsdException w:name="Colorful List Accent 2" w:semiHidden="0" w:uiPriority="72" w:unhideWhenUsed="0"/>
+    <w:lsdException w:name="Colorful Grid Accent 2" w:semiHidden="0" w:uiPriority="73" w:unhideWhenUsed="0"/>
+    <w:lsdException w:name="Light Shading Accent 3" w:semiHidden="0" w:uiPriority="60" w:unhideWhenUsed="0"/>
+    <w:lsdException w:name="Light List Accent 3" w:semiHidden="0" w:uiPriority="61" w:unhideWhenUsed="0"/>
+    <w:lsdException w:name="Light Grid Accent 3" w:semiHidden="0" w:uiPriority="62" w:unhideWhenUsed="0"/>
+    <w:lsdException w:name="Medium Shading 1 Accent 3" w:semiHidden="0" w:uiPriority="63" w:unhideWhenUsed="0"/>
+    <w:lsdException w:name="Medium Shading 2 Accent 3" w:semiHidden="0" w:uiPriority="64" w:unhideWhenUsed="0"/>
+    <w:lsdException w:name="Medium List 1 Accent 3" w:semiHidden="0" w:uiPriority="65" w:unhideWhenUsed="0"/>
+    <w:lsdException w:name="Medium List 2 Accent 3" w:semiHidden="0" w:uiPriority="66" w:unhideWhenUsed="0"/>
+    <w:lsdException w:name="Medium Grid 1 Accent 3" w:semiHidden="0" w:uiPriority="67" w:unhideWhenUsed="0"/>
+    <w:lsdException w:name="Medium Grid 2 Accent 3" w:semiHidden="0" w:uiPriority="68" w:unhideWhenUsed="0"/>
+    <w:lsdException w:name="Medium Grid 3 Accent 3" w:semiHidden="0" w:uiPriority="69" w:unhideWhenUsed="0"/>
+    <w:lsdException w:name="Dark List Accent 3" w:semiHidden="0" w:uiPriority="70" w:unhideWhenUsed="0"/>
+    <w:lsdException w:name="Colorful Shading Accent 3" w:semiHidden="0" w:uiPriority="71" w:unhideWhenUsed="0"/>
+    <w:lsdException w:name="Colorful List Accent 3" w:semiHidden="0" w:uiPriority="72" w:unhideWhenUsed="0"/>
+    <w:lsdException w:name="Colorful Grid Accent 3" w:semiHidden="0" w:uiPriority="73" w:unhideWhenUsed="0"/>
+    <w:lsdException w:name="Light Shading Accent 4" w:semiHidden="0" w:uiPriority="60" w:unhideWhenUsed="0"/>
+    <w:lsdException w:name="Light List Accent 4" w:semiHidden="0" w:uiPriority="61" w:unhideWhenUsed="0"/>
+    <w:lsdException w:name="Light Grid Accent 4" w:semiHidden="0" w:uiPriority="62" w:unhideWhenUsed="0"/>
+    <w:lsdException w:name="Medium Shading 1 Accent 4" w:semiHidden="0" w:uiPriority="63" w:unhideWhenUsed="0"/>
+    <w:lsdException w:name="Medium Shading 2 Accent 4" w:semiHidden="0" w:uiPriority="64" w:unhideWhenUsed="0"/>
+    <w:lsdException w:name="Medium List 1 Accent 4" w:semiHidden="0" w:uiPriority="65" w:unhideWhenUsed="0"/>
+    <w:lsdException w:name="Medium List 2 Accent 4" w:semiHidden="0" w:uiPriority="66" w:unhideWhenUsed="0"/>
+    <w:lsdException w:name="Medium Grid 1 Accent 4" w:semiHidden="0" w:uiPriority="67" w:unhideWhenUsed="0"/>
+    <w:lsdException w:name="Medium Grid 2 Accent 4" w:semiHidden="0" w:uiPriority="68" w:unhideWhenUsed="0"/>
+    <w:lsdException w:name="Medium Grid 3 Accent 4" w:semiHidden="0" w:uiPriority="69" w:unhideWhenUsed="0"/>
+    <w:lsdException w:name="Dark List Accent 4" w:semiHidden="0" w:uiPriority="70" w:unhideWhenUsed="0"/>
+    <w:lsdException w:name="Colorful Shading Accent 4" w:semiHidden="0" w:uiPriority="71" w:unhideWhenUsed="0"/>
+    <w:lsdException w:name="Colorful List Accent 4" w:semiHidden="0" w:uiPriority="72" w:unhideWhenUsed="0"/>
+    <w:lsdException w:name="Colorful Grid Accent 4" w:semiHidden="0" w:uiPriority="73" w:unhideWhenUsed="0"/>
+    <w:lsdException w:name="Light Shading Accent 5" w:semiHidden="0" w:uiPriority="60" w:unhideWhenUsed="0"/>
+    <w:lsdException w:name="Light List Accent 5" w:semiHidden="0" w:uiPriority="61" w:unhideWhenUsed="0"/>
+    <w:lsdException w:name="Light Grid Accent 5" w:semiHidden="0" w:uiPriority="62" w:unhideWhenUsed="0"/>
+    <w:lsdException w:name="Medium Shading 1 Accent 5" w:semiHidden="0" w:uiPriority="63" w:unhideWhenUsed="0"/>
+    <w:lsdException w:name="Medium Shading 2 Accent 5" w:semiHidden="0" w:uiPriority="64" w:unhideWhenUsed="0"/>
+    <w:lsdException w:name="Medium List 1 Accent 5" w:semiHidden="0" w:uiPriority="65" w:unhideWhenUsed="0"/>
+    <w:lsdException w:name="Medium List 2 Accent 5" w:semiHidden="0" w:uiPriority="66" w:unhideWhenUsed="0"/>
+    <w:lsdException w:name="Medium Grid 1 Accent 5" w:semiHidden="0" w:uiPriority="67" w:unhideWhenUsed="0"/>
+    <w:lsdException w:name="Medium Grid 2 Accent 5" w:semiHidden="0" w:uiPriority="68" w:unhideWhenUsed="0"/>
+    <w:lsdException w:name="Medium Grid 3 Accent 5" w:semiHidden="0" w:uiPriority="69" w:unhideWhenUsed="0"/>
+    <w:lsdException w:name="Dark List Accent 5" w:semiHidden="0" w:uiPriority="70" w:unhideWhenUsed="0"/>
+    <w:lsdException w:name="Colorful Shading Accent 5" w:semiHidden="0" w:uiPriority="71" w:unhideWhenUsed="0"/>
+    <w:lsdException w:name="Colorful List Accent 5" w:semiHidden="0" w:uiPriority="72" w:unhideWhenUsed="0"/>
+    <w:lsdException w:name="Colorful Grid Accent 5" w:semiHidden="0" w:uiPriority="73" w:unhideWhenUsed="0"/>
+    <w:lsdException w:name="Light Shading Accent 6" w:semiHidden="0" w:uiPriority="60" w:unhideWhenUsed="0"/>
+    <w:lsdException w:name="Light List Accent 6" w:semiHidden="0" w:uiPriority="61" w:unhideWhenUsed="0"/>
+    <w:lsdException w:name="Light Grid Accent 6" w:semiHidden="0" w:uiPriority="62" w:unhideWhenUsed="0"/>
+    <w:lsdException w:name="Medium Shading 1 Accent 6" w:semiHidden="0" w:uiPriority="63" w:unhideWhenUsed="0"/>
+    <w:lsdException w:name="Medium Shading 2 Accent 6" w:semiHidden="0" w:uiPriority="64" w:unhideWhenUsed="0"/>
+    <w:lsdException w:name="Medium List 1 Accent 6" w:semiHidden="0" w:uiPriority="65" w:unhideWhenUsed="0"/>
+    <w:lsdException w:name="Medium List 2 Accent 6" w:semiHidden="0" w:uiPriority="66" w:unhideWhenUsed="0"/>
+    <w:lsdException w:name="Medium Grid 1 Accent 6" w:semiHidden="0" w:uiPriority="67" w:unhideWhenUsed="0"/>
+    <w:lsdException w:name="Medium Grid 2 Accent 6" w:semiHidden="0" w:uiPriority="68" w:unhideWhenUsed="0"/>
+    <w:lsdException w:name="Medium Grid 3 Accent 6" w:semiHidden="0" w:uiPriority="69" w:unhideWhenUsed="0"/>
+    <w:lsdException w:name="Dark List Accent 6" w:semiHidden="0" w:uiPriority="70" w:unhideWhenUsed="0"/>
+    <w:lsdException w:name="Colorful Shading Accent 6" w:semiHidden="0" w:uiPriority="71" w:unhideWhenUsed="0"/>
+    <w:lsdException w:name="Colorful List Accent 6" w:semiHidden="0" w:uiPriority="72" w:unhideWhenUsed="0"/>
+    <w:lsdException w:name="Colorful Grid Accent 6" w:semiHidden="0" w:uiPriority="73" w:unhideWhenUsed="0"/>
+    <w:lsdException w:name="Subtle Emphasis" w:semiHidden="0" w:uiPriority="19" w:unhideWhenUsed="0" w:qFormat="1"/>
+    <w:lsdException w:name="Intense Emphasis" w:semiHidden="0" w:uiPriority="21" w:unhideWhenUsed="0" w:qFormat="1"/>
+    <w:lsdException w:name="Subtle Reference" w:semiHidden="0" w:uiPriority="31" w:unhideWhenUsed="0" w:qFormat="1"/>
+    <w:lsdException w:name="Intense Reference" w:semiHidden="0" w:uiPriority="32" w:unhideWhenUsed="0" w:qFormat="1"/>
+    <w:lsdException w:name="Book Title" w:semiHidden="0" w:uiPriority="33" w:unhideWhenUsed="0" w:qFormat="1"/>
+    <w:lsdException w:name="Bibliography" w:uiPriority="37"/>
+    <w:lsdException w:name="TOC Heading" w:uiPriority="39" w:qFormat="1"/>
   </w:latentStyles>
   <w:style w:type="paragraph" w:default="1" w:styleId="Normal">
     <w:name w:val="Normal"/>
@@ -3487,13 +3463,13 @@
       <w:rFonts w:asciiTheme="majorHAnsi" w:hAnsiTheme="majorHAnsi"/>
     </w:rPr>
   </w:style>
-  <w:style w:type="character" w:default="1" w:styleId="DefaultParagraphFont">
+  <w:style w:type="character" w:default="1" w:styleId="Standardstycketypsnitt">
     <w:name w:val="Default Paragraph Font"/>
     <w:uiPriority w:val="1"/>
     <w:semiHidden/>
     <w:unhideWhenUsed/>
   </w:style>
-  <w:style w:type="table" w:default="1" w:styleId="TableNormal">
+  <w:style w:type="table" w:default="1" w:styleId="Normaltabell">
     <w:name w:val="Normal Table"/>
     <w:uiPriority w:val="99"/>
     <w:semiHidden/>
@@ -3508,15 +3484,15 @@
       </w:tblCellMar>
     </w:tblPr>
   </w:style>
-  <w:style w:type="numbering" w:default="1" w:styleId="NoList">
+  <w:style w:type="numbering" w:default="1" w:styleId="Ingenlista">
     <w:name w:val="No List"/>
     <w:uiPriority w:val="99"/>
     <w:semiHidden/>
     <w:unhideWhenUsed/>
   </w:style>
-  <w:style w:type="character" w:styleId="CommentReference">
+  <w:style w:type="character" w:styleId="Kommentarsreferens">
     <w:name w:val="annotation reference"/>
-    <w:basedOn w:val="DefaultParagraphFont"/>
+    <w:basedOn w:val="Standardstycketypsnitt"/>
     <w:uiPriority w:val="99"/>
     <w:semiHidden/>
     <w:unhideWhenUsed/>
@@ -3527,10 +3503,10 @@
       <w:szCs w:val="18"/>
     </w:rPr>
   </w:style>
-  <w:style w:type="character" w:customStyle="1" w:styleId="CommentTextChar">
-    <w:name w:val="Comment Text Char"/>
-    <w:basedOn w:val="DefaultParagraphFont"/>
-    <w:link w:val="CommentText"/>
+  <w:style w:type="character" w:customStyle="1" w:styleId="KommentarerChar">
+    <w:name w:val="Kommentarer Char"/>
+    <w:basedOn w:val="Standardstycketypsnitt"/>
+    <w:link w:val="Kommentarer"/>
     <w:uiPriority w:val="99"/>
     <w:qFormat/>
     <w:rsid w:val="00EA6412"/>
@@ -3538,10 +3514,10 @@
       <w:rFonts w:ascii="Times New Roman" w:hAnsi="Times New Roman"/>
     </w:rPr>
   </w:style>
-  <w:style w:type="paragraph" w:styleId="CommentText">
+  <w:style w:type="paragraph" w:styleId="Kommentarer">
     <w:name w:val="annotation text"/>
     <w:basedOn w:val="Normal"/>
-    <w:link w:val="CommentTextChar"/>
+    <w:link w:val="KommentarerChar"/>
     <w:uiPriority w:val="99"/>
     <w:unhideWhenUsed/>
     <w:qFormat/>
@@ -3552,7 +3528,7 @@
   </w:style>
   <w:style w:type="character" w:customStyle="1" w:styleId="KommentarerChar1">
     <w:name w:val="Kommentarer Char1"/>
-    <w:basedOn w:val="DefaultParagraphFont"/>
+    <w:basedOn w:val="Standardstycketypsnitt"/>
     <w:uiPriority w:val="99"/>
     <w:semiHidden/>
     <w:rsid w:val="00EA6412"/>
@@ -3560,10 +3536,10 @@
       <w:rFonts w:asciiTheme="majorHAnsi" w:hAnsiTheme="majorHAnsi"/>
     </w:rPr>
   </w:style>
-  <w:style w:type="paragraph" w:styleId="BalloonText">
+  <w:style w:type="paragraph" w:styleId="Bubbeltext">
     <w:name w:val="Balloon Text"/>
     <w:basedOn w:val="Normal"/>
-    <w:link w:val="BalloonTextChar"/>
+    <w:link w:val="BubbeltextChar"/>
     <w:uiPriority w:val="99"/>
     <w:semiHidden/>
     <w:unhideWhenUsed/>
@@ -3574,10 +3550,10 @@
       <w:szCs w:val="18"/>
     </w:rPr>
   </w:style>
-  <w:style w:type="character" w:customStyle="1" w:styleId="BalloonTextChar">
-    <w:name w:val="Balloon Text Char"/>
-    <w:basedOn w:val="DefaultParagraphFont"/>
-    <w:link w:val="BalloonText"/>
+  <w:style w:type="character" w:customStyle="1" w:styleId="BubbeltextChar">
+    <w:name w:val="Bubbeltext Char"/>
+    <w:basedOn w:val="Standardstycketypsnitt"/>
+    <w:link w:val="Bubbeltext"/>
     <w:uiPriority w:val="99"/>
     <w:semiHidden/>
     <w:rsid w:val="00EA6412"/>
@@ -3587,11 +3563,11 @@
       <w:szCs w:val="18"/>
     </w:rPr>
   </w:style>
-  <w:style w:type="paragraph" w:styleId="CommentSubject">
+  <w:style w:type="paragraph" w:styleId="Kommentarsmne">
     <w:name w:val="annotation subject"/>
-    <w:basedOn w:val="CommentText"/>
-    <w:next w:val="CommentText"/>
-    <w:link w:val="CommentSubjectChar"/>
+    <w:basedOn w:val="Kommentarer"/>
+    <w:next w:val="Kommentarer"/>
+    <w:link w:val="KommentarsmneChar"/>
     <w:uiPriority w:val="99"/>
     <w:semiHidden/>
     <w:unhideWhenUsed/>
@@ -3604,10 +3580,307 @@
       <w:szCs w:val="20"/>
     </w:rPr>
   </w:style>
-  <w:style w:type="character" w:customStyle="1" w:styleId="CommentSubjectChar">
-    <w:name w:val="Comment Subject Char"/>
-    <w:basedOn w:val="CommentTextChar"/>
-    <w:link w:val="CommentSubject"/>
+  <w:style w:type="character" w:customStyle="1" w:styleId="KommentarsmneChar">
+    <w:name w:val="Kommentarsämne Char"/>
+    <w:basedOn w:val="KommentarerChar"/>
+    <w:link w:val="Kommentarsmne"/>
+    <w:uiPriority w:val="99"/>
+    <w:semiHidden/>
+    <w:rsid w:val="00B81998"/>
+    <w:rPr>
+      <w:rFonts w:asciiTheme="majorHAnsi" w:hAnsiTheme="majorHAnsi"/>
+      <w:b/>
+      <w:bCs/>
+      <w:sz w:val="20"/>
+      <w:szCs w:val="20"/>
+    </w:rPr>
+  </w:style>
+</w:styles>
+</file>
+
+<file path=word/stylesWithEffects.xml><?xml version="1.0" encoding="utf-8"?>
+<w:styles xmlns:wpc="http://schemas.microsoft.com/office/word/2010/wordprocessingCanvas" xmlns:mo="http://schemas.microsoft.com/office/mac/office/2008/main" xmlns:mc="http://schemas.openxmlformats.org/markup-compatibility/2006" xmlns:mv="urn:schemas-microsoft-com:mac:vml" xmlns:o="urn:schemas-microsoft-com:office:office" xmlns:r="http://schemas.openxmlformats.org/officeDocument/2006/relationships" xmlns:m="http://schemas.openxmlformats.org/officeDocument/2006/math" xmlns:v="urn:schemas-microsoft-com:vml" xmlns:wp14="http://schemas.microsoft.com/office/word/2010/wordprocessingDrawing" xmlns:wp="http://schemas.openxmlformats.org/drawingml/2006/wordprocessingDrawing" xmlns:w10="urn:schemas-microsoft-com:office:word" xmlns:w="http://schemas.openxmlformats.org/wordprocessingml/2006/main" xmlns:w14="http://schemas.microsoft.com/office/word/2010/wordml" xmlns:wpg="http://schemas.microsoft.com/office/word/2010/wordprocessingGroup" xmlns:wpi="http://schemas.microsoft.com/office/word/2010/wordprocessingInk" xmlns:wne="http://schemas.microsoft.com/office/word/2006/wordml" xmlns:wps="http://schemas.microsoft.com/office/word/2010/wordprocessingShape" mc:Ignorable="w14 wp14">
+  <w:docDefaults>
+    <w:rPrDefault>
+      <w:rPr>
+        <w:rFonts w:asciiTheme="minorHAnsi" w:eastAsiaTheme="minorEastAsia" w:hAnsiTheme="minorHAnsi" w:cstheme="minorBidi"/>
+        <w:sz w:val="24"/>
+        <w:szCs w:val="24"/>
+        <w:lang w:val="sv-SE" w:eastAsia="sv-SE" w:bidi="ar-SA"/>
+      </w:rPr>
+    </w:rPrDefault>
+    <w:pPrDefault/>
+  </w:docDefaults>
+  <w:latentStyles w:defLockedState="0" w:defUIPriority="99" w:defSemiHidden="1" w:defUnhideWhenUsed="1" w:defQFormat="0" w:count="276">
+    <w:lsdException w:name="Normal" w:semiHidden="0" w:uiPriority="0" w:unhideWhenUsed="0" w:qFormat="1"/>
+    <w:lsdException w:name="heading 1" w:semiHidden="0" w:uiPriority="9" w:unhideWhenUsed="0" w:qFormat="1"/>
+    <w:lsdException w:name="heading 2" w:uiPriority="9" w:qFormat="1"/>
+    <w:lsdException w:name="heading 3" w:uiPriority="9" w:qFormat="1"/>
+    <w:lsdException w:name="heading 4" w:uiPriority="9" w:qFormat="1"/>
+    <w:lsdException w:name="heading 5" w:uiPriority="9" w:qFormat="1"/>
+    <w:lsdException w:name="heading 6" w:uiPriority="9" w:qFormat="1"/>
+    <w:lsdException w:name="heading 7" w:uiPriority="9" w:qFormat="1"/>
+    <w:lsdException w:name="heading 8" w:uiPriority="9" w:qFormat="1"/>
+    <w:lsdException w:name="heading 9" w:uiPriority="9" w:qFormat="1"/>
+    <w:lsdException w:name="toc 1" w:uiPriority="39"/>
+    <w:lsdException w:name="toc 2" w:uiPriority="39"/>
+    <w:lsdException w:name="toc 3" w:uiPriority="39"/>
+    <w:lsdException w:name="toc 4" w:uiPriority="39"/>
+    <w:lsdException w:name="toc 5" w:uiPriority="39"/>
+    <w:lsdException w:name="toc 6" w:uiPriority="39"/>
+    <w:lsdException w:name="toc 7" w:uiPriority="39"/>
+    <w:lsdException w:name="toc 8" w:uiPriority="39"/>
+    <w:lsdException w:name="toc 9" w:uiPriority="39"/>
+    <w:lsdException w:name="annotation text" w:qFormat="1"/>
+    <w:lsdException w:name="caption" w:uiPriority="35" w:qFormat="1"/>
+    <w:lsdException w:name="annotation reference" w:qFormat="1"/>
+    <w:lsdException w:name="Title" w:semiHidden="0" w:uiPriority="10" w:unhideWhenUsed="0" w:qFormat="1"/>
+    <w:lsdException w:name="Default Paragraph Font" w:uiPriority="1"/>
+    <w:lsdException w:name="Subtitle" w:semiHidden="0" w:uiPriority="11" w:unhideWhenUsed="0" w:qFormat="1"/>
+    <w:lsdException w:name="Strong" w:semiHidden="0" w:uiPriority="22" w:unhideWhenUsed="0" w:qFormat="1"/>
+    <w:lsdException w:name="Emphasis" w:semiHidden="0" w:uiPriority="20" w:unhideWhenUsed="0" w:qFormat="1"/>
+    <w:lsdException w:name="Table Grid" w:semiHidden="0" w:uiPriority="59" w:unhideWhenUsed="0"/>
+    <w:lsdException w:name="Placeholder Text" w:unhideWhenUsed="0"/>
+    <w:lsdException w:name="No Spacing" w:semiHidden="0" w:uiPriority="1" w:unhideWhenUsed="0" w:qFormat="1"/>
+    <w:lsdException w:name="Light Shading" w:semiHidden="0" w:uiPriority="60" w:unhideWhenUsed="0"/>
+    <w:lsdException w:name="Light List" w:semiHidden="0" w:uiPriority="61" w:unhideWhenUsed="0"/>
+    <w:lsdException w:name="Light Grid" w:semiHidden="0" w:uiPriority="62" w:unhideWhenUsed="0"/>
+    <w:lsdException w:name="Medium Shading 1" w:semiHidden="0" w:uiPriority="63" w:unhideWhenUsed="0"/>
+    <w:lsdException w:name="Medium Shading 2" w:semiHidden="0" w:uiPriority="64" w:unhideWhenUsed="0"/>
+    <w:lsdException w:name="Medium List 1" w:semiHidden="0" w:uiPriority="65" w:unhideWhenUsed="0"/>
+    <w:lsdException w:name="Medium List 2" w:semiHidden="0" w:uiPriority="66" w:unhideWhenUsed="0"/>
+    <w:lsdException w:name="Medium Grid 1" w:semiHidden="0" w:uiPriority="67" w:unhideWhenUsed="0"/>
+    <w:lsdException w:name="Medium Grid 2" w:semiHidden="0" w:uiPriority="68" w:unhideWhenUsed="0"/>
+    <w:lsdException w:name="Medium Grid 3" w:semiHidden="0" w:uiPriority="69" w:unhideWhenUsed="0"/>
+    <w:lsdException w:name="Dark List" w:semiHidden="0" w:uiPriority="70" w:unhideWhenUsed="0"/>
+    <w:lsdException w:name="Colorful Shading" w:semiHidden="0" w:uiPriority="71" w:unhideWhenUsed="0"/>
+    <w:lsdException w:name="Colorful List" w:semiHidden="0" w:uiPriority="72" w:unhideWhenUsed="0"/>
+    <w:lsdException w:name="Colorful Grid" w:semiHidden="0" w:uiPriority="73" w:unhideWhenUsed="0"/>
+    <w:lsdException w:name="Light Shading Accent 1" w:semiHidden="0" w:uiPriority="60" w:unhideWhenUsed="0"/>
+    <w:lsdException w:name="Light List Accent 1" w:semiHidden="0" w:uiPriority="61" w:unhideWhenUsed="0"/>
+    <w:lsdException w:name="Light Grid Accent 1" w:semiHidden="0" w:uiPriority="62" w:unhideWhenUsed="0"/>
+    <w:lsdException w:name="Medium Shading 1 Accent 1" w:semiHidden="0" w:uiPriority="63" w:unhideWhenUsed="0"/>
+    <w:lsdException w:name="Medium Shading 2 Accent 1" w:semiHidden="0" w:uiPriority="64" w:unhideWhenUsed="0"/>
+    <w:lsdException w:name="Medium List 1 Accent 1" w:semiHidden="0" w:uiPriority="65" w:unhideWhenUsed="0"/>
+    <w:lsdException w:name="Revision" w:unhideWhenUsed="0"/>
+    <w:lsdException w:name="List Paragraph" w:semiHidden="0" w:uiPriority="34" w:unhideWhenUsed="0" w:qFormat="1"/>
+    <w:lsdException w:name="Quote" w:semiHidden="0" w:uiPriority="29" w:unhideWhenUsed="0" w:qFormat="1"/>
+    <w:lsdException w:name="Intense Quote" w:semiHidden="0" w:uiPriority="30" w:unhideWhenUsed="0" w:qFormat="1"/>
+    <w:lsdException w:name="Medium List 2 Accent 1" w:semiHidden="0" w:uiPriority="66" w:unhideWhenUsed="0"/>
+    <w:lsdException w:name="Medium Grid 1 Accent 1" w:semiHidden="0" w:uiPriority="67" w:unhideWhenUsed="0"/>
+    <w:lsdException w:name="Medium Grid 2 Accent 1" w:semiHidden="0" w:uiPriority="68" w:unhideWhenUsed="0"/>
+    <w:lsdException w:name="Medium Grid 3 Accent 1" w:semiHidden="0" w:uiPriority="69" w:unhideWhenUsed="0"/>
+    <w:lsdException w:name="Dark List Accent 1" w:semiHidden="0" w:uiPriority="70" w:unhideWhenUsed="0"/>
+    <w:lsdException w:name="Colorful Shading Accent 1" w:semiHidden="0" w:uiPriority="71" w:unhideWhenUsed="0"/>
+    <w:lsdException w:name="Colorful List Accent 1" w:semiHidden="0" w:uiPriority="72" w:unhideWhenUsed="0"/>
+    <w:lsdException w:name="Colorful Grid Accent 1" w:semiHidden="0" w:uiPriority="73" w:unhideWhenUsed="0"/>
+    <w:lsdException w:name="Light Shading Accent 2" w:semiHidden="0" w:uiPriority="60" w:unhideWhenUsed="0"/>
+    <w:lsdException w:name="Light List Accent 2" w:semiHidden="0" w:uiPriority="61" w:unhideWhenUsed="0"/>
+    <w:lsdException w:name="Light Grid Accent 2" w:semiHidden="0" w:uiPriority="62" w:unhideWhenUsed="0"/>
+    <w:lsdException w:name="Medium Shading 1 Accent 2" w:semiHidden="0" w:uiPriority="63" w:unhideWhenUsed="0"/>
+    <w:lsdException w:name="Medium Shading 2 Accent 2" w:semiHidden="0" w:uiPriority="64" w:unhideWhenUsed="0"/>
+    <w:lsdException w:name="Medium List 1 Accent 2" w:semiHidden="0" w:uiPriority="65" w:unhideWhenUsed="0"/>
+    <w:lsdException w:name="Medium List 2 Accent 2" w:semiHidden="0" w:uiPriority="66" w:unhideWhenUsed="0"/>
+    <w:lsdException w:name="Medium Grid 1 Accent 2" w:semiHidden="0" w:uiPriority="67" w:unhideWhenUsed="0"/>
+    <w:lsdException w:name="Medium Grid 2 Accent 2" w:semiHidden="0" w:uiPriority="68" w:unhideWhenUsed="0"/>
+    <w:lsdException w:name="Medium Grid 3 Accent 2" w:semiHidden="0" w:uiPriority="69" w:unhideWhenUsed="0"/>
+    <w:lsdException w:name="Dark List Accent 2" w:semiHidden="0" w:uiPriority="70" w:unhideWhenUsed="0"/>
+    <w:lsdException w:name="Colorful Shading Accent 2" w:semiHidden="0" w:uiPriority="71" w:unhideWhenUsed="0"/>
+    <w:lsdException w:name="Colorful List Accent 2" w:semiHidden="0" w:uiPriority="72" w:unhideWhenUsed="0"/>
+    <w:lsdException w:name="Colorful Grid Accent 2" w:semiHidden="0" w:uiPriority="73" w:unhideWhenUsed="0"/>
+    <w:lsdException w:name="Light Shading Accent 3" w:semiHidden="0" w:uiPriority="60" w:unhideWhenUsed="0"/>
+    <w:lsdException w:name="Light List Accent 3" w:semiHidden="0" w:uiPriority="61" w:unhideWhenUsed="0"/>
+    <w:lsdException w:name="Light Grid Accent 3" w:semiHidden="0" w:uiPriority="62" w:unhideWhenUsed="0"/>
+    <w:lsdException w:name="Medium Shading 1 Accent 3" w:semiHidden="0" w:uiPriority="63" w:unhideWhenUsed="0"/>
+    <w:lsdException w:name="Medium Shading 2 Accent 3" w:semiHidden="0" w:uiPriority="64" w:unhideWhenUsed="0"/>
+    <w:lsdException w:name="Medium List 1 Accent 3" w:semiHidden="0" w:uiPriority="65" w:unhideWhenUsed="0"/>
+    <w:lsdException w:name="Medium List 2 Accent 3" w:semiHidden="0" w:uiPriority="66" w:unhideWhenUsed="0"/>
+    <w:lsdException w:name="Medium Grid 1 Accent 3" w:semiHidden="0" w:uiPriority="67" w:unhideWhenUsed="0"/>
+    <w:lsdException w:name="Medium Grid 2 Accent 3" w:semiHidden="0" w:uiPriority="68" w:unhideWhenUsed="0"/>
+    <w:lsdException w:name="Medium Grid 3 Accent 3" w:semiHidden="0" w:uiPriority="69" w:unhideWhenUsed="0"/>
+    <w:lsdException w:name="Dark List Accent 3" w:semiHidden="0" w:uiPriority="70" w:unhideWhenUsed="0"/>
+    <w:lsdException w:name="Colorful Shading Accent 3" w:semiHidden="0" w:uiPriority="71" w:unhideWhenUsed="0"/>
+    <w:lsdException w:name="Colorful List Accent 3" w:semiHidden="0" w:uiPriority="72" w:unhideWhenUsed="0"/>
+    <w:lsdException w:name="Colorful Grid Accent 3" w:semiHidden="0" w:uiPriority="73" w:unhideWhenUsed="0"/>
+    <w:lsdException w:name="Light Shading Accent 4" w:semiHidden="0" w:uiPriority="60" w:unhideWhenUsed="0"/>
+    <w:lsdException w:name="Light List Accent 4" w:semiHidden="0" w:uiPriority="61" w:unhideWhenUsed="0"/>
+    <w:lsdException w:name="Light Grid Accent 4" w:semiHidden="0" w:uiPriority="62" w:unhideWhenUsed="0"/>
+    <w:lsdException w:name="Medium Shading 1 Accent 4" w:semiHidden="0" w:uiPriority="63" w:unhideWhenUsed="0"/>
+    <w:lsdException w:name="Medium Shading 2 Accent 4" w:semiHidden="0" w:uiPriority="64" w:unhideWhenUsed="0"/>
+    <w:lsdException w:name="Medium List 1 Accent 4" w:semiHidden="0" w:uiPriority="65" w:unhideWhenUsed="0"/>
+    <w:lsdException w:name="Medium List 2 Accent 4" w:semiHidden="0" w:uiPriority="66" w:unhideWhenUsed="0"/>
+    <w:lsdException w:name="Medium Grid 1 Accent 4" w:semiHidden="0" w:uiPriority="67" w:unhideWhenUsed="0"/>
+    <w:lsdException w:name="Medium Grid 2 Accent 4" w:semiHidden="0" w:uiPriority="68" w:unhideWhenUsed="0"/>
+    <w:lsdException w:name="Medium Grid 3 Accent 4" w:semiHidden="0" w:uiPriority="69" w:unhideWhenUsed="0"/>
+    <w:lsdException w:name="Dark List Accent 4" w:semiHidden="0" w:uiPriority="70" w:unhideWhenUsed="0"/>
+    <w:lsdException w:name="Colorful Shading Accent 4" w:semiHidden="0" w:uiPriority="71" w:unhideWhenUsed="0"/>
+    <w:lsdException w:name="Colorful List Accent 4" w:semiHidden="0" w:uiPriority="72" w:unhideWhenUsed="0"/>
+    <w:lsdException w:name="Colorful Grid Accent 4" w:semiHidden="0" w:uiPriority="73" w:unhideWhenUsed="0"/>
+    <w:lsdException w:name="Light Shading Accent 5" w:semiHidden="0" w:uiPriority="60" w:unhideWhenUsed="0"/>
+    <w:lsdException w:name="Light List Accent 5" w:semiHidden="0" w:uiPriority="61" w:unhideWhenUsed="0"/>
+    <w:lsdException w:name="Light Grid Accent 5" w:semiHidden="0" w:uiPriority="62" w:unhideWhenUsed="0"/>
+    <w:lsdException w:name="Medium Shading 1 Accent 5" w:semiHidden="0" w:uiPriority="63" w:unhideWhenUsed="0"/>
+    <w:lsdException w:name="Medium Shading 2 Accent 5" w:semiHidden="0" w:uiPriority="64" w:unhideWhenUsed="0"/>
+    <w:lsdException w:name="Medium List 1 Accent 5" w:semiHidden="0" w:uiPriority="65" w:unhideWhenUsed="0"/>
+    <w:lsdException w:name="Medium List 2 Accent 5" w:semiHidden="0" w:uiPriority="66" w:unhideWhenUsed="0"/>
+    <w:lsdException w:name="Medium Grid 1 Accent 5" w:semiHidden="0" w:uiPriority="67" w:unhideWhenUsed="0"/>
+    <w:lsdException w:name="Medium Grid 2 Accent 5" w:semiHidden="0" w:uiPriority="68" w:unhideWhenUsed="0"/>
+    <w:lsdException w:name="Medium Grid 3 Accent 5" w:semiHidden="0" w:uiPriority="69" w:unhideWhenUsed="0"/>
+    <w:lsdException w:name="Dark List Accent 5" w:semiHidden="0" w:uiPriority="70" w:unhideWhenUsed="0"/>
+    <w:lsdException w:name="Colorful Shading Accent 5" w:semiHidden="0" w:uiPriority="71" w:unhideWhenUsed="0"/>
+    <w:lsdException w:name="Colorful List Accent 5" w:semiHidden="0" w:uiPriority="72" w:unhideWhenUsed="0"/>
+    <w:lsdException w:name="Colorful Grid Accent 5" w:semiHidden="0" w:uiPriority="73" w:unhideWhenUsed="0"/>
+    <w:lsdException w:name="Light Shading Accent 6" w:semiHidden="0" w:uiPriority="60" w:unhideWhenUsed="0"/>
+    <w:lsdException w:name="Light List Accent 6" w:semiHidden="0" w:uiPriority="61" w:unhideWhenUsed="0"/>
+    <w:lsdException w:name="Light Grid Accent 6" w:semiHidden="0" w:uiPriority="62" w:unhideWhenUsed="0"/>
+    <w:lsdException w:name="Medium Shading 1 Accent 6" w:semiHidden="0" w:uiPriority="63" w:unhideWhenUsed="0"/>
+    <w:lsdException w:name="Medium Shading 2 Accent 6" w:semiHidden="0" w:uiPriority="64" w:unhideWhenUsed="0"/>
+    <w:lsdException w:name="Medium List 1 Accent 6" w:semiHidden="0" w:uiPriority="65" w:unhideWhenUsed="0"/>
+    <w:lsdException w:name="Medium List 2 Accent 6" w:semiHidden="0" w:uiPriority="66" w:unhideWhenUsed="0"/>
+    <w:lsdException w:name="Medium Grid 1 Accent 6" w:semiHidden="0" w:uiPriority="67" w:unhideWhenUsed="0"/>
+    <w:lsdException w:name="Medium Grid 2 Accent 6" w:semiHidden="0" w:uiPriority="68" w:unhideWhenUsed="0"/>
+    <w:lsdException w:name="Medium Grid 3 Accent 6" w:semiHidden="0" w:uiPriority="69" w:unhideWhenUsed="0"/>
+    <w:lsdException w:name="Dark List Accent 6" w:semiHidden="0" w:uiPriority="70" w:unhideWhenUsed="0"/>
+    <w:lsdException w:name="Colorful Shading Accent 6" w:semiHidden="0" w:uiPriority="71" w:unhideWhenUsed="0"/>
+    <w:lsdException w:name="Colorful List Accent 6" w:semiHidden="0" w:uiPriority="72" w:unhideWhenUsed="0"/>
+    <w:lsdException w:name="Colorful Grid Accent 6" w:semiHidden="0" w:uiPriority="73" w:unhideWhenUsed="0"/>
+    <w:lsdException w:name="Subtle Emphasis" w:semiHidden="0" w:uiPriority="19" w:unhideWhenUsed="0" w:qFormat="1"/>
+    <w:lsdException w:name="Intense Emphasis" w:semiHidden="0" w:uiPriority="21" w:unhideWhenUsed="0" w:qFormat="1"/>
+    <w:lsdException w:name="Subtle Reference" w:semiHidden="0" w:uiPriority="31" w:unhideWhenUsed="0" w:qFormat="1"/>
+    <w:lsdException w:name="Intense Reference" w:semiHidden="0" w:uiPriority="32" w:unhideWhenUsed="0" w:qFormat="1"/>
+    <w:lsdException w:name="Book Title" w:semiHidden="0" w:uiPriority="33" w:unhideWhenUsed="0" w:qFormat="1"/>
+    <w:lsdException w:name="Bibliography" w:uiPriority="37"/>
+    <w:lsdException w:name="TOC Heading" w:uiPriority="39" w:qFormat="1"/>
+  </w:latentStyles>
+  <w:style w:type="paragraph" w:default="1" w:styleId="Normal">
+    <w:name w:val="Normal"/>
+    <w:qFormat/>
+    <w:rsid w:val="00975781"/>
+    <w:rPr>
+      <w:rFonts w:asciiTheme="majorHAnsi" w:hAnsiTheme="majorHAnsi"/>
+    </w:rPr>
+  </w:style>
+  <w:style w:type="character" w:default="1" w:styleId="Standardstycketypsnitt">
+    <w:name w:val="Default Paragraph Font"/>
+    <w:uiPriority w:val="1"/>
+    <w:semiHidden/>
+    <w:unhideWhenUsed/>
+  </w:style>
+  <w:style w:type="table" w:default="1" w:styleId="Normaltabell">
+    <w:name w:val="Normal Table"/>
+    <w:uiPriority w:val="99"/>
+    <w:semiHidden/>
+    <w:unhideWhenUsed/>
+    <w:tblPr>
+      <w:tblInd w:w="0" w:type="dxa"/>
+      <w:tblCellMar>
+        <w:top w:w="0" w:type="dxa"/>
+        <w:left w:w="108" w:type="dxa"/>
+        <w:bottom w:w="0" w:type="dxa"/>
+        <w:right w:w="108" w:type="dxa"/>
+      </w:tblCellMar>
+    </w:tblPr>
+  </w:style>
+  <w:style w:type="numbering" w:default="1" w:styleId="Ingenlista">
+    <w:name w:val="No List"/>
+    <w:uiPriority w:val="99"/>
+    <w:semiHidden/>
+    <w:unhideWhenUsed/>
+  </w:style>
+  <w:style w:type="character" w:styleId="Kommentarsreferens">
+    <w:name w:val="annotation reference"/>
+    <w:basedOn w:val="Standardstycketypsnitt"/>
+    <w:uiPriority w:val="99"/>
+    <w:semiHidden/>
+    <w:unhideWhenUsed/>
+    <w:qFormat/>
+    <w:rsid w:val="00EA6412"/>
+    <w:rPr>
+      <w:sz w:val="18"/>
+      <w:szCs w:val="18"/>
+    </w:rPr>
+  </w:style>
+  <w:style w:type="character" w:customStyle="1" w:styleId="KommentarerChar">
+    <w:name w:val="Kommentarer Char"/>
+    <w:basedOn w:val="Standardstycketypsnitt"/>
+    <w:link w:val="Kommentarer"/>
+    <w:uiPriority w:val="99"/>
+    <w:qFormat/>
+    <w:rsid w:val="00EA6412"/>
+    <w:rPr>
+      <w:rFonts w:ascii="Times New Roman" w:hAnsi="Times New Roman"/>
+    </w:rPr>
+  </w:style>
+  <w:style w:type="paragraph" w:styleId="Kommentarer">
+    <w:name w:val="annotation text"/>
+    <w:basedOn w:val="Normal"/>
+    <w:link w:val="KommentarerChar"/>
+    <w:uiPriority w:val="99"/>
+    <w:unhideWhenUsed/>
+    <w:qFormat/>
+    <w:rsid w:val="00EA6412"/>
+    <w:rPr>
+      <w:rFonts w:ascii="Times New Roman" w:hAnsi="Times New Roman"/>
+    </w:rPr>
+  </w:style>
+  <w:style w:type="character" w:customStyle="1" w:styleId="KommentarerChar1">
+    <w:name w:val="Kommentarer Char1"/>
+    <w:basedOn w:val="Standardstycketypsnitt"/>
+    <w:uiPriority w:val="99"/>
+    <w:semiHidden/>
+    <w:rsid w:val="00EA6412"/>
+    <w:rPr>
+      <w:rFonts w:asciiTheme="majorHAnsi" w:hAnsiTheme="majorHAnsi"/>
+    </w:rPr>
+  </w:style>
+  <w:style w:type="paragraph" w:styleId="Bubbeltext">
+    <w:name w:val="Balloon Text"/>
+    <w:basedOn w:val="Normal"/>
+    <w:link w:val="BubbeltextChar"/>
+    <w:uiPriority w:val="99"/>
+    <w:semiHidden/>
+    <w:unhideWhenUsed/>
+    <w:rsid w:val="00EA6412"/>
+    <w:rPr>
+      <w:rFonts w:ascii="Lucida Grande" w:hAnsi="Lucida Grande" w:cs="Lucida Grande"/>
+      <w:sz w:val="18"/>
+      <w:szCs w:val="18"/>
+    </w:rPr>
+  </w:style>
+  <w:style w:type="character" w:customStyle="1" w:styleId="BubbeltextChar">
+    <w:name w:val="Bubbeltext Char"/>
+    <w:basedOn w:val="Standardstycketypsnitt"/>
+    <w:link w:val="Bubbeltext"/>
+    <w:uiPriority w:val="99"/>
+    <w:semiHidden/>
+    <w:rsid w:val="00EA6412"/>
+    <w:rPr>
+      <w:rFonts w:ascii="Lucida Grande" w:hAnsi="Lucida Grande" w:cs="Lucida Grande"/>
+      <w:sz w:val="18"/>
+      <w:szCs w:val="18"/>
+    </w:rPr>
+  </w:style>
+  <w:style w:type="paragraph" w:styleId="Kommentarsmne">
+    <w:name w:val="annotation subject"/>
+    <w:basedOn w:val="Kommentarer"/>
+    <w:next w:val="Kommentarer"/>
+    <w:link w:val="KommentarsmneChar"/>
+    <w:uiPriority w:val="99"/>
+    <w:semiHidden/>
+    <w:unhideWhenUsed/>
+    <w:rsid w:val="00B81998"/>
+    <w:rPr>
+      <w:rFonts w:asciiTheme="majorHAnsi" w:hAnsiTheme="majorHAnsi"/>
+      <w:b/>
+      <w:bCs/>
+      <w:sz w:val="20"/>
+      <w:szCs w:val="20"/>
+    </w:rPr>
+  </w:style>
+  <w:style w:type="character" w:customStyle="1" w:styleId="KommentarsmneChar">
+    <w:name w:val="Kommentarsämne Char"/>
+    <w:basedOn w:val="KommentarerChar"/>
+    <w:link w:val="Kommentarsmne"/>
     <w:uiPriority w:val="99"/>
     <w:semiHidden/>
     <w:rsid w:val="00B81998"/>

</xml_diff>

<commit_message>
opponent response jason 3
</commit_message>
<xml_diff>
--- a/Thesis/opponentkommnentarer_respons_OI.docx
+++ b/Thesis/opponentkommnentarer_respons_OI.docx
@@ -240,13 +240,23 @@
         </w:rPr>
         <w:t>I metod beskrivs det hur intervjun genomfördes ”</w:t>
       </w:r>
-      <w:r>
-        <w:rPr>
-          <w:rFonts w:ascii="Verdana" w:hAnsi="Verdana"/>
-          <w:sz w:val="22"/>
-          <w:szCs w:val="22"/>
-        </w:rPr>
-        <w:t xml:space="preserve"> Intervjun skedde på Grades kontor i Stockholm i en ostörd lokal utan störningsmöjligheter med Grade</w:t>
+      <w:del w:id="0" w:author="Olivia Imner" w:date="2019-02-27T20:17:00Z">
+        <w:r>
+          <w:rPr>
+            <w:rFonts w:ascii="Verdana" w:hAnsi="Verdana"/>
+            <w:sz w:val="22"/>
+            <w:szCs w:val="22"/>
+          </w:rPr>
+          <w:delText xml:space="preserve"> </w:delText>
+        </w:r>
+      </w:del>
+      <w:r>
+        <w:rPr>
+          <w:rFonts w:ascii="Verdana" w:hAnsi="Verdana"/>
+          <w:sz w:val="22"/>
+          <w:szCs w:val="22"/>
+        </w:rPr>
+        <w:t>Intervjun skedde på Grades kontor i Stockholm i en ostörd lokal utan störningsmöjligheter med Grade</w:t>
       </w:r>
       <w:r>
         <w:rPr>
@@ -757,7 +767,38 @@
           <w:sz w:val="22"/>
           <w:szCs w:val="22"/>
         </w:rPr>
-        <w:t xml:space="preserve">Jag antar att den här kommentaren antyder på att försöka förstå vilka anledningar som fanns till att Grade skulle behöva använda en pedagogisk modell. </w:t>
+        <w:t xml:space="preserve">Jag antar att den här kommentaren antyder på att försöka förstå vilka anledningar som fanns till att Grade skulle </w:t>
+      </w:r>
+      <w:del w:id="1" w:author="Olivia Imner" w:date="2019-02-27T20:18:00Z">
+        <w:r>
+          <w:rPr>
+            <w:rFonts w:ascii="Verdana" w:eastAsia="Times New Roman" w:hAnsi="Verdana" w:cs="Times New Roman"/>
+            <w:color w:val="000000"/>
+            <w:sz w:val="22"/>
+            <w:szCs w:val="22"/>
+          </w:rPr>
+          <w:delText xml:space="preserve">behöva </w:delText>
+        </w:r>
+      </w:del>
+      <w:ins w:id="2" w:author="Olivia Imner" w:date="2019-02-27T20:18:00Z">
+        <w:r>
+          <w:rPr>
+            <w:rFonts w:ascii="Verdana" w:eastAsia="Times New Roman" w:hAnsi="Verdana" w:cs="Times New Roman"/>
+            <w:color w:val="000000"/>
+            <w:sz w:val="22"/>
+            <w:szCs w:val="22"/>
+          </w:rPr>
+          <w:t xml:space="preserve">vilja </w:t>
+        </w:r>
+      </w:ins>
+      <w:r>
+        <w:rPr>
+          <w:rFonts w:ascii="Verdana" w:eastAsia="Times New Roman" w:hAnsi="Verdana" w:cs="Times New Roman"/>
+          <w:color w:val="000000"/>
+          <w:sz w:val="22"/>
+          <w:szCs w:val="22"/>
+        </w:rPr>
+        <w:t xml:space="preserve">använda en pedagogisk modell. </w:t>
       </w:r>
       <w:r>
         <w:rPr>
@@ -784,7 +825,49 @@
           <w:sz w:val="22"/>
           <w:szCs w:val="22"/>
         </w:rPr>
-        <w:t>varför Grade kan behöva använda</w:t>
+        <w:t xml:space="preserve">varför Grade </w:t>
+      </w:r>
+      <w:del w:id="3" w:author="Olivia Imner" w:date="2019-02-27T20:18:00Z">
+        <w:r>
+          <w:rPr>
+            <w:rFonts w:ascii="Verdana" w:eastAsia="Times New Roman" w:hAnsi="Verdana" w:cs="Times New Roman"/>
+            <w:color w:val="000000"/>
+            <w:sz w:val="22"/>
+            <w:szCs w:val="22"/>
+          </w:rPr>
+          <w:delText xml:space="preserve">kan </w:delText>
+        </w:r>
+      </w:del>
+      <w:ins w:id="4" w:author="Olivia Imner" w:date="2019-02-27T20:18:00Z">
+        <w:r>
+          <w:rPr>
+            <w:rFonts w:ascii="Verdana" w:eastAsia="Times New Roman" w:hAnsi="Verdana" w:cs="Times New Roman"/>
+            <w:color w:val="000000"/>
+            <w:sz w:val="22"/>
+            <w:szCs w:val="22"/>
+          </w:rPr>
+          <w:t xml:space="preserve">skulle kunna vilja </w:t>
+        </w:r>
+      </w:ins>
+      <w:del w:id="5" w:author="Olivia Imner" w:date="2019-02-27T20:19:00Z">
+        <w:r>
+          <w:rPr>
+            <w:rFonts w:ascii="Verdana" w:eastAsia="Times New Roman" w:hAnsi="Verdana" w:cs="Times New Roman"/>
+            <w:color w:val="000000"/>
+            <w:sz w:val="22"/>
+            <w:szCs w:val="22"/>
+          </w:rPr>
+          <w:delText xml:space="preserve">behöva </w:delText>
+        </w:r>
+      </w:del>
+      <w:r>
+        <w:rPr>
+          <w:rFonts w:ascii="Verdana" w:eastAsia="Times New Roman" w:hAnsi="Verdana" w:cs="Times New Roman"/>
+          <w:color w:val="000000"/>
+          <w:sz w:val="22"/>
+          <w:szCs w:val="22"/>
+        </w:rPr>
+        <w:t>använda</w:t>
       </w:r>
       <w:r>
         <w:rPr>
@@ -933,146 +1016,293 @@
         </w:rPr>
         <w:t xml:space="preserve"> </w:t>
       </w:r>
+    </w:p>
+    <w:p>
+      <w:pPr>
+        <w:rPr>
+          <w:rFonts w:ascii="Verdana" w:eastAsia="Times New Roman" w:hAnsi="Verdana" w:cs="Times New Roman"/>
+          <w:color w:val="000000"/>
+          <w:sz w:val="22"/>
+          <w:szCs w:val="22"/>
+        </w:rPr>
+      </w:pPr>
+      <w:r>
+        <w:rPr>
+          <w:rFonts w:ascii="Verdana" w:hAnsi="Verdana"/>
+          <w:sz w:val="22"/>
+          <w:szCs w:val="22"/>
+        </w:rPr>
+        <w:t xml:space="preserve">”Det har uppvisats att majoriteten av e-kurser inte bygger på en antagen pedagogik och därmed har orsakat grova brister i lärandestrategier, kursinnehållet, delkursens tid och takt, gränssnittdesign, och uppnåendet av tillfredsställande studentfokus i kursen </w:t>
+      </w:r>
+      <w:r>
+        <w:rPr>
+          <w:rFonts w:ascii="Verdana" w:hAnsi="Verdana"/>
+          <w:sz w:val="22"/>
+          <w:szCs w:val="22"/>
+        </w:rPr>
+        <w:fldChar w:fldCharType="begin"/>
+      </w:r>
+      <w:r>
+        <w:rPr>
+          <w:rFonts w:ascii="Verdana" w:hAnsi="Verdana"/>
+          <w:sz w:val="22"/>
+          <w:szCs w:val="22"/>
+        </w:rPr>
+        <w:instrText xml:space="preserve"> ADDIN ZOTERO_ITEM CSL_CITATION {"citationID":"rnbmTRuE","properties":{"formattedCitation":"(Pange &amp; Pange, 2011)","plainCitation":"(Pange &amp; Pange, 2011)","noteIndex":0},"citationItems":[{"id":18,"uris":["http://zotero.org/users/local/QsygNxKM/items/7KQ7BZYR"],"uri":["http://zotero.org/users/local/QsygNxKM/items/7KQ7BZYR"],"itemData":{"id":18,"type":"article-journal","title":"Is E-learning Based On Learning Theories? A Literature Review","container-title":"World Academy of Science, Engineering &amp; Technology","volume":"5","issue":"8","source":"Zotero","abstract":"E-learning aims to build knowledge and skills in order to enhance the quality of learning. Research has shown that the majority of the e-learning solutions lack in pedagogical background and present some serious deficiencies regarding teaching strategies and content delivery, time and pace management, interface design and preservation of learners’ focus. The aim of this review is to approach the design of e-learning solutions with a pedagogical perspective and to present some good practices of e-learning design grounded on the core principles of Learning Theories (LTs).","language":"en","author":[{"family":"Pange","given":"Apostolia"},{"family":"Pange","given":"Jenny"}],"issued":{"date-parts":[["2011"]]}}}],"schema":"https://github.com/citation-style-language/schema/raw/master/csl-citation.json"} </w:instrText>
+      </w:r>
+      <w:r>
+        <w:rPr>
+          <w:rFonts w:ascii="Verdana" w:hAnsi="Verdana"/>
+          <w:sz w:val="22"/>
+          <w:szCs w:val="22"/>
+        </w:rPr>
+        <w:fldChar w:fldCharType="separate"/>
+      </w:r>
+      <w:r>
+        <w:rPr>
+          <w:rFonts w:ascii="Verdana" w:hAnsi="Verdana"/>
+          <w:noProof/>
+          <w:sz w:val="22"/>
+          <w:szCs w:val="22"/>
+        </w:rPr>
+        <w:t>(Pange &amp; Pange, 2011)</w:t>
+      </w:r>
+      <w:r>
+        <w:rPr>
+          <w:rFonts w:ascii="Verdana" w:hAnsi="Verdana"/>
+          <w:sz w:val="22"/>
+          <w:szCs w:val="22"/>
+        </w:rPr>
+        <w:fldChar w:fldCharType="end"/>
+      </w:r>
+      <w:r>
+        <w:rPr>
+          <w:rFonts w:ascii="Verdana" w:hAnsi="Verdana"/>
+          <w:sz w:val="22"/>
+          <w:szCs w:val="22"/>
+        </w:rPr>
+        <w:t>.” Rad: 88-91.</w:t>
+      </w:r>
+    </w:p>
+    <w:p>
+      <w:pPr>
+        <w:rPr>
+          <w:ins w:id="6" w:author="Olivia Imner" w:date="2019-02-27T20:19:00Z"/>
+          <w:rFonts w:ascii="Verdana" w:eastAsia="Times New Roman" w:hAnsi="Verdana" w:cs="Times New Roman"/>
+          <w:color w:val="000000"/>
+          <w:sz w:val="22"/>
+          <w:szCs w:val="22"/>
+        </w:rPr>
+      </w:pPr>
+    </w:p>
+    <w:p>
+      <w:pPr>
+        <w:rPr>
+          <w:ins w:id="7" w:author="Olivia Imner" w:date="2019-02-27T20:28:00Z"/>
+          <w:rFonts w:ascii="Verdana" w:eastAsia="Times New Roman" w:hAnsi="Verdana" w:cs="Times New Roman"/>
+          <w:color w:val="000000"/>
+          <w:sz w:val="22"/>
+          <w:szCs w:val="22"/>
+        </w:rPr>
+      </w:pPr>
+    </w:p>
+    <w:p>
+      <w:pPr>
+        <w:rPr>
+          <w:rFonts w:ascii="Verdana" w:eastAsia="Times New Roman" w:hAnsi="Verdana" w:cs="Times New Roman"/>
+          <w:color w:val="000000"/>
+          <w:sz w:val="22"/>
+          <w:szCs w:val="22"/>
+        </w:rPr>
+      </w:pPr>
+    </w:p>
+    <w:p>
+      <w:pPr>
+        <w:rPr>
+          <w:rFonts w:ascii="Verdana" w:eastAsia="Times New Roman" w:hAnsi="Verdana" w:cs="Times New Roman"/>
+          <w:color w:val="000000"/>
+          <w:sz w:val="22"/>
+          <w:szCs w:val="22"/>
+        </w:rPr>
+      </w:pPr>
+      <w:r>
+        <w:rPr>
+          <w:rFonts w:ascii="Verdana" w:eastAsia="Times New Roman" w:hAnsi="Verdana" w:cs="Times New Roman"/>
+          <w:color w:val="000000"/>
+          <w:sz w:val="22"/>
+          <w:szCs w:val="22"/>
+        </w:rPr>
+        <w:t xml:space="preserve">Kommentar: </w:t>
+      </w:r>
+      <w:r>
+        <w:rPr>
+          <w:rFonts w:ascii="Verdana" w:eastAsia="Times New Roman" w:hAnsi="Verdana" w:cs="Times New Roman"/>
+          <w:color w:val="000000"/>
+          <w:sz w:val="22"/>
+          <w:szCs w:val="22"/>
+        </w:rPr>
+        <w:t xml:space="preserve">Relaterad forskning – litet av exakt </w:t>
+      </w:r>
+      <w:proofErr w:type="gramStart"/>
+      <w:r>
+        <w:rPr>
+          <w:rFonts w:ascii="Verdana" w:eastAsia="Times New Roman" w:hAnsi="Verdana" w:cs="Times New Roman"/>
+          <w:color w:val="000000"/>
+          <w:sz w:val="22"/>
+          <w:szCs w:val="22"/>
+        </w:rPr>
+        <w:t>såna</w:t>
+      </w:r>
+      <w:proofErr w:type="gramEnd"/>
+      <w:r>
+        <w:rPr>
+          <w:rFonts w:ascii="Verdana" w:eastAsia="Times New Roman" w:hAnsi="Verdana" w:cs="Times New Roman"/>
+          <w:color w:val="000000"/>
+          <w:sz w:val="22"/>
+          <w:szCs w:val="22"/>
+        </w:rPr>
+        <w:t xml:space="preserve"> studier…, men andra typer av studier</w:t>
+      </w:r>
+    </w:p>
+    <w:p>
+      <w:pPr>
+        <w:rPr>
+          <w:rFonts w:ascii="Verdana" w:eastAsia="Times New Roman" w:hAnsi="Verdana" w:cs="Times New Roman"/>
+          <w:color w:val="000000"/>
+          <w:sz w:val="22"/>
+          <w:szCs w:val="22"/>
+        </w:rPr>
+      </w:pPr>
+    </w:p>
+    <w:p>
+      <w:pPr>
+        <w:rPr>
+          <w:rFonts w:ascii="Verdana" w:eastAsia="Times New Roman" w:hAnsi="Verdana" w:cs="Times New Roman"/>
+          <w:color w:val="000000"/>
+          <w:sz w:val="22"/>
+          <w:szCs w:val="22"/>
+        </w:rPr>
+      </w:pPr>
+      <w:r>
+        <w:rPr>
+          <w:rFonts w:ascii="Verdana" w:eastAsia="Times New Roman" w:hAnsi="Verdana" w:cs="Times New Roman"/>
+          <w:color w:val="000000"/>
+          <w:sz w:val="22"/>
+          <w:szCs w:val="22"/>
+        </w:rPr>
+        <w:t>Respons:</w:t>
+      </w:r>
+      <w:r>
+        <w:rPr>
+          <w:rFonts w:ascii="Verdana" w:eastAsia="Times New Roman" w:hAnsi="Verdana" w:cs="Times New Roman"/>
+          <w:color w:val="000000"/>
+          <w:sz w:val="22"/>
+          <w:szCs w:val="22"/>
+        </w:rPr>
+        <w:t xml:space="preserve"> </w:t>
+      </w:r>
+      <w:r>
+        <w:rPr>
+          <w:rFonts w:ascii="Verdana" w:eastAsia="Times New Roman" w:hAnsi="Verdana" w:cs="Times New Roman"/>
+          <w:color w:val="000000"/>
+          <w:sz w:val="22"/>
+          <w:szCs w:val="22"/>
+        </w:rPr>
+        <w:t xml:space="preserve">Nej, det finns inte </w:t>
+      </w:r>
+      <w:r>
+        <w:rPr>
+          <w:rFonts w:ascii="Verdana" w:eastAsia="Times New Roman" w:hAnsi="Verdana" w:cs="Times New Roman"/>
+          <w:color w:val="000000"/>
+          <w:sz w:val="22"/>
+          <w:szCs w:val="22"/>
+        </w:rPr>
+        <w:t xml:space="preserve">några </w:t>
+      </w:r>
+      <w:r>
+        <w:rPr>
+          <w:rFonts w:ascii="Verdana" w:eastAsia="Times New Roman" w:hAnsi="Verdana" w:cs="Times New Roman"/>
+          <w:color w:val="000000"/>
+          <w:sz w:val="22"/>
+          <w:szCs w:val="22"/>
+        </w:rPr>
+        <w:t xml:space="preserve">andra studier som har genomförts på </w:t>
+      </w:r>
+      <w:ins w:id="8" w:author="Olivia Imner" w:date="2019-02-27T20:19:00Z">
+        <w:r>
+          <w:rPr>
+            <w:rFonts w:ascii="Verdana" w:eastAsia="Times New Roman" w:hAnsi="Verdana" w:cs="Times New Roman"/>
+            <w:color w:val="000000"/>
+            <w:sz w:val="22"/>
+            <w:szCs w:val="22"/>
+          </w:rPr>
+          <w:t>det</w:t>
+        </w:r>
+      </w:ins>
+      <w:del w:id="9" w:author="Olivia Imner" w:date="2019-02-27T20:19:00Z">
+        <w:r>
+          <w:rPr>
+            <w:rFonts w:ascii="Verdana" w:eastAsia="Times New Roman" w:hAnsi="Verdana" w:cs="Times New Roman"/>
+            <w:color w:val="000000"/>
+            <w:sz w:val="22"/>
+            <w:szCs w:val="22"/>
+          </w:rPr>
+          <w:delText>ett</w:delText>
+        </w:r>
+      </w:del>
+      <w:r>
+        <w:rPr>
+          <w:rFonts w:ascii="Verdana" w:eastAsia="Times New Roman" w:hAnsi="Verdana" w:cs="Times New Roman"/>
+          <w:color w:val="000000"/>
+          <w:sz w:val="22"/>
+          <w:szCs w:val="22"/>
+        </w:rPr>
+        <w:t xml:space="preserve"> specifikt företag som denna studie fokuserar på</w:t>
+      </w:r>
+      <w:r>
+        <w:rPr>
+          <w:rFonts w:ascii="Verdana" w:eastAsia="Times New Roman" w:hAnsi="Verdana" w:cs="Times New Roman"/>
+          <w:color w:val="000000"/>
+          <w:sz w:val="22"/>
+          <w:szCs w:val="22"/>
+        </w:rPr>
+        <w:t>, dvs. Grade</w:t>
+      </w:r>
+      <w:r>
+        <w:rPr>
+          <w:rFonts w:ascii="Verdana" w:eastAsia="Times New Roman" w:hAnsi="Verdana" w:cs="Times New Roman"/>
+          <w:color w:val="000000"/>
+          <w:sz w:val="22"/>
+          <w:szCs w:val="22"/>
+        </w:rPr>
+        <w:t>.</w:t>
+      </w:r>
+      <w:r>
+        <w:rPr>
+          <w:rFonts w:ascii="Verdana" w:eastAsia="Times New Roman" w:hAnsi="Verdana" w:cs="Times New Roman"/>
+          <w:color w:val="000000"/>
+          <w:sz w:val="22"/>
+          <w:szCs w:val="22"/>
+        </w:rPr>
+        <w:t xml:space="preserve"> </w:t>
+      </w:r>
+      <w:commentRangeStart w:id="10"/>
+      <w:r>
+        <w:rPr>
+          <w:rFonts w:ascii="Verdana" w:eastAsia="Times New Roman" w:hAnsi="Verdana" w:cs="Times New Roman"/>
+          <w:color w:val="000000"/>
+          <w:sz w:val="22"/>
+          <w:szCs w:val="22"/>
+        </w:rPr>
+        <w:t>Det finns studier som har likande mål som denna studie, men att analysera andra företag kunde inte identifieras.</w:t>
+      </w:r>
+      <w:commentRangeEnd w:id="10"/>
       <w:r>
         <w:rPr>
           <w:rStyle w:val="Kommentarsreferens"/>
           <w:rFonts w:ascii="Times New Roman" w:hAnsi="Times New Roman"/>
         </w:rPr>
-        <w:commentReference w:id="0"/>
-      </w:r>
-    </w:p>
-    <w:p>
-      <w:pPr>
-        <w:rPr>
-          <w:rFonts w:ascii="Verdana" w:eastAsia="Times New Roman" w:hAnsi="Verdana" w:cs="Times New Roman"/>
-          <w:color w:val="000000"/>
-          <w:sz w:val="22"/>
-          <w:szCs w:val="22"/>
-        </w:rPr>
-      </w:pPr>
-      <w:r>
-        <w:rPr>
-          <w:rFonts w:ascii="Verdana" w:hAnsi="Verdana"/>
-          <w:sz w:val="22"/>
-          <w:szCs w:val="22"/>
-        </w:rPr>
-        <w:t xml:space="preserve">”Det har uppvisats att majoriteten av e-kurser inte bygger på en antagen pedagogik och därmed har orsakat grova brister i lärandestrategier, kursinnehållet, delkursens tid och takt, gränssnittdesign, och uppnåendet av tillfredsställande studentfokus i kursen </w:t>
-      </w:r>
-      <w:r>
-        <w:rPr>
-          <w:rFonts w:ascii="Verdana" w:hAnsi="Verdana"/>
-          <w:sz w:val="22"/>
-          <w:szCs w:val="22"/>
-        </w:rPr>
-        <w:fldChar w:fldCharType="begin"/>
-      </w:r>
-      <w:r>
-        <w:rPr>
-          <w:rFonts w:ascii="Verdana" w:hAnsi="Verdana"/>
-          <w:sz w:val="22"/>
-          <w:szCs w:val="22"/>
-        </w:rPr>
-        <w:instrText xml:space="preserve"> ADDIN ZOTERO_ITEM CSL_CITATION {"citationID":"rnbmTRuE","properties":{"formattedCitation":"(Pange &amp; Pange, 2011)","plainCitation":"(Pange &amp; Pange, 2011)","noteIndex":0},"citationItems":[{"id":18,"uris":["http://zotero.org/users/local/QsygNxKM/items/7KQ7BZYR"],"uri":["http://zotero.org/users/local/QsygNxKM/items/7KQ7BZYR"],"itemData":{"id":18,"type":"article-journal","title":"Is E-learning Based On Learning Theories? A Literature Review","container-title":"World Academy of Science, Engineering &amp; Technology","volume":"5","issue":"8","source":"Zotero","abstract":"E-learning aims to build knowledge and skills in order to enhance the quality of learning. Research has shown that the majority of the e-learning solutions lack in pedagogical background and present some serious deficiencies regarding teaching strategies and content delivery, time and pace management, interface design and preservation of learners’ focus. The aim of this review is to approach the design of e-learning solutions with a pedagogical perspective and to present some good practices of e-learning design grounded on the core principles of Learning Theories (LTs).","language":"en","author":[{"family":"Pange","given":"Apostolia"},{"family":"Pange","given":"Jenny"}],"issued":{"date-parts":[["2011"]]}}}],"schema":"https://github.com/citation-style-language/schema/raw/master/csl-citation.json"} </w:instrText>
-      </w:r>
-      <w:r>
-        <w:rPr>
-          <w:rFonts w:ascii="Verdana" w:hAnsi="Verdana"/>
-          <w:sz w:val="22"/>
-          <w:szCs w:val="22"/>
-        </w:rPr>
-        <w:fldChar w:fldCharType="separate"/>
-      </w:r>
-      <w:r>
-        <w:rPr>
-          <w:rFonts w:ascii="Verdana" w:hAnsi="Verdana"/>
-          <w:noProof/>
-          <w:sz w:val="22"/>
-          <w:szCs w:val="22"/>
-        </w:rPr>
-        <w:t>(Pange &amp; Pange, 2011)</w:t>
-      </w:r>
-      <w:r>
-        <w:rPr>
-          <w:rFonts w:ascii="Verdana" w:hAnsi="Verdana"/>
-          <w:sz w:val="22"/>
-          <w:szCs w:val="22"/>
-        </w:rPr>
-        <w:fldChar w:fldCharType="end"/>
-      </w:r>
-      <w:r>
-        <w:rPr>
-          <w:rFonts w:ascii="Verdana" w:hAnsi="Verdana"/>
-          <w:sz w:val="22"/>
-          <w:szCs w:val="22"/>
-        </w:rPr>
-        <w:t>.” Rad: 88-91.</w:t>
-      </w:r>
-    </w:p>
-    <w:p>
-      <w:pPr>
-        <w:rPr>
-          <w:rFonts w:ascii="Verdana" w:eastAsia="Times New Roman" w:hAnsi="Verdana" w:cs="Times New Roman"/>
-          <w:color w:val="000000"/>
-          <w:sz w:val="22"/>
-          <w:szCs w:val="22"/>
-        </w:rPr>
-      </w:pPr>
-    </w:p>
-    <w:p>
-      <w:pPr>
-        <w:rPr>
-          <w:rFonts w:ascii="Verdana" w:eastAsia="Times New Roman" w:hAnsi="Verdana" w:cs="Times New Roman"/>
-          <w:color w:val="000000"/>
-          <w:sz w:val="22"/>
-          <w:szCs w:val="22"/>
-        </w:rPr>
-      </w:pPr>
-      <w:r>
-        <w:rPr>
-          <w:rFonts w:ascii="Verdana" w:eastAsia="Times New Roman" w:hAnsi="Verdana" w:cs="Times New Roman"/>
-          <w:color w:val="000000"/>
-          <w:sz w:val="22"/>
-          <w:szCs w:val="22"/>
-        </w:rPr>
-        <w:t xml:space="preserve">Kommentar: </w:t>
-      </w:r>
-      <w:r>
-        <w:rPr>
-          <w:rFonts w:ascii="Verdana" w:eastAsia="Times New Roman" w:hAnsi="Verdana" w:cs="Times New Roman"/>
-          <w:color w:val="000000"/>
-          <w:sz w:val="22"/>
-          <w:szCs w:val="22"/>
-        </w:rPr>
-        <w:t>Relaterad forskning – litet av exakt såna studier…, men andra typer av studier</w:t>
-      </w:r>
-    </w:p>
-    <w:p>
-      <w:pPr>
-        <w:rPr>
-          <w:rFonts w:ascii="Verdana" w:eastAsia="Times New Roman" w:hAnsi="Verdana" w:cs="Times New Roman"/>
-          <w:color w:val="000000"/>
-          <w:sz w:val="22"/>
-          <w:szCs w:val="22"/>
-        </w:rPr>
-      </w:pPr>
-    </w:p>
-    <w:p>
-      <w:pPr>
-        <w:rPr>
-          <w:rFonts w:ascii="Verdana" w:eastAsia="Times New Roman" w:hAnsi="Verdana" w:cs="Times New Roman"/>
-          <w:color w:val="000000"/>
-          <w:sz w:val="22"/>
-          <w:szCs w:val="22"/>
-        </w:rPr>
-      </w:pPr>
-      <w:r>
-        <w:rPr>
-          <w:rFonts w:ascii="Verdana" w:eastAsia="Times New Roman" w:hAnsi="Verdana" w:cs="Times New Roman"/>
-          <w:color w:val="000000"/>
-          <w:sz w:val="22"/>
-          <w:szCs w:val="22"/>
-        </w:rPr>
-        <w:t>Respons:</w:t>
+        <w:commentReference w:id="10"/>
       </w:r>
       <w:r>
         <w:rPr>
@@ -1090,120 +1320,142 @@
           <w:sz w:val="22"/>
           <w:szCs w:val="22"/>
         </w:rPr>
-        <w:t xml:space="preserve">Nej, det finns inte </w:t>
-      </w:r>
-      <w:r>
-        <w:rPr>
-          <w:rFonts w:ascii="Verdana" w:eastAsia="Times New Roman" w:hAnsi="Verdana" w:cs="Times New Roman"/>
-          <w:color w:val="000000"/>
-          <w:sz w:val="22"/>
-          <w:szCs w:val="22"/>
-        </w:rPr>
-        <w:t xml:space="preserve">några </w:t>
-      </w:r>
-      <w:r>
-        <w:rPr>
-          <w:rFonts w:ascii="Verdana" w:eastAsia="Times New Roman" w:hAnsi="Verdana" w:cs="Times New Roman"/>
-          <w:color w:val="000000"/>
-          <w:sz w:val="22"/>
-          <w:szCs w:val="22"/>
-        </w:rPr>
-        <w:t>andra studier som har genomförts på ett specifikt företag som denna studie fokuserar på</w:t>
-      </w:r>
-      <w:r>
-        <w:rPr>
-          <w:rFonts w:ascii="Verdana" w:eastAsia="Times New Roman" w:hAnsi="Verdana" w:cs="Times New Roman"/>
-          <w:color w:val="000000"/>
-          <w:sz w:val="22"/>
-          <w:szCs w:val="22"/>
-        </w:rPr>
-        <w:t>, dvs. Grade</w:t>
-      </w:r>
-      <w:r>
-        <w:rPr>
-          <w:rFonts w:ascii="Verdana" w:eastAsia="Times New Roman" w:hAnsi="Verdana" w:cs="Times New Roman"/>
-          <w:color w:val="000000"/>
-          <w:sz w:val="22"/>
-          <w:szCs w:val="22"/>
-        </w:rPr>
-        <w:t>.</w:t>
-      </w:r>
-      <w:r>
-        <w:rPr>
-          <w:rFonts w:ascii="Verdana" w:eastAsia="Times New Roman" w:hAnsi="Verdana" w:cs="Times New Roman"/>
-          <w:color w:val="000000"/>
-          <w:sz w:val="22"/>
-          <w:szCs w:val="22"/>
-        </w:rPr>
-        <w:t xml:space="preserve"> Det finns studier som har likande mål som denna studie, men att analysera andra företag kunde inte identifieras. </w:t>
-      </w:r>
-      <w:r>
-        <w:rPr>
-          <w:rFonts w:ascii="Verdana" w:eastAsia="Times New Roman" w:hAnsi="Verdana" w:cs="Times New Roman"/>
-          <w:color w:val="000000"/>
-          <w:sz w:val="22"/>
-          <w:szCs w:val="22"/>
-        </w:rPr>
         <w:t>Trots det är metoderna i denna studie relaterade till metoder som används i andra studier för att kunna stödja de valda metoderna.</w:t>
       </w:r>
     </w:p>
     <w:p>
       <w:pPr>
         <w:rPr>
-          <w:ins w:id="1" w:author="Olivia Imner" w:date="2019-02-21T14:55:00Z"/>
-          <w:rFonts w:ascii="Verdana" w:eastAsia="Times New Roman" w:hAnsi="Verdana" w:cs="Times New Roman"/>
-          <w:color w:val="000000"/>
-          <w:sz w:val="22"/>
-          <w:szCs w:val="22"/>
-        </w:rPr>
-      </w:pPr>
+          <w:ins w:id="11" w:author="Olivia Imner" w:date="2019-02-21T14:55:00Z"/>
+          <w:rFonts w:ascii="Verdana" w:eastAsia="Times New Roman" w:hAnsi="Verdana" w:cs="Times New Roman"/>
+          <w:color w:val="000000"/>
+          <w:sz w:val="22"/>
+          <w:szCs w:val="22"/>
+        </w:rPr>
+      </w:pPr>
+      <w:r>
+        <w:rPr>
+          <w:rFonts w:ascii="Verdana" w:eastAsia="Times New Roman" w:hAnsi="Verdana" w:cs="Times New Roman"/>
+          <w:color w:val="000000"/>
+          <w:sz w:val="22"/>
+          <w:szCs w:val="22"/>
+        </w:rPr>
+        <w:br/>
+      </w:r>
+    </w:p>
+    <w:p>
+      <w:pPr>
+        <w:rPr>
+          <w:ins w:id="12" w:author="Olivia Imner" w:date="2019-02-21T14:55:00Z"/>
+          <w:rFonts w:ascii="Verdana" w:eastAsia="Times New Roman" w:hAnsi="Verdana" w:cs="Times New Roman"/>
+          <w:color w:val="000000"/>
+          <w:sz w:val="22"/>
+          <w:szCs w:val="22"/>
+        </w:rPr>
+      </w:pPr>
+    </w:p>
+    <w:p>
+      <w:pPr>
+        <w:rPr>
+          <w:rFonts w:ascii="Verdana" w:eastAsia="Times New Roman" w:hAnsi="Verdana" w:cs="Times New Roman"/>
+          <w:color w:val="000000"/>
+          <w:sz w:val="22"/>
+          <w:szCs w:val="22"/>
+        </w:rPr>
+      </w:pPr>
+      <w:r>
+        <w:rPr>
+          <w:rFonts w:ascii="Verdana" w:eastAsia="Times New Roman" w:hAnsi="Verdana" w:cs="Times New Roman"/>
+          <w:color w:val="000000"/>
+          <w:sz w:val="22"/>
+          <w:szCs w:val="22"/>
+        </w:rPr>
+        <w:t>Kommentar</w:t>
+      </w:r>
+      <w:r>
+        <w:rPr>
+          <w:rFonts w:ascii="Verdana" w:eastAsia="Times New Roman" w:hAnsi="Verdana" w:cs="Times New Roman"/>
+          <w:color w:val="000000"/>
+          <w:sz w:val="22"/>
+          <w:szCs w:val="22"/>
+        </w:rPr>
+        <w:t>:</w:t>
+      </w:r>
+      <w:r>
+        <w:rPr>
+          <w:rFonts w:ascii="Verdana" w:eastAsia="Times New Roman" w:hAnsi="Verdana" w:cs="Times New Roman"/>
+          <w:color w:val="000000"/>
+          <w:sz w:val="22"/>
+          <w:szCs w:val="22"/>
+        </w:rPr>
+        <w:t xml:space="preserve"> </w:t>
+      </w:r>
+      <w:r>
+        <w:rPr>
+          <w:rFonts w:ascii="Verdana" w:eastAsia="Times New Roman" w:hAnsi="Verdana" w:cs="Times New Roman"/>
+          <w:color w:val="000000"/>
+          <w:sz w:val="22"/>
+          <w:szCs w:val="22"/>
+        </w:rPr>
+        <w:t>Alternativa metoder – redogör för det (ostrukturerad intervju</w:t>
+      </w:r>
+      <w:proofErr w:type="gramStart"/>
+      <w:r>
+        <w:rPr>
+          <w:rFonts w:ascii="Verdana" w:eastAsia="Times New Roman" w:hAnsi="Verdana" w:cs="Times New Roman"/>
+          <w:color w:val="000000"/>
+          <w:sz w:val="22"/>
+          <w:szCs w:val="22"/>
+        </w:rPr>
+        <w:t>….</w:t>
+      </w:r>
+      <w:proofErr w:type="gramEnd"/>
+      <w:r>
+        <w:rPr>
+          <w:rFonts w:ascii="Verdana" w:eastAsia="Times New Roman" w:hAnsi="Verdana" w:cs="Times New Roman"/>
+          <w:color w:val="000000"/>
+          <w:sz w:val="22"/>
+          <w:szCs w:val="22"/>
+        </w:rPr>
+        <w:t>)</w:t>
+      </w:r>
+    </w:p>
+    <w:p>
+      <w:pPr>
+        <w:rPr>
+          <w:rFonts w:ascii="Verdana" w:eastAsia="Times New Roman" w:hAnsi="Verdana" w:cs="Times New Roman"/>
+          <w:color w:val="000000"/>
+          <w:sz w:val="22"/>
+          <w:szCs w:val="22"/>
+        </w:rPr>
+      </w:pPr>
+    </w:p>
+    <w:p>
+      <w:pPr>
+        <w:rPr>
+          <w:rFonts w:ascii="Verdana" w:eastAsia="Times New Roman" w:hAnsi="Verdana" w:cs="Times New Roman"/>
+          <w:color w:val="000000"/>
+          <w:sz w:val="22"/>
+          <w:szCs w:val="22"/>
+        </w:rPr>
+      </w:pPr>
+      <w:commentRangeStart w:id="13"/>
+      <w:r>
+        <w:rPr>
+          <w:rFonts w:ascii="Verdana" w:eastAsia="Times New Roman" w:hAnsi="Verdana" w:cs="Times New Roman"/>
+          <w:color w:val="000000"/>
+          <w:sz w:val="22"/>
+          <w:szCs w:val="22"/>
+        </w:rPr>
+        <w:t>Respons</w:t>
+      </w:r>
+      <w:commentRangeEnd w:id="13"/>
       <w:r>
         <w:rPr>
           <w:rStyle w:val="Kommentarsreferens"/>
           <w:rFonts w:ascii="Times New Roman" w:hAnsi="Times New Roman"/>
-          <w:sz w:val="22"/>
-          <w:szCs w:val="22"/>
-        </w:rPr>
-        <w:commentReference w:id="2"/>
-      </w:r>
-      <w:r>
-        <w:rPr>
-          <w:rFonts w:ascii="Verdana" w:eastAsia="Times New Roman" w:hAnsi="Verdana" w:cs="Times New Roman"/>
-          <w:color w:val="000000"/>
-          <w:sz w:val="22"/>
-          <w:szCs w:val="22"/>
-        </w:rPr>
-        <w:br/>
-      </w:r>
-    </w:p>
-    <w:p>
-      <w:pPr>
-        <w:rPr>
-          <w:ins w:id="3" w:author="Olivia Imner" w:date="2019-02-21T14:55:00Z"/>
-          <w:rFonts w:ascii="Verdana" w:eastAsia="Times New Roman" w:hAnsi="Verdana" w:cs="Times New Roman"/>
-          <w:color w:val="000000"/>
-          <w:sz w:val="22"/>
-          <w:szCs w:val="22"/>
-        </w:rPr>
-      </w:pPr>
-    </w:p>
-    <w:p>
-      <w:pPr>
-        <w:rPr>
-          <w:rFonts w:ascii="Verdana" w:eastAsia="Times New Roman" w:hAnsi="Verdana" w:cs="Times New Roman"/>
-          <w:color w:val="000000"/>
-          <w:sz w:val="22"/>
-          <w:szCs w:val="22"/>
-        </w:rPr>
-      </w:pPr>
-      <w:r>
-        <w:rPr>
-          <w:rFonts w:ascii="Verdana" w:eastAsia="Times New Roman" w:hAnsi="Verdana" w:cs="Times New Roman"/>
-          <w:color w:val="000000"/>
-          <w:sz w:val="22"/>
-          <w:szCs w:val="22"/>
-        </w:rPr>
-        <w:t>Kommentar</w:t>
+        </w:rPr>
+        <w:commentReference w:id="13"/>
       </w:r>
       <w:r>
         <w:rPr>
@@ -1230,142 +1482,158 @@
           <w:sz w:val="22"/>
           <w:szCs w:val="22"/>
         </w:rPr>
-        <w:t>Alternativa metoder – redogör för det (ostrukturerad intervju….)</w:t>
-      </w:r>
-    </w:p>
-    <w:p>
-      <w:pPr>
-        <w:rPr>
-          <w:rFonts w:ascii="Verdana" w:eastAsia="Times New Roman" w:hAnsi="Verdana" w:cs="Times New Roman"/>
-          <w:color w:val="000000"/>
-          <w:sz w:val="22"/>
-          <w:szCs w:val="22"/>
-        </w:rPr>
-      </w:pPr>
-    </w:p>
-    <w:p>
-      <w:pPr>
-        <w:rPr>
-          <w:rFonts w:ascii="Verdana" w:eastAsia="Times New Roman" w:hAnsi="Verdana" w:cs="Times New Roman"/>
-          <w:color w:val="000000"/>
-          <w:sz w:val="22"/>
-          <w:szCs w:val="22"/>
-        </w:rPr>
-      </w:pPr>
-      <w:commentRangeStart w:id="4"/>
-      <w:r>
-        <w:rPr>
-          <w:rFonts w:ascii="Verdana" w:eastAsia="Times New Roman" w:hAnsi="Verdana" w:cs="Times New Roman"/>
-          <w:color w:val="000000"/>
-          <w:sz w:val="22"/>
-          <w:szCs w:val="22"/>
-        </w:rPr>
-        <w:t>Respons</w:t>
-      </w:r>
-      <w:commentRangeEnd w:id="4"/>
+        <w:t>E</w:t>
+      </w:r>
+      <w:r>
+        <w:rPr>
+          <w:rFonts w:ascii="Verdana" w:eastAsia="Times New Roman" w:hAnsi="Verdana" w:cs="Times New Roman"/>
+          <w:color w:val="000000"/>
+          <w:sz w:val="22"/>
+          <w:szCs w:val="22"/>
+        </w:rPr>
+        <w:t>n ostrukture</w:t>
+      </w:r>
+      <w:r>
+        <w:rPr>
+          <w:rFonts w:ascii="Verdana" w:eastAsia="Times New Roman" w:hAnsi="Verdana" w:cs="Times New Roman"/>
+          <w:color w:val="000000"/>
+          <w:sz w:val="22"/>
+          <w:szCs w:val="22"/>
+        </w:rPr>
+        <w:t>rad intervju relaterar till att frågorna är spontana (inga nedskriva frågor)</w:t>
+      </w:r>
+      <w:r>
+        <w:rPr>
+          <w:rFonts w:ascii="Verdana" w:eastAsia="Times New Roman" w:hAnsi="Verdana" w:cs="Times New Roman"/>
+          <w:color w:val="000000"/>
+          <w:sz w:val="22"/>
+          <w:szCs w:val="22"/>
+        </w:rPr>
+        <w:t xml:space="preserve"> och en s</w:t>
+      </w:r>
+      <w:r>
+        <w:rPr>
+          <w:rFonts w:ascii="Verdana" w:eastAsia="Times New Roman" w:hAnsi="Verdana" w:cs="Times New Roman"/>
+          <w:color w:val="000000"/>
+          <w:sz w:val="22"/>
+          <w:szCs w:val="22"/>
+        </w:rPr>
+        <w:t>trukturerad</w:t>
+      </w:r>
+      <w:r>
+        <w:rPr>
+          <w:rFonts w:ascii="Verdana" w:eastAsia="Times New Roman" w:hAnsi="Verdana" w:cs="Times New Roman"/>
+          <w:color w:val="000000"/>
+          <w:sz w:val="22"/>
+          <w:szCs w:val="22"/>
+        </w:rPr>
+        <w:t xml:space="preserve"> intervju </w:t>
+      </w:r>
+      <w:r>
+        <w:rPr>
+          <w:rFonts w:ascii="Verdana" w:eastAsia="Times New Roman" w:hAnsi="Verdana" w:cs="Times New Roman"/>
+          <w:color w:val="000000"/>
+          <w:sz w:val="22"/>
+          <w:szCs w:val="22"/>
+        </w:rPr>
+        <w:t xml:space="preserve">relaterar till att det ställs </w:t>
+      </w:r>
+      <w:r>
+        <w:rPr>
+          <w:rFonts w:ascii="Verdana" w:eastAsia="Times New Roman" w:hAnsi="Verdana" w:cs="Times New Roman"/>
+          <w:color w:val="000000"/>
+          <w:sz w:val="22"/>
+          <w:szCs w:val="22"/>
+        </w:rPr>
+        <w:t>ett större krav på att frågorna är noga genomtänkta</w:t>
+      </w:r>
+      <w:r>
+        <w:rPr>
+          <w:rFonts w:ascii="Verdana" w:eastAsia="Times New Roman" w:hAnsi="Verdana" w:cs="Times New Roman"/>
+          <w:color w:val="000000"/>
+          <w:sz w:val="22"/>
+          <w:szCs w:val="22"/>
+        </w:rPr>
+        <w:t xml:space="preserve"> och nedskrivna innan intervjun</w:t>
+      </w:r>
+      <w:r>
+        <w:rPr>
+          <w:rFonts w:ascii="Verdana" w:eastAsia="Times New Roman" w:hAnsi="Verdana" w:cs="Times New Roman"/>
+          <w:color w:val="000000"/>
+          <w:sz w:val="22"/>
+          <w:szCs w:val="22"/>
+        </w:rPr>
+        <w:t xml:space="preserve">. </w:t>
+      </w:r>
+      <w:r>
+        <w:rPr>
+          <w:rFonts w:ascii="Verdana" w:eastAsia="Times New Roman" w:hAnsi="Verdana" w:cs="Times New Roman"/>
+          <w:color w:val="000000"/>
+          <w:sz w:val="22"/>
+          <w:szCs w:val="22"/>
+        </w:rPr>
+        <w:t>Förberedda intervjufrågor</w:t>
+      </w:r>
+      <w:r>
+        <w:rPr>
+          <w:rFonts w:ascii="Verdana" w:eastAsia="Times New Roman" w:hAnsi="Verdana" w:cs="Times New Roman"/>
+          <w:color w:val="000000"/>
+          <w:sz w:val="22"/>
+          <w:szCs w:val="22"/>
+        </w:rPr>
+        <w:t xml:space="preserve"> </w:t>
+      </w:r>
+      <w:r>
+        <w:rPr>
+          <w:rFonts w:ascii="Verdana" w:eastAsia="Times New Roman" w:hAnsi="Verdana" w:cs="Times New Roman"/>
+          <w:color w:val="000000"/>
+          <w:sz w:val="22"/>
+          <w:szCs w:val="22"/>
+        </w:rPr>
+        <w:t xml:space="preserve">var det bästa alternativet eftersom det minskar risken för att missa viktig fakta </w:t>
+      </w:r>
+      <w:commentRangeStart w:id="14"/>
+      <w:r>
+        <w:rPr>
+          <w:rFonts w:ascii="Verdana" w:eastAsia="Times New Roman" w:hAnsi="Verdana" w:cs="Times New Roman"/>
+          <w:color w:val="000000"/>
+          <w:sz w:val="22"/>
+          <w:szCs w:val="22"/>
+        </w:rPr>
+        <w:t>inom det specifika forskningsområdet</w:t>
+      </w:r>
+      <w:commentRangeEnd w:id="14"/>
       <w:r>
         <w:rPr>
           <w:rStyle w:val="Kommentarsreferens"/>
           <w:rFonts w:ascii="Times New Roman" w:hAnsi="Times New Roman"/>
         </w:rPr>
-        <w:commentReference w:id="4"/>
-      </w:r>
-      <w:r>
-        <w:rPr>
-          <w:rFonts w:ascii="Verdana" w:eastAsia="Times New Roman" w:hAnsi="Verdana" w:cs="Times New Roman"/>
-          <w:color w:val="000000"/>
-          <w:sz w:val="22"/>
-          <w:szCs w:val="22"/>
-        </w:rPr>
-        <w:t>:</w:t>
-      </w:r>
-      <w:r>
-        <w:rPr>
-          <w:rFonts w:ascii="Verdana" w:eastAsia="Times New Roman" w:hAnsi="Verdana" w:cs="Times New Roman"/>
-          <w:color w:val="000000"/>
-          <w:sz w:val="22"/>
-          <w:szCs w:val="22"/>
-        </w:rPr>
-        <w:t xml:space="preserve"> </w:t>
-      </w:r>
-      <w:r>
-        <w:rPr>
-          <w:rFonts w:ascii="Verdana" w:eastAsia="Times New Roman" w:hAnsi="Verdana" w:cs="Times New Roman"/>
-          <w:color w:val="000000"/>
-          <w:sz w:val="22"/>
-          <w:szCs w:val="22"/>
-        </w:rPr>
-        <w:t>S</w:t>
-      </w:r>
-      <w:r>
-        <w:rPr>
-          <w:rFonts w:ascii="Verdana" w:eastAsia="Times New Roman" w:hAnsi="Verdana" w:cs="Times New Roman"/>
-          <w:color w:val="000000"/>
-          <w:sz w:val="22"/>
-          <w:szCs w:val="22"/>
-        </w:rPr>
-        <w:t xml:space="preserve">tudien </w:t>
-      </w:r>
-      <w:r>
-        <w:rPr>
-          <w:rFonts w:ascii="Verdana" w:eastAsia="Times New Roman" w:hAnsi="Verdana" w:cs="Times New Roman"/>
-          <w:color w:val="000000"/>
-          <w:sz w:val="22"/>
-          <w:szCs w:val="22"/>
-        </w:rPr>
-        <w:t xml:space="preserve">använde en </w:t>
-      </w:r>
-      <w:r>
-        <w:rPr>
-          <w:rFonts w:ascii="Verdana" w:eastAsia="Times New Roman" w:hAnsi="Verdana" w:cs="Times New Roman"/>
-          <w:color w:val="000000"/>
-          <w:sz w:val="22"/>
-          <w:szCs w:val="22"/>
-        </w:rPr>
-        <w:t>strukturerad intervju eftersom en ostrukture</w:t>
-      </w:r>
-      <w:r>
-        <w:rPr>
-          <w:rFonts w:ascii="Verdana" w:eastAsia="Times New Roman" w:hAnsi="Verdana" w:cs="Times New Roman"/>
-          <w:color w:val="000000"/>
-          <w:sz w:val="22"/>
-          <w:szCs w:val="22"/>
-        </w:rPr>
-        <w:t>rad intervju relaterar till att frågorna är spontana (inga nedskriva frågor)</w:t>
-      </w:r>
-      <w:r>
-        <w:rPr>
-          <w:rFonts w:ascii="Verdana" w:eastAsia="Times New Roman" w:hAnsi="Verdana" w:cs="Times New Roman"/>
-          <w:color w:val="000000"/>
-          <w:sz w:val="22"/>
-          <w:szCs w:val="22"/>
-        </w:rPr>
-        <w:t xml:space="preserve">. </w:t>
-      </w:r>
-      <w:r>
-        <w:rPr>
-          <w:rFonts w:ascii="Verdana" w:eastAsia="Times New Roman" w:hAnsi="Verdana" w:cs="Times New Roman"/>
-          <w:color w:val="000000"/>
-          <w:sz w:val="22"/>
-          <w:szCs w:val="22"/>
-        </w:rPr>
-        <w:t>Därmed valdes strukturerad intervju, eftersom den ställer ett större krav på att frågorna är noga genomtänkta.</w:t>
-      </w:r>
-      <w:bookmarkStart w:id="5" w:name="_GoBack"/>
-      <w:bookmarkEnd w:id="5"/>
-      <w:r>
-        <w:rPr>
-          <w:rFonts w:ascii="Verdana" w:eastAsia="Times New Roman" w:hAnsi="Verdana" w:cs="Times New Roman"/>
-          <w:color w:val="000000"/>
-          <w:sz w:val="22"/>
-          <w:szCs w:val="22"/>
-        </w:rPr>
-        <w:t xml:space="preserve"> </w:t>
-      </w:r>
-    </w:p>
-    <w:p>
-      <w:pPr>
-        <w:rPr>
+        <w:commentReference w:id="14"/>
+      </w:r>
+      <w:r>
+        <w:rPr>
+          <w:rFonts w:ascii="Verdana" w:eastAsia="Times New Roman" w:hAnsi="Verdana" w:cs="Times New Roman"/>
+          <w:color w:val="000000"/>
+          <w:sz w:val="22"/>
+          <w:szCs w:val="22"/>
+        </w:rPr>
+        <w:t>.</w:t>
+      </w:r>
+    </w:p>
+    <w:p>
+      <w:pPr>
+        <w:rPr>
+          <w:rFonts w:ascii="Verdana" w:eastAsia="Times New Roman" w:hAnsi="Verdana" w:cs="Times New Roman"/>
+          <w:color w:val="000000"/>
+          <w:sz w:val="22"/>
+          <w:szCs w:val="22"/>
+        </w:rPr>
+      </w:pPr>
+    </w:p>
+    <w:p>
+      <w:pPr>
+        <w:rPr>
+          <w:ins w:id="15" w:author="Olivia Imner" w:date="2019-02-27T20:29:00Z"/>
           <w:rFonts w:ascii="Verdana" w:eastAsia="Times New Roman" w:hAnsi="Verdana" w:cs="Times New Roman"/>
           <w:color w:val="000000"/>
           <w:sz w:val="22"/>
@@ -1611,7 +1879,25 @@
           <w:sz w:val="22"/>
           <w:szCs w:val="22"/>
         </w:rPr>
-        <w:t xml:space="preserve">En kvantitativ explorativ forskningsstrategi ansågs vara den lämpligaste forskningsstrategin för att den uppnår studiens mål. Användning av en explorativ strategi innan en större mängd resurser nyttjas till en mer omfattande studie är särskilt relevant när forskningsfältet är outforskat och en pålitlig grund behöver skapas innan utformning av en kvalificerad hypotes </w:t>
+        <w:t xml:space="preserve">En kvantitativ explorativ forskningsstrategi ansågs vara den lämpligaste forskningsstrategin för att den uppnår studiens mål. Användning av en explorativ strategi innan en större mängd resurser </w:t>
+      </w:r>
+      <w:proofErr w:type="gramStart"/>
+      <w:r>
+        <w:rPr>
+          <w:rFonts w:ascii="Verdana" w:hAnsi="Verdana" w:cs="Times New Roman"/>
+          <w:sz w:val="22"/>
+          <w:szCs w:val="22"/>
+        </w:rPr>
+        <w:t>nyttjas</w:t>
+      </w:r>
+      <w:proofErr w:type="gramEnd"/>
+      <w:r>
+        <w:rPr>
+          <w:rFonts w:ascii="Verdana" w:hAnsi="Verdana" w:cs="Times New Roman"/>
+          <w:sz w:val="22"/>
+          <w:szCs w:val="22"/>
+        </w:rPr>
+        <w:t xml:space="preserve"> till en mer omfattande studie är särskilt relevant när forskningsfältet är outforskat och en pålitlig grund behöver skapas innan utformning av en kvalificerad hypotes </w:t>
       </w:r>
       <w:r>
         <w:rPr>
@@ -1994,6 +2280,7 @@
     <w:p>
       <w:pPr>
         <w:rPr>
+          <w:del w:id="16" w:author="Olivia Imner" w:date="2019-02-27T20:29:00Z"/>
           <w:rFonts w:ascii="Verdana" w:hAnsi="Verdana" w:cs="Garamond"/>
           <w:color w:val="000000"/>
           <w:sz w:val="22"/>
@@ -2036,44 +2323,68 @@
         </w:rPr>
         <w:t>xjobbanvisningar ska reliabilitet och validitet ingå i diskussion, som det för tillfället är i.</w:t>
       </w:r>
-      <w:r>
-        <w:rPr>
-          <w:rFonts w:ascii="Verdana" w:eastAsia="Times New Roman" w:hAnsi="Verdana" w:cs="Times New Roman"/>
-          <w:color w:val="000000"/>
-          <w:sz w:val="22"/>
-          <w:szCs w:val="22"/>
-        </w:rPr>
-        <w:t xml:space="preserve"> </w:t>
-      </w:r>
-      <w:r>
-        <w:rPr>
+      <w:ins w:id="17" w:author="Olivia Imner" w:date="2019-02-27T20:29:00Z">
+        <w:r>
+          <w:rPr>
+            <w:rFonts w:ascii="Verdana" w:hAnsi="Verdana" w:cs="Garamond"/>
+            <w:color w:val="000000"/>
+            <w:sz w:val="22"/>
+            <w:szCs w:val="22"/>
+          </w:rPr>
+          <w:t xml:space="preserve"> </w:t>
+        </w:r>
+      </w:ins>
+      <w:del w:id="18" w:author="Olivia Imner" w:date="2019-02-27T20:29:00Z">
+        <w:r>
+          <w:rPr>
+            <w:rFonts w:ascii="Verdana" w:eastAsia="Times New Roman" w:hAnsi="Verdana" w:cs="Times New Roman"/>
+            <w:color w:val="000000"/>
+            <w:sz w:val="22"/>
+            <w:szCs w:val="22"/>
+          </w:rPr>
+          <w:delText xml:space="preserve"> </w:delText>
+        </w:r>
+        <w:r>
+          <w:rPr>
+            <w:rFonts w:ascii="Verdana" w:hAnsi="Verdana" w:cs="Garamond"/>
+            <w:color w:val="000000"/>
+            <w:sz w:val="22"/>
+            <w:szCs w:val="22"/>
+          </w:rPr>
+          <w:delText xml:space="preserve"> </w:delText>
+        </w:r>
+      </w:del>
+    </w:p>
+    <w:p>
+      <w:pPr>
+        <w:rPr>
+          <w:del w:id="19" w:author="Olivia Imner" w:date="2019-02-27T20:29:00Z"/>
           <w:rFonts w:ascii="Verdana" w:hAnsi="Verdana" w:cs="Garamond"/>
           <w:color w:val="000000"/>
           <w:sz w:val="22"/>
           <w:szCs w:val="22"/>
         </w:rPr>
-        <w:t xml:space="preserve"> </w:t>
-      </w:r>
-    </w:p>
-    <w:p>
-      <w:pPr>
-        <w:rPr>
+      </w:pPr>
+    </w:p>
+    <w:p>
+      <w:pPr>
+        <w:rPr>
+          <w:ins w:id="20" w:author="Olivia Imner" w:date="2019-02-27T20:29:00Z"/>
           <w:rFonts w:ascii="Verdana" w:hAnsi="Verdana" w:cs="Garamond"/>
           <w:color w:val="000000"/>
           <w:sz w:val="22"/>
           <w:szCs w:val="22"/>
         </w:rPr>
       </w:pPr>
-    </w:p>
-    <w:p>
-      <w:pPr>
+      <w:r>
         <w:rPr>
           <w:rFonts w:ascii="Verdana" w:hAnsi="Verdana" w:cs="Garamond"/>
           <w:color w:val="000000"/>
           <w:sz w:val="22"/>
           <w:szCs w:val="22"/>
         </w:rPr>
-      </w:pPr>
+        <w:t>Här är från diskussion</w:t>
+      </w:r>
       <w:r>
         <w:rPr>
           <w:rFonts w:ascii="Verdana" w:hAnsi="Verdana" w:cs="Garamond"/>
@@ -2081,7 +2392,7 @@
           <w:sz w:val="22"/>
           <w:szCs w:val="22"/>
         </w:rPr>
-        <w:t>Här är från diskussion</w:t>
+        <w:t>en</w:t>
       </w:r>
       <w:r>
         <w:rPr>
@@ -2090,17 +2401,18 @@
           <w:sz w:val="22"/>
           <w:szCs w:val="22"/>
         </w:rPr>
-        <w:t>en</w:t>
-      </w:r>
-      <w:r>
+        <w:t xml:space="preserve"> i uppsatsen:</w:t>
+      </w:r>
+    </w:p>
+    <w:p>
+      <w:pPr>
         <w:rPr>
           <w:rFonts w:ascii="Verdana" w:hAnsi="Verdana" w:cs="Garamond"/>
           <w:color w:val="000000"/>
           <w:sz w:val="22"/>
           <w:szCs w:val="22"/>
         </w:rPr>
-        <w:t xml:space="preserve"> i uppsatsen:</w:t>
-      </w:r>
+      </w:pPr>
     </w:p>
     <w:p>
       <w:pPr>
@@ -2199,6 +2511,8 @@
           <w:szCs w:val="22"/>
         </w:rPr>
       </w:pPr>
+      <w:bookmarkStart w:id="21" w:name="_GoBack"/>
+      <w:bookmarkEnd w:id="21"/>
       <w:r>
         <w:rPr>
           <w:rFonts w:ascii="Verdana" w:eastAsia="Times New Roman" w:hAnsi="Verdana" w:cs="Times New Roman"/>
@@ -2310,17 +2624,72 @@
           <w:sz w:val="22"/>
           <w:szCs w:val="22"/>
         </w:rPr>
-        <w:t xml:space="preserve"> varje fas i </w:t>
-      </w:r>
-      <w:r>
-        <w:rPr>
-          <w:rFonts w:ascii="Verdana" w:eastAsia="Times New Roman" w:hAnsi="Verdana" w:cs="Times New Roman"/>
-          <w:color w:val="000000"/>
-          <w:sz w:val="22"/>
-          <w:szCs w:val="22"/>
-        </w:rPr>
-        <w:t xml:space="preserve">modellerna </w:t>
-      </w:r>
+        <w:t xml:space="preserve"> varje </w:t>
+      </w:r>
+      <w:ins w:id="22" w:author="Olivia Imner" w:date="2019-02-27T20:24:00Z">
+        <w:r>
+          <w:rPr>
+            <w:rFonts w:ascii="Verdana" w:eastAsia="Times New Roman" w:hAnsi="Verdana" w:cs="Times New Roman"/>
+            <w:color w:val="000000"/>
+            <w:sz w:val="22"/>
+            <w:szCs w:val="22"/>
+          </w:rPr>
+          <w:t>modell</w:t>
+        </w:r>
+        <w:r>
+          <w:rPr>
+            <w:rFonts w:ascii="Verdana" w:eastAsia="Times New Roman" w:hAnsi="Verdana" w:cs="Times New Roman"/>
+            <w:color w:val="000000"/>
+            <w:sz w:val="22"/>
+            <w:szCs w:val="22"/>
+          </w:rPr>
+          <w:t>element</w:t>
+        </w:r>
+      </w:ins>
+      <w:del w:id="23" w:author="Olivia Imner" w:date="2019-02-27T20:24:00Z">
+        <w:r>
+          <w:rPr>
+            <w:rFonts w:ascii="Verdana" w:eastAsia="Times New Roman" w:hAnsi="Verdana" w:cs="Times New Roman"/>
+            <w:color w:val="000000"/>
+            <w:sz w:val="22"/>
+            <w:szCs w:val="22"/>
+          </w:rPr>
+          <w:delText>fas</w:delText>
+        </w:r>
+      </w:del>
+      <w:ins w:id="24" w:author="Olivia Imner" w:date="2019-02-27T20:24:00Z">
+        <w:r>
+          <w:rPr>
+            <w:rFonts w:ascii="Verdana" w:eastAsia="Times New Roman" w:hAnsi="Verdana" w:cs="Times New Roman"/>
+            <w:color w:val="000000"/>
+            <w:sz w:val="22"/>
+            <w:szCs w:val="22"/>
+          </w:rPr>
+          <w:t xml:space="preserve"> </w:t>
+        </w:r>
+      </w:ins>
+      <w:del w:id="25" w:author="Olivia Imner" w:date="2019-02-27T20:24:00Z">
+        <w:r>
+          <w:rPr>
+            <w:rFonts w:ascii="Verdana" w:eastAsia="Times New Roman" w:hAnsi="Verdana" w:cs="Times New Roman"/>
+            <w:color w:val="000000"/>
+            <w:sz w:val="22"/>
+            <w:szCs w:val="22"/>
+          </w:rPr>
+          <w:delText xml:space="preserve"> i </w:delText>
+        </w:r>
+      </w:del>
+      <w:del w:id="26" w:author="Olivia Imner" w:date="2019-02-27T20:23:00Z">
+        <w:r>
+          <w:rPr>
+            <w:rFonts w:ascii="Verdana" w:eastAsia="Times New Roman" w:hAnsi="Verdana" w:cs="Times New Roman"/>
+            <w:color w:val="000000"/>
+            <w:sz w:val="22"/>
+            <w:szCs w:val="22"/>
+          </w:rPr>
+          <w:delText xml:space="preserve">modellerna </w:delText>
+        </w:r>
+      </w:del>
       <w:r>
         <w:rPr>
           <w:rFonts w:ascii="Verdana" w:eastAsia="Times New Roman" w:hAnsi="Verdana" w:cs="Times New Roman"/>
@@ -2330,41 +2699,106 @@
         </w:rPr>
         <w:t xml:space="preserve">finns det </w:t>
       </w:r>
-      <w:r>
-        <w:rPr>
-          <w:rFonts w:ascii="Verdana" w:eastAsia="Times New Roman" w:hAnsi="Verdana" w:cs="Times New Roman"/>
-          <w:color w:val="000000"/>
-          <w:sz w:val="22"/>
-          <w:szCs w:val="22"/>
-        </w:rPr>
-        <w:t>korresponderande element</w:t>
-      </w:r>
-      <w:r>
-        <w:rPr>
-          <w:rFonts w:ascii="Verdana" w:eastAsia="Times New Roman" w:hAnsi="Verdana" w:cs="Times New Roman"/>
-          <w:color w:val="000000"/>
-          <w:sz w:val="22"/>
-          <w:szCs w:val="22"/>
+      <w:ins w:id="27" w:author="Olivia Imner" w:date="2019-02-27T20:24:00Z">
+        <w:r>
+          <w:rPr>
+            <w:rFonts w:ascii="Verdana" w:eastAsia="Times New Roman" w:hAnsi="Verdana" w:cs="Times New Roman"/>
+            <w:color w:val="000000"/>
+            <w:sz w:val="22"/>
+            <w:szCs w:val="22"/>
+          </w:rPr>
+          <w:t xml:space="preserve">en </w:t>
+        </w:r>
+      </w:ins>
+      <w:r>
+        <w:rPr>
+          <w:rFonts w:ascii="Verdana" w:eastAsia="Times New Roman" w:hAnsi="Verdana" w:cs="Times New Roman"/>
+          <w:color w:val="000000"/>
+          <w:sz w:val="22"/>
+          <w:szCs w:val="22"/>
+        </w:rPr>
+        <w:t xml:space="preserve">korresponderande </w:t>
+      </w:r>
+      <w:r>
+        <w:rPr>
+          <w:rFonts w:ascii="Verdana" w:eastAsia="Times New Roman" w:hAnsi="Verdana" w:cs="Times New Roman"/>
+          <w:strike/>
+          <w:color w:val="000000"/>
+          <w:sz w:val="22"/>
+          <w:szCs w:val="22"/>
+          <w:rPrChange w:id="28" w:author="Olivia Imner" w:date="2019-02-27T20:24:00Z">
+            <w:rPr>
+              <w:rFonts w:ascii="Verdana" w:eastAsia="Times New Roman" w:hAnsi="Verdana" w:cs="Times New Roman"/>
+              <w:color w:val="000000"/>
+              <w:sz w:val="22"/>
+              <w:szCs w:val="22"/>
+            </w:rPr>
+          </w:rPrChange>
+        </w:rPr>
+        <w:t>element</w:t>
+      </w:r>
+      <w:r>
+        <w:rPr>
+          <w:rFonts w:ascii="Verdana" w:eastAsia="Times New Roman" w:hAnsi="Verdana" w:cs="Times New Roman"/>
+          <w:strike/>
+          <w:color w:val="000000"/>
+          <w:sz w:val="22"/>
+          <w:szCs w:val="22"/>
+          <w:rPrChange w:id="29" w:author="Olivia Imner" w:date="2019-02-27T20:24:00Z">
+            <w:rPr>
+              <w:rFonts w:ascii="Verdana" w:eastAsia="Times New Roman" w:hAnsi="Verdana" w:cs="Times New Roman"/>
+              <w:color w:val="000000"/>
+              <w:sz w:val="22"/>
+              <w:szCs w:val="22"/>
+            </w:rPr>
+          </w:rPrChange>
         </w:rPr>
         <w:t xml:space="preserve"> och som ska </w:t>
       </w:r>
       <w:r>
         <w:rPr>
           <w:rFonts w:ascii="Verdana" w:eastAsia="Times New Roman" w:hAnsi="Verdana" w:cs="Times New Roman"/>
-          <w:color w:val="000000"/>
-          <w:sz w:val="22"/>
-          <w:szCs w:val="22"/>
+          <w:strike/>
+          <w:color w:val="000000"/>
+          <w:sz w:val="22"/>
+          <w:szCs w:val="22"/>
+          <w:rPrChange w:id="30" w:author="Olivia Imner" w:date="2019-02-27T20:24:00Z">
+            <w:rPr>
+              <w:rFonts w:ascii="Verdana" w:eastAsia="Times New Roman" w:hAnsi="Verdana" w:cs="Times New Roman"/>
+              <w:color w:val="000000"/>
+              <w:sz w:val="22"/>
+              <w:szCs w:val="22"/>
+            </w:rPr>
+          </w:rPrChange>
         </w:rPr>
         <w:t xml:space="preserve">presentera </w:t>
       </w:r>
       <w:r>
         <w:rPr>
           <w:rFonts w:ascii="Verdana" w:eastAsia="Times New Roman" w:hAnsi="Verdana" w:cs="Times New Roman"/>
-          <w:color w:val="000000"/>
-          <w:sz w:val="22"/>
-          <w:szCs w:val="22"/>
-        </w:rPr>
-        <w:t>en intervjufråga</w:t>
+          <w:strike/>
+          <w:color w:val="000000"/>
+          <w:sz w:val="22"/>
+          <w:szCs w:val="22"/>
+          <w:rPrChange w:id="31" w:author="Olivia Imner" w:date="2019-02-27T20:24:00Z">
+            <w:rPr>
+              <w:rFonts w:ascii="Verdana" w:eastAsia="Times New Roman" w:hAnsi="Verdana" w:cs="Times New Roman"/>
+              <w:color w:val="000000"/>
+              <w:sz w:val="22"/>
+              <w:szCs w:val="22"/>
+            </w:rPr>
+          </w:rPrChange>
+        </w:rPr>
+        <w:t>en</w:t>
+      </w:r>
+      <w:r>
+        <w:rPr>
+          <w:rFonts w:ascii="Verdana" w:eastAsia="Times New Roman" w:hAnsi="Verdana" w:cs="Times New Roman"/>
+          <w:color w:val="000000"/>
+          <w:sz w:val="22"/>
+          <w:szCs w:val="22"/>
+        </w:rPr>
+        <w:t xml:space="preserve"> intervjufråga</w:t>
       </w:r>
       <w:r>
         <w:rPr>
@@ -2425,7 +2859,7 @@
           <w:rStyle w:val="Kommentarsreferens"/>
           <w:rFonts w:ascii="Times New Roman" w:hAnsi="Times New Roman"/>
         </w:rPr>
-        <w:commentReference w:id="6"/>
+        <w:commentReference w:id="32"/>
       </w:r>
       <w:r>
         <w:rPr>
@@ -2463,7 +2897,38 @@
           <w:sz w:val="22"/>
           <w:szCs w:val="22"/>
         </w:rPr>
-        <w:t>Detta resulterade i ett fel i Bilaga 2, Figur 2a, Figur 2b, och medelvärdet från ATM som redogjordes i texten. Alla dessa fel h</w:t>
+        <w:t>Detta resulterade i ett fel i Bilaga 2, Figur 2a</w:t>
+      </w:r>
+      <w:ins w:id="33" w:author="Olivia Imner" w:date="2019-02-27T20:25:00Z">
+        <w:r>
+          <w:rPr>
+            <w:rFonts w:ascii="Verdana" w:eastAsia="Times New Roman" w:hAnsi="Verdana" w:cs="Times New Roman"/>
+            <w:color w:val="000000"/>
+            <w:sz w:val="22"/>
+            <w:szCs w:val="22"/>
+          </w:rPr>
+          <w:t xml:space="preserve"> och</w:t>
+        </w:r>
+      </w:ins>
+      <w:del w:id="34" w:author="Olivia Imner" w:date="2019-02-27T20:25:00Z">
+        <w:r>
+          <w:rPr>
+            <w:rFonts w:ascii="Verdana" w:eastAsia="Times New Roman" w:hAnsi="Verdana" w:cs="Times New Roman"/>
+            <w:color w:val="000000"/>
+            <w:sz w:val="22"/>
+            <w:szCs w:val="22"/>
+          </w:rPr>
+          <w:delText>, Figur</w:delText>
+        </w:r>
+      </w:del>
+      <w:r>
+        <w:rPr>
+          <w:rFonts w:ascii="Verdana" w:eastAsia="Times New Roman" w:hAnsi="Verdana" w:cs="Times New Roman"/>
+          <w:color w:val="000000"/>
+          <w:sz w:val="22"/>
+          <w:szCs w:val="22"/>
+        </w:rPr>
+        <w:t xml:space="preserve"> 2b, och medelvärdet från ATM som redogjordes i texten. Alla dessa fel h</w:t>
       </w:r>
       <w:r>
         <w:rPr>
@@ -2484,7 +2949,6 @@
           <w:szCs w:val="22"/>
         </w:rPr>
       </w:pPr>
-      <w:commentRangeStart w:id="7"/>
       <w:r>
         <w:rPr>
           <w:rFonts w:ascii="Verdana" w:eastAsia="Times New Roman" w:hAnsi="Verdana" w:cs="Times New Roman"/>
@@ -2493,14 +2957,6 @@
           <w:szCs w:val="22"/>
         </w:rPr>
         <w:t xml:space="preserve"> </w:t>
-      </w:r>
-      <w:commentRangeEnd w:id="7"/>
-      <w:r>
-        <w:rPr>
-          <w:rStyle w:val="Kommentarsreferens"/>
-          <w:rFonts w:ascii="Times New Roman" w:hAnsi="Times New Roman"/>
-        </w:rPr>
-        <w:commentReference w:id="7"/>
       </w:r>
     </w:p>
     <w:p>
@@ -2554,10 +3010,250 @@
 
 <file path=word/comments.xml><?xml version="1.0" encoding="utf-8"?>
 <w:comments xmlns:wpc="http://schemas.microsoft.com/office/word/2010/wordprocessingCanvas" xmlns:mo="http://schemas.microsoft.com/office/mac/office/2008/main" xmlns:mc="http://schemas.openxmlformats.org/markup-compatibility/2006" xmlns:mv="urn:schemas-microsoft-com:mac:vml" xmlns:o="urn:schemas-microsoft-com:office:office" xmlns:r="http://schemas.openxmlformats.org/officeDocument/2006/relationships" xmlns:m="http://schemas.openxmlformats.org/officeDocument/2006/math" xmlns:v="urn:schemas-microsoft-com:vml" xmlns:wp14="http://schemas.microsoft.com/office/word/2010/wordprocessingDrawing" xmlns:wp="http://schemas.openxmlformats.org/drawingml/2006/wordprocessingDrawing" xmlns:w10="urn:schemas-microsoft-com:office:word" xmlns:w="http://schemas.openxmlformats.org/wordprocessingml/2006/main" xmlns:w14="http://schemas.microsoft.com/office/word/2010/wordml" xmlns:wpg="http://schemas.microsoft.com/office/word/2010/wordprocessingGroup" xmlns:wpi="http://schemas.microsoft.com/office/word/2010/wordprocessingInk" xmlns:wne="http://schemas.microsoft.com/office/word/2006/wordml" xmlns:wps="http://schemas.microsoft.com/office/word/2010/wordprocessingShape" mc:Ignorable="w14 wp14">
-  <w:comment w:id="0" w:author="Microsoft Office User" w:date="2019-02-27T15:15:00Z" w:initials="Office">
+  <w:comment w:id="10" w:author="Olivia Imner" w:date="2019-02-27T20:26:00Z" w:initials="OI">
     <w:p>
       <w:pPr>
         <w:pStyle w:val="Kommentarer"/>
+      </w:pPr>
+      <w:r>
+        <w:rPr>
+          <w:rStyle w:val="Kommentarsreferens"/>
+        </w:rPr>
+        <w:annotationRef/>
+      </w:r>
+      <w:r>
+        <w:t xml:space="preserve">The </w:t>
+      </w:r>
+      <w:proofErr w:type="spellStart"/>
+      <w:r>
+        <w:t>structure</w:t>
+      </w:r>
+      <w:proofErr w:type="spellEnd"/>
+      <w:r>
+        <w:t xml:space="preserve"> </w:t>
+      </w:r>
+      <w:proofErr w:type="spellStart"/>
+      <w:r>
+        <w:t>of</w:t>
+      </w:r>
+      <w:proofErr w:type="spellEnd"/>
+      <w:r>
+        <w:t xml:space="preserve"> </w:t>
+      </w:r>
+      <w:proofErr w:type="spellStart"/>
+      <w:r>
+        <w:t>this</w:t>
+      </w:r>
+      <w:proofErr w:type="spellEnd"/>
+      <w:r>
+        <w:t xml:space="preserve"> </w:t>
+      </w:r>
+      <w:proofErr w:type="spellStart"/>
+      <w:r>
+        <w:t>sentance</w:t>
+      </w:r>
+      <w:proofErr w:type="spellEnd"/>
+      <w:r>
+        <w:t xml:space="preserve"> is bad</w:t>
+      </w:r>
+      <w:r>
+        <w:t xml:space="preserve">… and the </w:t>
+      </w:r>
+      <w:proofErr w:type="spellStart"/>
+      <w:r>
+        <w:t>grammar</w:t>
+      </w:r>
+      <w:proofErr w:type="spellEnd"/>
+      <w:r>
+        <w:t xml:space="preserve"> is </w:t>
+      </w:r>
+      <w:proofErr w:type="spellStart"/>
+      <w:r>
+        <w:t>wrong</w:t>
+      </w:r>
+      <w:proofErr w:type="spellEnd"/>
+      <w:r>
+        <w:t>.</w:t>
+      </w:r>
+    </w:p>
+  </w:comment>
+  <w:comment w:id="13" w:author="Microsoft Office User" w:date="2019-02-27T15:42:00Z" w:initials="Office">
+    <w:p>
+      <w:pPr>
+        <w:pStyle w:val="Kommentarer"/>
+      </w:pPr>
+      <w:r>
+        <w:rPr>
+          <w:rStyle w:val="Kommentarsreferens"/>
+        </w:rPr>
+        <w:annotationRef/>
+      </w:r>
+      <w:r>
+        <w:t xml:space="preserve">I </w:t>
+      </w:r>
+      <w:proofErr w:type="spellStart"/>
+      <w:r>
+        <w:t>am</w:t>
+      </w:r>
+      <w:proofErr w:type="spellEnd"/>
+      <w:r>
+        <w:t xml:space="preserve"> not sure </w:t>
+      </w:r>
+      <w:proofErr w:type="spellStart"/>
+      <w:r>
+        <w:t>if</w:t>
+      </w:r>
+      <w:proofErr w:type="spellEnd"/>
+      <w:r>
+        <w:t xml:space="preserve"> it is </w:t>
+      </w:r>
+      <w:proofErr w:type="spellStart"/>
+      <w:r>
+        <w:t>because</w:t>
+      </w:r>
+      <w:proofErr w:type="spellEnd"/>
+      <w:r>
+        <w:t xml:space="preserve"> I </w:t>
+      </w:r>
+      <w:proofErr w:type="spellStart"/>
+      <w:r>
+        <w:t>can’t</w:t>
+      </w:r>
+      <w:proofErr w:type="spellEnd"/>
+      <w:r>
+        <w:t xml:space="preserve"> </w:t>
+      </w:r>
+      <w:proofErr w:type="spellStart"/>
+      <w:r>
+        <w:t>understand</w:t>
+      </w:r>
+      <w:proofErr w:type="spellEnd"/>
+      <w:r>
+        <w:t xml:space="preserve"> </w:t>
+      </w:r>
+      <w:proofErr w:type="spellStart"/>
+      <w:r>
+        <w:t>what</w:t>
+      </w:r>
+      <w:proofErr w:type="spellEnd"/>
+      <w:r>
+        <w:t xml:space="preserve"> </w:t>
+      </w:r>
+      <w:proofErr w:type="spellStart"/>
+      <w:r>
+        <w:t>you</w:t>
+      </w:r>
+      <w:proofErr w:type="spellEnd"/>
+      <w:r>
+        <w:t xml:space="preserve"> </w:t>
+      </w:r>
+      <w:proofErr w:type="spellStart"/>
+      <w:r>
+        <w:t>are</w:t>
+      </w:r>
+      <w:proofErr w:type="spellEnd"/>
+      <w:r>
+        <w:t xml:space="preserve"> </w:t>
+      </w:r>
+      <w:proofErr w:type="spellStart"/>
+      <w:r>
+        <w:t>trying</w:t>
+      </w:r>
+      <w:proofErr w:type="spellEnd"/>
+      <w:r>
+        <w:t xml:space="preserve"> </w:t>
+      </w:r>
+      <w:proofErr w:type="spellStart"/>
+      <w:r>
+        <w:t>to</w:t>
+      </w:r>
+      <w:proofErr w:type="spellEnd"/>
+      <w:r>
+        <w:t xml:space="preserve"> </w:t>
+      </w:r>
+      <w:proofErr w:type="spellStart"/>
+      <w:r>
+        <w:t>say</w:t>
+      </w:r>
+      <w:proofErr w:type="spellEnd"/>
+      <w:r>
+        <w:t xml:space="preserve"> or not </w:t>
+      </w:r>
+      <w:proofErr w:type="spellStart"/>
+      <w:r>
+        <w:t>but</w:t>
+      </w:r>
+      <w:proofErr w:type="spellEnd"/>
+      <w:r>
+        <w:t xml:space="preserve">… </w:t>
+      </w:r>
+      <w:proofErr w:type="spellStart"/>
+      <w:r>
+        <w:t>this</w:t>
+      </w:r>
+      <w:proofErr w:type="spellEnd"/>
+      <w:r>
+        <w:t xml:space="preserve"> </w:t>
+      </w:r>
+      <w:proofErr w:type="spellStart"/>
+      <w:r>
+        <w:t>response</w:t>
+      </w:r>
+      <w:proofErr w:type="spellEnd"/>
+      <w:r>
+        <w:t xml:space="preserve"> still sounds </w:t>
+      </w:r>
+      <w:proofErr w:type="spellStart"/>
+      <w:r>
+        <w:t>weak</w:t>
+      </w:r>
+      <w:proofErr w:type="spellEnd"/>
+      <w:r>
+        <w:t xml:space="preserve">. </w:t>
+      </w:r>
+    </w:p>
+    <w:p>
+      <w:pPr>
+        <w:pStyle w:val="Kommentarer"/>
+      </w:pPr>
+    </w:p>
+    <w:p>
+      <w:pPr>
+        <w:pStyle w:val="Kommentarer"/>
+      </w:pPr>
+      <w:r>
+        <w:t>Förstås det nu?</w:t>
+      </w:r>
+    </w:p>
+  </w:comment>
+  <w:comment w:id="14" w:author="Olivia Imner" w:date="2019-02-27T20:21:00Z" w:initials="OI">
+    <w:p>
+      <w:pPr>
+        <w:pStyle w:val="Kommentarer"/>
+      </w:pPr>
+      <w:r>
+        <w:rPr>
+          <w:rStyle w:val="Kommentarsreferens"/>
+        </w:rPr>
+        <w:annotationRef/>
+      </w:r>
+      <w:r>
+        <w:t xml:space="preserve">”som behövdes för att kunna utreda </w:t>
+      </w:r>
+      <w:proofErr w:type="spellStart"/>
+      <w:r>
+        <w:t>förskningsfrågarna</w:t>
+      </w:r>
+      <w:proofErr w:type="spellEnd"/>
+      <w:r>
+        <w:t>”</w:t>
+      </w:r>
+    </w:p>
+  </w:comment>
+  <w:comment w:id="32" w:author="Microsoft Office User" w:date="2019-02-27T15:08:00Z" w:initials="Office">
+    <w:p>
+      <w:pPr>
+        <w:pStyle w:val="Kommentarer"/>
         <w:rPr>
           <w:lang w:val="en-GB"/>
         </w:rPr>
@@ -2572,25 +3268,37 @@
         <w:rPr>
           <w:lang w:val="en-GB"/>
         </w:rPr>
-        <w:t xml:space="preserve">Add the quote where you say that previous studies show that ELF without ped. </w:t>
+        <w:t>Here you want to say that</w:t>
       </w:r>
       <w:r>
         <w:rPr>
           <w:lang w:val="en-GB"/>
         </w:rPr>
-        <w:t>m</w:t>
+        <w:t>:</w:t>
       </w:r>
       <w:r>
         <w:rPr>
           <w:lang w:val="en-GB"/>
         </w:rPr>
-        <w:t>odel</w:t>
+        <w:t xml:space="preserve"> one question was suppose</w:t>
       </w:r>
       <w:r>
         <w:rPr>
           <w:lang w:val="en-GB"/>
         </w:rPr>
-        <w:t xml:space="preserve"> have “brister” in blablabla</w:t>
+        <w:t>d</w:t>
+      </w:r>
+      <w:r>
+        <w:rPr>
+          <w:lang w:val="en-GB"/>
+        </w:rPr>
+        <w:t xml:space="preserve"> to correspond to several models BUT </w:t>
+      </w:r>
+      <w:r>
+        <w:rPr>
+          <w:lang w:val="en-GB"/>
+        </w:rPr>
+        <w:t xml:space="preserve">only one model was included. </w:t>
       </w:r>
     </w:p>
     <w:p>
@@ -2608,255 +3316,14 @@
           <w:lang w:val="en-GB"/>
         </w:rPr>
       </w:pPr>
+      <w:proofErr w:type="spellStart"/>
       <w:r>
         <w:rPr>
           <w:lang w:val="en-GB"/>
         </w:rPr>
-        <w:t>Tillagt.</w:t>
-      </w:r>
-    </w:p>
-  </w:comment>
-  <w:comment w:id="2" w:author="Microsoft Office User" w:date="2019-02-25T16:52:00Z" w:initials="Office">
-    <w:p>
-      <w:pPr>
-        <w:pStyle w:val="Kommentarer"/>
-        <w:rPr>
-          <w:lang w:val="en-GB"/>
-        </w:rPr>
-      </w:pPr>
-      <w:r>
-        <w:rPr>
-          <w:rStyle w:val="Kommentarsreferens"/>
-        </w:rPr>
-        <w:annotationRef/>
-      </w:r>
-      <w:r>
-        <w:rPr>
-          <w:lang w:val="en-GB"/>
-        </w:rPr>
-        <w:t xml:space="preserve">I think this is too brief/general and, therefore, unclear. Especially the second sentence needs work. You need to say a) there are no other studies of Grade. B) Other studies that have the same goals of your study but in other companies could not be identified. C) despite a) and b) the methods used in this study are related to methods utilized in other studies to aid in validation of the chosen methods. </w:t>
-      </w:r>
-      <w:r>
-        <w:rPr>
-          <w:lang w:val="en-GB"/>
-        </w:rPr>
-        <w:br/>
-      </w:r>
-      <w:r>
-        <w:rPr>
-          <w:lang w:val="en-GB"/>
-        </w:rPr>
-        <w:br/>
-        <w:t>Blir det här bättre?</w:t>
-      </w:r>
-    </w:p>
-    <w:p>
-      <w:pPr>
-        <w:pStyle w:val="Kommentarer"/>
-        <w:rPr>
-          <w:lang w:val="en-GB"/>
-        </w:rPr>
-      </w:pPr>
-    </w:p>
-    <w:p>
-      <w:pPr>
-        <w:pStyle w:val="Kommentarer"/>
-        <w:rPr>
-          <w:lang w:val="en-GB"/>
-        </w:rPr>
-      </w:pPr>
-      <w:r>
-        <w:rPr>
-          <w:lang w:val="en-GB"/>
-        </w:rPr>
-        <w:t>The first two sentances should be re-structured / re-written. A) in the 1</w:t>
-      </w:r>
-      <w:r>
-        <w:rPr>
-          <w:vertAlign w:val="superscript"/>
-          <w:lang w:val="en-GB"/>
-        </w:rPr>
-        <w:t>st</w:t>
-      </w:r>
-      <w:r>
-        <w:rPr>
-          <w:lang w:val="en-GB"/>
-        </w:rPr>
-        <w:t xml:space="preserve"> sentence just say no other studies have been done at the specific company that your study focusses on, i.e. Grade. B) Furthermore, the 2</w:t>
-      </w:r>
-      <w:r>
-        <w:rPr>
-          <w:vertAlign w:val="superscript"/>
-          <w:lang w:val="en-GB"/>
-        </w:rPr>
-        <w:t>nd</w:t>
-      </w:r>
-      <w:r>
-        <w:rPr>
-          <w:lang w:val="en-GB"/>
-        </w:rPr>
-        <w:t xml:space="preserve"> sentence should be like: “Studies with similar goals as this study </w:t>
-      </w:r>
-      <w:r>
-        <w:rPr>
-          <w:u w:val="single"/>
-          <w:lang w:val="en-GB"/>
-        </w:rPr>
-        <w:t>but analysing another company</w:t>
-      </w:r>
-      <w:r>
-        <w:rPr>
-          <w:lang w:val="en-GB"/>
-        </w:rPr>
-        <w:t xml:space="preserve"> could not be identified.” </w:t>
-      </w:r>
-    </w:p>
-  </w:comment>
-  <w:comment w:id="4" w:author="Microsoft Office User" w:date="2019-02-27T15:42:00Z" w:initials="Office">
-    <w:p>
-      <w:pPr>
-        <w:pStyle w:val="Kommentarer"/>
-      </w:pPr>
-      <w:r>
-        <w:rPr>
-          <w:rStyle w:val="Kommentarsreferens"/>
-        </w:rPr>
-        <w:annotationRef/>
-      </w:r>
-      <w:r>
-        <w:t xml:space="preserve">I am not sure if it is because I can’t understand what you are trying to say or not but… this response still sounds weak. </w:t>
-      </w:r>
-    </w:p>
-    <w:p>
-      <w:pPr>
-        <w:pStyle w:val="Kommentarer"/>
-      </w:pPr>
-    </w:p>
-    <w:p>
-      <w:pPr>
-        <w:pStyle w:val="Kommentarer"/>
-      </w:pPr>
-      <w:r>
-        <w:t>Förstås det nu?</w:t>
-      </w:r>
-    </w:p>
-  </w:comment>
-  <w:comment w:id="6" w:author="Microsoft Office User" w:date="2019-02-27T15:08:00Z" w:initials="Office">
-    <w:p>
-      <w:pPr>
-        <w:pStyle w:val="Kommentarer"/>
-        <w:rPr>
-          <w:lang w:val="en-GB"/>
-        </w:rPr>
-      </w:pPr>
-      <w:r>
-        <w:rPr>
-          <w:rStyle w:val="Kommentarsreferens"/>
-        </w:rPr>
-        <w:annotationRef/>
-      </w:r>
-      <w:r>
-        <w:rPr>
-          <w:lang w:val="en-GB"/>
-        </w:rPr>
-        <w:t>Here you want to say that</w:t>
-      </w:r>
-      <w:r>
-        <w:rPr>
-          <w:lang w:val="en-GB"/>
-        </w:rPr>
-        <w:t>:</w:t>
-      </w:r>
-      <w:r>
-        <w:rPr>
-          <w:lang w:val="en-GB"/>
-        </w:rPr>
-        <w:t xml:space="preserve"> one question was suppose</w:t>
-      </w:r>
-      <w:r>
-        <w:rPr>
-          <w:lang w:val="en-GB"/>
-        </w:rPr>
-        <w:t>d</w:t>
-      </w:r>
-      <w:r>
-        <w:rPr>
-          <w:lang w:val="en-GB"/>
-        </w:rPr>
-        <w:t xml:space="preserve"> to correspond to several models BUT </w:t>
-      </w:r>
-      <w:r>
-        <w:rPr>
-          <w:lang w:val="en-GB"/>
-        </w:rPr>
-        <w:t xml:space="preserve">only one model was included. </w:t>
-      </w:r>
-    </w:p>
-    <w:p>
-      <w:pPr>
-        <w:pStyle w:val="Kommentarer"/>
-        <w:rPr>
-          <w:lang w:val="en-GB"/>
-        </w:rPr>
-      </w:pPr>
-    </w:p>
-    <w:p>
-      <w:pPr>
-        <w:pStyle w:val="Kommentarer"/>
-        <w:rPr>
-          <w:lang w:val="en-GB"/>
-        </w:rPr>
-      </w:pPr>
-      <w:r>
-        <w:rPr>
-          <w:lang w:val="en-GB"/>
-        </w:rPr>
         <w:t>Ändrat</w:t>
       </w:r>
-    </w:p>
-  </w:comment>
-  <w:comment w:id="7" w:author="Microsoft Office User" w:date="2019-02-27T15:14:00Z" w:initials="Office">
-    <w:p>
-      <w:pPr>
-        <w:pStyle w:val="Kommentarer"/>
-        <w:rPr>
-          <w:lang w:val="en-GB"/>
-        </w:rPr>
-      </w:pPr>
-      <w:r>
-        <w:rPr>
-          <w:rStyle w:val="Kommentarsreferens"/>
-        </w:rPr>
-        <w:annotationRef/>
-      </w:r>
-      <w:r>
-        <w:rPr>
-          <w:lang w:val="en-GB"/>
-        </w:rPr>
-        <w:t>This resulted in an error in a) Bilaga 2, b) Figure XXXX and XXX, and c) the mean value for ATM reported in the text. All of these errors have now been fixed. The conclusions previously drawn in the paper are unchanged.</w:t>
-      </w:r>
-    </w:p>
-    <w:p>
-      <w:pPr>
-        <w:pStyle w:val="Kommentarer"/>
-        <w:rPr>
-          <w:lang w:val="en-GB"/>
-        </w:rPr>
-      </w:pPr>
-    </w:p>
-    <w:p>
-      <w:pPr>
-        <w:pStyle w:val="Kommentarer"/>
-        <w:rPr>
-          <w:lang w:val="en-GB"/>
-        </w:rPr>
-      </w:pPr>
-      <w:r>
-        <w:rPr>
-          <w:lang w:val="en-GB"/>
-        </w:rPr>
-        <w:t>Ändrat.</w:t>
-      </w:r>
+      <w:proofErr w:type="spellEnd"/>
     </w:p>
   </w:comment>
 </w:comments>

</xml_diff>